<commit_message>
Update report and presentation documents to add particle filter and visualization;
</commit_message>
<xml_diff>
--- a/PracticeModule.docx
+++ b/PracticeModule.docx
@@ -1,6 +1,6 @@
 
 <file path=word/document.xml><?xml version="1.0" encoding="utf-8"?>
-<w:document xmlns:wpc="http://schemas.microsoft.com/office/word/2010/wordprocessingCanvas" xmlns:cx="http://schemas.microsoft.com/office/drawing/2014/chartex" xmlns:cx1="http://schemas.microsoft.com/office/drawing/2015/9/8/chartex" xmlns:cx2="http://schemas.microsoft.com/office/drawing/2015/10/21/chartex" xmlns:cx3="http://schemas.microsoft.com/office/drawing/2016/5/9/chartex" xmlns:cx4="http://schemas.microsoft.com/office/drawing/2016/5/10/chartex" xmlns:cx5="http://schemas.microsoft.com/office/drawing/2016/5/11/chartex" xmlns:cx6="http://schemas.microsoft.com/office/drawing/2016/5/12/chartex" xmlns:cx7="http://schemas.microsoft.com/office/drawing/2016/5/13/chartex" xmlns:cx8="http://schemas.microsoft.com/office/drawing/2016/5/14/chartex" xmlns:mc="http://schemas.openxmlformats.org/markup-compatibility/2006" xmlns:aink="http://schemas.microsoft.com/office/drawing/2016/ink" xmlns:am3d="http://schemas.microsoft.com/office/drawing/2017/model3d" xmlns:o="urn:schemas-microsoft-com:office:office" xmlns:r="http://schemas.openxmlformats.org/officeDocument/2006/relationships" xmlns:m="http://schemas.openxmlformats.org/officeDocument/2006/math" xmlns:v="urn:schemas-microsoft-com:vml" xmlns:wp14="http://schemas.microsoft.com/office/word/2010/wordprocessingDrawing" xmlns:wp="http://schemas.openxmlformats.org/drawingml/2006/wordprocessingDrawing" xmlns:w10="urn:schemas-microsoft-com:office:word" xmlns:w="http://schemas.openxmlformats.org/wordprocessingml/2006/main" xmlns:w14="http://schemas.microsoft.com/office/word/2010/wordml" xmlns:w15="http://schemas.microsoft.com/office/word/2012/wordml" xmlns:w16cid="http://schemas.microsoft.com/office/word/2016/wordml/cid" xmlns:w16se="http://schemas.microsoft.com/office/word/2015/wordml/symex" xmlns:wpg="http://schemas.microsoft.com/office/word/2010/wordprocessingGroup" xmlns:wpi="http://schemas.microsoft.com/office/word/2010/wordprocessingInk" xmlns:wne="http://schemas.microsoft.com/office/word/2006/wordml" xmlns:wps="http://schemas.microsoft.com/office/word/2010/wordprocessingShape" mc:Ignorable="w14 w15 w16se w16cid wp14">
+<w:document xmlns:wpc="http://schemas.microsoft.com/office/word/2010/wordprocessingCanvas" xmlns:cx="http://schemas.microsoft.com/office/drawing/2014/chartex" xmlns:mc="http://schemas.openxmlformats.org/markup-compatibility/2006" xmlns:o="urn:schemas-microsoft-com:office:office" xmlns:r="http://schemas.openxmlformats.org/officeDocument/2006/relationships" xmlns:m="http://schemas.openxmlformats.org/officeDocument/2006/math" xmlns:v="urn:schemas-microsoft-com:vml" xmlns:wp14="http://schemas.microsoft.com/office/word/2010/wordprocessingDrawing" xmlns:wp="http://schemas.openxmlformats.org/drawingml/2006/wordprocessingDrawing" xmlns:w10="urn:schemas-microsoft-com:office:word" xmlns:w="http://schemas.openxmlformats.org/wordprocessingml/2006/main" xmlns:w14="http://schemas.microsoft.com/office/word/2010/wordml" xmlns:w15="http://schemas.microsoft.com/office/word/2012/wordml" xmlns:w16se="http://schemas.microsoft.com/office/word/2015/wordml/symex" xmlns:wpg="http://schemas.microsoft.com/office/word/2010/wordprocessingGroup" xmlns:wpi="http://schemas.microsoft.com/office/word/2010/wordprocessingInk" xmlns:wne="http://schemas.microsoft.com/office/word/2006/wordml" xmlns:wps="http://schemas.microsoft.com/office/word/2010/wordprocessingShape" mc:Ignorable="w14 w15 w16se wp14">
   <w:body>
     <w:p>
       <w:pPr>
@@ -443,6 +443,7 @@
       <w:r>
         <w:rPr>
           <w:noProof/>
+          <w:lang w:val="en-SG" w:eastAsia="zh-CN"/>
         </w:rPr>
         <w:drawing>
           <wp:inline distT="0" distB="0" distL="0" distR="0" wp14:anchorId="4EAAB4A7" wp14:editId="34D8ECB9">
@@ -560,6 +561,7 @@
         <w:rPr>
           <w:bCs/>
           <w:noProof/>
+          <w:lang w:val="en-SG" w:eastAsia="zh-CN"/>
         </w:rPr>
         <w:drawing>
           <wp:inline distT="0" distB="0" distL="0" distR="0" wp14:anchorId="26BB31D5" wp14:editId="27B21811">
@@ -626,6 +628,7 @@
       <w:r>
         <w:rPr>
           <w:noProof/>
+          <w:lang w:val="en-SG" w:eastAsia="zh-CN"/>
         </w:rPr>
         <w:drawing>
           <wp:inline distT="0" distB="0" distL="0" distR="0" wp14:anchorId="09D731E2" wp14:editId="35F24CBF">
@@ -728,6 +731,7 @@
       <w:r>
         <w:rPr>
           <w:noProof/>
+          <w:lang w:val="en-SG" w:eastAsia="zh-CN"/>
         </w:rPr>
         <w:drawing>
           <wp:inline distT="0" distB="0" distL="0" distR="0" wp14:anchorId="77E78158" wp14:editId="2B1823DA">
@@ -984,6 +988,7 @@
         <w:pStyle w:val="Text"/>
       </w:pPr>
       <w:r>
+        <w:lastRenderedPageBreak/>
         <w:t xml:space="preserve">After refinement of design after few rounds of training, </w:t>
       </w:r>
       <w:r>
@@ -1042,6 +1047,7 @@
           <w:bCs/>
           <w:noProof/>
           <w:color w:val="000000"/>
+          <w:lang w:val="en-SG" w:eastAsia="zh-CN"/>
         </w:rPr>
         <w:drawing>
           <wp:inline distT="0" distB="0" distL="0" distR="0" wp14:anchorId="0DA3068B" wp14:editId="382ED983">
@@ -1096,6 +1102,7 @@
       <w:r>
         <w:rPr>
           <w:noProof/>
+          <w:lang w:val="en-SG" w:eastAsia="zh-CN"/>
         </w:rPr>
         <w:drawing>
           <wp:inline distT="0" distB="0" distL="0" distR="0" wp14:anchorId="7ACA7177" wp14:editId="3219C55E">
@@ -1149,6 +1156,7 @@
       <w:r>
         <w:rPr>
           <w:noProof/>
+          <w:lang w:val="en-SG" w:eastAsia="zh-CN"/>
         </w:rPr>
         <w:drawing>
           <wp:inline distT="0" distB="0" distL="0" distR="0" wp14:anchorId="7602BBDD" wp14:editId="63B14FA9">
@@ -1371,6 +1379,7 @@
       <w:r>
         <w:rPr>
           <w:noProof/>
+          <w:lang w:val="en-SG" w:eastAsia="zh-CN"/>
         </w:rPr>
         <w:drawing>
           <wp:inline distT="0" distB="0" distL="0" distR="0" wp14:anchorId="74AE1C52" wp14:editId="568160C9">
@@ -1429,6 +1438,7 @@
       <w:r>
         <w:rPr>
           <w:noProof/>
+          <w:lang w:val="en-SG" w:eastAsia="zh-CN"/>
         </w:rPr>
         <w:drawing>
           <wp:inline distT="0" distB="0" distL="0" distR="0" wp14:anchorId="3C6AE78C" wp14:editId="6C41A83E">
@@ -1495,22 +1505,7 @@
         <w:ind w:firstLine="202"/>
       </w:pPr>
       <w:r>
-        <w:t xml:space="preserve">Similar training is also imposed on RESNET enhanced neural network. </w:t>
-      </w:r>
-      <w:r>
-        <w:t>After 100 epochs, the accuracy reaching 8</w:t>
-      </w:r>
-      <w:r>
-        <w:t>6.2</w:t>
-      </w:r>
-      <w:r>
-        <w:t>% with mean squared error reduced to 0.00</w:t>
-      </w:r>
-      <w:r>
-        <w:t>44</w:t>
-      </w:r>
-      <w:r>
-        <w:t xml:space="preserve">. In this training, we are using </w:t>
+        <w:t xml:space="preserve">Similar training is also imposed on RESNET enhanced neural network. After 100 epochs, the accuracy reaching 86.2% with mean squared error reduced to 0.0044. In this training, we are using </w:t>
       </w:r>
       <w:proofErr w:type="spellStart"/>
       <w:r>
@@ -1526,16 +1521,7 @@
       </w:r>
       <w:proofErr w:type="spellEnd"/>
       <w:r>
-        <w:t xml:space="preserve"> optimizer and root mean square</w:t>
-      </w:r>
-      <w:r>
-        <w:t xml:space="preserve"> error</w:t>
-      </w:r>
-      <w:r>
-        <w:t xml:space="preserve"> as error metric. </w:t>
-      </w:r>
-      <w:r>
-        <w:t>The RESNET enhanced neural network is having a better result than non-RESNET enhanced neural network.</w:t>
+        <w:t xml:space="preserve"> optimizer and root mean square error as error metric. The RESNET enhanced neural network is having a better result than non-RESNET enhanced neural network.</w:t>
       </w:r>
     </w:p>
     <w:p>
@@ -1555,6 +1541,7 @@
       <w:r>
         <w:rPr>
           <w:noProof/>
+          <w:lang w:val="en-SG" w:eastAsia="zh-CN"/>
         </w:rPr>
         <w:drawing>
           <wp:inline distT="0" distB="0" distL="0" distR="0" wp14:anchorId="24EAEA8F" wp14:editId="079FA8E0">
@@ -1786,16 +1773,7 @@
         <w:ind w:firstLine="0"/>
       </w:pPr>
       <w:r>
-        <w:t>Table</w:t>
-      </w:r>
-      <w:r>
-        <w:t xml:space="preserve"> </w:t>
-      </w:r>
-      <w:r>
-        <w:t>1</w:t>
-      </w:r>
-      <w:r>
-        <w:t>.  Network Training Result. The RESNET enhanced neural network is having a better result than non-RESNET enhanced neural network</w:t>
+        <w:t>Table 1.  Network Training Result. The RESNET enhanced neural network is having a better result than non-RESNET enhanced neural network</w:t>
       </w:r>
     </w:p>
     <w:p>
@@ -1803,6 +1781,7 @@
         <w:pStyle w:val="Heading1"/>
       </w:pPr>
       <w:r>
+        <w:lastRenderedPageBreak/>
         <w:t xml:space="preserve">Network </w:t>
       </w:r>
       <w:r>
@@ -1851,15 +1830,7 @@
         <w:pStyle w:val="Text"/>
       </w:pPr>
       <w:r>
-        <w:t xml:space="preserve">In this dataset, Euler angle and GPS position </w:t>
-      </w:r>
-      <w:proofErr w:type="gramStart"/>
-      <w:r>
-        <w:t>is</w:t>
-      </w:r>
-      <w:proofErr w:type="gramEnd"/>
-      <w:r>
-        <w:t xml:space="preserve"> appended along with all the scan point in local Cartesian coordinates. Hence, conversion is made using the rotation matrix. [5]</w:t>
+        <w:t>In this dataset, Euler angle and GPS position is appended along with all the scan point in local Cartesian coordinates. Hence, conversion is made using the rotation matrix. [5]</w:t>
       </w:r>
     </w:p>
     <w:p>
@@ -2364,19 +2335,7 @@
             <w:rPr>
               <w:rFonts w:ascii="Cambria Math" w:hAnsi="Cambria Math" w:cs="Arial"/>
             </w:rPr>
-            <m:t xml:space="preserve">                (</m:t>
-          </m:r>
-          <m:r>
-            <w:rPr>
-              <w:rFonts w:ascii="Cambria Math" w:hAnsi="Cambria Math" w:cs="Arial"/>
-            </w:rPr>
-            <m:t>2</m:t>
-          </m:r>
-          <m:r>
-            <w:rPr>
-              <w:rFonts w:ascii="Cambria Math" w:hAnsi="Cambria Math" w:cs="Arial"/>
-            </w:rPr>
-            <m:t>)</m:t>
+            <m:t xml:space="preserve">                (2)</m:t>
           </m:r>
         </m:oMath>
       </m:oMathPara>
@@ -2627,19 +2586,7 @@
             <w:rPr>
               <w:rFonts w:ascii="Cambria Math" w:hAnsi="Cambria Math" w:cs="Arial"/>
             </w:rPr>
-            <m:t xml:space="preserve">                (</m:t>
-          </m:r>
-          <m:r>
-            <w:rPr>
-              <w:rFonts w:ascii="Cambria Math" w:hAnsi="Cambria Math" w:cs="Arial"/>
-            </w:rPr>
-            <m:t>3</m:t>
-          </m:r>
-          <m:r>
-            <w:rPr>
-              <w:rFonts w:ascii="Cambria Math" w:hAnsi="Cambria Math" w:cs="Arial"/>
-            </w:rPr>
-            <m:t>)</m:t>
+            <m:t xml:space="preserve">                (3)</m:t>
           </m:r>
         </m:oMath>
       </m:oMathPara>
@@ -2698,6 +2645,7 @@
       <w:r>
         <w:rPr>
           <w:noProof/>
+          <w:lang w:val="en-SG" w:eastAsia="zh-CN"/>
         </w:rPr>
         <mc:AlternateContent>
           <mc:Choice Requires="wps">
@@ -2800,6 +2748,7 @@
       <w:r>
         <w:rPr>
           <w:noProof/>
+          <w:lang w:val="en-SG" w:eastAsia="zh-CN"/>
         </w:rPr>
         <mc:AlternateContent>
           <mc:Choice Requires="wps">
@@ -2866,7 +2815,7 @@
               </wp:anchor>
             </w:drawing>
           </mc:Choice>
-          <mc:Fallback>
+          <mc:Fallback xmlns:cx1="http://schemas.microsoft.com/office/drawing/2015/9/8/chartex" xmlns:cx2="http://schemas.microsoft.com/office/drawing/2015/10/21/chartex" xmlns:cx3="http://schemas.microsoft.com/office/drawing/2016/5/9/chartex" xmlns:cx4="http://schemas.microsoft.com/office/drawing/2016/5/10/chartex" xmlns:cx5="http://schemas.microsoft.com/office/drawing/2016/5/11/chartex" xmlns:cx6="http://schemas.microsoft.com/office/drawing/2016/5/12/chartex" xmlns:cx7="http://schemas.microsoft.com/office/drawing/2016/5/13/chartex" xmlns:cx8="http://schemas.microsoft.com/office/drawing/2016/5/14/chartex" xmlns:aink="http://schemas.microsoft.com/office/drawing/2016/ink" xmlns:am3d="http://schemas.microsoft.com/office/drawing/2017/model3d" xmlns:w16cid="http://schemas.microsoft.com/office/word/2016/wordml/cid">
             <w:pict>
               <v:shapetype w14:anchorId="42A992D9" id="_x0000_t13" coordsize="21600,21600" o:spt="13" adj="16200,5400" path="m@0,l@0@1,0@1,0@2@0@2@0,21600,21600,10800xe">
                 <v:stroke joinstyle="miter"/>
@@ -2892,6 +2841,7 @@
       <w:r>
         <w:rPr>
           <w:noProof/>
+          <w:lang w:val="en-SG" w:eastAsia="zh-CN"/>
         </w:rPr>
         <mc:AlternateContent>
           <mc:Choice Requires="wps">
@@ -2994,6 +2944,7 @@
       <w:r>
         <w:rPr>
           <w:noProof/>
+          <w:lang w:val="en-SG" w:eastAsia="zh-CN"/>
         </w:rPr>
         <mc:AlternateContent>
           <mc:Choice Requires="wps">
@@ -3060,7 +3011,7 @@
               </wp:anchor>
             </w:drawing>
           </mc:Choice>
-          <mc:Fallback>
+          <mc:Fallback xmlns:cx1="http://schemas.microsoft.com/office/drawing/2015/9/8/chartex" xmlns:cx2="http://schemas.microsoft.com/office/drawing/2015/10/21/chartex" xmlns:cx3="http://schemas.microsoft.com/office/drawing/2016/5/9/chartex" xmlns:cx4="http://schemas.microsoft.com/office/drawing/2016/5/10/chartex" xmlns:cx5="http://schemas.microsoft.com/office/drawing/2016/5/11/chartex" xmlns:cx6="http://schemas.microsoft.com/office/drawing/2016/5/12/chartex" xmlns:cx7="http://schemas.microsoft.com/office/drawing/2016/5/13/chartex" xmlns:cx8="http://schemas.microsoft.com/office/drawing/2016/5/14/chartex" xmlns:aink="http://schemas.microsoft.com/office/drawing/2016/ink" xmlns:am3d="http://schemas.microsoft.com/office/drawing/2017/model3d" xmlns:w16cid="http://schemas.microsoft.com/office/word/2016/wordml/cid">
             <w:pict>
               <v:shape w14:anchorId="5DD760CB" id="Arrow: Right 17" o:spid="_x0000_s1026" type="#_x0000_t13" style="position:absolute;margin-left:98.7pt;margin-top:17.55pt;width:9.75pt;height:10.5pt;rotation:776653fd;z-index:251660288;visibility:visible;mso-wrap-style:square;mso-wrap-distance-left:9pt;mso-wrap-distance-top:0;mso-wrap-distance-right:9pt;mso-wrap-distance-bottom:0;mso-position-horizontal:absolute;mso-position-horizontal-relative:text;mso-position-vertical:absolute;mso-position-vertical-relative:text;v-text-anchor:middle" o:gfxdata="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" adj="10800" fillcolor="#bfbfbf [2412]" stroked="f" strokeweight="2pt"/>
             </w:pict>
@@ -3070,6 +3021,7 @@
       <w:r>
         <w:rPr>
           <w:noProof/>
+          <w:lang w:val="en-SG" w:eastAsia="zh-CN"/>
         </w:rPr>
         <w:drawing>
           <wp:inline distT="0" distB="0" distL="0" distR="0" wp14:anchorId="71DCEF23" wp14:editId="1925EFC1">
@@ -3150,10 +3102,10 @@
             <v:path o:extrusionok="f" gradientshapeok="t" o:connecttype="rect"/>
             <o:lock v:ext="edit" aspectratio="t"/>
           </v:shapetype>
-          <v:shape id="_x0000_i1025" type="#_x0000_t75" style="width:247.8pt;height:177.65pt" o:ole="">
+          <v:shape id="_x0000_i1025" type="#_x0000_t75" style="width:247.6pt;height:177.6pt" o:ole="">
             <v:imagedata r:id="rId31" o:title=""/>
           </v:shape>
-          <o:OLEObject Type="Embed" ProgID="PBrush" ShapeID="_x0000_i1025" DrawAspect="Content" ObjectID="_1664389133" r:id="rId32"/>
+          <o:OLEObject Type="Embed" ProgID="PBrush" ShapeID="_x0000_i1025" DrawAspect="Content" ObjectID="_1664739908" r:id="rId32"/>
         </w:object>
       </w:r>
     </w:p>
@@ -3202,10 +3154,10 @@
       </w:pPr>
       <w:r>
         <w:object w:dxaOrig="7896" w:dyaOrig="7200" w14:anchorId="327EC981">
-          <v:shape id="_x0000_i1026" type="#_x0000_t75" style="width:250.15pt;height:228.15pt" o:ole="">
+          <v:shape id="_x0000_i1026" type="#_x0000_t75" style="width:250.4pt;height:228.4pt" o:ole="">
             <v:imagedata r:id="rId33" o:title=""/>
           </v:shape>
-          <o:OLEObject Type="Embed" ProgID="PBrush" ShapeID="_x0000_i1026" DrawAspect="Content" ObjectID="_1664389134" r:id="rId34"/>
+          <o:OLEObject Type="Embed" ProgID="PBrush" ShapeID="_x0000_i1026" DrawAspect="Content" ObjectID="_1664739909" r:id="rId34"/>
         </w:object>
       </w:r>
     </w:p>
@@ -3253,13 +3205,7 @@
         <w:t>of</w:t>
       </w:r>
       <w:r>
-        <w:t xml:space="preserve"> 9</w:t>
-      </w:r>
-      <w:r>
-        <w:t>4.8</w:t>
-      </w:r>
-      <w:r>
-        <w:t xml:space="preserve">% when comparing the generated map against the expect mapping. </w:t>
+        <w:t xml:space="preserve"> 94.8% when comparing the generated map against the expect mapping. </w:t>
       </w:r>
     </w:p>
     <w:p>
@@ -3273,13 +3219,7 @@
         <w:t>oise reflected by the tree leaves and other objects</w:t>
       </w:r>
       <w:r>
-        <w:t xml:space="preserve"> is reduced in the map generated by </w:t>
-      </w:r>
-      <w:r>
-        <w:t>RESNET refined neural network</w:t>
-      </w:r>
-      <w:r>
-        <w:t xml:space="preserve">. It is also more sensitive </w:t>
+        <w:t xml:space="preserve"> is reduced in the map generated by RESNET refined neural network. It is also more sensitive </w:t>
       </w:r>
     </w:p>
     <w:p>
@@ -3296,7 +3236,9 @@
       <w:r>
         <w:rPr>
           <w:noProof/>
-        </w:rPr>
+          <w:lang w:val="en-SG" w:eastAsia="zh-CN"/>
+        </w:rPr>
+        <w:lastRenderedPageBreak/>
         <w:drawing>
           <wp:inline distT="0" distB="0" distL="0" distR="0" wp14:anchorId="373ED545" wp14:editId="40C966AC">
             <wp:extent cx="3230089" cy="3182022"/>
@@ -3353,19 +3295,7 @@
         <w:ind w:firstLine="0"/>
       </w:pPr>
       <w:r>
-        <w:t xml:space="preserve">Fig. </w:t>
-      </w:r>
-      <w:r>
-        <w:t>12 RESNET enhanced</w:t>
-      </w:r>
-      <w:r>
-        <w:t xml:space="preserve"> </w:t>
-      </w:r>
-      <w:r>
-        <w:t>n</w:t>
-      </w:r>
-      <w:r>
-        <w:t>eural network generated map.</w:t>
+        <w:t>Fig. 12 RESNET enhanced neural network generated map.</w:t>
       </w:r>
     </w:p>
     <w:p>
@@ -3422,6 +3352,7 @@
       <w:r>
         <w:rPr>
           <w:noProof/>
+          <w:lang w:val="en-SG" w:eastAsia="zh-CN"/>
         </w:rPr>
         <w:drawing>
           <wp:inline distT="0" distB="0" distL="0" distR="0" wp14:anchorId="680DAAF9" wp14:editId="2E6A35DF">
@@ -3496,7 +3427,7 @@
         <w:pStyle w:val="Heading1"/>
       </w:pPr>
       <w:r>
-        <w:t>Visualization</w:t>
+        <w:t>Comparison</w:t>
       </w:r>
     </w:p>
     <w:p>
@@ -3504,7 +3435,7 @@
         <w:pStyle w:val="Heading2"/>
       </w:pPr>
       <w:r>
-        <w:t>System</w:t>
+        <w:t>Background</w:t>
       </w:r>
     </w:p>
     <w:p>
@@ -3518,33 +3449,1036 @@
         <w:rPr>
           <w:bCs/>
         </w:rPr>
-        <w:t>The prediction output of the Keras neural network will be visualized using</w:t>
-      </w:r>
-      <w:proofErr w:type="gramStart"/>
+        <w:t xml:space="preserve">The robot </w:t>
+      </w:r>
       <w:r>
         <w:rPr>
           <w:bCs/>
         </w:rPr>
-        <w:t xml:space="preserve"> ..</w:t>
-      </w:r>
-      <w:proofErr w:type="gramEnd"/>
+        <w:t xml:space="preserve">localization problem </w:t>
+      </w:r>
+      <w:r>
+        <w:rPr>
+          <w:bCs/>
+        </w:rPr>
+        <w:t xml:space="preserve">is vital important as it presents the estimate of the robot’s position and orientation. </w:t>
+      </w:r>
+      <w:r>
+        <w:rPr>
+          <w:bCs/>
+        </w:rPr>
+        <w:t xml:space="preserve">For the localization problem, </w:t>
+      </w:r>
+      <w:r>
+        <w:rPr>
+          <w:bCs/>
+        </w:rPr>
+        <w:t xml:space="preserve">a list of well-known solutions is available ranging from </w:t>
+      </w:r>
+      <w:r>
+        <w:rPr>
+          <w:bCs/>
+        </w:rPr>
+        <w:t xml:space="preserve">Adaptive </w:t>
+      </w:r>
+      <w:r>
+        <w:rPr>
+          <w:bCs/>
+        </w:rPr>
+        <w:t>Monte Carlo Localization</w:t>
+      </w:r>
+      <w:r>
+        <w:rPr>
+          <w:bCs/>
+        </w:rPr>
+        <w:t xml:space="preserve"> (</w:t>
+      </w:r>
+      <w:r>
+        <w:rPr>
+          <w:bCs/>
+        </w:rPr>
+        <w:t>A</w:t>
+      </w:r>
+      <w:r>
+        <w:rPr>
+          <w:bCs/>
+        </w:rPr>
+        <w:t>MCL)</w:t>
+      </w:r>
+      <w:r>
+        <w:rPr>
+          <w:bCs/>
+        </w:rPr>
+        <w:t xml:space="preserve">, </w:t>
+      </w:r>
+      <w:proofErr w:type="spellStart"/>
+      <w:r>
+        <w:rPr>
+          <w:bCs/>
+        </w:rPr>
+        <w:t>Kalman</w:t>
+      </w:r>
+      <w:proofErr w:type="spellEnd"/>
+      <w:r>
+        <w:rPr>
+          <w:bCs/>
+        </w:rPr>
+        <w:t xml:space="preserve"> Filter to Markov and Grid Localization. The</w:t>
+      </w:r>
+      <w:r>
+        <w:rPr>
+          <w:bCs/>
+        </w:rPr>
+        <w:t xml:space="preserve"> </w:t>
+      </w:r>
+      <w:r>
+        <w:rPr>
+          <w:bCs/>
+        </w:rPr>
+        <w:t>A</w:t>
+      </w:r>
+      <w:r>
+        <w:rPr>
+          <w:bCs/>
+        </w:rPr>
+        <w:t xml:space="preserve">MCL </w:t>
+      </w:r>
+      <w:r>
+        <w:rPr>
+          <w:bCs/>
+        </w:rPr>
+        <w:t xml:space="preserve">is </w:t>
+      </w:r>
+      <w:r>
+        <w:rPr>
+          <w:bCs/>
+        </w:rPr>
+        <w:t xml:space="preserve">also referred as Particle Filter Localization, and is the most </w:t>
+      </w:r>
+      <w:r>
+        <w:rPr>
+          <w:bCs/>
+        </w:rPr>
+        <w:t>the most</w:t>
+      </w:r>
+      <w:r>
+        <w:rPr>
+          <w:bCs/>
+        </w:rPr>
+        <w:t xml:space="preserve"> </w:t>
+      </w:r>
+      <w:r>
+        <w:rPr>
+          <w:bCs/>
+        </w:rPr>
+        <w:t>popular localization algorithms in robotics</w:t>
+      </w:r>
+      <w:r>
+        <w:rPr>
+          <w:bCs/>
+        </w:rPr>
+        <w:t xml:space="preserve"> field</w:t>
+      </w:r>
+      <w:r>
+        <w:rPr>
+          <w:bCs/>
+        </w:rPr>
+        <w:t xml:space="preserve">. </w:t>
+      </w:r>
+      <w:r>
+        <w:rPr>
+          <w:bCs/>
+        </w:rPr>
+        <w:t xml:space="preserve">Therefore, we select </w:t>
+      </w:r>
+      <w:r>
+        <w:rPr>
+          <w:bCs/>
+        </w:rPr>
+        <w:t>A</w:t>
+      </w:r>
+      <w:r>
+        <w:rPr>
+          <w:bCs/>
+        </w:rPr>
+        <w:t xml:space="preserve">MCL as the comparison algorithm on the </w:t>
+      </w:r>
+      <w:r>
+        <w:rPr>
+          <w:bCs/>
+        </w:rPr>
+        <w:lastRenderedPageBreak/>
+        <w:t xml:space="preserve">deep </w:t>
+      </w:r>
+      <w:r>
+        <w:rPr>
+          <w:bCs/>
+        </w:rPr>
+        <w:t>neural network robotic mapping</w:t>
+      </w:r>
+      <w:r>
+        <w:rPr>
+          <w:bCs/>
+        </w:rPr>
+        <w:t>.</w:t>
+      </w:r>
     </w:p>
     <w:p>
       <w:pPr>
-        <w:pStyle w:val="Heading1"/>
-      </w:pPr>
-      <w:r>
-        <w:t>CONCLUSION</w:t>
+        <w:pStyle w:val="Heading2"/>
+      </w:pPr>
+      <w:r>
+        <w:t>AM</w:t>
+      </w:r>
+      <w:r>
+        <w:t>CL vs Deep Neural Network Robotic Mapping</w:t>
+      </w:r>
+      <w:r>
+        <w:t xml:space="preserve"> (DNNRM)</w:t>
       </w:r>
     </w:p>
     <w:p>
       <w:pPr>
         <w:pStyle w:val="Text"/>
-      </w:pPr>
-      <w:r>
+        <w:rPr>
+          <w:bCs/>
+        </w:rPr>
+      </w:pPr>
+      <w:r>
+        <w:rPr>
+          <w:bCs/>
+        </w:rPr>
         <w:t xml:space="preserve">The </w:t>
       </w:r>
       <w:r>
+        <w:rPr>
+          <w:bCs/>
+        </w:rPr>
+        <w:t>Monte Carlo Localization</w:t>
+      </w:r>
+      <w:r>
+        <w:rPr>
+          <w:bCs/>
+        </w:rPr>
+        <w:t xml:space="preserve"> (</w:t>
+      </w:r>
+      <w:r>
+        <w:rPr>
+          <w:bCs/>
+        </w:rPr>
+        <w:t>MCL</w:t>
+      </w:r>
+      <w:r>
+        <w:rPr>
+          <w:bCs/>
+        </w:rPr>
+        <w:t>)</w:t>
+      </w:r>
+      <w:r>
+        <w:rPr>
+          <w:bCs/>
+        </w:rPr>
+        <w:t xml:space="preserve"> uses the particles to lo</w:t>
+      </w:r>
+      <w:r>
+        <w:rPr>
+          <w:bCs/>
+        </w:rPr>
+        <w:t xml:space="preserve">calize the robot’s pose. Each particle has its position and orientation which provide a chance for robot localization. Each time these particles are re-sampled when robot collects the sensor data from its environment. The AMCL is the improved version of MCL, since AMCL </w:t>
+      </w:r>
+      <w:r>
+        <w:rPr>
+          <w:bCs/>
+        </w:rPr>
+        <w:t>dynamically adjust the number of the particles over the period of time to achieve higher efficiency as the robot moves around the environment. In case the environment map is unknown, the AMCL does not perform well</w:t>
+      </w:r>
+      <w:r>
+        <w:rPr>
+          <w:bCs/>
+        </w:rPr>
+        <w:t xml:space="preserve"> </w:t>
+      </w:r>
+      <w:r>
+        <w:t>[6]</w:t>
+      </w:r>
+      <w:r>
+        <w:t xml:space="preserve">. </w:t>
+      </w:r>
+      <w:r>
+        <w:t>I</w:t>
+      </w:r>
+      <w:r>
+        <w:t>n open environments with less map features</w:t>
+      </w:r>
+      <w:r>
+        <w:t>, t</w:t>
+      </w:r>
+      <w:r>
+        <w:t xml:space="preserve">he accuracy of </w:t>
+      </w:r>
+      <w:r>
+        <w:t>ACML also decreases significantly [7].</w:t>
+      </w:r>
+    </w:p>
+    <w:p>
+      <w:pPr>
+        <w:pStyle w:val="Text"/>
+        <w:rPr>
+          <w:bCs/>
+        </w:rPr>
+      </w:pPr>
+      <w:r>
+        <w:rPr>
+          <w:bCs/>
+        </w:rPr>
+        <w:t xml:space="preserve">The </w:t>
+      </w:r>
+      <w:r>
+        <w:rPr>
+          <w:bCs/>
+        </w:rPr>
+        <w:t xml:space="preserve">Deep Neural Network Robotic Mapping (DNNRM) </w:t>
+      </w:r>
+      <w:r>
+        <w:rPr>
+          <w:bCs/>
+        </w:rPr>
+        <w:t>relies</w:t>
+      </w:r>
+      <w:r>
+        <w:rPr>
+          <w:bCs/>
+        </w:rPr>
+        <w:t xml:space="preserve"> on GPS to localize the robot, and </w:t>
+      </w:r>
+      <w:r>
+        <w:rPr>
+          <w:bCs/>
+        </w:rPr>
+        <w:t>produces</w:t>
+      </w:r>
+      <w:r>
+        <w:rPr>
+          <w:bCs/>
+        </w:rPr>
+        <w:t xml:space="preserve"> </w:t>
+      </w:r>
+      <w:r>
+        <w:rPr>
+          <w:bCs/>
+        </w:rPr>
+        <w:t>the</w:t>
+      </w:r>
+      <w:r>
+        <w:rPr>
+          <w:bCs/>
+        </w:rPr>
+        <w:t xml:space="preserve"> map based on the 3D scan data from LiDAR. </w:t>
+      </w:r>
+      <w:r>
+        <w:rPr>
+          <w:bCs/>
+        </w:rPr>
+        <w:t>In case the map was not available, t</w:t>
+      </w:r>
+      <w:r>
+        <w:rPr>
+          <w:bCs/>
+        </w:rPr>
+        <w:t xml:space="preserve">he </w:t>
+      </w:r>
+      <w:r>
+        <w:rPr>
+          <w:bCs/>
+        </w:rPr>
+        <w:t xml:space="preserve">DNNRM will benefit AMCL with the more accurate map comparing the map generated </w:t>
+      </w:r>
+      <w:r>
+        <w:rPr>
+          <w:bCs/>
+        </w:rPr>
+        <w:t>with traditional probabilistic approach</w:t>
+      </w:r>
+      <w:r>
+        <w:rPr>
+          <w:bCs/>
+        </w:rPr>
+        <w:t>.</w:t>
+      </w:r>
+      <w:r>
+        <w:rPr>
+          <w:bCs/>
+        </w:rPr>
+        <w:t xml:space="preserve"> </w:t>
+      </w:r>
+      <w:r>
+        <w:rPr>
+          <w:bCs/>
+        </w:rPr>
+        <w:t xml:space="preserve">In </w:t>
+      </w:r>
+      <w:r>
+        <w:rPr>
+          <w:bCs/>
+        </w:rPr>
+        <w:t xml:space="preserve">the </w:t>
+      </w:r>
+      <w:r>
+        <w:rPr>
+          <w:bCs/>
+        </w:rPr>
+        <w:t xml:space="preserve">other side, </w:t>
+      </w:r>
+      <w:r>
+        <w:rPr>
+          <w:bCs/>
+        </w:rPr>
+        <w:t>when GPS was not available to DNNRM, the ACML provides the reliable localization to DNNRM.</w:t>
+      </w:r>
+    </w:p>
+    <w:p>
+      <w:pPr>
+        <w:pStyle w:val="Text"/>
+        <w:rPr>
+          <w:bCs/>
+        </w:rPr>
+      </w:pPr>
+      <w:r>
+        <w:rPr>
+          <w:bCs/>
+        </w:rPr>
+        <w:t>In summary, AMML and DNNRM are good candidates to complement each other on the localization and map tasks in certain conditions.</w:t>
+      </w:r>
+    </w:p>
+    <w:p>
+      <w:pPr>
+        <w:pStyle w:val="Heading1"/>
+      </w:pPr>
+      <w:r>
+        <w:t>Visualization</w:t>
+      </w:r>
+    </w:p>
+    <w:p>
+      <w:pPr>
+        <w:pStyle w:val="Heading2"/>
+      </w:pPr>
+      <w:r>
+        <w:t>System</w:t>
+      </w:r>
+      <w:r>
+        <w:t xml:space="preserve"> Design</w:t>
+      </w:r>
+    </w:p>
+    <w:p>
+      <w:pPr>
+        <w:pStyle w:val="Text"/>
+        <w:rPr>
+          <w:bCs/>
+        </w:rPr>
+      </w:pPr>
+      <w:r>
+        <w:rPr>
+          <w:bCs/>
+        </w:rPr>
+        <w:t xml:space="preserve">The prediction output of the </w:t>
+      </w:r>
+      <w:proofErr w:type="spellStart"/>
+      <w:r>
+        <w:rPr>
+          <w:bCs/>
+        </w:rPr>
+        <w:t>Keras</w:t>
+      </w:r>
+      <w:proofErr w:type="spellEnd"/>
+      <w:r>
+        <w:rPr>
+          <w:bCs/>
+        </w:rPr>
+        <w:t xml:space="preserve"> neural network </w:t>
+      </w:r>
+      <w:r>
+        <w:rPr>
+          <w:bCs/>
+        </w:rPr>
+        <w:t>is</w:t>
+      </w:r>
+      <w:r>
+        <w:rPr>
+          <w:bCs/>
+        </w:rPr>
+        <w:t xml:space="preserve"> visualized using </w:t>
+      </w:r>
+      <w:r>
+        <w:rPr>
+          <w:bCs/>
+        </w:rPr>
+        <w:t xml:space="preserve">Open3D </w:t>
+      </w:r>
+      <w:r>
+        <w:rPr>
+          <w:bCs/>
+        </w:rPr>
+        <w:t xml:space="preserve">library </w:t>
+      </w:r>
+      <w:r>
+        <w:rPr>
+          <w:bCs/>
+        </w:rPr>
+        <w:t xml:space="preserve">and </w:t>
+      </w:r>
+      <w:proofErr w:type="spellStart"/>
+      <w:r>
+        <w:rPr>
+          <w:bCs/>
+        </w:rPr>
+        <w:t>Tkinter</w:t>
+      </w:r>
+      <w:proofErr w:type="spellEnd"/>
+      <w:r>
+        <w:rPr>
+          <w:bCs/>
+        </w:rPr>
+        <w:t xml:space="preserve"> </w:t>
+      </w:r>
+      <w:r>
+        <w:rPr>
+          <w:bCs/>
+        </w:rPr>
+        <w:t>python packages, and the overall architecture is shown in Fig 14.</w:t>
+      </w:r>
+    </w:p>
+    <w:p>
+      <w:pPr>
+        <w:pStyle w:val="Text"/>
+        <w:rPr>
+          <w:bCs/>
+        </w:rPr>
+      </w:pPr>
+      <w:r>
+        <w:rPr>
+          <w:bCs/>
+        </w:rPr>
+        <w:t xml:space="preserve">The </w:t>
+      </w:r>
+      <w:r>
+        <w:rPr>
+          <w:bCs/>
+        </w:rPr>
+        <w:t xml:space="preserve">Map Tracking Viewer </w:t>
+      </w:r>
+      <w:r>
+        <w:rPr>
+          <w:bCs/>
+        </w:rPr>
+        <w:t xml:space="preserve">GUI sends robot position and orientation data to the backend services through </w:t>
+      </w:r>
+      <w:proofErr w:type="spellStart"/>
+      <w:r>
+        <w:rPr>
+          <w:bCs/>
+        </w:rPr>
+        <w:t>Rpyc</w:t>
+      </w:r>
+      <w:proofErr w:type="spellEnd"/>
+      <w:r>
+        <w:rPr>
+          <w:bCs/>
+        </w:rPr>
+        <w:t xml:space="preserve"> remote procedure call. The Open3D Visualizer generates the Map/Front/Rear view based on robot position and orientation, and subsequently sends back the Map/Font/Rear view to the backend service. The </w:t>
+      </w:r>
+      <w:r>
+        <w:rPr>
+          <w:bCs/>
+        </w:rPr>
+        <w:t>Map Tracking Viewer</w:t>
+      </w:r>
+      <w:r>
+        <w:rPr>
+          <w:bCs/>
+        </w:rPr>
+        <w:t xml:space="preserve"> finally receives the </w:t>
+      </w:r>
+      <w:r>
+        <w:rPr>
+          <w:bCs/>
+        </w:rPr>
+        <w:t xml:space="preserve">Map/Front/Rear </w:t>
+      </w:r>
+      <w:r>
+        <w:rPr>
+          <w:bCs/>
+        </w:rPr>
+        <w:t xml:space="preserve">view and display </w:t>
+      </w:r>
+      <w:r>
+        <w:rPr>
+          <w:bCs/>
+        </w:rPr>
+        <w:t xml:space="preserve">them </w:t>
+      </w:r>
+      <w:r>
+        <w:rPr>
+          <w:bCs/>
+        </w:rPr>
+        <w:t xml:space="preserve">on the GUI. </w:t>
+      </w:r>
+    </w:p>
+    <w:p>
+      <w:pPr>
+        <w:pStyle w:val="Text"/>
+        <w:rPr>
+          <w:bCs/>
+        </w:rPr>
+      </w:pPr>
+    </w:p>
+    <w:p>
+      <w:pPr>
+        <w:pStyle w:val="Text"/>
+        <w:ind w:firstLine="0"/>
+      </w:pPr>
+      <w:r>
+        <w:object w:dxaOrig="12937" w:dyaOrig="8389" w14:anchorId="492BA1D3">
+          <v:shape id="_x0000_i1027" type="#_x0000_t75" style="width:251.6pt;height:163.2pt" o:ole="">
+            <v:imagedata r:id="rId37" o:title=""/>
+          </v:shape>
+          <o:OLEObject Type="Embed" ProgID="Visio.Drawing.15" ShapeID="_x0000_i1027" DrawAspect="Content" ObjectID="_1664739910" r:id="rId38"/>
+        </w:object>
+      </w:r>
+    </w:p>
+    <w:p>
+      <w:pPr>
+        <w:pStyle w:val="FootnoteText"/>
+        <w:ind w:firstLine="0"/>
+      </w:pPr>
+      <w:r>
+        <w:t xml:space="preserve">Fig. 14.  </w:t>
+      </w:r>
+      <w:r>
+        <w:t>Overall Architecture</w:t>
+      </w:r>
+      <w:r>
+        <w:t>.</w:t>
+      </w:r>
+    </w:p>
+    <w:p>
+      <w:pPr>
+        <w:pStyle w:val="Heading2"/>
+      </w:pPr>
+      <w:r>
+        <w:lastRenderedPageBreak/>
+        <w:t>Open3D Visualizer</w:t>
+      </w:r>
+    </w:p>
+    <w:p>
+      <w:pPr>
+        <w:pStyle w:val="Text"/>
+        <w:rPr>
+          <w:bCs/>
+        </w:rPr>
+      </w:pPr>
+      <w:r>
+        <w:rPr>
+          <w:bCs/>
+        </w:rPr>
+        <w:t xml:space="preserve">The Open3D Visualizer </w:t>
+      </w:r>
+      <w:r>
+        <w:rPr>
+          <w:bCs/>
+        </w:rPr>
+        <w:t xml:space="preserve">creates the 3D mesh from the 3D map generated by the DNNRM. The 3D map </w:t>
+      </w:r>
+      <w:r>
+        <w:rPr>
+          <w:bCs/>
+        </w:rPr>
+        <w:t>uses gray scale value to represent the height.</w:t>
+      </w:r>
+    </w:p>
+    <w:p>
+      <w:pPr>
+        <w:pStyle w:val="FootnoteText"/>
+        <w:ind w:firstLine="0"/>
+      </w:pPr>
+      <w:r>
+        <w:rPr>
+          <w:noProof/>
+          <w:lang w:val="en-SG" w:eastAsia="zh-CN"/>
+        </w:rPr>
+        <w:drawing>
+          <wp:inline distT="0" distB="0" distL="0" distR="0" wp14:anchorId="791D77CC" wp14:editId="6A9ADCFB">
+            <wp:extent cx="2600960" cy="3121152"/>
+            <wp:effectExtent l="0" t="0" r="8890" b="3175"/>
+            <wp:docPr id="20" name="Picture 20"/>
+            <wp:cNvGraphicFramePr>
+              <a:graphicFrameLocks xmlns:a="http://schemas.openxmlformats.org/drawingml/2006/main" noChangeAspect="1"/>
+            </wp:cNvGraphicFramePr>
+            <a:graphic xmlns:a="http://schemas.openxmlformats.org/drawingml/2006/main">
+              <a:graphicData uri="http://schemas.openxmlformats.org/drawingml/2006/picture">
+                <pic:pic xmlns:pic="http://schemas.openxmlformats.org/drawingml/2006/picture">
+                  <pic:nvPicPr>
+                    <pic:cNvPr id="20" name="merged_gray_images.png"/>
+                    <pic:cNvPicPr/>
+                  </pic:nvPicPr>
+                  <pic:blipFill>
+                    <a:blip r:embed="rId39">
+                      <a:extLst>
+                        <a:ext uri="{28A0092B-C50C-407E-A947-70E740481C1C}">
+                          <a14:useLocalDpi xmlns:a14="http://schemas.microsoft.com/office/drawing/2010/main" val="0"/>
+                        </a:ext>
+                      </a:extLst>
+                    </a:blip>
+                    <a:stretch>
+                      <a:fillRect/>
+                    </a:stretch>
+                  </pic:blipFill>
+                  <pic:spPr>
+                    <a:xfrm>
+                      <a:off x="0" y="0"/>
+                      <a:ext cx="2601170" cy="3121404"/>
+                    </a:xfrm>
+                    <a:prstGeom prst="rect">
+                      <a:avLst/>
+                    </a:prstGeom>
+                  </pic:spPr>
+                </pic:pic>
+              </a:graphicData>
+            </a:graphic>
+          </wp:inline>
+        </w:drawing>
+      </w:r>
+    </w:p>
+    <w:p>
+      <w:pPr>
+        <w:pStyle w:val="FootnoteText"/>
+        <w:ind w:firstLine="0"/>
+      </w:pPr>
+    </w:p>
+    <w:p>
+      <w:pPr>
+        <w:pStyle w:val="FootnoteText"/>
+        <w:ind w:firstLine="0"/>
+      </w:pPr>
+      <w:r>
+        <w:t xml:space="preserve">Fig. 15.  </w:t>
+      </w:r>
+      <w:r>
+        <w:t>3D Map</w:t>
+      </w:r>
+      <w:r>
+        <w:t>.</w:t>
+      </w:r>
+    </w:p>
+    <w:p>
+      <w:pPr>
+        <w:pStyle w:val="Text"/>
+        <w:rPr>
+          <w:bCs/>
+        </w:rPr>
+      </w:pPr>
+    </w:p>
+    <w:p>
+      <w:pPr>
+        <w:pStyle w:val="Text"/>
+        <w:rPr>
+          <w:bCs/>
+        </w:rPr>
+      </w:pPr>
+      <w:r>
+        <w:rPr>
+          <w:bCs/>
+        </w:rPr>
+        <w:t xml:space="preserve"> </w:t>
+      </w:r>
+      <w:r>
+        <w:rPr>
+          <w:bCs/>
+        </w:rPr>
+        <w:t xml:space="preserve">The </w:t>
+      </w:r>
+      <w:r>
+        <w:rPr>
+          <w:bCs/>
+        </w:rPr>
+        <w:t>Open3D Visualizer</w:t>
+      </w:r>
+      <w:r>
+        <w:rPr>
+          <w:bCs/>
+        </w:rPr>
+        <w:t xml:space="preserve"> </w:t>
+      </w:r>
+      <w:r>
+        <w:rPr>
+          <w:bCs/>
+        </w:rPr>
+        <w:t xml:space="preserve">reads the robot position and orientation </w:t>
+      </w:r>
+      <w:r>
+        <w:rPr>
+          <w:bCs/>
+        </w:rPr>
+        <w:t xml:space="preserve">from the backend services, and </w:t>
+      </w:r>
+      <w:r>
+        <w:rPr>
+          <w:bCs/>
+        </w:rPr>
+        <w:t xml:space="preserve">generates the 2D Map, Front / Rear view </w:t>
+      </w:r>
+      <w:r>
+        <w:rPr>
+          <w:bCs/>
+        </w:rPr>
+        <w:t xml:space="preserve">pictures </w:t>
+      </w:r>
+      <w:r>
+        <w:rPr>
+          <w:bCs/>
+        </w:rPr>
+        <w:t>dynamically using Open3D library.</w:t>
+      </w:r>
+      <w:r>
+        <w:rPr>
+          <w:bCs/>
+        </w:rPr>
+        <w:t xml:space="preserve"> Finally, the 2D Map, Front / Rear view pictures are sent back to the backend services.</w:t>
+      </w:r>
+    </w:p>
+    <w:p>
+      <w:pPr>
+        <w:pStyle w:val="Text"/>
+        <w:rPr>
+          <w:bCs/>
+        </w:rPr>
+      </w:pPr>
+      <w:r>
+        <w:rPr>
+          <w:noProof/>
+          <w:lang w:val="en-SG" w:eastAsia="zh-CN"/>
+        </w:rPr>
+        <w:drawing>
+          <wp:inline distT="0" distB="0" distL="0" distR="0" wp14:anchorId="3B12BB8C" wp14:editId="1CCAB288">
+            <wp:extent cx="1940560" cy="1733028"/>
+            <wp:effectExtent l="0" t="0" r="2540" b="635"/>
+            <wp:docPr id="10" name="Picture 10"/>
+            <wp:cNvGraphicFramePr>
+              <a:graphicFrameLocks xmlns:a="http://schemas.openxmlformats.org/drawingml/2006/main" noChangeAspect="1"/>
+            </wp:cNvGraphicFramePr>
+            <a:graphic xmlns:a="http://schemas.openxmlformats.org/drawingml/2006/main">
+              <a:graphicData uri="http://schemas.openxmlformats.org/drawingml/2006/picture">
+                <pic:pic xmlns:pic="http://schemas.openxmlformats.org/drawingml/2006/picture">
+                  <pic:nvPicPr>
+                    <pic:cNvPr id="1" name=""/>
+                    <pic:cNvPicPr/>
+                  </pic:nvPicPr>
+                  <pic:blipFill>
+                    <a:blip r:embed="rId40"/>
+                    <a:stretch>
+                      <a:fillRect/>
+                    </a:stretch>
+                  </pic:blipFill>
+                  <pic:spPr>
+                    <a:xfrm>
+                      <a:off x="0" y="0"/>
+                      <a:ext cx="1947061" cy="1738833"/>
+                    </a:xfrm>
+                    <a:prstGeom prst="rect">
+                      <a:avLst/>
+                    </a:prstGeom>
+                  </pic:spPr>
+                </pic:pic>
+              </a:graphicData>
+            </a:graphic>
+          </wp:inline>
+        </w:drawing>
+      </w:r>
+    </w:p>
+    <w:p>
+      <w:pPr>
+        <w:pStyle w:val="Text"/>
+        <w:rPr>
+          <w:bCs/>
+        </w:rPr>
+      </w:pPr>
+    </w:p>
+    <w:p>
+      <w:pPr>
+        <w:pStyle w:val="FootnoteText"/>
+        <w:ind w:firstLine="0"/>
+      </w:pPr>
+      <w:r>
+        <w:t>Fig. 1</w:t>
+      </w:r>
+      <w:r>
+        <w:t>6</w:t>
+      </w:r>
+      <w:r>
+        <w:t>.  Open3D Visualizer.</w:t>
+      </w:r>
+    </w:p>
+    <w:p>
+      <w:pPr>
+        <w:pStyle w:val="Text"/>
+        <w:rPr>
+          <w:bCs/>
+        </w:rPr>
+      </w:pPr>
+    </w:p>
+    <w:p>
+      <w:pPr>
+        <w:pStyle w:val="Heading2"/>
+      </w:pPr>
+      <w:r>
+        <w:t>Map</w:t>
+      </w:r>
+      <w:r>
+        <w:t xml:space="preserve"> </w:t>
+      </w:r>
+      <w:r>
+        <w:t xml:space="preserve">Tracking </w:t>
+      </w:r>
+      <w:r>
+        <w:t>View</w:t>
+      </w:r>
+      <w:r>
+        <w:t>er</w:t>
+      </w:r>
+    </w:p>
+    <w:p>
+      <w:pPr>
+        <w:pStyle w:val="Text"/>
+        <w:rPr>
+          <w:bCs/>
+        </w:rPr>
+      </w:pPr>
+      <w:r>
+        <w:rPr>
+          <w:bCs/>
+        </w:rPr>
+        <w:t xml:space="preserve">The </w:t>
+      </w:r>
+      <w:r>
+        <w:rPr>
+          <w:bCs/>
+        </w:rPr>
+        <w:t>Map Tracking Viewer</w:t>
+      </w:r>
+      <w:r>
+        <w:rPr>
+          <w:bCs/>
+        </w:rPr>
+        <w:t xml:space="preserve"> reads the robot position and orientation from the text file to simulate the real-time robot movement. The robot position and orientation is sent to the backend services. The Map Tracking Viewer retrieves the 2D Map, Front / Rear view pictures from the backend service, and finally displays the view pictures on the GUI</w:t>
+      </w:r>
+      <w:r>
+        <w:rPr>
+          <w:bCs/>
+        </w:rPr>
+        <w:t>.</w:t>
+      </w:r>
+    </w:p>
+    <w:p>
+      <w:pPr>
+        <w:pStyle w:val="Text"/>
+        <w:rPr>
+          <w:bCs/>
+        </w:rPr>
+      </w:pPr>
+      <w:r>
+        <w:rPr>
+          <w:bCs/>
+        </w:rPr>
+        <w:t xml:space="preserve"> </w:t>
+      </w:r>
+    </w:p>
+    <w:p>
+      <w:pPr>
+        <w:pStyle w:val="Text"/>
+        <w:rPr>
+          <w:bCs/>
+        </w:rPr>
+      </w:pPr>
+      <w:r>
+        <w:rPr>
+          <w:noProof/>
+          <w:lang w:val="en-SG" w:eastAsia="zh-CN"/>
+        </w:rPr>
+        <w:lastRenderedPageBreak/>
+        <w:drawing>
+          <wp:inline distT="0" distB="0" distL="0" distR="0" wp14:anchorId="64CFCC03" wp14:editId="215E5FD9">
+            <wp:extent cx="3032760" cy="1904501"/>
+            <wp:effectExtent l="0" t="0" r="0" b="635"/>
+            <wp:docPr id="21" name="Picture 21"/>
+            <wp:cNvGraphicFramePr>
+              <a:graphicFrameLocks xmlns:a="http://schemas.openxmlformats.org/drawingml/2006/main" noChangeAspect="1"/>
+            </wp:cNvGraphicFramePr>
+            <a:graphic xmlns:a="http://schemas.openxmlformats.org/drawingml/2006/main">
+              <a:graphicData uri="http://schemas.openxmlformats.org/drawingml/2006/picture">
+                <pic:pic xmlns:pic="http://schemas.openxmlformats.org/drawingml/2006/picture">
+                  <pic:nvPicPr>
+                    <pic:cNvPr id="1" name=""/>
+                    <pic:cNvPicPr/>
+                  </pic:nvPicPr>
+                  <pic:blipFill>
+                    <a:blip r:embed="rId41"/>
+                    <a:stretch>
+                      <a:fillRect/>
+                    </a:stretch>
+                  </pic:blipFill>
+                  <pic:spPr>
+                    <a:xfrm>
+                      <a:off x="0" y="0"/>
+                      <a:ext cx="3040989" cy="1909668"/>
+                    </a:xfrm>
+                    <a:prstGeom prst="rect">
+                      <a:avLst/>
+                    </a:prstGeom>
+                  </pic:spPr>
+                </pic:pic>
+              </a:graphicData>
+            </a:graphic>
+          </wp:inline>
+        </w:drawing>
+      </w:r>
+      <w:bookmarkStart w:id="3" w:name="_GoBack"/>
+      <w:bookmarkEnd w:id="3"/>
+    </w:p>
+    <w:p>
+      <w:pPr>
+        <w:pStyle w:val="FootnoteText"/>
+        <w:ind w:firstLine="0"/>
+      </w:pPr>
+      <w:r>
+        <w:t>Fig. 17</w:t>
+      </w:r>
+      <w:r>
+        <w:t>.  Map Tracking Viewer.</w:t>
+      </w:r>
+    </w:p>
+    <w:p>
+      <w:pPr>
+        <w:pStyle w:val="Text"/>
+        <w:rPr>
+          <w:bCs/>
+        </w:rPr>
+      </w:pPr>
+    </w:p>
+    <w:p>
+      <w:pPr>
+        <w:pStyle w:val="Heading1"/>
+      </w:pPr>
+      <w:r>
+        <w:t>CONCLUSION</w:t>
+      </w:r>
+    </w:p>
+    <w:p>
+      <w:pPr>
+        <w:pStyle w:val="Text"/>
+      </w:pPr>
+      <w:r>
+        <w:t xml:space="preserve">The </w:t>
+      </w:r>
+      <w:r>
         <w:t>Keras neural network can be used to make prediction on the surrounding terrain</w:t>
       </w:r>
       <w:r>
@@ -3554,11 +4488,7 @@
         <w:t>.</w:t>
       </w:r>
       <w:r>
-        <w:t xml:space="preserve"> With appropriate training with actual lidar scan data, the accuracy is comparable to the existing method such as K-Means </w:t>
-      </w:r>
-      <w:r>
-        <w:lastRenderedPageBreak/>
-        <w:t>method. The output of the Keras neural network can be used for further 2D-3D visualization and allow autonomous vehicle driver to have a better information on the terrain map and predicted view of the surrounding.</w:t>
+        <w:t xml:space="preserve"> With appropriate training with actual lidar scan data, the accuracy is comparable to the existing method such as K-Means method. The output of the Keras neural network can be used for further 2D-3D visualization and allow autonomous vehicle driver to have a better information on the terrain map and predicted view of the surrounding.</w:t>
       </w:r>
     </w:p>
     <w:p>
@@ -3625,100 +4555,98 @@
           <w:iCs/>
           <w:color w:val="000000"/>
         </w:rPr>
-        <w:t xml:space="preserve"> Laser Range Sensor Data. Bulletin of Networking, Computing, Systems, and Software. 1. </w:t>
-      </w:r>
-      <w:proofErr w:type="gramStart"/>
+        <w:t xml:space="preserve"> Laser Range Sensor Data. Bulletin of Networking, Computing, Systems, and Software. 1. pp-9. </w:t>
+      </w:r>
+    </w:p>
+    <w:p>
+      <w:pPr>
+        <w:pStyle w:val="References"/>
+      </w:pPr>
+      <w:proofErr w:type="spellStart"/>
       <w:r>
         <w:rPr>
           <w:i/>
           <w:iCs/>
           <w:color w:val="000000"/>
         </w:rPr>
-        <w:t>pp-9</w:t>
-      </w:r>
-      <w:proofErr w:type="gramEnd"/>
+        <w:t>Kaiming</w:t>
+      </w:r>
+      <w:proofErr w:type="spellEnd"/>
       <w:r>
         <w:rPr>
           <w:i/>
           <w:iCs/>
           <w:color w:val="000000"/>
         </w:rPr>
-        <w:t xml:space="preserve">. </w:t>
-      </w:r>
-    </w:p>
-    <w:p>
-      <w:pPr>
-        <w:pStyle w:val="References"/>
-      </w:pPr>
-      <w:proofErr w:type="spellStart"/>
+        <w:t xml:space="preserve"> He </w:t>
+      </w:r>
       <w:r>
         <w:rPr>
           <w:i/>
           <w:iCs/>
           <w:color w:val="000000"/>
         </w:rPr>
-        <w:t>Kaiming</w:t>
-      </w:r>
-      <w:proofErr w:type="spellEnd"/>
+        <w:t xml:space="preserve">&amp; </w:t>
+      </w:r>
+      <w:proofErr w:type="spellStart"/>
       <w:r>
         <w:rPr>
           <w:i/>
           <w:iCs/>
           <w:color w:val="000000"/>
         </w:rPr>
-        <w:t xml:space="preserve"> He </w:t>
-      </w:r>
+        <w:t>Xiangyu</w:t>
+      </w:r>
+      <w:proofErr w:type="spellEnd"/>
       <w:r>
         <w:rPr>
           <w:i/>
           <w:iCs/>
           <w:color w:val="000000"/>
         </w:rPr>
-        <w:t xml:space="preserve">&amp; </w:t>
-      </w:r>
-      <w:proofErr w:type="spellStart"/>
+        <w:t xml:space="preserve"> Zhang</w:t>
+      </w:r>
       <w:r>
         <w:rPr>
           <w:i/>
           <w:iCs/>
           <w:color w:val="000000"/>
         </w:rPr>
-        <w:t>Xiangyu</w:t>
-      </w:r>
-      <w:proofErr w:type="spellEnd"/>
+        <w:t xml:space="preserve"> &amp; </w:t>
+      </w:r>
+      <w:proofErr w:type="spellStart"/>
       <w:r>
         <w:rPr>
           <w:i/>
           <w:iCs/>
           <w:color w:val="000000"/>
         </w:rPr>
-        <w:t xml:space="preserve"> Zhang</w:t>
-      </w:r>
+        <w:t>Shaoqing</w:t>
+      </w:r>
+      <w:proofErr w:type="spellEnd"/>
       <w:r>
         <w:rPr>
           <w:i/>
           <w:iCs/>
           <w:color w:val="000000"/>
         </w:rPr>
-        <w:t xml:space="preserve"> &amp; </w:t>
-      </w:r>
-      <w:proofErr w:type="spellStart"/>
+        <w:t xml:space="preserve"> Ren</w:t>
+      </w:r>
       <w:r>
         <w:rPr>
           <w:i/>
           <w:iCs/>
           <w:color w:val="000000"/>
         </w:rPr>
-        <w:t>Shaoqing</w:t>
-      </w:r>
-      <w:proofErr w:type="spellEnd"/>
+        <w:t xml:space="preserve"> &amp;</w:t>
+      </w:r>
       <w:r>
         <w:rPr>
           <w:i/>
           <w:iCs/>
           <w:color w:val="000000"/>
         </w:rPr>
-        <w:t xml:space="preserve"> Ren</w:t>
+        <w:t xml:space="preserve"> Jian Sun</w:t>
       </w:r>
       <w:r>
         <w:rPr>
@@ -3726,7 +4654,7 @@
           <w:iCs/>
           <w:color w:val="000000"/>
         </w:rPr>
-        <w:t xml:space="preserve"> &amp;</w:t>
+        <w:t xml:space="preserve">. (2012). </w:t>
       </w:r>
       <w:r>
         <w:rPr>
@@ -3734,7 +4662,7 @@
           <w:iCs/>
           <w:color w:val="000000"/>
         </w:rPr>
-        <w:t xml:space="preserve"> Jian Sun</w:t>
+        <w:t>Deep Residual Learning for Image Recognition</w:t>
       </w:r>
       <w:r>
         <w:rPr>
@@ -3742,15 +4670,91 @@
           <w:iCs/>
           <w:color w:val="000000"/>
         </w:rPr>
-        <w:t xml:space="preserve">. (2012). </w:t>
-      </w:r>
-      <w:r>
+        <w:t xml:space="preserve">. </w:t>
+      </w:r>
+    </w:p>
+    <w:p>
+      <w:pPr>
+        <w:pStyle w:val="References"/>
         <w:rPr>
           <w:i/>
           <w:iCs/>
           <w:color w:val="000000"/>
         </w:rPr>
-        <w:t>Deep Residual Learning for Image Recognition</w:t>
+      </w:pPr>
+      <w:r>
+        <w:rPr>
+          <w:i/>
+          <w:iCs/>
+        </w:rPr>
+        <w:t xml:space="preserve">Andreas </w:t>
+      </w:r>
+      <w:proofErr w:type="spellStart"/>
+      <w:r>
+        <w:rPr>
+          <w:i/>
+          <w:iCs/>
+        </w:rPr>
+        <w:t>Nüchter</w:t>
+      </w:r>
+      <w:proofErr w:type="spellEnd"/>
+      <w:r>
+        <w:rPr>
+          <w:i/>
+          <w:iCs/>
+        </w:rPr>
+        <w:t xml:space="preserve">, Kai </w:t>
+      </w:r>
+      <w:proofErr w:type="spellStart"/>
+      <w:r>
+        <w:rPr>
+          <w:i/>
+          <w:iCs/>
+        </w:rPr>
+        <w:t>Lingemann</w:t>
+      </w:r>
+      <w:proofErr w:type="spellEnd"/>
+      <w:r>
+        <w:rPr>
+          <w:i/>
+          <w:iCs/>
+        </w:rPr>
+        <w:t xml:space="preserve">, and Joachim Hertzberg, </w:t>
+      </w:r>
+      <w:proofErr w:type="spellStart"/>
+      <w:r>
+        <w:rPr>
+          <w:i/>
+          <w:iCs/>
+        </w:rPr>
+        <w:t>Hartmut</w:t>
+      </w:r>
+      <w:proofErr w:type="spellEnd"/>
+      <w:r>
+        <w:rPr>
+          <w:i/>
+          <w:iCs/>
+        </w:rPr>
+        <w:t xml:space="preserve"> </w:t>
+      </w:r>
+      <w:proofErr w:type="spellStart"/>
+      <w:r>
+        <w:rPr>
+          <w:i/>
+          <w:iCs/>
+        </w:rPr>
+        <w:t>Surmann</w:t>
+      </w:r>
+      <w:proofErr w:type="spellEnd"/>
+      <w:r>
+        <w:rPr>
+          <w:i/>
+          <w:iCs/>
+        </w:rPr>
+        <w:t xml:space="preserve"> (2007).</w:t>
+      </w:r>
+      <w:r>
+        <w:t xml:space="preserve"> </w:t>
       </w:r>
       <w:r>
         <w:rPr>
@@ -3758,102 +4762,14 @@
           <w:iCs/>
           <w:color w:val="000000"/>
         </w:rPr>
-        <w:t xml:space="preserve">. </w:t>
-      </w:r>
-    </w:p>
-    <w:p>
-      <w:pPr>
-        <w:pStyle w:val="References"/>
+        <w:t>6D SLAM—3D Mapping</w:t>
+      </w:r>
+      <w:r>
         <w:rPr>
           <w:i/>
           <w:iCs/>
           <w:color w:val="000000"/>
         </w:rPr>
-      </w:pPr>
-      <w:r>
-        <w:rPr>
-          <w:i/>
-          <w:iCs/>
-        </w:rPr>
-        <w:t xml:space="preserve">Andreas </w:t>
-      </w:r>
-      <w:proofErr w:type="spellStart"/>
-      <w:r>
-        <w:rPr>
-          <w:i/>
-          <w:iCs/>
-        </w:rPr>
-        <w:t>Nüchter</w:t>
-      </w:r>
-      <w:proofErr w:type="spellEnd"/>
-      <w:r>
-        <w:rPr>
-          <w:i/>
-          <w:iCs/>
-        </w:rPr>
-        <w:t>,</w:t>
-      </w:r>
-      <w:r>
-        <w:rPr>
-          <w:i/>
-          <w:iCs/>
-        </w:rPr>
-        <w:t xml:space="preserve"> </w:t>
-      </w:r>
-      <w:r>
-        <w:rPr>
-          <w:i/>
-          <w:iCs/>
-        </w:rPr>
-        <w:t xml:space="preserve">Kai </w:t>
-      </w:r>
-      <w:proofErr w:type="spellStart"/>
-      <w:r>
-        <w:rPr>
-          <w:i/>
-          <w:iCs/>
-        </w:rPr>
-        <w:t>Lingemann</w:t>
-      </w:r>
-      <w:proofErr w:type="spellEnd"/>
-      <w:r>
-        <w:rPr>
-          <w:i/>
-          <w:iCs/>
-        </w:rPr>
-        <w:t xml:space="preserve">, and Joachim Hertzberg, Hartmut </w:t>
-      </w:r>
-      <w:proofErr w:type="spellStart"/>
-      <w:r>
-        <w:rPr>
-          <w:i/>
-          <w:iCs/>
-        </w:rPr>
-        <w:t>Surmann</w:t>
-      </w:r>
-      <w:proofErr w:type="spellEnd"/>
-      <w:r>
-        <w:rPr>
-          <w:i/>
-          <w:iCs/>
-        </w:rPr>
-        <w:t xml:space="preserve"> (20</w:t>
-      </w:r>
-      <w:r>
-        <w:rPr>
-          <w:i/>
-          <w:iCs/>
-        </w:rPr>
-        <w:t>07</w:t>
-      </w:r>
-      <w:r>
-        <w:rPr>
-          <w:i/>
-          <w:iCs/>
-        </w:rPr>
-        <w:t>).</w:t>
-      </w:r>
-      <w:r>
         <w:t xml:space="preserve"> </w:t>
       </w:r>
       <w:r>
@@ -3862,101 +4778,108 @@
           <w:iCs/>
           <w:color w:val="000000"/>
         </w:rPr>
-        <w:t>6D SLAM—3D Mapping</w:t>
-      </w:r>
-      <w:r>
+        <w:t>Outdoor Environments</w:t>
+      </w:r>
+      <w:r>
+        <w:t xml:space="preserve">. </w:t>
+      </w:r>
+      <w:r>
+        <w:rPr>
+          <w:i/>
+          <w:iCs/>
+        </w:rPr>
+        <w:t>Journal of Field Robotics 24(8/9), 699–722</w:t>
+      </w:r>
+      <w:r>
+        <w:t xml:space="preserve">. </w:t>
+      </w:r>
+    </w:p>
+    <w:p>
+      <w:pPr>
+        <w:pStyle w:val="References"/>
         <w:rPr>
           <w:i/>
           <w:iCs/>
           <w:color w:val="000000"/>
         </w:rPr>
-        <w:t xml:space="preserve"> </w:t>
-      </w:r>
+      </w:pPr>
+      <w:r>
+        <w:t xml:space="preserve">Yan-Bin </w:t>
+      </w:r>
+      <w:proofErr w:type="spellStart"/>
+      <w:r>
+        <w:t>Jia</w:t>
+      </w:r>
+      <w:proofErr w:type="spellEnd"/>
       <w:r>
         <w:rPr>
           <w:i/>
           <w:iCs/>
-          <w:color w:val="000000"/>
-        </w:rPr>
-        <w:t>Outdoor Environments</w:t>
-      </w:r>
-      <w:r>
-        <w:t xml:space="preserve">. </w:t>
+        </w:rPr>
+        <w:t xml:space="preserve"> (20</w:t>
       </w:r>
       <w:r>
         <w:rPr>
           <w:i/>
           <w:iCs/>
         </w:rPr>
-        <w:t>Journal of Field Robotics 24(8/9), 699–722</w:t>
-      </w:r>
-      <w:r>
+        <w:t>20</w:t>
+      </w:r>
+      <w:r>
+        <w:rPr>
+          <w:i/>
+          <w:iCs/>
+        </w:rPr>
+        <w:t>).</w:t>
+      </w:r>
+      <w:r>
+        <w:t xml:space="preserve"> </w:t>
+      </w:r>
+      <w:r>
+        <w:rPr>
+          <w:i/>
+          <w:iCs/>
+        </w:rPr>
+        <w:t>Rotation in the Space.</w:t>
+      </w:r>
+      <w:r>
+        <w:rPr>
+          <w:i/>
+          <w:iCs/>
+        </w:rPr>
+        <w:t xml:space="preserve"> http://web.cs.iastate.edu/~cs577/handouts/rotation.pdf</w:t>
+      </w:r>
+      <w:r>
+        <w:rPr>
+          <w:i/>
+          <w:iCs/>
+        </w:rPr>
         <w:t xml:space="preserve">. </w:t>
       </w:r>
     </w:p>
     <w:p>
       <w:pPr>
         <w:pStyle w:val="References"/>
-        <w:rPr>
-          <w:i/>
-          <w:iCs/>
-          <w:color w:val="000000"/>
-        </w:rPr>
-      </w:pPr>
-      <w:r>
-        <w:t>Yan-Bin Jia</w:t>
-      </w:r>
-      <w:r>
-        <w:rPr>
-          <w:i/>
-          <w:iCs/>
-        </w:rPr>
+      </w:pPr>
+      <w:proofErr w:type="spellStart"/>
+      <w:r>
+        <w:t>Sagarnil</w:t>
+      </w:r>
+      <w:proofErr w:type="spellEnd"/>
+      <w:r>
+        <w:t xml:space="preserve"> Das</w:t>
+      </w:r>
+      <w:r>
         <w:t xml:space="preserve"> (20</w:t>
       </w:r>
       <w:r>
-        <w:rPr>
-          <w:i/>
-          <w:iCs/>
-        </w:rPr>
-        <w:t>20</w:t>
-      </w:r>
-      <w:r>
-        <w:rPr>
-          <w:i/>
-          <w:iCs/>
-        </w:rPr>
-        <w:t>).</w:t>
-      </w:r>
-      <w:r>
-        <w:t xml:space="preserve"> </w:t>
-      </w:r>
-      <w:r>
-        <w:rPr>
-          <w:i/>
-          <w:iCs/>
-        </w:rPr>
-        <w:t>Rotation in the Space.</w:t>
-      </w:r>
-      <w:r>
-        <w:rPr>
-          <w:i/>
-          <w:iCs/>
-        </w:rPr>
-        <w:t xml:space="preserve"> </w:t>
-      </w:r>
-      <w:r>
-        <w:rPr>
-          <w:i/>
-          <w:iCs/>
-        </w:rPr>
-        <w:t>http://web.cs.iastate.edu/~cs577/handouts/rotation.pdf</w:t>
-      </w:r>
-      <w:r>
-        <w:rPr>
-          <w:i/>
-          <w:iCs/>
-        </w:rPr>
-        <w:t xml:space="preserve">. </w:t>
+        <w:t>18</w:t>
+      </w:r>
+      <w:r>
+        <w:t xml:space="preserve">). </w:t>
+      </w:r>
+      <w:r>
+        <w:t>Robot localization in a mapped environment</w:t>
       </w:r>
     </w:p>
     <w:p>
@@ -3967,12 +4890,71 @@
           <w:numId w:val="0"/>
         </w:numPr>
         <w:ind w:left="360"/>
-        <w:rPr>
-          <w:i/>
-          <w:iCs/>
-          <w:color w:val="000000"/>
-        </w:rPr>
-      </w:pPr>
+      </w:pPr>
+      <w:r>
+        <w:t>using Adaptive Monte Carlo algorithm</w:t>
+      </w:r>
+      <w:r>
+        <w:t>.</w:t>
+      </w:r>
+      <w:r>
+        <w:t xml:space="preserve"> https://www.academia.edu/37292915/Robot_localization_in_a_mapped_environment_using_Adaptive_Monte_Carlo_algorithm</w:t>
+      </w:r>
+      <w:r>
+        <w:t>.</w:t>
+      </w:r>
+    </w:p>
+    <w:p>
+      <w:pPr>
+        <w:pStyle w:val="References"/>
+      </w:pPr>
+      <w:r>
+        <w:t xml:space="preserve">Miguel </w:t>
+      </w:r>
+      <w:proofErr w:type="spellStart"/>
+      <w:r>
+        <w:t>Ángel</w:t>
+      </w:r>
+      <w:proofErr w:type="spellEnd"/>
+      <w:r>
+        <w:t xml:space="preserve"> de Miguel</w:t>
+      </w:r>
+      <w:r>
+        <w:t xml:space="preserve">, Fernando </w:t>
+      </w:r>
+      <w:proofErr w:type="spellStart"/>
+      <w:r>
+        <w:t>García</w:t>
+      </w:r>
+      <w:proofErr w:type="spellEnd"/>
+      <w:r>
+        <w:t xml:space="preserve"> and José </w:t>
+      </w:r>
+      <w:proofErr w:type="spellStart"/>
+      <w:r>
+        <w:t>María</w:t>
+      </w:r>
+      <w:proofErr w:type="spellEnd"/>
+      <w:r>
+        <w:t xml:space="preserve"> </w:t>
+      </w:r>
+      <w:proofErr w:type="spellStart"/>
+      <w:r>
+        <w:t>Armingol</w:t>
+      </w:r>
+      <w:proofErr w:type="spellEnd"/>
+      <w:r>
+        <w:t xml:space="preserve"> (20</w:t>
+      </w:r>
+      <w:r>
+        <w:t>20</w:t>
+      </w:r>
+      <w:r>
+        <w:t xml:space="preserve">). </w:t>
+      </w:r>
+      <w:r>
+        <w:t>Improved LiDAR Probabilistic Localization for</w:t>
+      </w:r>
     </w:p>
     <w:p>
       <w:pPr>
@@ -3983,16 +4965,76 @@
         </w:numPr>
         <w:ind w:left="360"/>
       </w:pPr>
-      <w:bookmarkStart w:id="3" w:name="_GoBack"/>
-      <w:bookmarkEnd w:id="3"/>
+      <w:r>
+        <w:t>Autonomous Vehicles Using GNSS</w:t>
+      </w:r>
+      <w:r>
+        <w:t>.</w:t>
+      </w:r>
+      <w:r>
+        <w:t xml:space="preserve"> </w:t>
+      </w:r>
+      <w:r>
+        <w:t>https://www.mdpi.com/1424-8220/20/11/3145</w:t>
+      </w:r>
+      <w:r>
+        <w:t>.</w:t>
+      </w:r>
+    </w:p>
+    <w:p>
+      <w:pPr>
+        <w:pStyle w:val="References"/>
+        <w:numPr>
+          <w:ilvl w:val="0"/>
+          <w:numId w:val="0"/>
+        </w:numPr>
+        <w:ind w:left="360"/>
+        <w:rPr>
+          <w:color w:val="000000"/>
+        </w:rPr>
+      </w:pPr>
+    </w:p>
+    <w:p>
+      <w:pPr>
+        <w:pStyle w:val="References"/>
+        <w:numPr>
+          <w:ilvl w:val="0"/>
+          <w:numId w:val="0"/>
+        </w:numPr>
+        <w:ind w:left="360"/>
+        <w:rPr>
+          <w:color w:val="000000"/>
+        </w:rPr>
+      </w:pPr>
+    </w:p>
+    <w:p>
+      <w:pPr>
+        <w:pStyle w:val="References"/>
+        <w:numPr>
+          <w:ilvl w:val="0"/>
+          <w:numId w:val="0"/>
+        </w:numPr>
+        <w:ind w:left="360"/>
+        <w:rPr>
+          <w:i/>
+          <w:iCs/>
+          <w:color w:val="000000"/>
+        </w:rPr>
+      </w:pPr>
+    </w:p>
+    <w:p>
+      <w:pPr>
+        <w:pStyle w:val="References"/>
+        <w:numPr>
+          <w:ilvl w:val="0"/>
+          <w:numId w:val="0"/>
+        </w:numPr>
+        <w:ind w:left="360"/>
+      </w:pPr>
     </w:p>
     <w:sectPr>
-      <w:headerReference w:type="even" r:id="rId37"/>
-      <w:headerReference w:type="default" r:id="rId38"/>
-      <w:footerReference w:type="even" r:id="rId39"/>
-      <w:footerReference w:type="default" r:id="rId40"/>
-      <w:headerReference w:type="first" r:id="rId41"/>
-      <w:footerReference w:type="first" r:id="rId42"/>
+      <w:headerReference w:type="default" r:id="rId42"/>
+      <w:footerReference w:type="default" r:id="rId43"/>
       <w:type w:val="continuous"/>
       <w:pgSz w:w="12240" w:h="15840" w:code="1"/>
       <w:pgMar w:top="1008" w:right="936" w:bottom="1008" w:left="936" w:header="432" w:footer="432" w:gutter="0"/>
@@ -4003,7 +5045,7 @@
 </file>
 
 <file path=word/endnotes.xml><?xml version="1.0" encoding="utf-8"?>
-<w:endnotes xmlns:wpc="http://schemas.microsoft.com/office/word/2010/wordprocessingCanvas" xmlns:cx="http://schemas.microsoft.com/office/drawing/2014/chartex" xmlns:cx1="http://schemas.microsoft.com/office/drawing/2015/9/8/chartex" xmlns:cx2="http://schemas.microsoft.com/office/drawing/2015/10/21/chartex" xmlns:cx3="http://schemas.microsoft.com/office/drawing/2016/5/9/chartex" xmlns:cx4="http://schemas.microsoft.com/office/drawing/2016/5/10/chartex" xmlns:cx5="http://schemas.microsoft.com/office/drawing/2016/5/11/chartex" xmlns:cx6="http://schemas.microsoft.com/office/drawing/2016/5/12/chartex" xmlns:cx7="http://schemas.microsoft.com/office/drawing/2016/5/13/chartex" xmlns:cx8="http://schemas.microsoft.com/office/drawing/2016/5/14/chartex" xmlns:mc="http://schemas.openxmlformats.org/markup-compatibility/2006" xmlns:aink="http://schemas.microsoft.com/office/drawing/2016/ink" xmlns:am3d="http://schemas.microsoft.com/office/drawing/2017/model3d" xmlns:o="urn:schemas-microsoft-com:office:office" xmlns:r="http://schemas.openxmlformats.org/officeDocument/2006/relationships" xmlns:m="http://schemas.openxmlformats.org/officeDocument/2006/math" xmlns:v="urn:schemas-microsoft-com:vml" xmlns:wp14="http://schemas.microsoft.com/office/word/2010/wordprocessingDrawing" xmlns:wp="http://schemas.openxmlformats.org/drawingml/2006/wordprocessingDrawing" xmlns:w10="urn:schemas-microsoft-com:office:word" xmlns:w="http://schemas.openxmlformats.org/wordprocessingml/2006/main" xmlns:w14="http://schemas.microsoft.com/office/word/2010/wordml" xmlns:w15="http://schemas.microsoft.com/office/word/2012/wordml" xmlns:w16cid="http://schemas.microsoft.com/office/word/2016/wordml/cid" xmlns:w16se="http://schemas.microsoft.com/office/word/2015/wordml/symex" xmlns:wpg="http://schemas.microsoft.com/office/word/2010/wordprocessingGroup" xmlns:wpi="http://schemas.microsoft.com/office/word/2010/wordprocessingInk" xmlns:wne="http://schemas.microsoft.com/office/word/2006/wordml" xmlns:wps="http://schemas.microsoft.com/office/word/2010/wordprocessingShape" mc:Ignorable="w14 w15 w16se w16cid wp14">
+<w:endnotes xmlns:wpc="http://schemas.microsoft.com/office/word/2010/wordprocessingCanvas" xmlns:cx="http://schemas.microsoft.com/office/drawing/2014/chartex" xmlns:mc="http://schemas.openxmlformats.org/markup-compatibility/2006" xmlns:o="urn:schemas-microsoft-com:office:office" xmlns:r="http://schemas.openxmlformats.org/officeDocument/2006/relationships" xmlns:m="http://schemas.openxmlformats.org/officeDocument/2006/math" xmlns:v="urn:schemas-microsoft-com:vml" xmlns:wp14="http://schemas.microsoft.com/office/word/2010/wordprocessingDrawing" xmlns:wp="http://schemas.openxmlformats.org/drawingml/2006/wordprocessingDrawing" xmlns:w10="urn:schemas-microsoft-com:office:word" xmlns:w="http://schemas.openxmlformats.org/wordprocessingml/2006/main" xmlns:w14="http://schemas.microsoft.com/office/word/2010/wordml" xmlns:w15="http://schemas.microsoft.com/office/word/2012/wordml" xmlns:w16se="http://schemas.microsoft.com/office/word/2015/wordml/symex" xmlns:wpg="http://schemas.microsoft.com/office/word/2010/wordprocessingGroup" xmlns:wpi="http://schemas.microsoft.com/office/word/2010/wordprocessingInk" xmlns:wne="http://schemas.microsoft.com/office/word/2006/wordml" xmlns:wps="http://schemas.microsoft.com/office/word/2010/wordprocessingShape" mc:Ignorable="w14 w15 w16se wp14">
   <w:endnote w:type="separator" w:id="-1">
     <w:p>
       <w:r>
@@ -4022,24 +5064,16 @@
 </file>
 
 <file path=word/footer1.xml><?xml version="1.0" encoding="utf-8"?>
-<w:ftr xmlns:wpc="http://schemas.microsoft.com/office/word/2010/wordprocessingCanvas" xmlns:cx="http://schemas.microsoft.com/office/drawing/2014/chartex" xmlns:cx1="http://schemas.microsoft.com/office/drawing/2015/9/8/chartex" xmlns:cx2="http://schemas.microsoft.com/office/drawing/2015/10/21/chartex" xmlns:cx3="http://schemas.microsoft.com/office/drawing/2016/5/9/chartex" xmlns:cx4="http://schemas.microsoft.com/office/drawing/2016/5/10/chartex" xmlns:cx5="http://schemas.microsoft.com/office/drawing/2016/5/11/chartex" xmlns:cx6="http://schemas.microsoft.com/office/drawing/2016/5/12/chartex" xmlns:cx7="http://schemas.microsoft.com/office/drawing/2016/5/13/chartex" xmlns:cx8="http://schemas.microsoft.com/office/drawing/2016/5/14/chartex" xmlns:mc="http://schemas.openxmlformats.org/markup-compatibility/2006" xmlns:aink="http://schemas.microsoft.com/office/drawing/2016/ink" xmlns:am3d="http://schemas.microsoft.com/office/drawing/2017/model3d" xmlns:o="urn:schemas-microsoft-com:office:office" xmlns:r="http://schemas.openxmlformats.org/officeDocument/2006/relationships" xmlns:m="http://schemas.openxmlformats.org/officeDocument/2006/math" xmlns:v="urn:schemas-microsoft-com:vml" xmlns:wp14="http://schemas.microsoft.com/office/word/2010/wordprocessingDrawing" xmlns:wp="http://schemas.openxmlformats.org/drawingml/2006/wordprocessingDrawing" xmlns:w10="urn:schemas-microsoft-com:office:word" xmlns:w="http://schemas.openxmlformats.org/wordprocessingml/2006/main" xmlns:w14="http://schemas.microsoft.com/office/word/2010/wordml" xmlns:w15="http://schemas.microsoft.com/office/word/2012/wordml" xmlns:w16cid="http://schemas.microsoft.com/office/word/2016/wordml/cid" xmlns:w16se="http://schemas.microsoft.com/office/word/2015/wordml/symex" xmlns:wpg="http://schemas.microsoft.com/office/word/2010/wordprocessingGroup" xmlns:wpi="http://schemas.microsoft.com/office/word/2010/wordprocessingInk" xmlns:wne="http://schemas.microsoft.com/office/word/2006/wordml" xmlns:wps="http://schemas.microsoft.com/office/word/2010/wordprocessingShape" mc:Ignorable="w14 w15 w16se w16cid wp14">
+<w:ftr xmlns:wpc="http://schemas.microsoft.com/office/word/2010/wordprocessingCanvas" xmlns:cx="http://schemas.microsoft.com/office/drawing/2014/chartex" xmlns:mc="http://schemas.openxmlformats.org/markup-compatibility/2006" xmlns:o="urn:schemas-microsoft-com:office:office" xmlns:r="http://schemas.openxmlformats.org/officeDocument/2006/relationships" xmlns:m="http://schemas.openxmlformats.org/officeDocument/2006/math" xmlns:v="urn:schemas-microsoft-com:vml" xmlns:wp14="http://schemas.microsoft.com/office/word/2010/wordprocessingDrawing" xmlns:wp="http://schemas.openxmlformats.org/drawingml/2006/wordprocessingDrawing" xmlns:w10="urn:schemas-microsoft-com:office:word" xmlns:w="http://schemas.openxmlformats.org/wordprocessingml/2006/main" xmlns:w14="http://schemas.microsoft.com/office/word/2010/wordml" xmlns:w15="http://schemas.microsoft.com/office/word/2012/wordml" xmlns:w16se="http://schemas.microsoft.com/office/word/2015/wordml/symex" xmlns:wpg="http://schemas.microsoft.com/office/word/2010/wordprocessingGroup" xmlns:wpi="http://schemas.microsoft.com/office/word/2010/wordprocessingInk" xmlns:wne="http://schemas.microsoft.com/office/word/2006/wordml" xmlns:wps="http://schemas.microsoft.com/office/word/2010/wordprocessingShape" mc:Ignorable="w14 w15 w16se wp14">
   <w:p>
     <w:pPr>
       <w:pStyle w:val="Footer"/>
-    </w:pPr>
-  </w:p>
-</w:ftr>
-</file>
-
-<file path=word/footer2.xml><?xml version="1.0" encoding="utf-8"?>
-<w:ftr xmlns:wpc="http://schemas.microsoft.com/office/word/2010/wordprocessingCanvas" xmlns:cx="http://schemas.microsoft.com/office/drawing/2014/chartex" xmlns:cx1="http://schemas.microsoft.com/office/drawing/2015/9/8/chartex" xmlns:cx2="http://schemas.microsoft.com/office/drawing/2015/10/21/chartex" xmlns:cx3="http://schemas.microsoft.com/office/drawing/2016/5/9/chartex" xmlns:cx4="http://schemas.microsoft.com/office/drawing/2016/5/10/chartex" xmlns:cx5="http://schemas.microsoft.com/office/drawing/2016/5/11/chartex" xmlns:cx6="http://schemas.microsoft.com/office/drawing/2016/5/12/chartex" xmlns:cx7="http://schemas.microsoft.com/office/drawing/2016/5/13/chartex" xmlns:cx8="http://schemas.microsoft.com/office/drawing/2016/5/14/chartex" xmlns:mc="http://schemas.openxmlformats.org/markup-compatibility/2006" xmlns:aink="http://schemas.microsoft.com/office/drawing/2016/ink" xmlns:am3d="http://schemas.microsoft.com/office/drawing/2017/model3d" xmlns:o="urn:schemas-microsoft-com:office:office" xmlns:r="http://schemas.openxmlformats.org/officeDocument/2006/relationships" xmlns:m="http://schemas.openxmlformats.org/officeDocument/2006/math" xmlns:v="urn:schemas-microsoft-com:vml" xmlns:wp14="http://schemas.microsoft.com/office/word/2010/wordprocessingDrawing" xmlns:wp="http://schemas.openxmlformats.org/drawingml/2006/wordprocessingDrawing" xmlns:w10="urn:schemas-microsoft-com:office:word" xmlns:w="http://schemas.openxmlformats.org/wordprocessingml/2006/main" xmlns:w14="http://schemas.microsoft.com/office/word/2010/wordml" xmlns:w15="http://schemas.microsoft.com/office/word/2012/wordml" xmlns:w16cid="http://schemas.microsoft.com/office/word/2016/wordml/cid" xmlns:w16se="http://schemas.microsoft.com/office/word/2015/wordml/symex" xmlns:wpg="http://schemas.microsoft.com/office/word/2010/wordprocessingGroup" xmlns:wpi="http://schemas.microsoft.com/office/word/2010/wordprocessingInk" xmlns:wne="http://schemas.microsoft.com/office/word/2006/wordml" xmlns:wps="http://schemas.microsoft.com/office/word/2010/wordprocessingShape" mc:Ignorable="w14 w15 w16se w16cid wp14">
-  <w:p>
-    <w:pPr>
-      <w:pStyle w:val="Footer"/>
+      <w:jc w:val="right"/>
     </w:pPr>
     <w:r>
       <w:rPr>
         <w:noProof/>
+        <w:lang w:val="en-SG" w:eastAsia="zh-CN"/>
       </w:rPr>
       <mc:AlternateContent>
         <mc:Choice Requires="wps">
@@ -4093,14 +5127,6 @@
                               <w:sz w:val="18"/>
                             </w:rPr>
                           </w:pPr>
-                          <w:r>
-                            <w:rPr>
-                              <w:rFonts w:ascii="Calibri" w:hAnsi="Calibri" w:cs="Calibri"/>
-                              <w:color w:val="000000"/>
-                              <w:sz w:val="18"/>
-                            </w:rPr>
-                            <w:t>Micron Confidential</w:t>
-                          </w:r>
                         </w:p>
                       </w:txbxContent>
                     </wps:txbx>
@@ -4122,7 +5148,7 @@
               <v:stroke joinstyle="miter"/>
               <v:path gradientshapeok="t" o:connecttype="rect"/>
             </v:shapetype>
-            <v:shape id="MSIPCMe25341efb2f5fa72b135ee72" o:spid="_x0000_s1029" type="#_x0000_t202" alt="{&quot;HashCode&quot;:282206168,&quot;Height&quot;:792.0,&quot;Width&quot;:612.0,&quot;Placement&quot;:&quot;Footer&quot;,&quot;Index&quot;:&quot;Primary&quot;,&quot;Section&quot;:1,&quot;Top&quot;:0.0,&quot;Left&quot;:0.0}" style="position:absolute;margin-left:0;margin-top:755.45pt;width:612pt;height:21.5pt;z-index:251660288;visibility:visible;mso-wrap-style:square;mso-wrap-distance-left:9pt;mso-wrap-distance-top:0;mso-wrap-distance-right:9pt;mso-wrap-distance-bottom:0;mso-position-horizontal:absolute;mso-position-horizontal-relative:page;mso-position-vertical:absolute;mso-position-vertical-relative:page;v-text-anchor:bottom" o:gfxdata="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" o:allowincell="f" filled="f" stroked="f" strokeweight=".5pt">
+            <v:shape id="MSIPCMe25341efb2f5fa72b135ee72" o:spid="_x0000_s1029" type="#_x0000_t202" alt="{&quot;HashCode&quot;:282206168,&quot;Height&quot;:792.0,&quot;Width&quot;:612.0,&quot;Placement&quot;:&quot;Footer&quot;,&quot;Index&quot;:&quot;Primary&quot;,&quot;Section&quot;:1,&quot;Top&quot;:0.0,&quot;Left&quot;:0.0}" style="position:absolute;left:0;text-align:left;margin-left:0;margin-top:755.45pt;width:612pt;height:21.5pt;z-index:251660288;visibility:visible;mso-wrap-style:square;mso-wrap-distance-left:9pt;mso-wrap-distance-top:0;mso-wrap-distance-right:9pt;mso-wrap-distance-bottom:0;mso-position-horizontal:absolute;mso-position-horizontal-relative:page;mso-position-vertical:absolute;mso-position-vertical-relative:page;v-text-anchor:bottom" o:gfxdata="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" o:allowincell="f" filled="f" stroked="f" strokeweight=".5pt">
               <v:textbox inset="20pt,0,,0">
                 <w:txbxContent>
                   <w:p>
@@ -4133,14 +5159,6 @@
                         <w:sz w:val="18"/>
                       </w:rPr>
                     </w:pPr>
-                    <w:r>
-                      <w:rPr>
-                        <w:rFonts w:ascii="Calibri" w:hAnsi="Calibri" w:cs="Calibri"/>
-                        <w:color w:val="000000"/>
-                        <w:sz w:val="18"/>
-                      </w:rPr>
-                      <w:t>Micron Confidential</w:t>
-                    </w:r>
                   </w:p>
                 </w:txbxContent>
               </v:textbox>
@@ -4150,22 +5168,48 @@
         </mc:Fallback>
       </mc:AlternateContent>
     </w:r>
-  </w:p>
-</w:ftr>
-</file>
-
-<file path=word/footer3.xml><?xml version="1.0" encoding="utf-8"?>
-<w:ftr xmlns:wpc="http://schemas.microsoft.com/office/word/2010/wordprocessingCanvas" xmlns:cx="http://schemas.microsoft.com/office/drawing/2014/chartex" xmlns:cx1="http://schemas.microsoft.com/office/drawing/2015/9/8/chartex" xmlns:cx2="http://schemas.microsoft.com/office/drawing/2015/10/21/chartex" xmlns:cx3="http://schemas.microsoft.com/office/drawing/2016/5/9/chartex" xmlns:cx4="http://schemas.microsoft.com/office/drawing/2016/5/10/chartex" xmlns:cx5="http://schemas.microsoft.com/office/drawing/2016/5/11/chartex" xmlns:cx6="http://schemas.microsoft.com/office/drawing/2016/5/12/chartex" xmlns:cx7="http://schemas.microsoft.com/office/drawing/2016/5/13/chartex" xmlns:cx8="http://schemas.microsoft.com/office/drawing/2016/5/14/chartex" xmlns:mc="http://schemas.openxmlformats.org/markup-compatibility/2006" xmlns:aink="http://schemas.microsoft.com/office/drawing/2016/ink" xmlns:am3d="http://schemas.microsoft.com/office/drawing/2017/model3d" xmlns:o="urn:schemas-microsoft-com:office:office" xmlns:r="http://schemas.openxmlformats.org/officeDocument/2006/relationships" xmlns:m="http://schemas.openxmlformats.org/officeDocument/2006/math" xmlns:v="urn:schemas-microsoft-com:vml" xmlns:wp14="http://schemas.microsoft.com/office/word/2010/wordprocessingDrawing" xmlns:wp="http://schemas.openxmlformats.org/drawingml/2006/wordprocessingDrawing" xmlns:w10="urn:schemas-microsoft-com:office:word" xmlns:w="http://schemas.openxmlformats.org/wordprocessingml/2006/main" xmlns:w14="http://schemas.microsoft.com/office/word/2010/wordml" xmlns:w15="http://schemas.microsoft.com/office/word/2012/wordml" xmlns:w16cid="http://schemas.microsoft.com/office/word/2016/wordml/cid" xmlns:w16se="http://schemas.microsoft.com/office/word/2015/wordml/symex" xmlns:wpg="http://schemas.microsoft.com/office/word/2010/wordprocessingGroup" xmlns:wpi="http://schemas.microsoft.com/office/word/2010/wordprocessingInk" xmlns:wne="http://schemas.microsoft.com/office/word/2006/wordml" xmlns:wps="http://schemas.microsoft.com/office/word/2010/wordprocessingShape" mc:Ignorable="w14 w15 w16se w16cid wp14">
-  <w:p>
-    <w:pPr>
-      <w:pStyle w:val="Footer"/>
-    </w:pPr>
+    <w:r>
+      <w:tab/>
+    </w:r>
+    <w:r>
+      <w:tab/>
+    </w:r>
+    <w:r>
+      <w:tab/>
+    </w:r>
+    <w:r>
+      <w:tab/>
+    </w:r>
+    <w:r>
+      <w:tab/>
+    </w:r>
+    <w:r>
+      <w:fldChar w:fldCharType="begin"/>
+    </w:r>
+    <w:r>
+      <w:instrText xml:space="preserve"> PAGE   \* MERGEFORMAT </w:instrText>
+    </w:r>
+    <w:r>
+      <w:fldChar w:fldCharType="separate"/>
+    </w:r>
+    <w:r>
+      <w:rPr>
+        <w:noProof/>
+      </w:rPr>
+      <w:t>6</w:t>
+    </w:r>
+    <w:r>
+      <w:rPr>
+        <w:noProof/>
+      </w:rPr>
+      <w:fldChar w:fldCharType="end"/>
+    </w:r>
   </w:p>
 </w:ftr>
 </file>
 
 <file path=word/footnotes.xml><?xml version="1.0" encoding="utf-8"?>
-<w:footnotes xmlns:wpc="http://schemas.microsoft.com/office/word/2010/wordprocessingCanvas" xmlns:cx="http://schemas.microsoft.com/office/drawing/2014/chartex" xmlns:cx1="http://schemas.microsoft.com/office/drawing/2015/9/8/chartex" xmlns:cx2="http://schemas.microsoft.com/office/drawing/2015/10/21/chartex" xmlns:cx3="http://schemas.microsoft.com/office/drawing/2016/5/9/chartex" xmlns:cx4="http://schemas.microsoft.com/office/drawing/2016/5/10/chartex" xmlns:cx5="http://schemas.microsoft.com/office/drawing/2016/5/11/chartex" xmlns:cx6="http://schemas.microsoft.com/office/drawing/2016/5/12/chartex" xmlns:cx7="http://schemas.microsoft.com/office/drawing/2016/5/13/chartex" xmlns:cx8="http://schemas.microsoft.com/office/drawing/2016/5/14/chartex" xmlns:mc="http://schemas.openxmlformats.org/markup-compatibility/2006" xmlns:aink="http://schemas.microsoft.com/office/drawing/2016/ink" xmlns:am3d="http://schemas.microsoft.com/office/drawing/2017/model3d" xmlns:o="urn:schemas-microsoft-com:office:office" xmlns:r="http://schemas.openxmlformats.org/officeDocument/2006/relationships" xmlns:m="http://schemas.openxmlformats.org/officeDocument/2006/math" xmlns:v="urn:schemas-microsoft-com:vml" xmlns:wp14="http://schemas.microsoft.com/office/word/2010/wordprocessingDrawing" xmlns:wp="http://schemas.openxmlformats.org/drawingml/2006/wordprocessingDrawing" xmlns:w10="urn:schemas-microsoft-com:office:word" xmlns:w="http://schemas.openxmlformats.org/wordprocessingml/2006/main" xmlns:w14="http://schemas.microsoft.com/office/word/2010/wordml" xmlns:w15="http://schemas.microsoft.com/office/word/2012/wordml" xmlns:w16cid="http://schemas.microsoft.com/office/word/2016/wordml/cid" xmlns:w16se="http://schemas.microsoft.com/office/word/2015/wordml/symex" xmlns:wpg="http://schemas.microsoft.com/office/word/2010/wordprocessingGroup" xmlns:wpi="http://schemas.microsoft.com/office/word/2010/wordprocessingInk" xmlns:wne="http://schemas.microsoft.com/office/word/2006/wordml" xmlns:wps="http://schemas.microsoft.com/office/word/2010/wordprocessingShape" mc:Ignorable="w14 w15 w16se w16cid wp14">
+<w:footnotes xmlns:wpc="http://schemas.microsoft.com/office/word/2010/wordprocessingCanvas" xmlns:cx="http://schemas.microsoft.com/office/drawing/2014/chartex" xmlns:mc="http://schemas.openxmlformats.org/markup-compatibility/2006" xmlns:o="urn:schemas-microsoft-com:office:office" xmlns:r="http://schemas.openxmlformats.org/officeDocument/2006/relationships" xmlns:m="http://schemas.openxmlformats.org/officeDocument/2006/math" xmlns:v="urn:schemas-microsoft-com:vml" xmlns:wp14="http://schemas.microsoft.com/office/word/2010/wordprocessingDrawing" xmlns:wp="http://schemas.openxmlformats.org/drawingml/2006/wordprocessingDrawing" xmlns:w10="urn:schemas-microsoft-com:office:word" xmlns:w="http://schemas.openxmlformats.org/wordprocessingml/2006/main" xmlns:w14="http://schemas.microsoft.com/office/word/2010/wordml" xmlns:w15="http://schemas.microsoft.com/office/word/2012/wordml" xmlns:w16se="http://schemas.microsoft.com/office/word/2015/wordml/symex" xmlns:wpg="http://schemas.microsoft.com/office/word/2010/wordprocessingGroup" xmlns:wpi="http://schemas.microsoft.com/office/word/2010/wordprocessingInk" xmlns:wne="http://schemas.microsoft.com/office/word/2006/wordml" xmlns:wps="http://schemas.microsoft.com/office/word/2010/wordprocessingShape" mc:Ignorable="w14 w15 w16se wp14">
   <w:footnote w:type="separator" w:id="-1">
     <w:p/>
   </w:footnote>
@@ -4187,17 +5231,7 @@
 </file>
 
 <file path=word/header1.xml><?xml version="1.0" encoding="utf-8"?>
-<w:hdr xmlns:wpc="http://schemas.microsoft.com/office/word/2010/wordprocessingCanvas" xmlns:cx="http://schemas.microsoft.com/office/drawing/2014/chartex" xmlns:cx1="http://schemas.microsoft.com/office/drawing/2015/9/8/chartex" xmlns:cx2="http://schemas.microsoft.com/office/drawing/2015/10/21/chartex" xmlns:cx3="http://schemas.microsoft.com/office/drawing/2016/5/9/chartex" xmlns:cx4="http://schemas.microsoft.com/office/drawing/2016/5/10/chartex" xmlns:cx5="http://schemas.microsoft.com/office/drawing/2016/5/11/chartex" xmlns:cx6="http://schemas.microsoft.com/office/drawing/2016/5/12/chartex" xmlns:cx7="http://schemas.microsoft.com/office/drawing/2016/5/13/chartex" xmlns:cx8="http://schemas.microsoft.com/office/drawing/2016/5/14/chartex" xmlns:mc="http://schemas.openxmlformats.org/markup-compatibility/2006" xmlns:aink="http://schemas.microsoft.com/office/drawing/2016/ink" xmlns:am3d="http://schemas.microsoft.com/office/drawing/2017/model3d" xmlns:o="urn:schemas-microsoft-com:office:office" xmlns:r="http://schemas.openxmlformats.org/officeDocument/2006/relationships" xmlns:m="http://schemas.openxmlformats.org/officeDocument/2006/math" xmlns:v="urn:schemas-microsoft-com:vml" xmlns:wp14="http://schemas.microsoft.com/office/word/2010/wordprocessingDrawing" xmlns:wp="http://schemas.openxmlformats.org/drawingml/2006/wordprocessingDrawing" xmlns:w10="urn:schemas-microsoft-com:office:word" xmlns:w="http://schemas.openxmlformats.org/wordprocessingml/2006/main" xmlns:w14="http://schemas.microsoft.com/office/word/2010/wordml" xmlns:w15="http://schemas.microsoft.com/office/word/2012/wordml" xmlns:w16cid="http://schemas.microsoft.com/office/word/2016/wordml/cid" xmlns:w16se="http://schemas.microsoft.com/office/word/2015/wordml/symex" xmlns:wpg="http://schemas.microsoft.com/office/word/2010/wordprocessingGroup" xmlns:wpi="http://schemas.microsoft.com/office/word/2010/wordprocessingInk" xmlns:wne="http://schemas.microsoft.com/office/word/2006/wordml" xmlns:wps="http://schemas.microsoft.com/office/word/2010/wordprocessingShape" mc:Ignorable="w14 w15 w16se w16cid wp14">
-  <w:p>
-    <w:pPr>
-      <w:pStyle w:val="Header"/>
-    </w:pPr>
-  </w:p>
-</w:hdr>
-</file>
-
-<file path=word/header2.xml><?xml version="1.0" encoding="utf-8"?>
-<w:hdr xmlns:wpc="http://schemas.microsoft.com/office/word/2010/wordprocessingCanvas" xmlns:cx="http://schemas.microsoft.com/office/drawing/2014/chartex" xmlns:cx1="http://schemas.microsoft.com/office/drawing/2015/9/8/chartex" xmlns:cx2="http://schemas.microsoft.com/office/drawing/2015/10/21/chartex" xmlns:cx3="http://schemas.microsoft.com/office/drawing/2016/5/9/chartex" xmlns:cx4="http://schemas.microsoft.com/office/drawing/2016/5/10/chartex" xmlns:cx5="http://schemas.microsoft.com/office/drawing/2016/5/11/chartex" xmlns:cx6="http://schemas.microsoft.com/office/drawing/2016/5/12/chartex" xmlns:cx7="http://schemas.microsoft.com/office/drawing/2016/5/13/chartex" xmlns:cx8="http://schemas.microsoft.com/office/drawing/2016/5/14/chartex" xmlns:mc="http://schemas.openxmlformats.org/markup-compatibility/2006" xmlns:aink="http://schemas.microsoft.com/office/drawing/2016/ink" xmlns:am3d="http://schemas.microsoft.com/office/drawing/2017/model3d" xmlns:o="urn:schemas-microsoft-com:office:office" xmlns:r="http://schemas.openxmlformats.org/officeDocument/2006/relationships" xmlns:m="http://schemas.openxmlformats.org/officeDocument/2006/math" xmlns:v="urn:schemas-microsoft-com:vml" xmlns:wp14="http://schemas.microsoft.com/office/word/2010/wordprocessingDrawing" xmlns:wp="http://schemas.openxmlformats.org/drawingml/2006/wordprocessingDrawing" xmlns:w10="urn:schemas-microsoft-com:office:word" xmlns:w="http://schemas.openxmlformats.org/wordprocessingml/2006/main" xmlns:w14="http://schemas.microsoft.com/office/word/2010/wordml" xmlns:w15="http://schemas.microsoft.com/office/word/2012/wordml" xmlns:w16cid="http://schemas.microsoft.com/office/word/2016/wordml/cid" xmlns:w16se="http://schemas.microsoft.com/office/word/2015/wordml/symex" xmlns:wpg="http://schemas.microsoft.com/office/word/2010/wordprocessingGroup" xmlns:wpi="http://schemas.microsoft.com/office/word/2010/wordprocessingInk" xmlns:wne="http://schemas.microsoft.com/office/word/2006/wordml" xmlns:wps="http://schemas.microsoft.com/office/word/2010/wordprocessingShape" mc:Ignorable="w14 w15 w16se w16cid wp14">
+<w:hdr xmlns:wpc="http://schemas.microsoft.com/office/word/2010/wordprocessingCanvas" xmlns:cx="http://schemas.microsoft.com/office/drawing/2014/chartex" xmlns:mc="http://schemas.openxmlformats.org/markup-compatibility/2006" xmlns:o="urn:schemas-microsoft-com:office:office" xmlns:r="http://schemas.openxmlformats.org/officeDocument/2006/relationships" xmlns:m="http://schemas.openxmlformats.org/officeDocument/2006/math" xmlns:v="urn:schemas-microsoft-com:vml" xmlns:wp14="http://schemas.microsoft.com/office/word/2010/wordprocessingDrawing" xmlns:wp="http://schemas.openxmlformats.org/drawingml/2006/wordprocessingDrawing" xmlns:w10="urn:schemas-microsoft-com:office:word" xmlns:w="http://schemas.openxmlformats.org/wordprocessingml/2006/main" xmlns:w14="http://schemas.microsoft.com/office/word/2010/wordml" xmlns:w15="http://schemas.microsoft.com/office/word/2012/wordml" xmlns:w16se="http://schemas.microsoft.com/office/word/2015/wordml/symex" xmlns:wpg="http://schemas.microsoft.com/office/word/2010/wordprocessingGroup" xmlns:wpi="http://schemas.microsoft.com/office/word/2010/wordprocessingInk" xmlns:wne="http://schemas.microsoft.com/office/word/2006/wordml" xmlns:wps="http://schemas.microsoft.com/office/word/2010/wordprocessingShape" mc:Ignorable="w14 w15 w16se wp14">
   <w:p>
     <w:pPr>
       <w:pStyle w:val="Header"/>
@@ -4205,6 +5239,7 @@
     <w:r>
       <w:rPr>
         <w:noProof/>
+        <w:lang w:val="en-SG" w:eastAsia="zh-CN"/>
       </w:rPr>
       <mc:AlternateContent>
         <mc:Choice Requires="wps">
@@ -4287,7 +5322,7 @@
               <v:stroke joinstyle="miter"/>
               <v:path gradientshapeok="t" o:connecttype="rect"/>
             </v:shapetype>
-            <v:shape id="MSIPCM4f9e4f61ab18b3570e0b21bf" o:spid="_x0000_s1028" type="#_x0000_t202" alt="{&quot;HashCode&quot;:258068599,&quot;Height&quot;:792.0,&quot;Width&quot;:612.0,&quot;Placement&quot;:&quot;Header&quot;,&quot;Index&quot;:&quot;Primary&quot;,&quot;Section&quot;:1,&quot;Top&quot;:0.0,&quot;Left&quot;:0.0}" style="position:absolute;margin-left:0;margin-top:15pt;width:612pt;height:21.5pt;z-index:251659264;visibility:visible;mso-wrap-style:square;mso-wrap-distance-left:9pt;mso-wrap-distance-top:0;mso-wrap-distance-right:9pt;mso-wrap-distance-bottom:0;mso-position-horizontal:absolute;mso-position-horizontal-relative:page;mso-position-vertical:absolute;mso-position-vertical-relative:page;v-text-anchor:top" o:gfxdata="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" o:allowincell="f" filled="f" stroked="f" strokeweight=".5pt">
+            <v:shape id="MSIPCM4f9e4f61ab18b3570e0b21bf" o:spid="_x0000_s1028" type="#_x0000_t202" alt="{&quot;HashCode&quot;:258068599,&quot;Height&quot;:792.0,&quot;Width&quot;:612.0,&quot;Placement&quot;:&quot;Header&quot;,&quot;Index&quot;:&quot;Primary&quot;,&quot;Section&quot;:1,&quot;Top&quot;:0.0,&quot;Left&quot;:0.0}" style="position:absolute;margin-left:0;margin-top:15pt;width:612pt;height:21.5pt;z-index:251659264;visibility:visible;mso-wrap-style:square;mso-wrap-distance-left:9pt;mso-wrap-distance-top:0;mso-wrap-distance-right:9pt;mso-wrap-distance-bottom:0;mso-position-horizontal:absolute;mso-position-horizontal-relative:page;mso-position-vertical:absolute;mso-position-vertical-relative:page;v-text-anchor:top" o:gfxdata="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" o:allowincell="f" filled="f" stroked="f" strokeweight=".5pt">
               <v:textbox inset="20pt,0,,0">
                 <w:txbxContent>
                   <w:p>
@@ -4319,18 +5354,8 @@
 </w:hdr>
 </file>
 
-<file path=word/header3.xml><?xml version="1.0" encoding="utf-8"?>
-<w:hdr xmlns:wpc="http://schemas.microsoft.com/office/word/2010/wordprocessingCanvas" xmlns:cx="http://schemas.microsoft.com/office/drawing/2014/chartex" xmlns:cx1="http://schemas.microsoft.com/office/drawing/2015/9/8/chartex" xmlns:cx2="http://schemas.microsoft.com/office/drawing/2015/10/21/chartex" xmlns:cx3="http://schemas.microsoft.com/office/drawing/2016/5/9/chartex" xmlns:cx4="http://schemas.microsoft.com/office/drawing/2016/5/10/chartex" xmlns:cx5="http://schemas.microsoft.com/office/drawing/2016/5/11/chartex" xmlns:cx6="http://schemas.microsoft.com/office/drawing/2016/5/12/chartex" xmlns:cx7="http://schemas.microsoft.com/office/drawing/2016/5/13/chartex" xmlns:cx8="http://schemas.microsoft.com/office/drawing/2016/5/14/chartex" xmlns:mc="http://schemas.openxmlformats.org/markup-compatibility/2006" xmlns:aink="http://schemas.microsoft.com/office/drawing/2016/ink" xmlns:am3d="http://schemas.microsoft.com/office/drawing/2017/model3d" xmlns:o="urn:schemas-microsoft-com:office:office" xmlns:r="http://schemas.openxmlformats.org/officeDocument/2006/relationships" xmlns:m="http://schemas.openxmlformats.org/officeDocument/2006/math" xmlns:v="urn:schemas-microsoft-com:vml" xmlns:wp14="http://schemas.microsoft.com/office/word/2010/wordprocessingDrawing" xmlns:wp="http://schemas.openxmlformats.org/drawingml/2006/wordprocessingDrawing" xmlns:w10="urn:schemas-microsoft-com:office:word" xmlns:w="http://schemas.openxmlformats.org/wordprocessingml/2006/main" xmlns:w14="http://schemas.microsoft.com/office/word/2010/wordml" xmlns:w15="http://schemas.microsoft.com/office/word/2012/wordml" xmlns:w16cid="http://schemas.microsoft.com/office/word/2016/wordml/cid" xmlns:w16se="http://schemas.microsoft.com/office/word/2015/wordml/symex" xmlns:wpg="http://schemas.microsoft.com/office/word/2010/wordprocessingGroup" xmlns:wpi="http://schemas.microsoft.com/office/word/2010/wordprocessingInk" xmlns:wne="http://schemas.microsoft.com/office/word/2006/wordml" xmlns:wps="http://schemas.microsoft.com/office/word/2010/wordprocessingShape" mc:Ignorable="w14 w15 w16se w16cid wp14">
-  <w:p>
-    <w:pPr>
-      <w:pStyle w:val="Header"/>
-    </w:pPr>
-  </w:p>
-</w:hdr>
-</file>
-
 <file path=word/numbering.xml><?xml version="1.0" encoding="utf-8"?>
-<w:numbering xmlns:wpc="http://schemas.microsoft.com/office/word/2010/wordprocessingCanvas" xmlns:cx="http://schemas.microsoft.com/office/drawing/2014/chartex" xmlns:cx1="http://schemas.microsoft.com/office/drawing/2015/9/8/chartex" xmlns:cx2="http://schemas.microsoft.com/office/drawing/2015/10/21/chartex" xmlns:cx3="http://schemas.microsoft.com/office/drawing/2016/5/9/chartex" xmlns:cx4="http://schemas.microsoft.com/office/drawing/2016/5/10/chartex" xmlns:cx5="http://schemas.microsoft.com/office/drawing/2016/5/11/chartex" xmlns:cx6="http://schemas.microsoft.com/office/drawing/2016/5/12/chartex" xmlns:cx7="http://schemas.microsoft.com/office/drawing/2016/5/13/chartex" xmlns:cx8="http://schemas.microsoft.com/office/drawing/2016/5/14/chartex" xmlns:mc="http://schemas.openxmlformats.org/markup-compatibility/2006" xmlns:aink="http://schemas.microsoft.com/office/drawing/2016/ink" xmlns:am3d="http://schemas.microsoft.com/office/drawing/2017/model3d" xmlns:o="urn:schemas-microsoft-com:office:office" xmlns:r="http://schemas.openxmlformats.org/officeDocument/2006/relationships" xmlns:m="http://schemas.openxmlformats.org/officeDocument/2006/math" xmlns:v="urn:schemas-microsoft-com:vml" xmlns:wp14="http://schemas.microsoft.com/office/word/2010/wordprocessingDrawing" xmlns:wp="http://schemas.openxmlformats.org/drawingml/2006/wordprocessingDrawing" xmlns:w10="urn:schemas-microsoft-com:office:word" xmlns:w="http://schemas.openxmlformats.org/wordprocessingml/2006/main" xmlns:w14="http://schemas.microsoft.com/office/word/2010/wordml" xmlns:w15="http://schemas.microsoft.com/office/word/2012/wordml" xmlns:w16cid="http://schemas.microsoft.com/office/word/2016/wordml/cid" xmlns:w16se="http://schemas.microsoft.com/office/word/2015/wordml/symex" xmlns:wpg="http://schemas.microsoft.com/office/word/2010/wordprocessingGroup" xmlns:wpi="http://schemas.microsoft.com/office/word/2010/wordprocessingInk" xmlns:wne="http://schemas.microsoft.com/office/word/2006/wordml" xmlns:wps="http://schemas.microsoft.com/office/word/2010/wordprocessingShape" mc:Ignorable="w14 w15 w16se w16cid wp14">
+<w:numbering xmlns:wpc="http://schemas.microsoft.com/office/word/2010/wordprocessingCanvas" xmlns:cx="http://schemas.microsoft.com/office/drawing/2014/chartex" xmlns:mc="http://schemas.openxmlformats.org/markup-compatibility/2006" xmlns:o="urn:schemas-microsoft-com:office:office" xmlns:r="http://schemas.openxmlformats.org/officeDocument/2006/relationships" xmlns:m="http://schemas.openxmlformats.org/officeDocument/2006/math" xmlns:v="urn:schemas-microsoft-com:vml" xmlns:wp14="http://schemas.microsoft.com/office/word/2010/wordprocessingDrawing" xmlns:wp="http://schemas.openxmlformats.org/drawingml/2006/wordprocessingDrawing" xmlns:w10="urn:schemas-microsoft-com:office:word" xmlns:w="http://schemas.openxmlformats.org/wordprocessingml/2006/main" xmlns:w14="http://schemas.microsoft.com/office/word/2010/wordml" xmlns:w15="http://schemas.microsoft.com/office/word/2012/wordml" xmlns:w16se="http://schemas.microsoft.com/office/word/2015/wordml/symex" xmlns:wpg="http://schemas.microsoft.com/office/word/2010/wordprocessingGroup" xmlns:wpi="http://schemas.microsoft.com/office/word/2010/wordprocessingInk" xmlns:wne="http://schemas.microsoft.com/office/word/2006/wordml" xmlns:wps="http://schemas.microsoft.com/office/word/2010/wordprocessingShape" mc:Ignorable="w14 w15 w16se wp14">
   <w:abstractNum w:abstractNumId="0" w15:restartNumberingAfterBreak="0">
     <w:nsid w:val="FFFFFF1D"/>
     <w:multiLevelType w:val="multilevel"/>
@@ -5884,7 +6909,7 @@
 </file>
 
 <file path=word/styles.xml><?xml version="1.0" encoding="utf-8"?>
-<w:styles xmlns:mc="http://schemas.openxmlformats.org/markup-compatibility/2006" xmlns:r="http://schemas.openxmlformats.org/officeDocument/2006/relationships" xmlns:w="http://schemas.openxmlformats.org/wordprocessingml/2006/main" xmlns:w14="http://schemas.microsoft.com/office/word/2010/wordml" xmlns:w15="http://schemas.microsoft.com/office/word/2012/wordml" xmlns:w16cid="http://schemas.microsoft.com/office/word/2016/wordml/cid" xmlns:w16se="http://schemas.microsoft.com/office/word/2015/wordml/symex" mc:Ignorable="w14 w15 w16se w16cid">
+<w:styles xmlns:mc="http://schemas.openxmlformats.org/markup-compatibility/2006" xmlns:r="http://schemas.openxmlformats.org/officeDocument/2006/relationships" xmlns:w="http://schemas.openxmlformats.org/wordprocessingml/2006/main" xmlns:w14="http://schemas.microsoft.com/office/word/2010/wordml" xmlns:w15="http://schemas.microsoft.com/office/word/2012/wordml" xmlns:w16se="http://schemas.microsoft.com/office/word/2015/wordml/symex" mc:Ignorable="w14 w15 w16se">
   <w:docDefaults>
     <w:rPrDefault>
       <w:rPr>
@@ -5894,7 +6919,7 @@
     </w:rPrDefault>
     <w:pPrDefault/>
   </w:docDefaults>
-  <w:latentStyles w:defLockedState="0" w:defUIPriority="0" w:defSemiHidden="0" w:defUnhideWhenUsed="0" w:defQFormat="0" w:count="376">
+  <w:latentStyles w:defLockedState="0" w:defUIPriority="0" w:defSemiHidden="0" w:defUnhideWhenUsed="0" w:defQFormat="0" w:count="371">
     <w:lsdException w:name="Normal" w:qFormat="1"/>
     <w:lsdException w:name="heading 1" w:uiPriority="9" w:qFormat="1"/>
     <w:lsdException w:name="heading 2" w:uiPriority="9" w:qFormat="1"/>
@@ -6245,11 +7270,6 @@
     <w:lsdException w:name="List Table 5 Dark Accent 6" w:uiPriority="50"/>
     <w:lsdException w:name="List Table 6 Colorful Accent 6" w:uiPriority="51"/>
     <w:lsdException w:name="List Table 7 Colorful Accent 6" w:uiPriority="52"/>
-    <w:lsdException w:name="Mention" w:semiHidden="1" w:uiPriority="99" w:unhideWhenUsed="1"/>
-    <w:lsdException w:name="Smart Hyperlink" w:semiHidden="1" w:uiPriority="99" w:unhideWhenUsed="1"/>
-    <w:lsdException w:name="Hashtag" w:semiHidden="1" w:uiPriority="99" w:unhideWhenUsed="1"/>
-    <w:lsdException w:name="Unresolved Mention" w:semiHidden="1" w:uiPriority="99" w:unhideWhenUsed="1"/>
-    <w:lsdException w:name="Smart Link" w:semiHidden="1" w:uiPriority="99" w:unhideWhenUsed="1"/>
   </w:latentStyles>
   <w:style w:type="paragraph" w:default="1" w:styleId="Normal">
     <w:name w:val="Normal"/>
@@ -9354,14 +10374,35 @@
         </dgm:presLayoutVars>
       </dgm:prSet>
       <dgm:spPr/>
+      <dgm:t>
+        <a:bodyPr/>
+        <a:lstStyle/>
+        <a:p>
+          <a:endParaRPr lang="en-US"/>
+        </a:p>
+      </dgm:t>
     </dgm:pt>
     <dgm:pt modelId="{4B5D39CA-8147-4B81-8770-5E31FC6D1CFB}" type="pres">
       <dgm:prSet presAssocID="{91D0FCC9-0385-42AC-A8E5-78283D5D669C}" presName="sibTrans" presStyleLbl="sibTrans2D1" presStyleIdx="0" presStyleCnt="3"/>
       <dgm:spPr/>
+      <dgm:t>
+        <a:bodyPr/>
+        <a:lstStyle/>
+        <a:p>
+          <a:endParaRPr lang="en-US"/>
+        </a:p>
+      </dgm:t>
     </dgm:pt>
     <dgm:pt modelId="{41341A21-0806-411D-A443-625FA97E4491}" type="pres">
       <dgm:prSet presAssocID="{91D0FCC9-0385-42AC-A8E5-78283D5D669C}" presName="connectorText" presStyleLbl="sibTrans2D1" presStyleIdx="0" presStyleCnt="3"/>
       <dgm:spPr/>
+      <dgm:t>
+        <a:bodyPr/>
+        <a:lstStyle/>
+        <a:p>
+          <a:endParaRPr lang="en-US"/>
+        </a:p>
+      </dgm:t>
     </dgm:pt>
     <dgm:pt modelId="{EA5BC1ED-EB03-45BA-BC56-621EEE9BEBD1}" type="pres">
       <dgm:prSet presAssocID="{92249E20-58D4-4E75-BB12-FE5FBD54F135}" presName="node" presStyleLbl="node1" presStyleIdx="1" presStyleCnt="4">
@@ -9370,14 +10411,35 @@
         </dgm:presLayoutVars>
       </dgm:prSet>
       <dgm:spPr/>
+      <dgm:t>
+        <a:bodyPr/>
+        <a:lstStyle/>
+        <a:p>
+          <a:endParaRPr lang="en-US"/>
+        </a:p>
+      </dgm:t>
     </dgm:pt>
     <dgm:pt modelId="{95B3EF49-35D3-4519-9F1F-B39D5A0566E4}" type="pres">
       <dgm:prSet presAssocID="{0B72DC99-4E95-4ADB-960C-E769354E6A5D}" presName="sibTrans" presStyleLbl="sibTrans2D1" presStyleIdx="1" presStyleCnt="3"/>
       <dgm:spPr/>
+      <dgm:t>
+        <a:bodyPr/>
+        <a:lstStyle/>
+        <a:p>
+          <a:endParaRPr lang="en-US"/>
+        </a:p>
+      </dgm:t>
     </dgm:pt>
     <dgm:pt modelId="{9B203DD1-3145-4590-8ACC-2517ACFE25A8}" type="pres">
       <dgm:prSet presAssocID="{0B72DC99-4E95-4ADB-960C-E769354E6A5D}" presName="connectorText" presStyleLbl="sibTrans2D1" presStyleIdx="1" presStyleCnt="3"/>
       <dgm:spPr/>
+      <dgm:t>
+        <a:bodyPr/>
+        <a:lstStyle/>
+        <a:p>
+          <a:endParaRPr lang="en-US"/>
+        </a:p>
+      </dgm:t>
     </dgm:pt>
     <dgm:pt modelId="{A37733E1-C31E-4430-AEEA-7CC4BDFAF84B}" type="pres">
       <dgm:prSet presAssocID="{38DD500D-6BEB-44F1-A480-39EBC85B7D1B}" presName="node" presStyleLbl="node1" presStyleIdx="2" presStyleCnt="4">
@@ -9386,14 +10448,35 @@
         </dgm:presLayoutVars>
       </dgm:prSet>
       <dgm:spPr/>
+      <dgm:t>
+        <a:bodyPr/>
+        <a:lstStyle/>
+        <a:p>
+          <a:endParaRPr lang="en-US"/>
+        </a:p>
+      </dgm:t>
     </dgm:pt>
     <dgm:pt modelId="{7300E7F4-ED3F-436A-A1F0-90BEABB46E71}" type="pres">
       <dgm:prSet presAssocID="{6D1E928F-781F-462C-A8AC-2A960BFDA67A}" presName="sibTrans" presStyleLbl="sibTrans2D1" presStyleIdx="2" presStyleCnt="3"/>
       <dgm:spPr/>
+      <dgm:t>
+        <a:bodyPr/>
+        <a:lstStyle/>
+        <a:p>
+          <a:endParaRPr lang="en-US"/>
+        </a:p>
+      </dgm:t>
     </dgm:pt>
     <dgm:pt modelId="{D7B13FD1-4A98-4993-ACFA-933B70FB5D81}" type="pres">
       <dgm:prSet presAssocID="{6D1E928F-781F-462C-A8AC-2A960BFDA67A}" presName="connectorText" presStyleLbl="sibTrans2D1" presStyleIdx="2" presStyleCnt="3"/>
       <dgm:spPr/>
+      <dgm:t>
+        <a:bodyPr/>
+        <a:lstStyle/>
+        <a:p>
+          <a:endParaRPr lang="en-US"/>
+        </a:p>
+      </dgm:t>
     </dgm:pt>
     <dgm:pt modelId="{F65F4BF1-A7B9-4C27-8B28-16C04C25982E}" type="pres">
       <dgm:prSet presAssocID="{764C4D4F-B7F7-4995-9F46-8E01C62C581B}" presName="node" presStyleLbl="node1" presStyleIdx="3" presStyleCnt="4">
@@ -9402,24 +10485,31 @@
         </dgm:presLayoutVars>
       </dgm:prSet>
       <dgm:spPr/>
+      <dgm:t>
+        <a:bodyPr/>
+        <a:lstStyle/>
+        <a:p>
+          <a:endParaRPr lang="en-US"/>
+        </a:p>
+      </dgm:t>
     </dgm:pt>
   </dgm:ptLst>
   <dgm:cxnLst>
+    <dgm:cxn modelId="{01F09420-6EB0-4A7F-B4CE-2315FD06751C}" type="presOf" srcId="{6D1E928F-781F-462C-A8AC-2A960BFDA67A}" destId="{D7B13FD1-4A98-4993-ACFA-933B70FB5D81}" srcOrd="1" destOrd="0" presId="urn:microsoft.com/office/officeart/2005/8/layout/process1"/>
+    <dgm:cxn modelId="{2D076695-4491-4B11-95EC-7786C59603C3}" type="presOf" srcId="{0B72DC99-4E95-4ADB-960C-E769354E6A5D}" destId="{95B3EF49-35D3-4519-9F1F-B39D5A0566E4}" srcOrd="0" destOrd="0" presId="urn:microsoft.com/office/officeart/2005/8/layout/process1"/>
+    <dgm:cxn modelId="{05EBE6A4-21D9-4E6D-96DC-9D3E50C88595}" type="presOf" srcId="{38DD500D-6BEB-44F1-A480-39EBC85B7D1B}" destId="{A37733E1-C31E-4430-AEEA-7CC4BDFAF84B}" srcOrd="0" destOrd="0" presId="urn:microsoft.com/office/officeart/2005/8/layout/process1"/>
+    <dgm:cxn modelId="{3EBFAACE-A4CF-4057-9EC8-3A59330D069F}" type="presOf" srcId="{69C95212-ACBD-498E-A011-59076A4285CB}" destId="{4D4E5D9B-DE30-46F3-864F-B20CBCB47B81}" srcOrd="0" destOrd="0" presId="urn:microsoft.com/office/officeart/2005/8/layout/process1"/>
+    <dgm:cxn modelId="{FEAE6454-4E5D-4190-8A76-D27FC4FC4790}" type="presOf" srcId="{9496E0A2-784B-483A-9A32-E68AF617843D}" destId="{9EA8A120-7984-4A2B-9532-24393BA5D7A2}" srcOrd="0" destOrd="0" presId="urn:microsoft.com/office/officeart/2005/8/layout/process1"/>
+    <dgm:cxn modelId="{D1CF8BBB-F3E6-4482-8B69-D1BE9774788E}" type="presOf" srcId="{91D0FCC9-0385-42AC-A8E5-78283D5D669C}" destId="{4B5D39CA-8147-4B81-8770-5E31FC6D1CFB}" srcOrd="0" destOrd="0" presId="urn:microsoft.com/office/officeart/2005/8/layout/process1"/>
+    <dgm:cxn modelId="{79D506E8-F752-4BA4-B280-EF0BEBC86F63}" srcId="{9496E0A2-784B-483A-9A32-E68AF617843D}" destId="{92249E20-58D4-4E75-BB12-FE5FBD54F135}" srcOrd="1" destOrd="0" parTransId="{105B3AA3-CBE4-4ECA-BC44-B6DCA5E7A036}" sibTransId="{0B72DC99-4E95-4ADB-960C-E769354E6A5D}"/>
     <dgm:cxn modelId="{23BC981F-CC7C-4D5F-91BD-DE6EC72DB040}" srcId="{9496E0A2-784B-483A-9A32-E68AF617843D}" destId="{69C95212-ACBD-498E-A011-59076A4285CB}" srcOrd="0" destOrd="0" parTransId="{BF3D5BE3-835C-4027-9271-54CEA95A0702}" sibTransId="{91D0FCC9-0385-42AC-A8E5-78283D5D669C}"/>
-    <dgm:cxn modelId="{01F09420-6EB0-4A7F-B4CE-2315FD06751C}" type="presOf" srcId="{6D1E928F-781F-462C-A8AC-2A960BFDA67A}" destId="{D7B13FD1-4A98-4993-ACFA-933B70FB5D81}" srcOrd="1" destOrd="0" presId="urn:microsoft.com/office/officeart/2005/8/layout/process1"/>
     <dgm:cxn modelId="{31005A28-3819-43FC-A794-27C122A41925}" srcId="{9496E0A2-784B-483A-9A32-E68AF617843D}" destId="{38DD500D-6BEB-44F1-A480-39EBC85B7D1B}" srcOrd="2" destOrd="0" parTransId="{3CE2BC79-A484-4240-A2CB-1BC232A1E53F}" sibTransId="{6D1E928F-781F-462C-A8AC-2A960BFDA67A}"/>
+    <dgm:cxn modelId="{F4BB5269-9705-4D80-8BF8-3B73A8F8EE8D}" type="presOf" srcId="{91D0FCC9-0385-42AC-A8E5-78283D5D669C}" destId="{41341A21-0806-411D-A443-625FA97E4491}" srcOrd="1" destOrd="0" presId="urn:microsoft.com/office/officeart/2005/8/layout/process1"/>
+    <dgm:cxn modelId="{099D99FB-52B2-434C-BA10-1675505A420B}" type="presOf" srcId="{92249E20-58D4-4E75-BB12-FE5FBD54F135}" destId="{EA5BC1ED-EB03-45BA-BC56-621EEE9BEBD1}" srcOrd="0" destOrd="0" presId="urn:microsoft.com/office/officeart/2005/8/layout/process1"/>
+    <dgm:cxn modelId="{1530AF90-D573-4EFA-A3BC-840C3370D71B}" srcId="{9496E0A2-784B-483A-9A32-E68AF617843D}" destId="{764C4D4F-B7F7-4995-9F46-8E01C62C581B}" srcOrd="3" destOrd="0" parTransId="{A6A82594-4016-4707-8656-642BA426B3D4}" sibTransId="{356D9044-9DCA-4929-92DF-A2BDE3B61A47}"/>
+    <dgm:cxn modelId="{F8BD9F76-8AA1-4A33-B686-C2C5DEA97305}" type="presOf" srcId="{0B72DC99-4E95-4ADB-960C-E769354E6A5D}" destId="{9B203DD1-3145-4590-8ACC-2517ACFE25A8}" srcOrd="1" destOrd="0" presId="urn:microsoft.com/office/officeart/2005/8/layout/process1"/>
+    <dgm:cxn modelId="{5E0FD1A2-149D-4CF9-AEE7-688223EDC542}" type="presOf" srcId="{764C4D4F-B7F7-4995-9F46-8E01C62C581B}" destId="{F65F4BF1-A7B9-4C27-8B28-16C04C25982E}" srcOrd="0" destOrd="0" presId="urn:microsoft.com/office/officeart/2005/8/layout/process1"/>
     <dgm:cxn modelId="{B7AF3A68-AEB3-4860-978B-B262BEBB9ECB}" type="presOf" srcId="{6D1E928F-781F-462C-A8AC-2A960BFDA67A}" destId="{7300E7F4-ED3F-436A-A1F0-90BEABB46E71}" srcOrd="0" destOrd="0" presId="urn:microsoft.com/office/officeart/2005/8/layout/process1"/>
-    <dgm:cxn modelId="{F4BB5269-9705-4D80-8BF8-3B73A8F8EE8D}" type="presOf" srcId="{91D0FCC9-0385-42AC-A8E5-78283D5D669C}" destId="{41341A21-0806-411D-A443-625FA97E4491}" srcOrd="1" destOrd="0" presId="urn:microsoft.com/office/officeart/2005/8/layout/process1"/>
-    <dgm:cxn modelId="{FEAE6454-4E5D-4190-8A76-D27FC4FC4790}" type="presOf" srcId="{9496E0A2-784B-483A-9A32-E68AF617843D}" destId="{9EA8A120-7984-4A2B-9532-24393BA5D7A2}" srcOrd="0" destOrd="0" presId="urn:microsoft.com/office/officeart/2005/8/layout/process1"/>
-    <dgm:cxn modelId="{F8BD9F76-8AA1-4A33-B686-C2C5DEA97305}" type="presOf" srcId="{0B72DC99-4E95-4ADB-960C-E769354E6A5D}" destId="{9B203DD1-3145-4590-8ACC-2517ACFE25A8}" srcOrd="1" destOrd="0" presId="urn:microsoft.com/office/officeart/2005/8/layout/process1"/>
-    <dgm:cxn modelId="{1530AF90-D573-4EFA-A3BC-840C3370D71B}" srcId="{9496E0A2-784B-483A-9A32-E68AF617843D}" destId="{764C4D4F-B7F7-4995-9F46-8E01C62C581B}" srcOrd="3" destOrd="0" parTransId="{A6A82594-4016-4707-8656-642BA426B3D4}" sibTransId="{356D9044-9DCA-4929-92DF-A2BDE3B61A47}"/>
-    <dgm:cxn modelId="{2D076695-4491-4B11-95EC-7786C59603C3}" type="presOf" srcId="{0B72DC99-4E95-4ADB-960C-E769354E6A5D}" destId="{95B3EF49-35D3-4519-9F1F-B39D5A0566E4}" srcOrd="0" destOrd="0" presId="urn:microsoft.com/office/officeart/2005/8/layout/process1"/>
-    <dgm:cxn modelId="{5E0FD1A2-149D-4CF9-AEE7-688223EDC542}" type="presOf" srcId="{764C4D4F-B7F7-4995-9F46-8E01C62C581B}" destId="{F65F4BF1-A7B9-4C27-8B28-16C04C25982E}" srcOrd="0" destOrd="0" presId="urn:microsoft.com/office/officeart/2005/8/layout/process1"/>
-    <dgm:cxn modelId="{05EBE6A4-21D9-4E6D-96DC-9D3E50C88595}" type="presOf" srcId="{38DD500D-6BEB-44F1-A480-39EBC85B7D1B}" destId="{A37733E1-C31E-4430-AEEA-7CC4BDFAF84B}" srcOrd="0" destOrd="0" presId="urn:microsoft.com/office/officeart/2005/8/layout/process1"/>
-    <dgm:cxn modelId="{D1CF8BBB-F3E6-4482-8B69-D1BE9774788E}" type="presOf" srcId="{91D0FCC9-0385-42AC-A8E5-78283D5D669C}" destId="{4B5D39CA-8147-4B81-8770-5E31FC6D1CFB}" srcOrd="0" destOrd="0" presId="urn:microsoft.com/office/officeart/2005/8/layout/process1"/>
-    <dgm:cxn modelId="{3EBFAACE-A4CF-4057-9EC8-3A59330D069F}" type="presOf" srcId="{69C95212-ACBD-498E-A011-59076A4285CB}" destId="{4D4E5D9B-DE30-46F3-864F-B20CBCB47B81}" srcOrd="0" destOrd="0" presId="urn:microsoft.com/office/officeart/2005/8/layout/process1"/>
-    <dgm:cxn modelId="{79D506E8-F752-4BA4-B280-EF0BEBC86F63}" srcId="{9496E0A2-784B-483A-9A32-E68AF617843D}" destId="{92249E20-58D4-4E75-BB12-FE5FBD54F135}" srcOrd="1" destOrd="0" parTransId="{105B3AA3-CBE4-4ECA-BC44-B6DCA5E7A036}" sibTransId="{0B72DC99-4E95-4ADB-960C-E769354E6A5D}"/>
-    <dgm:cxn modelId="{099D99FB-52B2-434C-BA10-1675505A420B}" type="presOf" srcId="{92249E20-58D4-4E75-BB12-FE5FBD54F135}" destId="{EA5BC1ED-EB03-45BA-BC56-621EEE9BEBD1}" srcOrd="0" destOrd="0" presId="urn:microsoft.com/office/officeart/2005/8/layout/process1"/>
     <dgm:cxn modelId="{DA8115C2-D2F4-4CCB-9D90-0A509018B8F1}" type="presParOf" srcId="{9EA8A120-7984-4A2B-9532-24393BA5D7A2}" destId="{4D4E5D9B-DE30-46F3-864F-B20CBCB47B81}" srcOrd="0" destOrd="0" presId="urn:microsoft.com/office/officeart/2005/8/layout/process1"/>
     <dgm:cxn modelId="{0C3F32CC-6A85-4291-B66A-941971627454}" type="presParOf" srcId="{9EA8A120-7984-4A2B-9532-24393BA5D7A2}" destId="{4B5D39CA-8147-4B81-8770-5E31FC6D1CFB}" srcOrd="1" destOrd="0" presId="urn:microsoft.com/office/officeart/2005/8/layout/process1"/>
     <dgm:cxn modelId="{B721E4F4-3DC7-4E9B-9B89-365C64B60E8C}" type="presParOf" srcId="{4B5D39CA-8147-4B81-8770-5E31FC6D1CFB}" destId="{41341A21-0806-411D-A443-625FA97E4491}" srcOrd="0" destOrd="0" presId="urn:microsoft.com/office/officeart/2005/8/layout/process1"/>
@@ -9810,6 +10900,13 @@
         </dgm:presLayoutVars>
       </dgm:prSet>
       <dgm:spPr/>
+      <dgm:t>
+        <a:bodyPr/>
+        <a:lstStyle/>
+        <a:p>
+          <a:endParaRPr lang="en-US"/>
+        </a:p>
+      </dgm:t>
     </dgm:pt>
     <dgm:pt modelId="{189D6A4B-21E2-4FCD-A1A9-B0A37070679D}" type="pres">
       <dgm:prSet presAssocID="{6909E702-DF4A-4621-83E4-C7AE51A47D48}" presName="node" presStyleLbl="node1" presStyleIdx="0" presStyleCnt="8">
@@ -9818,14 +10915,35 @@
         </dgm:presLayoutVars>
       </dgm:prSet>
       <dgm:spPr/>
+      <dgm:t>
+        <a:bodyPr/>
+        <a:lstStyle/>
+        <a:p>
+          <a:endParaRPr lang="en-US"/>
+        </a:p>
+      </dgm:t>
     </dgm:pt>
     <dgm:pt modelId="{E5D9E9D1-B554-4B69-88C2-23DB15039166}" type="pres">
       <dgm:prSet presAssocID="{76AC9EB8-B499-4014-9C2D-CF84A71AB784}" presName="sibTrans" presStyleLbl="sibTrans2D1" presStyleIdx="0" presStyleCnt="7"/>
       <dgm:spPr/>
+      <dgm:t>
+        <a:bodyPr/>
+        <a:lstStyle/>
+        <a:p>
+          <a:endParaRPr lang="en-US"/>
+        </a:p>
+      </dgm:t>
     </dgm:pt>
     <dgm:pt modelId="{7BEE8685-09E9-4964-906A-51AD9B41B2B2}" type="pres">
       <dgm:prSet presAssocID="{76AC9EB8-B499-4014-9C2D-CF84A71AB784}" presName="connectorText" presStyleLbl="sibTrans2D1" presStyleIdx="0" presStyleCnt="7"/>
       <dgm:spPr/>
+      <dgm:t>
+        <a:bodyPr/>
+        <a:lstStyle/>
+        <a:p>
+          <a:endParaRPr lang="en-US"/>
+        </a:p>
+      </dgm:t>
     </dgm:pt>
     <dgm:pt modelId="{D5C5BD5A-4727-46B4-AED3-2156E2F1911C}" type="pres">
       <dgm:prSet presAssocID="{16DB864F-1D40-4E34-8BD9-F1C660CD2CFB}" presName="node" presStyleLbl="node1" presStyleIdx="1" presStyleCnt="8" custScaleX="177674">
@@ -9834,14 +10952,35 @@
         </dgm:presLayoutVars>
       </dgm:prSet>
       <dgm:spPr/>
+      <dgm:t>
+        <a:bodyPr/>
+        <a:lstStyle/>
+        <a:p>
+          <a:endParaRPr lang="en-US"/>
+        </a:p>
+      </dgm:t>
     </dgm:pt>
     <dgm:pt modelId="{70E8EFBD-24AF-49C1-AB74-E0E433B72786}" type="pres">
       <dgm:prSet presAssocID="{0CC9A380-740E-4425-AC43-31F4F13B3004}" presName="sibTrans" presStyleLbl="sibTrans2D1" presStyleIdx="1" presStyleCnt="7"/>
       <dgm:spPr/>
+      <dgm:t>
+        <a:bodyPr/>
+        <a:lstStyle/>
+        <a:p>
+          <a:endParaRPr lang="en-US"/>
+        </a:p>
+      </dgm:t>
     </dgm:pt>
     <dgm:pt modelId="{6C363702-4613-491B-B93A-F5677269E603}" type="pres">
       <dgm:prSet presAssocID="{0CC9A380-740E-4425-AC43-31F4F13B3004}" presName="connectorText" presStyleLbl="sibTrans2D1" presStyleIdx="1" presStyleCnt="7"/>
       <dgm:spPr/>
+      <dgm:t>
+        <a:bodyPr/>
+        <a:lstStyle/>
+        <a:p>
+          <a:endParaRPr lang="en-US"/>
+        </a:p>
+      </dgm:t>
     </dgm:pt>
     <dgm:pt modelId="{5E07831F-96AB-45D4-BDD8-76735DEC4F3D}" type="pres">
       <dgm:prSet presAssocID="{B0120D59-46F5-4609-8A90-D19147655A7C}" presName="node" presStyleLbl="node1" presStyleIdx="2" presStyleCnt="8" custScaleX="178712">
@@ -9850,14 +10989,35 @@
         </dgm:presLayoutVars>
       </dgm:prSet>
       <dgm:spPr/>
+      <dgm:t>
+        <a:bodyPr/>
+        <a:lstStyle/>
+        <a:p>
+          <a:endParaRPr lang="en-US"/>
+        </a:p>
+      </dgm:t>
     </dgm:pt>
     <dgm:pt modelId="{C3ADE6CA-9FE3-4A69-9EF9-3DEB92BC6215}" type="pres">
       <dgm:prSet presAssocID="{05504F13-8F6D-4A96-A060-7C7C04BCCDC5}" presName="sibTrans" presStyleLbl="sibTrans2D1" presStyleIdx="2" presStyleCnt="7"/>
       <dgm:spPr/>
+      <dgm:t>
+        <a:bodyPr/>
+        <a:lstStyle/>
+        <a:p>
+          <a:endParaRPr lang="en-US"/>
+        </a:p>
+      </dgm:t>
     </dgm:pt>
     <dgm:pt modelId="{FC02DA56-149D-4855-9DCF-0DD82448A01C}" type="pres">
       <dgm:prSet presAssocID="{05504F13-8F6D-4A96-A060-7C7C04BCCDC5}" presName="connectorText" presStyleLbl="sibTrans2D1" presStyleIdx="2" presStyleCnt="7"/>
       <dgm:spPr/>
+      <dgm:t>
+        <a:bodyPr/>
+        <a:lstStyle/>
+        <a:p>
+          <a:endParaRPr lang="en-US"/>
+        </a:p>
+      </dgm:t>
     </dgm:pt>
     <dgm:pt modelId="{015423F5-9245-4C68-91D2-E0D99B323ECB}" type="pres">
       <dgm:prSet presAssocID="{4E8DDCF5-1131-4B7B-8DC9-CA1D909DEB4C}" presName="node" presStyleLbl="node1" presStyleIdx="3" presStyleCnt="8" custScaleX="181548">
@@ -9866,14 +11026,35 @@
         </dgm:presLayoutVars>
       </dgm:prSet>
       <dgm:spPr/>
+      <dgm:t>
+        <a:bodyPr/>
+        <a:lstStyle/>
+        <a:p>
+          <a:endParaRPr lang="en-US"/>
+        </a:p>
+      </dgm:t>
     </dgm:pt>
     <dgm:pt modelId="{BB051662-59CA-41A7-A56A-FFBA00380174}" type="pres">
       <dgm:prSet presAssocID="{1E64BDA1-8C1C-4293-9ECF-B16190F3555C}" presName="sibTrans" presStyleLbl="sibTrans2D1" presStyleIdx="3" presStyleCnt="7"/>
       <dgm:spPr/>
+      <dgm:t>
+        <a:bodyPr/>
+        <a:lstStyle/>
+        <a:p>
+          <a:endParaRPr lang="en-US"/>
+        </a:p>
+      </dgm:t>
     </dgm:pt>
     <dgm:pt modelId="{85ACBFE3-ED12-472D-9155-8AECC46A625D}" type="pres">
       <dgm:prSet presAssocID="{1E64BDA1-8C1C-4293-9ECF-B16190F3555C}" presName="connectorText" presStyleLbl="sibTrans2D1" presStyleIdx="3" presStyleCnt="7"/>
       <dgm:spPr/>
+      <dgm:t>
+        <a:bodyPr/>
+        <a:lstStyle/>
+        <a:p>
+          <a:endParaRPr lang="en-US"/>
+        </a:p>
+      </dgm:t>
     </dgm:pt>
     <dgm:pt modelId="{DE8A9ADE-4EA7-4E5F-9B22-8F0A88EF3F94}" type="pres">
       <dgm:prSet presAssocID="{6BB4A08D-9009-408D-A672-847AAAD9D481}" presName="node" presStyleLbl="node1" presStyleIdx="4" presStyleCnt="8" custScaleX="184493">
@@ -9882,14 +11063,35 @@
         </dgm:presLayoutVars>
       </dgm:prSet>
       <dgm:spPr/>
+      <dgm:t>
+        <a:bodyPr/>
+        <a:lstStyle/>
+        <a:p>
+          <a:endParaRPr lang="en-US"/>
+        </a:p>
+      </dgm:t>
     </dgm:pt>
     <dgm:pt modelId="{99F1D40A-DB5B-4C5D-98D8-82EDE31912FE}" type="pres">
       <dgm:prSet presAssocID="{F27D3CED-FAAD-45A0-B25C-96C0B097E61C}" presName="sibTrans" presStyleLbl="sibTrans2D1" presStyleIdx="4" presStyleCnt="7"/>
       <dgm:spPr/>
+      <dgm:t>
+        <a:bodyPr/>
+        <a:lstStyle/>
+        <a:p>
+          <a:endParaRPr lang="en-US"/>
+        </a:p>
+      </dgm:t>
     </dgm:pt>
     <dgm:pt modelId="{228957F4-EE3C-408A-83BB-E73D4ED2802F}" type="pres">
       <dgm:prSet presAssocID="{F27D3CED-FAAD-45A0-B25C-96C0B097E61C}" presName="connectorText" presStyleLbl="sibTrans2D1" presStyleIdx="4" presStyleCnt="7"/>
       <dgm:spPr/>
+      <dgm:t>
+        <a:bodyPr/>
+        <a:lstStyle/>
+        <a:p>
+          <a:endParaRPr lang="en-US"/>
+        </a:p>
+      </dgm:t>
     </dgm:pt>
     <dgm:pt modelId="{52BF1B02-38BA-490D-B49F-F7F428D4159F}" type="pres">
       <dgm:prSet presAssocID="{F77B9BF5-4593-4B18-BA5C-8BE2B8071A44}" presName="node" presStyleLbl="node1" presStyleIdx="5" presStyleCnt="8" custScaleX="183378">
@@ -9898,14 +11100,35 @@
         </dgm:presLayoutVars>
       </dgm:prSet>
       <dgm:spPr/>
+      <dgm:t>
+        <a:bodyPr/>
+        <a:lstStyle/>
+        <a:p>
+          <a:endParaRPr lang="en-US"/>
+        </a:p>
+      </dgm:t>
     </dgm:pt>
     <dgm:pt modelId="{FFAB1546-EE89-4905-B200-014D9D15DEB5}" type="pres">
       <dgm:prSet presAssocID="{B8A5FD80-BDA8-4DB0-BAA6-7D996DB83F32}" presName="sibTrans" presStyleLbl="sibTrans2D1" presStyleIdx="5" presStyleCnt="7"/>
       <dgm:spPr/>
+      <dgm:t>
+        <a:bodyPr/>
+        <a:lstStyle/>
+        <a:p>
+          <a:endParaRPr lang="en-US"/>
+        </a:p>
+      </dgm:t>
     </dgm:pt>
     <dgm:pt modelId="{F99DF6A8-FCCC-45FE-984E-74BB5D13A325}" type="pres">
       <dgm:prSet presAssocID="{B8A5FD80-BDA8-4DB0-BAA6-7D996DB83F32}" presName="connectorText" presStyleLbl="sibTrans2D1" presStyleIdx="5" presStyleCnt="7"/>
       <dgm:spPr/>
+      <dgm:t>
+        <a:bodyPr/>
+        <a:lstStyle/>
+        <a:p>
+          <a:endParaRPr lang="en-US"/>
+        </a:p>
+      </dgm:t>
     </dgm:pt>
     <dgm:pt modelId="{CFBA9DB8-BD38-47A9-83E9-C039D73A7363}" type="pres">
       <dgm:prSet presAssocID="{44D9E930-28F8-42A2-AEDE-C2AF9832F680}" presName="node" presStyleLbl="node1" presStyleIdx="6" presStyleCnt="8" custScaleX="187609">
@@ -9914,14 +11137,35 @@
         </dgm:presLayoutVars>
       </dgm:prSet>
       <dgm:spPr/>
+      <dgm:t>
+        <a:bodyPr/>
+        <a:lstStyle/>
+        <a:p>
+          <a:endParaRPr lang="en-US"/>
+        </a:p>
+      </dgm:t>
     </dgm:pt>
     <dgm:pt modelId="{AA747EB2-8553-4BFB-A459-0AE4760BF603}" type="pres">
       <dgm:prSet presAssocID="{BEF039B9-78B3-44AC-BCD2-D5D97EFF241A}" presName="sibTrans" presStyleLbl="sibTrans2D1" presStyleIdx="6" presStyleCnt="7"/>
       <dgm:spPr/>
+      <dgm:t>
+        <a:bodyPr/>
+        <a:lstStyle/>
+        <a:p>
+          <a:endParaRPr lang="en-US"/>
+        </a:p>
+      </dgm:t>
     </dgm:pt>
     <dgm:pt modelId="{6B4A65B5-2DFC-4228-9C5F-110DC47622B7}" type="pres">
       <dgm:prSet presAssocID="{BEF039B9-78B3-44AC-BCD2-D5D97EFF241A}" presName="connectorText" presStyleLbl="sibTrans2D1" presStyleIdx="6" presStyleCnt="7"/>
       <dgm:spPr/>
+      <dgm:t>
+        <a:bodyPr/>
+        <a:lstStyle/>
+        <a:p>
+          <a:endParaRPr lang="en-US"/>
+        </a:p>
+      </dgm:t>
     </dgm:pt>
     <dgm:pt modelId="{C66BF0E9-CB5D-486D-B436-1555A05A59F0}" type="pres">
       <dgm:prSet presAssocID="{9A14F079-F04B-4CC9-9700-618484CACBA1}" presName="node" presStyleLbl="node1" presStyleIdx="7" presStyleCnt="8">
@@ -9930,40 +11174,47 @@
         </dgm:presLayoutVars>
       </dgm:prSet>
       <dgm:spPr/>
+      <dgm:t>
+        <a:bodyPr/>
+        <a:lstStyle/>
+        <a:p>
+          <a:endParaRPr lang="en-US"/>
+        </a:p>
+      </dgm:t>
     </dgm:pt>
   </dgm:ptLst>
   <dgm:cxnLst>
-    <dgm:cxn modelId="{1B41AA09-DD62-4EB7-9BBC-88AFF9167CB2}" type="presOf" srcId="{BEF039B9-78B3-44AC-BCD2-D5D97EFF241A}" destId="{6B4A65B5-2DFC-4228-9C5F-110DC47622B7}" srcOrd="1" destOrd="0" presId="urn:microsoft.com/office/officeart/2005/8/layout/process2"/>
-    <dgm:cxn modelId="{CCBB2E18-AEAA-4DC0-9E3C-F88CDCA45059}" type="presOf" srcId="{F27D3CED-FAAD-45A0-B25C-96C0B097E61C}" destId="{228957F4-EE3C-408A-83BB-E73D4ED2802F}" srcOrd="1" destOrd="0" presId="urn:microsoft.com/office/officeart/2005/8/layout/process2"/>
+    <dgm:cxn modelId="{E273DFAF-B31F-4432-9592-248697CD484E}" type="presOf" srcId="{0CC9A380-740E-4425-AC43-31F4F13B3004}" destId="{70E8EFBD-24AF-49C1-AB74-E0E433B72786}" srcOrd="0" destOrd="0" presId="urn:microsoft.com/office/officeart/2005/8/layout/process2"/>
+    <dgm:cxn modelId="{F15E6F49-4000-47CC-8885-1783141097E5}" srcId="{831248B5-42BE-41CC-B00B-93FDF821FE9F}" destId="{9A14F079-F04B-4CC9-9700-618484CACBA1}" srcOrd="7" destOrd="0" parTransId="{6B6E3BE4-034D-49F9-B705-99516622DF0B}" sibTransId="{E9A69AA7-B434-477C-A848-F3319E85C266}"/>
+    <dgm:cxn modelId="{97036991-5E3A-46EC-8150-B28E18F668ED}" type="presOf" srcId="{1E64BDA1-8C1C-4293-9ECF-B16190F3555C}" destId="{BB051662-59CA-41A7-A56A-FFBA00380174}" srcOrd="0" destOrd="0" presId="urn:microsoft.com/office/officeart/2005/8/layout/process2"/>
+    <dgm:cxn modelId="{CA6ECBB7-3C85-4C7D-B933-A652218F8480}" type="presOf" srcId="{76AC9EB8-B499-4014-9C2D-CF84A71AB784}" destId="{E5D9E9D1-B554-4B69-88C2-23DB15039166}" srcOrd="0" destOrd="0" presId="urn:microsoft.com/office/officeart/2005/8/layout/process2"/>
+    <dgm:cxn modelId="{3C976765-D4C8-4738-B7C4-C1318D78CD1F}" srcId="{831248B5-42BE-41CC-B00B-93FDF821FE9F}" destId="{6909E702-DF4A-4621-83E4-C7AE51A47D48}" srcOrd="0" destOrd="0" parTransId="{1DE2D664-EDBC-46EB-96F3-DDBF3F502ACD}" sibTransId="{76AC9EB8-B499-4014-9C2D-CF84A71AB784}"/>
+    <dgm:cxn modelId="{62E71CF5-02C6-426F-B29D-352D349A767B}" type="presOf" srcId="{831248B5-42BE-41CC-B00B-93FDF821FE9F}" destId="{D7B6869B-4E62-4ED6-98D4-117812227983}" srcOrd="0" destOrd="0" presId="urn:microsoft.com/office/officeart/2005/8/layout/process2"/>
+    <dgm:cxn modelId="{902323CF-0A5E-4ECB-AB85-D3ACCE8529C8}" type="presOf" srcId="{76AC9EB8-B499-4014-9C2D-CF84A71AB784}" destId="{7BEE8685-09E9-4964-906A-51AD9B41B2B2}" srcOrd="1" destOrd="0" presId="urn:microsoft.com/office/officeart/2005/8/layout/process2"/>
     <dgm:cxn modelId="{F848FD1B-9938-40DA-B871-80D23B94C0A1}" srcId="{831248B5-42BE-41CC-B00B-93FDF821FE9F}" destId="{6BB4A08D-9009-408D-A672-847AAAD9D481}" srcOrd="4" destOrd="0" parTransId="{41DA4F41-3DCF-4131-AA4C-8DFB2599D393}" sibTransId="{F27D3CED-FAAD-45A0-B25C-96C0B097E61C}"/>
+    <dgm:cxn modelId="{9E8B0EC8-CDD5-4D01-BB78-42B94FC3B680}" srcId="{831248B5-42BE-41CC-B00B-93FDF821FE9F}" destId="{44D9E930-28F8-42A2-AEDE-C2AF9832F680}" srcOrd="6" destOrd="0" parTransId="{F461D74D-E1BE-4262-9A51-8AF93A2A9DAE}" sibTransId="{BEF039B9-78B3-44AC-BCD2-D5D97EFF241A}"/>
+    <dgm:cxn modelId="{2BFA0FB1-DBF7-4A7A-A74C-9B7753CD19FE}" type="presOf" srcId="{F77B9BF5-4593-4B18-BA5C-8BE2B8071A44}" destId="{52BF1B02-38BA-490D-B49F-F7F428D4159F}" srcOrd="0" destOrd="0" presId="urn:microsoft.com/office/officeart/2005/8/layout/process2"/>
+    <dgm:cxn modelId="{96CE0AD5-C6CE-45A8-A85E-9565EFC97971}" type="presOf" srcId="{B8A5FD80-BDA8-4DB0-BAA6-7D996DB83F32}" destId="{FFAB1546-EE89-4905-B200-014D9D15DEB5}" srcOrd="0" destOrd="0" presId="urn:microsoft.com/office/officeart/2005/8/layout/process2"/>
+    <dgm:cxn modelId="{C1508D8D-DC9F-4A4C-B426-EDCB0C2D4635}" type="presOf" srcId="{BEF039B9-78B3-44AC-BCD2-D5D97EFF241A}" destId="{AA747EB2-8553-4BFB-A459-0AE4760BF603}" srcOrd="0" destOrd="0" presId="urn:microsoft.com/office/officeart/2005/8/layout/process2"/>
+    <dgm:cxn modelId="{AFB1F2F6-1307-4941-86BA-4A12F4B9B558}" type="presOf" srcId="{05504F13-8F6D-4A96-A060-7C7C04BCCDC5}" destId="{C3ADE6CA-9FE3-4A69-9EF9-3DEB92BC6215}" srcOrd="0" destOrd="0" presId="urn:microsoft.com/office/officeart/2005/8/layout/process2"/>
+    <dgm:cxn modelId="{1FAAEAA8-DA69-4D24-A321-784C7150EC4E}" srcId="{831248B5-42BE-41CC-B00B-93FDF821FE9F}" destId="{16DB864F-1D40-4E34-8BD9-F1C660CD2CFB}" srcOrd="1" destOrd="0" parTransId="{93C0F5D2-7285-4DBC-9CFC-540D03F09FCC}" sibTransId="{0CC9A380-740E-4425-AC43-31F4F13B3004}"/>
+    <dgm:cxn modelId="{74E0374E-C34F-4DBF-9C88-16D4690BFED2}" type="presOf" srcId="{F27D3CED-FAAD-45A0-B25C-96C0B097E61C}" destId="{99F1D40A-DB5B-4C5D-98D8-82EDE31912FE}" srcOrd="0" destOrd="0" presId="urn:microsoft.com/office/officeart/2005/8/layout/process2"/>
+    <dgm:cxn modelId="{6B5C7332-53C1-44A1-987C-DD115C27287D}" type="presOf" srcId="{B0120D59-46F5-4609-8A90-D19147655A7C}" destId="{5E07831F-96AB-45D4-BDD8-76735DEC4F3D}" srcOrd="0" destOrd="0" presId="urn:microsoft.com/office/officeart/2005/8/layout/process2"/>
+    <dgm:cxn modelId="{B1AAA544-2A7A-462B-8263-6FCDC6C98228}" type="presOf" srcId="{0CC9A380-740E-4425-AC43-31F4F13B3004}" destId="{6C363702-4613-491B-B93A-F5677269E603}" srcOrd="1" destOrd="0" presId="urn:microsoft.com/office/officeart/2005/8/layout/process2"/>
+    <dgm:cxn modelId="{D724B969-C453-40A9-A4DD-724E37D812DE}" type="presOf" srcId="{16DB864F-1D40-4E34-8BD9-F1C660CD2CFB}" destId="{D5C5BD5A-4727-46B4-AED3-2156E2F1911C}" srcOrd="0" destOrd="0" presId="urn:microsoft.com/office/officeart/2005/8/layout/process2"/>
+    <dgm:cxn modelId="{94C5DB3A-31F4-43ED-AF25-F5889F60EB0E}" type="presOf" srcId="{4E8DDCF5-1131-4B7B-8DC9-CA1D909DEB4C}" destId="{015423F5-9245-4C68-91D2-E0D99B323ECB}" srcOrd="0" destOrd="0" presId="urn:microsoft.com/office/officeart/2005/8/layout/process2"/>
     <dgm:cxn modelId="{417CA51D-93DA-40F2-8DB1-5C199B54D276}" type="presOf" srcId="{6909E702-DF4A-4621-83E4-C7AE51A47D48}" destId="{189D6A4B-21E2-4FCD-A1A9-B0A37070679D}" srcOrd="0" destOrd="0" presId="urn:microsoft.com/office/officeart/2005/8/layout/process2"/>
     <dgm:cxn modelId="{D497E32E-9E75-4ED1-AB75-FDC6416370FF}" type="presOf" srcId="{1E64BDA1-8C1C-4293-9ECF-B16190F3555C}" destId="{85ACBFE3-ED12-472D-9155-8AECC46A625D}" srcOrd="1" destOrd="0" presId="urn:microsoft.com/office/officeart/2005/8/layout/process2"/>
-    <dgm:cxn modelId="{6B5C7332-53C1-44A1-987C-DD115C27287D}" type="presOf" srcId="{B0120D59-46F5-4609-8A90-D19147655A7C}" destId="{5E07831F-96AB-45D4-BDD8-76735DEC4F3D}" srcOrd="0" destOrd="0" presId="urn:microsoft.com/office/officeart/2005/8/layout/process2"/>
-    <dgm:cxn modelId="{94C5DB3A-31F4-43ED-AF25-F5889F60EB0E}" type="presOf" srcId="{4E8DDCF5-1131-4B7B-8DC9-CA1D909DEB4C}" destId="{015423F5-9245-4C68-91D2-E0D99B323ECB}" srcOrd="0" destOrd="0" presId="urn:microsoft.com/office/officeart/2005/8/layout/process2"/>
+    <dgm:cxn modelId="{CCBB2E18-AEAA-4DC0-9E3C-F88CDCA45059}" type="presOf" srcId="{F27D3CED-FAAD-45A0-B25C-96C0B097E61C}" destId="{228957F4-EE3C-408A-83BB-E73D4ED2802F}" srcOrd="1" destOrd="0" presId="urn:microsoft.com/office/officeart/2005/8/layout/process2"/>
     <dgm:cxn modelId="{67A6795E-B981-4D59-8045-63955DC05E94}" type="presOf" srcId="{B8A5FD80-BDA8-4DB0-BAA6-7D996DB83F32}" destId="{F99DF6A8-FCCC-45FE-984E-74BB5D13A325}" srcOrd="1" destOrd="0" presId="urn:microsoft.com/office/officeart/2005/8/layout/process2"/>
-    <dgm:cxn modelId="{B1AAA544-2A7A-462B-8263-6FCDC6C98228}" type="presOf" srcId="{0CC9A380-740E-4425-AC43-31F4F13B3004}" destId="{6C363702-4613-491B-B93A-F5677269E603}" srcOrd="1" destOrd="0" presId="urn:microsoft.com/office/officeart/2005/8/layout/process2"/>
-    <dgm:cxn modelId="{3C976765-D4C8-4738-B7C4-C1318D78CD1F}" srcId="{831248B5-42BE-41CC-B00B-93FDF821FE9F}" destId="{6909E702-DF4A-4621-83E4-C7AE51A47D48}" srcOrd="0" destOrd="0" parTransId="{1DE2D664-EDBC-46EB-96F3-DDBF3F502ACD}" sibTransId="{76AC9EB8-B499-4014-9C2D-CF84A71AB784}"/>
-    <dgm:cxn modelId="{F15E6F49-4000-47CC-8885-1783141097E5}" srcId="{831248B5-42BE-41CC-B00B-93FDF821FE9F}" destId="{9A14F079-F04B-4CC9-9700-618484CACBA1}" srcOrd="7" destOrd="0" parTransId="{6B6E3BE4-034D-49F9-B705-99516622DF0B}" sibTransId="{E9A69AA7-B434-477C-A848-F3319E85C266}"/>
-    <dgm:cxn modelId="{D724B969-C453-40A9-A4DD-724E37D812DE}" type="presOf" srcId="{16DB864F-1D40-4E34-8BD9-F1C660CD2CFB}" destId="{D5C5BD5A-4727-46B4-AED3-2156E2F1911C}" srcOrd="0" destOrd="0" presId="urn:microsoft.com/office/officeart/2005/8/layout/process2"/>
+    <dgm:cxn modelId="{17625CDE-390A-4A16-A1DA-1A2728D2592E}" srcId="{831248B5-42BE-41CC-B00B-93FDF821FE9F}" destId="{B0120D59-46F5-4609-8A90-D19147655A7C}" srcOrd="2" destOrd="0" parTransId="{8B65003E-F843-4BAC-92BF-31469B2EB546}" sibTransId="{05504F13-8F6D-4A96-A060-7C7C04BCCDC5}"/>
+    <dgm:cxn modelId="{7951D0FC-694C-465C-9AEF-49EFD7FC6F31}" srcId="{831248B5-42BE-41CC-B00B-93FDF821FE9F}" destId="{F77B9BF5-4593-4B18-BA5C-8BE2B8071A44}" srcOrd="5" destOrd="0" parTransId="{AB9DBF93-67DD-431C-9F2B-6F4233019072}" sibTransId="{B8A5FD80-BDA8-4DB0-BAA6-7D996DB83F32}"/>
+    <dgm:cxn modelId="{88F421F2-D2A7-469A-8DCA-2378615C3DC3}" type="presOf" srcId="{6BB4A08D-9009-408D-A672-847AAAD9D481}" destId="{DE8A9ADE-4EA7-4E5F-9B22-8F0A88EF3F94}" srcOrd="0" destOrd="0" presId="urn:microsoft.com/office/officeart/2005/8/layout/process2"/>
+    <dgm:cxn modelId="{BE13A2BF-22E0-4EFB-A743-7E04366FF557}" type="presOf" srcId="{44D9E930-28F8-42A2-AEDE-C2AF9832F680}" destId="{CFBA9DB8-BD38-47A9-83E9-C039D73A7363}" srcOrd="0" destOrd="0" presId="urn:microsoft.com/office/officeart/2005/8/layout/process2"/>
+    <dgm:cxn modelId="{2F596BCC-CA9C-4A5D-9021-F5F196D3E80D}" srcId="{831248B5-42BE-41CC-B00B-93FDF821FE9F}" destId="{4E8DDCF5-1131-4B7B-8DC9-CA1D909DEB4C}" srcOrd="3" destOrd="0" parTransId="{5D085E46-E5F5-4C17-A2B4-EEDB4B73AAFC}" sibTransId="{1E64BDA1-8C1C-4293-9ECF-B16190F3555C}"/>
+    <dgm:cxn modelId="{2D6458B8-D429-4A32-8FAC-D38FBB9C07AF}" type="presOf" srcId="{9A14F079-F04B-4CC9-9700-618484CACBA1}" destId="{C66BF0E9-CB5D-486D-B436-1555A05A59F0}" srcOrd="0" destOrd="0" presId="urn:microsoft.com/office/officeart/2005/8/layout/process2"/>
+    <dgm:cxn modelId="{1B41AA09-DD62-4EB7-9BBC-88AFF9167CB2}" type="presOf" srcId="{BEF039B9-78B3-44AC-BCD2-D5D97EFF241A}" destId="{6B4A65B5-2DFC-4228-9C5F-110DC47622B7}" srcOrd="1" destOrd="0" presId="urn:microsoft.com/office/officeart/2005/8/layout/process2"/>
     <dgm:cxn modelId="{70AE856C-5F5E-4DEC-B46B-465564D97C8A}" type="presOf" srcId="{05504F13-8F6D-4A96-A060-7C7C04BCCDC5}" destId="{FC02DA56-149D-4855-9DCF-0DD82448A01C}" srcOrd="1" destOrd="0" presId="urn:microsoft.com/office/officeart/2005/8/layout/process2"/>
-    <dgm:cxn modelId="{74E0374E-C34F-4DBF-9C88-16D4690BFED2}" type="presOf" srcId="{F27D3CED-FAAD-45A0-B25C-96C0B097E61C}" destId="{99F1D40A-DB5B-4C5D-98D8-82EDE31912FE}" srcOrd="0" destOrd="0" presId="urn:microsoft.com/office/officeart/2005/8/layout/process2"/>
-    <dgm:cxn modelId="{C1508D8D-DC9F-4A4C-B426-EDCB0C2D4635}" type="presOf" srcId="{BEF039B9-78B3-44AC-BCD2-D5D97EFF241A}" destId="{AA747EB2-8553-4BFB-A459-0AE4760BF603}" srcOrd="0" destOrd="0" presId="urn:microsoft.com/office/officeart/2005/8/layout/process2"/>
-    <dgm:cxn modelId="{97036991-5E3A-46EC-8150-B28E18F668ED}" type="presOf" srcId="{1E64BDA1-8C1C-4293-9ECF-B16190F3555C}" destId="{BB051662-59CA-41A7-A56A-FFBA00380174}" srcOrd="0" destOrd="0" presId="urn:microsoft.com/office/officeart/2005/8/layout/process2"/>
-    <dgm:cxn modelId="{1FAAEAA8-DA69-4D24-A321-784C7150EC4E}" srcId="{831248B5-42BE-41CC-B00B-93FDF821FE9F}" destId="{16DB864F-1D40-4E34-8BD9-F1C660CD2CFB}" srcOrd="1" destOrd="0" parTransId="{93C0F5D2-7285-4DBC-9CFC-540D03F09FCC}" sibTransId="{0CC9A380-740E-4425-AC43-31F4F13B3004}"/>
-    <dgm:cxn modelId="{E273DFAF-B31F-4432-9592-248697CD484E}" type="presOf" srcId="{0CC9A380-740E-4425-AC43-31F4F13B3004}" destId="{70E8EFBD-24AF-49C1-AB74-E0E433B72786}" srcOrd="0" destOrd="0" presId="urn:microsoft.com/office/officeart/2005/8/layout/process2"/>
-    <dgm:cxn modelId="{2BFA0FB1-DBF7-4A7A-A74C-9B7753CD19FE}" type="presOf" srcId="{F77B9BF5-4593-4B18-BA5C-8BE2B8071A44}" destId="{52BF1B02-38BA-490D-B49F-F7F428D4159F}" srcOrd="0" destOrd="0" presId="urn:microsoft.com/office/officeart/2005/8/layout/process2"/>
-    <dgm:cxn modelId="{CA6ECBB7-3C85-4C7D-B933-A652218F8480}" type="presOf" srcId="{76AC9EB8-B499-4014-9C2D-CF84A71AB784}" destId="{E5D9E9D1-B554-4B69-88C2-23DB15039166}" srcOrd="0" destOrd="0" presId="urn:microsoft.com/office/officeart/2005/8/layout/process2"/>
-    <dgm:cxn modelId="{2D6458B8-D429-4A32-8FAC-D38FBB9C07AF}" type="presOf" srcId="{9A14F079-F04B-4CC9-9700-618484CACBA1}" destId="{C66BF0E9-CB5D-486D-B436-1555A05A59F0}" srcOrd="0" destOrd="0" presId="urn:microsoft.com/office/officeart/2005/8/layout/process2"/>
-    <dgm:cxn modelId="{BE13A2BF-22E0-4EFB-A743-7E04366FF557}" type="presOf" srcId="{44D9E930-28F8-42A2-AEDE-C2AF9832F680}" destId="{CFBA9DB8-BD38-47A9-83E9-C039D73A7363}" srcOrd="0" destOrd="0" presId="urn:microsoft.com/office/officeart/2005/8/layout/process2"/>
-    <dgm:cxn modelId="{9E8B0EC8-CDD5-4D01-BB78-42B94FC3B680}" srcId="{831248B5-42BE-41CC-B00B-93FDF821FE9F}" destId="{44D9E930-28F8-42A2-AEDE-C2AF9832F680}" srcOrd="6" destOrd="0" parTransId="{F461D74D-E1BE-4262-9A51-8AF93A2A9DAE}" sibTransId="{BEF039B9-78B3-44AC-BCD2-D5D97EFF241A}"/>
-    <dgm:cxn modelId="{2F596BCC-CA9C-4A5D-9021-F5F196D3E80D}" srcId="{831248B5-42BE-41CC-B00B-93FDF821FE9F}" destId="{4E8DDCF5-1131-4B7B-8DC9-CA1D909DEB4C}" srcOrd="3" destOrd="0" parTransId="{5D085E46-E5F5-4C17-A2B4-EEDB4B73AAFC}" sibTransId="{1E64BDA1-8C1C-4293-9ECF-B16190F3555C}"/>
-    <dgm:cxn modelId="{902323CF-0A5E-4ECB-AB85-D3ACCE8529C8}" type="presOf" srcId="{76AC9EB8-B499-4014-9C2D-CF84A71AB784}" destId="{7BEE8685-09E9-4964-906A-51AD9B41B2B2}" srcOrd="1" destOrd="0" presId="urn:microsoft.com/office/officeart/2005/8/layout/process2"/>
-    <dgm:cxn modelId="{96CE0AD5-C6CE-45A8-A85E-9565EFC97971}" type="presOf" srcId="{B8A5FD80-BDA8-4DB0-BAA6-7D996DB83F32}" destId="{FFAB1546-EE89-4905-B200-014D9D15DEB5}" srcOrd="0" destOrd="0" presId="urn:microsoft.com/office/officeart/2005/8/layout/process2"/>
-    <dgm:cxn modelId="{17625CDE-390A-4A16-A1DA-1A2728D2592E}" srcId="{831248B5-42BE-41CC-B00B-93FDF821FE9F}" destId="{B0120D59-46F5-4609-8A90-D19147655A7C}" srcOrd="2" destOrd="0" parTransId="{8B65003E-F843-4BAC-92BF-31469B2EB546}" sibTransId="{05504F13-8F6D-4A96-A060-7C7C04BCCDC5}"/>
-    <dgm:cxn modelId="{88F421F2-D2A7-469A-8DCA-2378615C3DC3}" type="presOf" srcId="{6BB4A08D-9009-408D-A672-847AAAD9D481}" destId="{DE8A9ADE-4EA7-4E5F-9B22-8F0A88EF3F94}" srcOrd="0" destOrd="0" presId="urn:microsoft.com/office/officeart/2005/8/layout/process2"/>
-    <dgm:cxn modelId="{62E71CF5-02C6-426F-B29D-352D349A767B}" type="presOf" srcId="{831248B5-42BE-41CC-B00B-93FDF821FE9F}" destId="{D7B6869B-4E62-4ED6-98D4-117812227983}" srcOrd="0" destOrd="0" presId="urn:microsoft.com/office/officeart/2005/8/layout/process2"/>
-    <dgm:cxn modelId="{AFB1F2F6-1307-4941-86BA-4A12F4B9B558}" type="presOf" srcId="{05504F13-8F6D-4A96-A060-7C7C04BCCDC5}" destId="{C3ADE6CA-9FE3-4A69-9EF9-3DEB92BC6215}" srcOrd="0" destOrd="0" presId="urn:microsoft.com/office/officeart/2005/8/layout/process2"/>
-    <dgm:cxn modelId="{7951D0FC-694C-465C-9AEF-49EFD7FC6F31}" srcId="{831248B5-42BE-41CC-B00B-93FDF821FE9F}" destId="{F77B9BF5-4593-4B18-BA5C-8BE2B8071A44}" srcOrd="5" destOrd="0" parTransId="{AB9DBF93-67DD-431C-9F2B-6F4233019072}" sibTransId="{B8A5FD80-BDA8-4DB0-BAA6-7D996DB83F32}"/>
     <dgm:cxn modelId="{E5C19EE4-CFFB-483E-A68C-7DCC76A5FFC6}" type="presParOf" srcId="{D7B6869B-4E62-4ED6-98D4-117812227983}" destId="{189D6A4B-21E2-4FCD-A1A9-B0A37070679D}" srcOrd="0" destOrd="0" presId="urn:microsoft.com/office/officeart/2005/8/layout/process2"/>
     <dgm:cxn modelId="{5BF10D62-1437-4C72-9C38-50537DECC45B}" type="presParOf" srcId="{D7B6869B-4E62-4ED6-98D4-117812227983}" destId="{E5D9E9D1-B554-4B69-88C2-23DB15039166}" srcOrd="1" destOrd="0" presId="urn:microsoft.com/office/officeart/2005/8/layout/process2"/>
     <dgm:cxn modelId="{4E3BD007-D482-4E1B-9A3A-647A8788D420}" type="presParOf" srcId="{E5D9E9D1-B554-4B69-88C2-23DB15039166}" destId="{7BEE8685-09E9-4964-906A-51AD9B41B2B2}" srcOrd="0" destOrd="0" presId="urn:microsoft.com/office/officeart/2005/8/layout/process2"/>
@@ -10235,6 +11486,13 @@
         </dgm:presLayoutVars>
       </dgm:prSet>
       <dgm:spPr/>
+      <dgm:t>
+        <a:bodyPr/>
+        <a:lstStyle/>
+        <a:p>
+          <a:endParaRPr lang="en-US"/>
+        </a:p>
+      </dgm:t>
     </dgm:pt>
     <dgm:pt modelId="{BE10170A-FDA7-46C6-8080-0CD272A11F79}" type="pres">
       <dgm:prSet presAssocID="{A50D5CE9-E57C-47DB-BC25-0E5B3A25D369}" presName="node" presStyleLbl="node1" presStyleIdx="0" presStyleCnt="6">
@@ -10243,14 +11501,35 @@
         </dgm:presLayoutVars>
       </dgm:prSet>
       <dgm:spPr/>
+      <dgm:t>
+        <a:bodyPr/>
+        <a:lstStyle/>
+        <a:p>
+          <a:endParaRPr lang="en-US"/>
+        </a:p>
+      </dgm:t>
     </dgm:pt>
     <dgm:pt modelId="{9CB5DCF6-A9AB-46CF-8F54-44562297832B}" type="pres">
       <dgm:prSet presAssocID="{6BB16651-A2C7-44E6-8B71-595F1464C6E6}" presName="sibTrans" presStyleLbl="sibTrans2D1" presStyleIdx="0" presStyleCnt="6"/>
       <dgm:spPr/>
+      <dgm:t>
+        <a:bodyPr/>
+        <a:lstStyle/>
+        <a:p>
+          <a:endParaRPr lang="en-US"/>
+        </a:p>
+      </dgm:t>
     </dgm:pt>
     <dgm:pt modelId="{532A4D80-CC45-47DE-9B33-C25D9F0311CD}" type="pres">
       <dgm:prSet presAssocID="{6BB16651-A2C7-44E6-8B71-595F1464C6E6}" presName="connectorText" presStyleLbl="sibTrans2D1" presStyleIdx="0" presStyleCnt="6"/>
       <dgm:spPr/>
+      <dgm:t>
+        <a:bodyPr/>
+        <a:lstStyle/>
+        <a:p>
+          <a:endParaRPr lang="en-US"/>
+        </a:p>
+      </dgm:t>
     </dgm:pt>
     <dgm:pt modelId="{10C40DD1-8F53-4982-AE25-5D301BBB4035}" type="pres">
       <dgm:prSet presAssocID="{48370AF3-FC86-4D8C-8C54-83EAC2041CE6}" presName="node" presStyleLbl="node1" presStyleIdx="1" presStyleCnt="6">
@@ -10259,14 +11538,35 @@
         </dgm:presLayoutVars>
       </dgm:prSet>
       <dgm:spPr/>
+      <dgm:t>
+        <a:bodyPr/>
+        <a:lstStyle/>
+        <a:p>
+          <a:endParaRPr lang="en-US"/>
+        </a:p>
+      </dgm:t>
     </dgm:pt>
     <dgm:pt modelId="{AF055774-033E-4FAB-99C5-EF82DA73AF6B}" type="pres">
       <dgm:prSet presAssocID="{F7548831-CA11-41DD-8ECC-17CA536DA611}" presName="sibTrans" presStyleLbl="sibTrans2D1" presStyleIdx="1" presStyleCnt="6"/>
       <dgm:spPr/>
+      <dgm:t>
+        <a:bodyPr/>
+        <a:lstStyle/>
+        <a:p>
+          <a:endParaRPr lang="en-US"/>
+        </a:p>
+      </dgm:t>
     </dgm:pt>
     <dgm:pt modelId="{4E111617-F5D3-4634-A4E7-55A35BA10C3B}" type="pres">
       <dgm:prSet presAssocID="{F7548831-CA11-41DD-8ECC-17CA536DA611}" presName="connectorText" presStyleLbl="sibTrans2D1" presStyleIdx="1" presStyleCnt="6"/>
       <dgm:spPr/>
+      <dgm:t>
+        <a:bodyPr/>
+        <a:lstStyle/>
+        <a:p>
+          <a:endParaRPr lang="en-US"/>
+        </a:p>
+      </dgm:t>
     </dgm:pt>
     <dgm:pt modelId="{6B2B7F8F-AC97-4494-991D-C5A102C5BF61}" type="pres">
       <dgm:prSet presAssocID="{1DF69D38-253C-4136-A31C-13D074756DBD}" presName="node" presStyleLbl="node1" presStyleIdx="2" presStyleCnt="6">
@@ -10275,14 +11575,35 @@
         </dgm:presLayoutVars>
       </dgm:prSet>
       <dgm:spPr/>
+      <dgm:t>
+        <a:bodyPr/>
+        <a:lstStyle/>
+        <a:p>
+          <a:endParaRPr lang="en-US"/>
+        </a:p>
+      </dgm:t>
     </dgm:pt>
     <dgm:pt modelId="{8B3EA9F3-EF7C-4031-8349-AFC02CD2E8E9}" type="pres">
       <dgm:prSet presAssocID="{18589C4B-236C-4770-ACA6-5F2BC1925825}" presName="sibTrans" presStyleLbl="sibTrans2D1" presStyleIdx="2" presStyleCnt="6"/>
       <dgm:spPr/>
+      <dgm:t>
+        <a:bodyPr/>
+        <a:lstStyle/>
+        <a:p>
+          <a:endParaRPr lang="en-US"/>
+        </a:p>
+      </dgm:t>
     </dgm:pt>
     <dgm:pt modelId="{76D2A737-E894-45DA-A9E2-0913B236F12E}" type="pres">
       <dgm:prSet presAssocID="{18589C4B-236C-4770-ACA6-5F2BC1925825}" presName="connectorText" presStyleLbl="sibTrans2D1" presStyleIdx="2" presStyleCnt="6"/>
       <dgm:spPr/>
+      <dgm:t>
+        <a:bodyPr/>
+        <a:lstStyle/>
+        <a:p>
+          <a:endParaRPr lang="en-US"/>
+        </a:p>
+      </dgm:t>
     </dgm:pt>
     <dgm:pt modelId="{B38A756C-2FBC-4753-8A72-C64909D7B55D}" type="pres">
       <dgm:prSet presAssocID="{82D99C4C-3601-4F2B-B062-F76B7FA58351}" presName="node" presStyleLbl="node1" presStyleIdx="3" presStyleCnt="6">
@@ -10291,14 +11612,35 @@
         </dgm:presLayoutVars>
       </dgm:prSet>
       <dgm:spPr/>
+      <dgm:t>
+        <a:bodyPr/>
+        <a:lstStyle/>
+        <a:p>
+          <a:endParaRPr lang="en-US"/>
+        </a:p>
+      </dgm:t>
     </dgm:pt>
     <dgm:pt modelId="{C0492A94-958F-4DF2-8E31-D0E5D431B110}" type="pres">
       <dgm:prSet presAssocID="{2CEB24EB-0E4B-4978-B141-AD1017CE08DB}" presName="sibTrans" presStyleLbl="sibTrans2D1" presStyleIdx="3" presStyleCnt="6"/>
       <dgm:spPr/>
+      <dgm:t>
+        <a:bodyPr/>
+        <a:lstStyle/>
+        <a:p>
+          <a:endParaRPr lang="en-US"/>
+        </a:p>
+      </dgm:t>
     </dgm:pt>
     <dgm:pt modelId="{5BD3947E-EAF4-4999-8F41-16C31CDD1897}" type="pres">
       <dgm:prSet presAssocID="{2CEB24EB-0E4B-4978-B141-AD1017CE08DB}" presName="connectorText" presStyleLbl="sibTrans2D1" presStyleIdx="3" presStyleCnt="6"/>
       <dgm:spPr/>
+      <dgm:t>
+        <a:bodyPr/>
+        <a:lstStyle/>
+        <a:p>
+          <a:endParaRPr lang="en-US"/>
+        </a:p>
+      </dgm:t>
     </dgm:pt>
     <dgm:pt modelId="{1AD34968-D5D1-4171-B98B-6A348B13B975}" type="pres">
       <dgm:prSet presAssocID="{7D0E5FE9-BEBD-455F-9242-519724FB6C96}" presName="node" presStyleLbl="node1" presStyleIdx="4" presStyleCnt="6">
@@ -10307,14 +11649,35 @@
         </dgm:presLayoutVars>
       </dgm:prSet>
       <dgm:spPr/>
+      <dgm:t>
+        <a:bodyPr/>
+        <a:lstStyle/>
+        <a:p>
+          <a:endParaRPr lang="en-US"/>
+        </a:p>
+      </dgm:t>
     </dgm:pt>
     <dgm:pt modelId="{3FD4A819-E359-4474-A779-65CA5E4E5F5E}" type="pres">
       <dgm:prSet presAssocID="{CB2D6001-FAA4-49C6-8385-9A9576EB7A0B}" presName="sibTrans" presStyleLbl="sibTrans2D1" presStyleIdx="4" presStyleCnt="6"/>
       <dgm:spPr/>
+      <dgm:t>
+        <a:bodyPr/>
+        <a:lstStyle/>
+        <a:p>
+          <a:endParaRPr lang="en-US"/>
+        </a:p>
+      </dgm:t>
     </dgm:pt>
     <dgm:pt modelId="{D229D606-AC96-466B-9F97-EAB3C96DE430}" type="pres">
       <dgm:prSet presAssocID="{CB2D6001-FAA4-49C6-8385-9A9576EB7A0B}" presName="connectorText" presStyleLbl="sibTrans2D1" presStyleIdx="4" presStyleCnt="6"/>
       <dgm:spPr/>
+      <dgm:t>
+        <a:bodyPr/>
+        <a:lstStyle/>
+        <a:p>
+          <a:endParaRPr lang="en-US"/>
+        </a:p>
+      </dgm:t>
     </dgm:pt>
     <dgm:pt modelId="{372A6A97-E412-4CCA-A607-235CF3A22C9C}" type="pres">
       <dgm:prSet presAssocID="{9C08A4B8-0C14-4C76-8B82-048ACA771F15}" presName="node" presStyleLbl="node1" presStyleIdx="5" presStyleCnt="6">
@@ -10323,42 +11686,63 @@
         </dgm:presLayoutVars>
       </dgm:prSet>
       <dgm:spPr/>
+      <dgm:t>
+        <a:bodyPr/>
+        <a:lstStyle/>
+        <a:p>
+          <a:endParaRPr lang="en-US"/>
+        </a:p>
+      </dgm:t>
     </dgm:pt>
     <dgm:pt modelId="{B33D451D-E7ED-453E-BBDD-2A7104931649}" type="pres">
       <dgm:prSet presAssocID="{9928AC29-F93D-4104-B656-07B79942F478}" presName="sibTrans" presStyleLbl="sibTrans2D1" presStyleIdx="5" presStyleCnt="6"/>
       <dgm:spPr/>
+      <dgm:t>
+        <a:bodyPr/>
+        <a:lstStyle/>
+        <a:p>
+          <a:endParaRPr lang="en-US"/>
+        </a:p>
+      </dgm:t>
     </dgm:pt>
     <dgm:pt modelId="{F23F354F-B930-43EC-A3E6-2AA7B3937FDE}" type="pres">
       <dgm:prSet presAssocID="{9928AC29-F93D-4104-B656-07B79942F478}" presName="connectorText" presStyleLbl="sibTrans2D1" presStyleIdx="5" presStyleCnt="6"/>
       <dgm:spPr/>
+      <dgm:t>
+        <a:bodyPr/>
+        <a:lstStyle/>
+        <a:p>
+          <a:endParaRPr lang="en-US"/>
+        </a:p>
+      </dgm:t>
     </dgm:pt>
   </dgm:ptLst>
   <dgm:cxnLst>
-    <dgm:cxn modelId="{2A800102-3E86-4CE6-B237-FF976FE460A5}" type="presOf" srcId="{18589C4B-236C-4770-ACA6-5F2BC1925825}" destId="{8B3EA9F3-EF7C-4031-8349-AFC02CD2E8E9}" srcOrd="0" destOrd="0" presId="urn:microsoft.com/office/officeart/2005/8/layout/cycle2"/>
-    <dgm:cxn modelId="{73A6D81D-B121-4772-B9DC-D989684794EC}" type="presOf" srcId="{9928AC29-F93D-4104-B656-07B79942F478}" destId="{B33D451D-E7ED-453E-BBDD-2A7104931649}" srcOrd="0" destOrd="0" presId="urn:microsoft.com/office/officeart/2005/8/layout/cycle2"/>
-    <dgm:cxn modelId="{7B997E21-E386-4BDB-BA73-FEFE3B52E673}" type="presOf" srcId="{1DF69D38-253C-4136-A31C-13D074756DBD}" destId="{6B2B7F8F-AC97-4494-991D-C5A102C5BF61}" srcOrd="0" destOrd="0" presId="urn:microsoft.com/office/officeart/2005/8/layout/cycle2"/>
-    <dgm:cxn modelId="{B8047E24-67A3-4FF3-A06A-9E28AB623A31}" type="presOf" srcId="{F7548831-CA11-41DD-8ECC-17CA536DA611}" destId="{AF055774-033E-4FAB-99C5-EF82DA73AF6B}" srcOrd="0" destOrd="0" presId="urn:microsoft.com/office/officeart/2005/8/layout/cycle2"/>
-    <dgm:cxn modelId="{D7756D26-48D8-4543-8ECF-B43045B6A7A2}" type="presOf" srcId="{6BB16651-A2C7-44E6-8B71-595F1464C6E6}" destId="{9CB5DCF6-A9AB-46CF-8F54-44562297832B}" srcOrd="0" destOrd="0" presId="urn:microsoft.com/office/officeart/2005/8/layout/cycle2"/>
-    <dgm:cxn modelId="{6C92652C-2ECF-4C26-BCCB-EFA2B76571F3}" type="presOf" srcId="{CB2D6001-FAA4-49C6-8385-9A9576EB7A0B}" destId="{D229D606-AC96-466B-9F97-EAB3C96DE430}" srcOrd="1" destOrd="0" presId="urn:microsoft.com/office/officeart/2005/8/layout/cycle2"/>
-    <dgm:cxn modelId="{656CE130-0515-41FF-B2F2-2BD43856E3D0}" srcId="{7D813336-3D77-46FD-BFBE-B927186F4EE8}" destId="{7D0E5FE9-BEBD-455F-9242-519724FB6C96}" srcOrd="4" destOrd="0" parTransId="{594E2760-2BA1-4C56-8104-2C3A58C07462}" sibTransId="{CB2D6001-FAA4-49C6-8385-9A9576EB7A0B}"/>
-    <dgm:cxn modelId="{48826F36-B9DF-44EC-8ED7-EAA8DE65A165}" type="presOf" srcId="{2CEB24EB-0E4B-4978-B141-AD1017CE08DB}" destId="{C0492A94-958F-4DF2-8E31-D0E5D431B110}" srcOrd="0" destOrd="0" presId="urn:microsoft.com/office/officeart/2005/8/layout/cycle2"/>
-    <dgm:cxn modelId="{4E474562-B74A-44EB-B45F-D3DD735B2501}" srcId="{7D813336-3D77-46FD-BFBE-B927186F4EE8}" destId="{82D99C4C-3601-4F2B-B062-F76B7FA58351}" srcOrd="3" destOrd="0" parTransId="{3F9BE72A-4745-41D5-8CC6-99AC9FE77223}" sibTransId="{2CEB24EB-0E4B-4978-B141-AD1017CE08DB}"/>
-    <dgm:cxn modelId="{1EDB6766-CD7C-4414-9C27-EBE463506CFF}" srcId="{7D813336-3D77-46FD-BFBE-B927186F4EE8}" destId="{9C08A4B8-0C14-4C76-8B82-048ACA771F15}" srcOrd="5" destOrd="0" parTransId="{28249315-D3C7-43BE-B88A-6DD1138B7A0C}" sibTransId="{9928AC29-F93D-4104-B656-07B79942F478}"/>
-    <dgm:cxn modelId="{4A6FDB47-80DA-4A96-8D2C-B887792CB495}" type="presOf" srcId="{9C08A4B8-0C14-4C76-8B82-048ACA771F15}" destId="{372A6A97-E412-4CCA-A607-235CF3A22C9C}" srcOrd="0" destOrd="0" presId="urn:microsoft.com/office/officeart/2005/8/layout/cycle2"/>
-    <dgm:cxn modelId="{A150B94E-B2C2-4D6C-9C4B-F76456348E67}" srcId="{7D813336-3D77-46FD-BFBE-B927186F4EE8}" destId="{48370AF3-FC86-4D8C-8C54-83EAC2041CE6}" srcOrd="1" destOrd="0" parTransId="{AB741C83-841B-426D-A5E0-6EEA4C052CE4}" sibTransId="{F7548831-CA11-41DD-8ECC-17CA536DA611}"/>
-    <dgm:cxn modelId="{8A9D6073-56F9-4A3D-A71D-5DB15EB2E2ED}" type="presOf" srcId="{A50D5CE9-E57C-47DB-BC25-0E5B3A25D369}" destId="{BE10170A-FDA7-46C6-8080-0CD272A11F79}" srcOrd="0" destOrd="0" presId="urn:microsoft.com/office/officeart/2005/8/layout/cycle2"/>
-    <dgm:cxn modelId="{E422C681-256E-41AA-A0D8-4F7AD719AE70}" type="presOf" srcId="{18589C4B-236C-4770-ACA6-5F2BC1925825}" destId="{76D2A737-E894-45DA-A9E2-0913B236F12E}" srcOrd="1" destOrd="0" presId="urn:microsoft.com/office/officeart/2005/8/layout/cycle2"/>
-    <dgm:cxn modelId="{E4650F96-8B96-45DB-9B8B-739BA4DAFC00}" type="presOf" srcId="{2CEB24EB-0E4B-4978-B141-AD1017CE08DB}" destId="{5BD3947E-EAF4-4999-8F41-16C31CDD1897}" srcOrd="1" destOrd="0" presId="urn:microsoft.com/office/officeart/2005/8/layout/cycle2"/>
-    <dgm:cxn modelId="{5A8FC996-E36A-4A4D-B9A9-E0F5F95CDF30}" type="presOf" srcId="{7D0E5FE9-BEBD-455F-9242-519724FB6C96}" destId="{1AD34968-D5D1-4171-B98B-6A348B13B975}" srcOrd="0" destOrd="0" presId="urn:microsoft.com/office/officeart/2005/8/layout/cycle2"/>
-    <dgm:cxn modelId="{6B494198-39DB-42F7-8AB5-4A5BE7D87F39}" type="presOf" srcId="{9928AC29-F93D-4104-B656-07B79942F478}" destId="{F23F354F-B930-43EC-A3E6-2AA7B3937FDE}" srcOrd="1" destOrd="0" presId="urn:microsoft.com/office/officeart/2005/8/layout/cycle2"/>
-    <dgm:cxn modelId="{5DE7A598-F75C-47B9-8814-209880B6FE11}" srcId="{7D813336-3D77-46FD-BFBE-B927186F4EE8}" destId="{1DF69D38-253C-4136-A31C-13D074756DBD}" srcOrd="2" destOrd="0" parTransId="{7471E316-4330-4726-8E0C-E8DF4CBE672C}" sibTransId="{18589C4B-236C-4770-ACA6-5F2BC1925825}"/>
-    <dgm:cxn modelId="{E7A5AF9B-C11A-40EC-9AE6-7726E1A9A711}" type="presOf" srcId="{F7548831-CA11-41DD-8ECC-17CA536DA611}" destId="{4E111617-F5D3-4634-A4E7-55A35BA10C3B}" srcOrd="1" destOrd="0" presId="urn:microsoft.com/office/officeart/2005/8/layout/cycle2"/>
-    <dgm:cxn modelId="{072D75B5-AE8A-4BF9-813C-52F86070C69F}" type="presOf" srcId="{82D99C4C-3601-4F2B-B062-F76B7FA58351}" destId="{B38A756C-2FBC-4753-8A72-C64909D7B55D}" srcOrd="0" destOrd="0" presId="urn:microsoft.com/office/officeart/2005/8/layout/cycle2"/>
-    <dgm:cxn modelId="{A7F74FB7-397D-4268-8170-C932BF344E33}" type="presOf" srcId="{48370AF3-FC86-4D8C-8C54-83EAC2041CE6}" destId="{10C40DD1-8F53-4982-AE25-5D301BBB4035}" srcOrd="0" destOrd="0" presId="urn:microsoft.com/office/officeart/2005/8/layout/cycle2"/>
-    <dgm:cxn modelId="{E25464BC-A09B-48BD-B113-8CA3576F5146}" type="presOf" srcId="{CB2D6001-FAA4-49C6-8385-9A9576EB7A0B}" destId="{3FD4A819-E359-4474-A779-65CA5E4E5F5E}" srcOrd="0" destOrd="0" presId="urn:microsoft.com/office/officeart/2005/8/layout/cycle2"/>
-    <dgm:cxn modelId="{64927DD7-80D9-485A-AE3F-823FDF4E1B88}" type="presOf" srcId="{7D813336-3D77-46FD-BFBE-B927186F4EE8}" destId="{1F7049C3-AAE1-4856-8433-BA85AFDAFBB4}" srcOrd="0" destOrd="0" presId="urn:microsoft.com/office/officeart/2005/8/layout/cycle2"/>
     <dgm:cxn modelId="{59B76DF1-434E-481D-A352-8E17439334E8}" type="presOf" srcId="{6BB16651-A2C7-44E6-8B71-595F1464C6E6}" destId="{532A4D80-CC45-47DE-9B33-C25D9F0311CD}" srcOrd="1" destOrd="0" presId="urn:microsoft.com/office/officeart/2005/8/layout/cycle2"/>
     <dgm:cxn modelId="{3476ECF5-227F-4D63-9092-E8019B1A260C}" srcId="{7D813336-3D77-46FD-BFBE-B927186F4EE8}" destId="{A50D5CE9-E57C-47DB-BC25-0E5B3A25D369}" srcOrd="0" destOrd="0" parTransId="{97BD9E98-8AC2-41C2-9323-5F440CC4246A}" sibTransId="{6BB16651-A2C7-44E6-8B71-595F1464C6E6}"/>
+    <dgm:cxn modelId="{4A6FDB47-80DA-4A96-8D2C-B887792CB495}" type="presOf" srcId="{9C08A4B8-0C14-4C76-8B82-048ACA771F15}" destId="{372A6A97-E412-4CCA-A607-235CF3A22C9C}" srcOrd="0" destOrd="0" presId="urn:microsoft.com/office/officeart/2005/8/layout/cycle2"/>
+    <dgm:cxn modelId="{5DE7A598-F75C-47B9-8814-209880B6FE11}" srcId="{7D813336-3D77-46FD-BFBE-B927186F4EE8}" destId="{1DF69D38-253C-4136-A31C-13D074756DBD}" srcOrd="2" destOrd="0" parTransId="{7471E316-4330-4726-8E0C-E8DF4CBE672C}" sibTransId="{18589C4B-236C-4770-ACA6-5F2BC1925825}"/>
+    <dgm:cxn modelId="{2A800102-3E86-4CE6-B237-FF976FE460A5}" type="presOf" srcId="{18589C4B-236C-4770-ACA6-5F2BC1925825}" destId="{8B3EA9F3-EF7C-4031-8349-AFC02CD2E8E9}" srcOrd="0" destOrd="0" presId="urn:microsoft.com/office/officeart/2005/8/layout/cycle2"/>
+    <dgm:cxn modelId="{B8047E24-67A3-4FF3-A06A-9E28AB623A31}" type="presOf" srcId="{F7548831-CA11-41DD-8ECC-17CA536DA611}" destId="{AF055774-033E-4FAB-99C5-EF82DA73AF6B}" srcOrd="0" destOrd="0" presId="urn:microsoft.com/office/officeart/2005/8/layout/cycle2"/>
+    <dgm:cxn modelId="{8A9D6073-56F9-4A3D-A71D-5DB15EB2E2ED}" type="presOf" srcId="{A50D5CE9-E57C-47DB-BC25-0E5B3A25D369}" destId="{BE10170A-FDA7-46C6-8080-0CD272A11F79}" srcOrd="0" destOrd="0" presId="urn:microsoft.com/office/officeart/2005/8/layout/cycle2"/>
+    <dgm:cxn modelId="{4E474562-B74A-44EB-B45F-D3DD735B2501}" srcId="{7D813336-3D77-46FD-BFBE-B927186F4EE8}" destId="{82D99C4C-3601-4F2B-B062-F76B7FA58351}" srcOrd="3" destOrd="0" parTransId="{3F9BE72A-4745-41D5-8CC6-99AC9FE77223}" sibTransId="{2CEB24EB-0E4B-4978-B141-AD1017CE08DB}"/>
+    <dgm:cxn modelId="{64927DD7-80D9-485A-AE3F-823FDF4E1B88}" type="presOf" srcId="{7D813336-3D77-46FD-BFBE-B927186F4EE8}" destId="{1F7049C3-AAE1-4856-8433-BA85AFDAFBB4}" srcOrd="0" destOrd="0" presId="urn:microsoft.com/office/officeart/2005/8/layout/cycle2"/>
+    <dgm:cxn modelId="{7B997E21-E386-4BDB-BA73-FEFE3B52E673}" type="presOf" srcId="{1DF69D38-253C-4136-A31C-13D074756DBD}" destId="{6B2B7F8F-AC97-4494-991D-C5A102C5BF61}" srcOrd="0" destOrd="0" presId="urn:microsoft.com/office/officeart/2005/8/layout/cycle2"/>
+    <dgm:cxn modelId="{1EDB6766-CD7C-4414-9C27-EBE463506CFF}" srcId="{7D813336-3D77-46FD-BFBE-B927186F4EE8}" destId="{9C08A4B8-0C14-4C76-8B82-048ACA771F15}" srcOrd="5" destOrd="0" parTransId="{28249315-D3C7-43BE-B88A-6DD1138B7A0C}" sibTransId="{9928AC29-F93D-4104-B656-07B79942F478}"/>
+    <dgm:cxn modelId="{6B494198-39DB-42F7-8AB5-4A5BE7D87F39}" type="presOf" srcId="{9928AC29-F93D-4104-B656-07B79942F478}" destId="{F23F354F-B930-43EC-A3E6-2AA7B3937FDE}" srcOrd="1" destOrd="0" presId="urn:microsoft.com/office/officeart/2005/8/layout/cycle2"/>
+    <dgm:cxn modelId="{E25464BC-A09B-48BD-B113-8CA3576F5146}" type="presOf" srcId="{CB2D6001-FAA4-49C6-8385-9A9576EB7A0B}" destId="{3FD4A819-E359-4474-A779-65CA5E4E5F5E}" srcOrd="0" destOrd="0" presId="urn:microsoft.com/office/officeart/2005/8/layout/cycle2"/>
+    <dgm:cxn modelId="{A7F74FB7-397D-4268-8170-C932BF344E33}" type="presOf" srcId="{48370AF3-FC86-4D8C-8C54-83EAC2041CE6}" destId="{10C40DD1-8F53-4982-AE25-5D301BBB4035}" srcOrd="0" destOrd="0" presId="urn:microsoft.com/office/officeart/2005/8/layout/cycle2"/>
+    <dgm:cxn modelId="{E422C681-256E-41AA-A0D8-4F7AD719AE70}" type="presOf" srcId="{18589C4B-236C-4770-ACA6-5F2BC1925825}" destId="{76D2A737-E894-45DA-A9E2-0913B236F12E}" srcOrd="1" destOrd="0" presId="urn:microsoft.com/office/officeart/2005/8/layout/cycle2"/>
+    <dgm:cxn modelId="{072D75B5-AE8A-4BF9-813C-52F86070C69F}" type="presOf" srcId="{82D99C4C-3601-4F2B-B062-F76B7FA58351}" destId="{B38A756C-2FBC-4753-8A72-C64909D7B55D}" srcOrd="0" destOrd="0" presId="urn:microsoft.com/office/officeart/2005/8/layout/cycle2"/>
+    <dgm:cxn modelId="{73A6D81D-B121-4772-B9DC-D989684794EC}" type="presOf" srcId="{9928AC29-F93D-4104-B656-07B79942F478}" destId="{B33D451D-E7ED-453E-BBDD-2A7104931649}" srcOrd="0" destOrd="0" presId="urn:microsoft.com/office/officeart/2005/8/layout/cycle2"/>
+    <dgm:cxn modelId="{D7756D26-48D8-4543-8ECF-B43045B6A7A2}" type="presOf" srcId="{6BB16651-A2C7-44E6-8B71-595F1464C6E6}" destId="{9CB5DCF6-A9AB-46CF-8F54-44562297832B}" srcOrd="0" destOrd="0" presId="urn:microsoft.com/office/officeart/2005/8/layout/cycle2"/>
+    <dgm:cxn modelId="{A150B94E-B2C2-4D6C-9C4B-F76456348E67}" srcId="{7D813336-3D77-46FD-BFBE-B927186F4EE8}" destId="{48370AF3-FC86-4D8C-8C54-83EAC2041CE6}" srcOrd="1" destOrd="0" parTransId="{AB741C83-841B-426D-A5E0-6EEA4C052CE4}" sibTransId="{F7548831-CA11-41DD-8ECC-17CA536DA611}"/>
+    <dgm:cxn modelId="{5A8FC996-E36A-4A4D-B9A9-E0F5F95CDF30}" type="presOf" srcId="{7D0E5FE9-BEBD-455F-9242-519724FB6C96}" destId="{1AD34968-D5D1-4171-B98B-6A348B13B975}" srcOrd="0" destOrd="0" presId="urn:microsoft.com/office/officeart/2005/8/layout/cycle2"/>
+    <dgm:cxn modelId="{E4650F96-8B96-45DB-9B8B-739BA4DAFC00}" type="presOf" srcId="{2CEB24EB-0E4B-4978-B141-AD1017CE08DB}" destId="{5BD3947E-EAF4-4999-8F41-16C31CDD1897}" srcOrd="1" destOrd="0" presId="urn:microsoft.com/office/officeart/2005/8/layout/cycle2"/>
+    <dgm:cxn modelId="{48826F36-B9DF-44EC-8ED7-EAA8DE65A165}" type="presOf" srcId="{2CEB24EB-0E4B-4978-B141-AD1017CE08DB}" destId="{C0492A94-958F-4DF2-8E31-D0E5D431B110}" srcOrd="0" destOrd="0" presId="urn:microsoft.com/office/officeart/2005/8/layout/cycle2"/>
+    <dgm:cxn modelId="{6C92652C-2ECF-4C26-BCCB-EFA2B76571F3}" type="presOf" srcId="{CB2D6001-FAA4-49C6-8385-9A9576EB7A0B}" destId="{D229D606-AC96-466B-9F97-EAB3C96DE430}" srcOrd="1" destOrd="0" presId="urn:microsoft.com/office/officeart/2005/8/layout/cycle2"/>
+    <dgm:cxn modelId="{E7A5AF9B-C11A-40EC-9AE6-7726E1A9A711}" type="presOf" srcId="{F7548831-CA11-41DD-8ECC-17CA536DA611}" destId="{4E111617-F5D3-4634-A4E7-55A35BA10C3B}" srcOrd="1" destOrd="0" presId="urn:microsoft.com/office/officeart/2005/8/layout/cycle2"/>
+    <dgm:cxn modelId="{656CE130-0515-41FF-B2F2-2BD43856E3D0}" srcId="{7D813336-3D77-46FD-BFBE-B927186F4EE8}" destId="{7D0E5FE9-BEBD-455F-9242-519724FB6C96}" srcOrd="4" destOrd="0" parTransId="{594E2760-2BA1-4C56-8104-2C3A58C07462}" sibTransId="{CB2D6001-FAA4-49C6-8385-9A9576EB7A0B}"/>
     <dgm:cxn modelId="{755746E8-407D-44DE-81DE-2817DFAC9717}" type="presParOf" srcId="{1F7049C3-AAE1-4856-8433-BA85AFDAFBB4}" destId="{BE10170A-FDA7-46C6-8080-0CD272A11F79}" srcOrd="0" destOrd="0" presId="urn:microsoft.com/office/officeart/2005/8/layout/cycle2"/>
     <dgm:cxn modelId="{3CC0E0F5-28E0-4741-9540-40DA4F37F3CB}" type="presParOf" srcId="{1F7049C3-AAE1-4856-8433-BA85AFDAFBB4}" destId="{9CB5DCF6-A9AB-46CF-8F54-44562297832B}" srcOrd="1" destOrd="0" presId="urn:microsoft.com/office/officeart/2005/8/layout/cycle2"/>
     <dgm:cxn modelId="{754C5F5A-FF0E-468D-9F76-F99066A63CA1}" type="presParOf" srcId="{9CB5DCF6-A9AB-46CF-8F54-44562297832B}" destId="{532A4D80-CC45-47DE-9B33-C25D9F0311CD}" srcOrd="0" destOrd="0" presId="urn:microsoft.com/office/officeart/2005/8/layout/cycle2"/>
@@ -10452,7 +11836,7 @@
         </a:bodyPr>
         <a:lstStyle/>
         <a:p>
-          <a:pPr marL="0" lvl="0" indent="0" algn="ctr" defTabSz="355600">
+          <a:pPr lvl="0" algn="ctr" defTabSz="355600">
             <a:lnSpc>
               <a:spcPct val="90000"/>
             </a:lnSpc>
@@ -10462,7 +11846,6 @@
             <a:spcAft>
               <a:spcPct val="35000"/>
             </a:spcAft>
-            <a:buNone/>
           </a:pPr>
           <a:r>
             <a:rPr lang="en-US" sz="800" kern="1200"/>
@@ -10525,7 +11908,7 @@
         </a:bodyPr>
         <a:lstStyle/>
         <a:p>
-          <a:pPr marL="0" lvl="0" indent="0" algn="ctr" defTabSz="266700">
+          <a:pPr lvl="0" algn="ctr" defTabSz="266700">
             <a:lnSpc>
               <a:spcPct val="90000"/>
             </a:lnSpc>
@@ -10535,7 +11918,6 @@
             <a:spcAft>
               <a:spcPct val="35000"/>
             </a:spcAft>
-            <a:buNone/>
           </a:pPr>
           <a:endParaRPr lang="en-US" sz="600" kern="1200"/>
         </a:p>
@@ -10596,7 +11978,7 @@
         </a:bodyPr>
         <a:lstStyle/>
         <a:p>
-          <a:pPr marL="0" lvl="0" indent="0" algn="ctr" defTabSz="355600">
+          <a:pPr lvl="0" algn="ctr" defTabSz="355600">
             <a:lnSpc>
               <a:spcPct val="90000"/>
             </a:lnSpc>
@@ -10606,7 +11988,6 @@
             <a:spcAft>
               <a:spcPct val="35000"/>
             </a:spcAft>
-            <a:buNone/>
           </a:pPr>
           <a:r>
             <a:rPr lang="en-US" sz="800" kern="1200"/>
@@ -10669,7 +12050,7 @@
         </a:bodyPr>
         <a:lstStyle/>
         <a:p>
-          <a:pPr marL="0" lvl="0" indent="0" algn="ctr" defTabSz="266700">
+          <a:pPr lvl="0" algn="ctr" defTabSz="266700">
             <a:lnSpc>
               <a:spcPct val="90000"/>
             </a:lnSpc>
@@ -10679,7 +12060,6 @@
             <a:spcAft>
               <a:spcPct val="35000"/>
             </a:spcAft>
-            <a:buNone/>
           </a:pPr>
           <a:endParaRPr lang="en-US" sz="600" kern="1200"/>
         </a:p>
@@ -10740,7 +12120,7 @@
         </a:bodyPr>
         <a:lstStyle/>
         <a:p>
-          <a:pPr marL="0" lvl="0" indent="0" algn="ctr" defTabSz="355600">
+          <a:pPr lvl="0" algn="ctr" defTabSz="355600">
             <a:lnSpc>
               <a:spcPct val="90000"/>
             </a:lnSpc>
@@ -10750,7 +12130,6 @@
             <a:spcAft>
               <a:spcPct val="35000"/>
             </a:spcAft>
-            <a:buNone/>
           </a:pPr>
           <a:r>
             <a:rPr lang="en-US" sz="800" kern="1200"/>
@@ -10813,7 +12192,7 @@
         </a:bodyPr>
         <a:lstStyle/>
         <a:p>
-          <a:pPr marL="0" lvl="0" indent="0" algn="ctr" defTabSz="266700">
+          <a:pPr lvl="0" algn="ctr" defTabSz="266700">
             <a:lnSpc>
               <a:spcPct val="90000"/>
             </a:lnSpc>
@@ -10823,7 +12202,6 @@
             <a:spcAft>
               <a:spcPct val="35000"/>
             </a:spcAft>
-            <a:buNone/>
           </a:pPr>
           <a:endParaRPr lang="en-US" sz="600" kern="1200"/>
         </a:p>
@@ -10889,7 +12267,7 @@
         </a:bodyPr>
         <a:lstStyle/>
         <a:p>
-          <a:pPr marL="0" lvl="0" indent="0" algn="ctr" defTabSz="355600">
+          <a:pPr lvl="0" algn="ctr" defTabSz="355600">
             <a:lnSpc>
               <a:spcPct val="90000"/>
             </a:lnSpc>
@@ -10899,7 +12277,6 @@
             <a:spcAft>
               <a:spcPct val="35000"/>
             </a:spcAft>
-            <a:buNone/>
           </a:pPr>
           <a:r>
             <a:rPr lang="en-US" sz="800" kern="1200"/>
@@ -10980,7 +12357,7 @@
         </a:bodyPr>
         <a:lstStyle/>
         <a:p>
-          <a:pPr marL="0" lvl="0" indent="0" algn="ctr" defTabSz="355600">
+          <a:pPr lvl="0" algn="ctr" defTabSz="355600">
             <a:lnSpc>
               <a:spcPct val="90000"/>
             </a:lnSpc>
@@ -10990,7 +12367,6 @@
             <a:spcAft>
               <a:spcPct val="35000"/>
             </a:spcAft>
-            <a:buNone/>
           </a:pPr>
           <a:r>
             <a:rPr lang="en-US" sz="800" kern="1200"/>
@@ -11053,7 +12429,7 @@
         </a:bodyPr>
         <a:lstStyle/>
         <a:p>
-          <a:pPr marL="0" lvl="0" indent="0" algn="ctr" defTabSz="311150">
+          <a:pPr lvl="0" algn="ctr" defTabSz="311150">
             <a:lnSpc>
               <a:spcPct val="90000"/>
             </a:lnSpc>
@@ -11063,7 +12439,6 @@
             <a:spcAft>
               <a:spcPct val="35000"/>
             </a:spcAft>
-            <a:buNone/>
           </a:pPr>
           <a:endParaRPr lang="en-US" sz="700" kern="1200"/>
         </a:p>
@@ -11124,7 +12499,7 @@
         </a:bodyPr>
         <a:lstStyle/>
         <a:p>
-          <a:pPr marL="0" lvl="0" indent="0" algn="ctr" defTabSz="355600">
+          <a:pPr lvl="0" algn="ctr" defTabSz="355600">
             <a:lnSpc>
               <a:spcPct val="90000"/>
             </a:lnSpc>
@@ -11134,7 +12509,6 @@
             <a:spcAft>
               <a:spcPct val="35000"/>
             </a:spcAft>
-            <a:buNone/>
           </a:pPr>
           <a:r>
             <a:rPr lang="en-US" sz="800" kern="1200"/>
@@ -11142,7 +12516,7 @@
           </a:r>
         </a:p>
         <a:p>
-          <a:pPr marL="0" lvl="0" indent="0" algn="ctr" defTabSz="355600">
+          <a:pPr lvl="0" algn="ctr" defTabSz="355600">
             <a:lnSpc>
               <a:spcPct val="90000"/>
             </a:lnSpc>
@@ -11152,7 +12526,6 @@
             <a:spcAft>
               <a:spcPct val="35000"/>
             </a:spcAft>
-            <a:buNone/>
           </a:pPr>
           <a:r>
             <a:rPr lang="en-US" sz="800" kern="1200"/>
@@ -11215,7 +12588,7 @@
         </a:bodyPr>
         <a:lstStyle/>
         <a:p>
-          <a:pPr marL="0" lvl="0" indent="0" algn="ctr" defTabSz="311150">
+          <a:pPr lvl="0" algn="ctr" defTabSz="311150">
             <a:lnSpc>
               <a:spcPct val="90000"/>
             </a:lnSpc>
@@ -11225,7 +12598,6 @@
             <a:spcAft>
               <a:spcPct val="35000"/>
             </a:spcAft>
-            <a:buNone/>
           </a:pPr>
           <a:endParaRPr lang="en-US" sz="700" kern="1200"/>
         </a:p>
@@ -11286,7 +12658,7 @@
         </a:bodyPr>
         <a:lstStyle/>
         <a:p>
-          <a:pPr marL="0" lvl="0" indent="0" algn="ctr" defTabSz="355600">
+          <a:pPr lvl="0" algn="ctr" defTabSz="355600">
             <a:lnSpc>
               <a:spcPct val="90000"/>
             </a:lnSpc>
@@ -11296,7 +12668,6 @@
             <a:spcAft>
               <a:spcPct val="35000"/>
             </a:spcAft>
-            <a:buNone/>
           </a:pPr>
           <a:r>
             <a:rPr lang="en-US" sz="800" kern="1200"/>
@@ -11304,7 +12675,7 @@
           </a:r>
         </a:p>
         <a:p>
-          <a:pPr marL="0" lvl="0" indent="0" algn="ctr" defTabSz="355600">
+          <a:pPr lvl="0" algn="ctr" defTabSz="355600">
             <a:lnSpc>
               <a:spcPct val="90000"/>
             </a:lnSpc>
@@ -11314,7 +12685,6 @@
             <a:spcAft>
               <a:spcPct val="35000"/>
             </a:spcAft>
-            <a:buNone/>
           </a:pPr>
           <a:r>
             <a:rPr lang="en-US" sz="800" kern="1200"/>
@@ -11377,7 +12747,7 @@
         </a:bodyPr>
         <a:lstStyle/>
         <a:p>
-          <a:pPr marL="0" lvl="0" indent="0" algn="ctr" defTabSz="311150">
+          <a:pPr lvl="0" algn="ctr" defTabSz="311150">
             <a:lnSpc>
               <a:spcPct val="90000"/>
             </a:lnSpc>
@@ -11387,7 +12757,6 @@
             <a:spcAft>
               <a:spcPct val="35000"/>
             </a:spcAft>
-            <a:buNone/>
           </a:pPr>
           <a:endParaRPr lang="en-US" sz="700" kern="1200"/>
         </a:p>
@@ -11448,7 +12817,7 @@
         </a:bodyPr>
         <a:lstStyle/>
         <a:p>
-          <a:pPr marL="0" lvl="0" indent="0" algn="ctr" defTabSz="355600">
+          <a:pPr lvl="0" algn="ctr" defTabSz="355600">
             <a:lnSpc>
               <a:spcPct val="90000"/>
             </a:lnSpc>
@@ -11458,7 +12827,6 @@
             <a:spcAft>
               <a:spcPct val="35000"/>
             </a:spcAft>
-            <a:buNone/>
           </a:pPr>
           <a:r>
             <a:rPr lang="en-US" sz="800" kern="1200"/>
@@ -11466,7 +12834,7 @@
           </a:r>
         </a:p>
         <a:p>
-          <a:pPr marL="0" lvl="0" indent="0" algn="ctr" defTabSz="355600">
+          <a:pPr lvl="0" algn="ctr" defTabSz="355600">
             <a:lnSpc>
               <a:spcPct val="90000"/>
             </a:lnSpc>
@@ -11476,7 +12844,6 @@
             <a:spcAft>
               <a:spcPct val="35000"/>
             </a:spcAft>
-            <a:buNone/>
           </a:pPr>
           <a:r>
             <a:rPr lang="en-US" sz="800" kern="1200"/>
@@ -11539,7 +12906,7 @@
         </a:bodyPr>
         <a:lstStyle/>
         <a:p>
-          <a:pPr marL="0" lvl="0" indent="0" algn="ctr" defTabSz="311150">
+          <a:pPr lvl="0" algn="ctr" defTabSz="311150">
             <a:lnSpc>
               <a:spcPct val="90000"/>
             </a:lnSpc>
@@ -11549,7 +12916,6 @@
             <a:spcAft>
               <a:spcPct val="35000"/>
             </a:spcAft>
-            <a:buNone/>
           </a:pPr>
           <a:endParaRPr lang="en-US" sz="700" kern="1200"/>
         </a:p>
@@ -11610,7 +12976,7 @@
         </a:bodyPr>
         <a:lstStyle/>
         <a:p>
-          <a:pPr marL="0" lvl="0" indent="0" algn="ctr" defTabSz="355600">
+          <a:pPr lvl="0" algn="ctr" defTabSz="355600">
             <a:lnSpc>
               <a:spcPct val="90000"/>
             </a:lnSpc>
@@ -11620,7 +12986,6 @@
             <a:spcAft>
               <a:spcPct val="35000"/>
             </a:spcAft>
-            <a:buNone/>
           </a:pPr>
           <a:r>
             <a:rPr lang="en-US" sz="800" kern="1200"/>
@@ -11628,7 +12993,7 @@
           </a:r>
         </a:p>
         <a:p>
-          <a:pPr marL="0" lvl="0" indent="0" algn="ctr" defTabSz="355600">
+          <a:pPr lvl="0" algn="ctr" defTabSz="355600">
             <a:lnSpc>
               <a:spcPct val="90000"/>
             </a:lnSpc>
@@ -11638,7 +13003,6 @@
             <a:spcAft>
               <a:spcPct val="35000"/>
             </a:spcAft>
-            <a:buNone/>
           </a:pPr>
           <a:r>
             <a:rPr lang="en-US" sz="800" kern="1200"/>
@@ -11701,7 +13065,7 @@
         </a:bodyPr>
         <a:lstStyle/>
         <a:p>
-          <a:pPr marL="0" lvl="0" indent="0" algn="ctr" defTabSz="311150">
+          <a:pPr lvl="0" algn="ctr" defTabSz="311150">
             <a:lnSpc>
               <a:spcPct val="90000"/>
             </a:lnSpc>
@@ -11711,7 +13075,6 @@
             <a:spcAft>
               <a:spcPct val="35000"/>
             </a:spcAft>
-            <a:buNone/>
           </a:pPr>
           <a:endParaRPr lang="en-US" sz="700" kern="1200"/>
         </a:p>
@@ -11772,7 +13135,7 @@
         </a:bodyPr>
         <a:lstStyle/>
         <a:p>
-          <a:pPr marL="0" lvl="0" indent="0" algn="ctr" defTabSz="355600">
+          <a:pPr lvl="0" algn="ctr" defTabSz="355600">
             <a:lnSpc>
               <a:spcPct val="90000"/>
             </a:lnSpc>
@@ -11782,7 +13145,6 @@
             <a:spcAft>
               <a:spcPct val="35000"/>
             </a:spcAft>
-            <a:buNone/>
           </a:pPr>
           <a:r>
             <a:rPr lang="en-US" sz="800" kern="1200"/>
@@ -11790,7 +13152,7 @@
           </a:r>
         </a:p>
         <a:p>
-          <a:pPr marL="0" lvl="0" indent="0" algn="ctr" defTabSz="355600">
+          <a:pPr lvl="0" algn="ctr" defTabSz="355600">
             <a:lnSpc>
               <a:spcPct val="90000"/>
             </a:lnSpc>
@@ -11800,7 +13162,6 @@
             <a:spcAft>
               <a:spcPct val="35000"/>
             </a:spcAft>
-            <a:buNone/>
           </a:pPr>
           <a:r>
             <a:rPr lang="en-US" sz="800" kern="1200"/>
@@ -11863,7 +13224,7 @@
         </a:bodyPr>
         <a:lstStyle/>
         <a:p>
-          <a:pPr marL="0" lvl="0" indent="0" algn="ctr" defTabSz="311150">
+          <a:pPr lvl="0" algn="ctr" defTabSz="311150">
             <a:lnSpc>
               <a:spcPct val="90000"/>
             </a:lnSpc>
@@ -11873,7 +13234,6 @@
             <a:spcAft>
               <a:spcPct val="35000"/>
             </a:spcAft>
-            <a:buNone/>
           </a:pPr>
           <a:endParaRPr lang="en-US" sz="700" kern="1200"/>
         </a:p>
@@ -11934,7 +13294,7 @@
         </a:bodyPr>
         <a:lstStyle/>
         <a:p>
-          <a:pPr marL="0" lvl="0" indent="0" algn="ctr" defTabSz="355600">
+          <a:pPr lvl="0" algn="ctr" defTabSz="355600">
             <a:lnSpc>
               <a:spcPct val="90000"/>
             </a:lnSpc>
@@ -11944,7 +13304,6 @@
             <a:spcAft>
               <a:spcPct val="35000"/>
             </a:spcAft>
-            <a:buNone/>
           </a:pPr>
           <a:r>
             <a:rPr lang="en-US" sz="800" kern="1200"/>
@@ -11952,7 +13311,7 @@
           </a:r>
         </a:p>
         <a:p>
-          <a:pPr marL="0" lvl="0" indent="0" algn="ctr" defTabSz="355600">
+          <a:pPr lvl="0" algn="ctr" defTabSz="355600">
             <a:lnSpc>
               <a:spcPct val="90000"/>
             </a:lnSpc>
@@ -11962,7 +13321,6 @@
             <a:spcAft>
               <a:spcPct val="35000"/>
             </a:spcAft>
-            <a:buNone/>
           </a:pPr>
           <a:r>
             <a:rPr lang="en-US" sz="800" kern="1200"/>
@@ -12025,7 +13383,7 @@
         </a:bodyPr>
         <a:lstStyle/>
         <a:p>
-          <a:pPr marL="0" lvl="0" indent="0" algn="ctr" defTabSz="311150">
+          <a:pPr lvl="0" algn="ctr" defTabSz="311150">
             <a:lnSpc>
               <a:spcPct val="90000"/>
             </a:lnSpc>
@@ -12035,7 +13393,6 @@
             <a:spcAft>
               <a:spcPct val="35000"/>
             </a:spcAft>
-            <a:buNone/>
           </a:pPr>
           <a:endParaRPr lang="en-US" sz="700" kern="1200"/>
         </a:p>
@@ -12101,7 +13458,7 @@
         </a:bodyPr>
         <a:lstStyle/>
         <a:p>
-          <a:pPr marL="0" lvl="0" indent="0" algn="ctr" defTabSz="355600">
+          <a:pPr lvl="0" algn="ctr" defTabSz="355600">
             <a:lnSpc>
               <a:spcPct val="90000"/>
             </a:lnSpc>
@@ -12111,7 +13468,6 @@
             <a:spcAft>
               <a:spcPct val="35000"/>
             </a:spcAft>
-            <a:buNone/>
           </a:pPr>
           <a:r>
             <a:rPr lang="en-US" sz="800" kern="1200"/>
@@ -12190,7 +13546,7 @@
         </a:bodyPr>
         <a:lstStyle/>
         <a:p>
-          <a:pPr marL="0" lvl="0" indent="0" algn="ctr" defTabSz="355600">
+          <a:pPr lvl="0" algn="ctr" defTabSz="355600">
             <a:lnSpc>
               <a:spcPct val="90000"/>
             </a:lnSpc>
@@ -12200,7 +13556,6 @@
             <a:spcAft>
               <a:spcPct val="35000"/>
             </a:spcAft>
-            <a:buNone/>
           </a:pPr>
           <a:r>
             <a:rPr lang="en-US" sz="800" kern="1200"/>
@@ -12263,7 +13618,7 @@
         </a:bodyPr>
         <a:lstStyle/>
         <a:p>
-          <a:pPr marL="0" lvl="0" indent="0" algn="ctr" defTabSz="266700">
+          <a:pPr lvl="0" algn="ctr" defTabSz="266700">
             <a:lnSpc>
               <a:spcPct val="90000"/>
             </a:lnSpc>
@@ -12273,7 +13628,6 @@
             <a:spcAft>
               <a:spcPct val="35000"/>
             </a:spcAft>
-            <a:buNone/>
           </a:pPr>
           <a:endParaRPr lang="en-US" sz="600" kern="1200"/>
         </a:p>
@@ -12337,7 +13691,7 @@
         </a:bodyPr>
         <a:lstStyle/>
         <a:p>
-          <a:pPr marL="0" lvl="0" indent="0" algn="ctr" defTabSz="355600">
+          <a:pPr lvl="0" algn="ctr" defTabSz="355600">
             <a:lnSpc>
               <a:spcPct val="90000"/>
             </a:lnSpc>
@@ -12347,7 +13701,6 @@
             <a:spcAft>
               <a:spcPct val="35000"/>
             </a:spcAft>
-            <a:buNone/>
           </a:pPr>
           <a:r>
             <a:rPr lang="en-US" sz="800" kern="1200"/>
@@ -12410,7 +13763,7 @@
         </a:bodyPr>
         <a:lstStyle/>
         <a:p>
-          <a:pPr marL="0" lvl="0" indent="0" algn="ctr" defTabSz="266700">
+          <a:pPr lvl="0" algn="ctr" defTabSz="266700">
             <a:lnSpc>
               <a:spcPct val="90000"/>
             </a:lnSpc>
@@ -12420,7 +13773,6 @@
             <a:spcAft>
               <a:spcPct val="35000"/>
             </a:spcAft>
-            <a:buNone/>
           </a:pPr>
           <a:endParaRPr lang="en-US" sz="600" kern="1200"/>
         </a:p>
@@ -12484,7 +13836,7 @@
         </a:bodyPr>
         <a:lstStyle/>
         <a:p>
-          <a:pPr marL="0" lvl="0" indent="0" algn="ctr" defTabSz="355600">
+          <a:pPr lvl="0" algn="ctr" defTabSz="355600">
             <a:lnSpc>
               <a:spcPct val="90000"/>
             </a:lnSpc>
@@ -12494,7 +13846,6 @@
             <a:spcAft>
               <a:spcPct val="35000"/>
             </a:spcAft>
-            <a:buNone/>
           </a:pPr>
           <a:r>
             <a:rPr lang="en-US" sz="800" kern="1200"/>
@@ -12557,7 +13908,7 @@
         </a:bodyPr>
         <a:lstStyle/>
         <a:p>
-          <a:pPr marL="0" lvl="0" indent="0" algn="ctr" defTabSz="266700">
+          <a:pPr lvl="0" algn="ctr" defTabSz="266700">
             <a:lnSpc>
               <a:spcPct val="90000"/>
             </a:lnSpc>
@@ -12567,7 +13918,6 @@
             <a:spcAft>
               <a:spcPct val="35000"/>
             </a:spcAft>
-            <a:buNone/>
           </a:pPr>
           <a:endParaRPr lang="en-US" sz="600" kern="1200"/>
         </a:p>
@@ -12631,7 +13981,7 @@
         </a:bodyPr>
         <a:lstStyle/>
         <a:p>
-          <a:pPr marL="0" lvl="0" indent="0" algn="ctr" defTabSz="355600">
+          <a:pPr lvl="0" algn="ctr" defTabSz="355600">
             <a:lnSpc>
               <a:spcPct val="90000"/>
             </a:lnSpc>
@@ -12641,7 +13991,6 @@
             <a:spcAft>
               <a:spcPct val="35000"/>
             </a:spcAft>
-            <a:buNone/>
           </a:pPr>
           <a:r>
             <a:rPr lang="en-US" sz="800" kern="1200"/>
@@ -12704,7 +14053,7 @@
         </a:bodyPr>
         <a:lstStyle/>
         <a:p>
-          <a:pPr marL="0" lvl="0" indent="0" algn="ctr" defTabSz="266700">
+          <a:pPr lvl="0" algn="ctr" defTabSz="266700">
             <a:lnSpc>
               <a:spcPct val="90000"/>
             </a:lnSpc>
@@ -12714,7 +14063,6 @@
             <a:spcAft>
               <a:spcPct val="35000"/>
             </a:spcAft>
-            <a:buNone/>
           </a:pPr>
           <a:endParaRPr lang="en-US" sz="600" kern="1200"/>
         </a:p>
@@ -12778,7 +14126,7 @@
         </a:bodyPr>
         <a:lstStyle/>
         <a:p>
-          <a:pPr marL="0" lvl="0" indent="0" algn="ctr" defTabSz="355600">
+          <a:pPr lvl="0" algn="ctr" defTabSz="355600">
             <a:lnSpc>
               <a:spcPct val="90000"/>
             </a:lnSpc>
@@ -12788,7 +14136,6 @@
             <a:spcAft>
               <a:spcPct val="35000"/>
             </a:spcAft>
-            <a:buNone/>
           </a:pPr>
           <a:r>
             <a:rPr lang="en-US" sz="800" kern="1200"/>
@@ -12851,7 +14198,7 @@
         </a:bodyPr>
         <a:lstStyle/>
         <a:p>
-          <a:pPr marL="0" lvl="0" indent="0" algn="ctr" defTabSz="266700">
+          <a:pPr lvl="0" algn="ctr" defTabSz="266700">
             <a:lnSpc>
               <a:spcPct val="90000"/>
             </a:lnSpc>
@@ -12861,7 +14208,6 @@
             <a:spcAft>
               <a:spcPct val="35000"/>
             </a:spcAft>
-            <a:buNone/>
           </a:pPr>
           <a:endParaRPr lang="en-US" sz="600" kern="1200"/>
         </a:p>
@@ -12925,7 +14271,7 @@
         </a:bodyPr>
         <a:lstStyle/>
         <a:p>
-          <a:pPr marL="0" lvl="0" indent="0" algn="ctr" defTabSz="355600">
+          <a:pPr lvl="0" algn="ctr" defTabSz="355600">
             <a:lnSpc>
               <a:spcPct val="90000"/>
             </a:lnSpc>
@@ -12935,7 +14281,6 @@
             <a:spcAft>
               <a:spcPct val="35000"/>
             </a:spcAft>
-            <a:buNone/>
           </a:pPr>
           <a:r>
             <a:rPr lang="en-US" sz="800" kern="1200"/>
@@ -12998,7 +14343,7 @@
         </a:bodyPr>
         <a:lstStyle/>
         <a:p>
-          <a:pPr marL="0" lvl="0" indent="0" algn="ctr" defTabSz="266700">
+          <a:pPr lvl="0" algn="ctr" defTabSz="266700">
             <a:lnSpc>
               <a:spcPct val="90000"/>
             </a:lnSpc>
@@ -13008,7 +14353,6 @@
             <a:spcAft>
               <a:spcPct val="35000"/>
             </a:spcAft>
-            <a:buNone/>
           </a:pPr>
           <a:endParaRPr lang="en-US" sz="600" kern="1200"/>
         </a:p>
@@ -16920,7 +18264,7 @@
 </file>
 
 <file path=customXml/itemProps1.xml><?xml version="1.0" encoding="utf-8"?>
-<ds:datastoreItem xmlns:ds="http://schemas.openxmlformats.org/officeDocument/2006/customXml" ds:itemID="{E46CFED8-24A9-4283-A9FC-D4BB496FDB39}">
+<ds:datastoreItem xmlns:ds="http://schemas.openxmlformats.org/officeDocument/2006/customXml" ds:itemID="{323525EC-9617-4C8E-B5CE-72B7073E18F9}">
   <ds:schemaRefs>
     <ds:schemaRef ds:uri="http://schemas.openxmlformats.org/officeDocument/2006/bibliography"/>
   </ds:schemaRefs>

</xml_diff>

<commit_message>
Update report and presentation documents on visualization;
</commit_message>
<xml_diff>
--- a/PracticeModule.docx
+++ b/PracticeModule.docx
@@ -1,6 +1,6 @@
 
 <file path=word/document.xml><?xml version="1.0" encoding="utf-8"?>
-<w:document xmlns:wpc="http://schemas.microsoft.com/office/word/2010/wordprocessingCanvas" xmlns:cx="http://schemas.microsoft.com/office/drawing/2014/chartex" xmlns:cx1="http://schemas.microsoft.com/office/drawing/2015/9/8/chartex" xmlns:cx2="http://schemas.microsoft.com/office/drawing/2015/10/21/chartex" xmlns:cx3="http://schemas.microsoft.com/office/drawing/2016/5/9/chartex" xmlns:cx4="http://schemas.microsoft.com/office/drawing/2016/5/10/chartex" xmlns:cx5="http://schemas.microsoft.com/office/drawing/2016/5/11/chartex" xmlns:cx6="http://schemas.microsoft.com/office/drawing/2016/5/12/chartex" xmlns:cx7="http://schemas.microsoft.com/office/drawing/2016/5/13/chartex" xmlns:cx8="http://schemas.microsoft.com/office/drawing/2016/5/14/chartex" xmlns:mc="http://schemas.openxmlformats.org/markup-compatibility/2006" xmlns:aink="http://schemas.microsoft.com/office/drawing/2016/ink" xmlns:am3d="http://schemas.microsoft.com/office/drawing/2017/model3d" xmlns:o="urn:schemas-microsoft-com:office:office" xmlns:r="http://schemas.openxmlformats.org/officeDocument/2006/relationships" xmlns:m="http://schemas.openxmlformats.org/officeDocument/2006/math" xmlns:v="urn:schemas-microsoft-com:vml" xmlns:wp14="http://schemas.microsoft.com/office/word/2010/wordprocessingDrawing" xmlns:wp="http://schemas.openxmlformats.org/drawingml/2006/wordprocessingDrawing" xmlns:w10="urn:schemas-microsoft-com:office:word" xmlns:w="http://schemas.openxmlformats.org/wordprocessingml/2006/main" xmlns:w14="http://schemas.microsoft.com/office/word/2010/wordml" xmlns:w15="http://schemas.microsoft.com/office/word/2012/wordml" xmlns:w16cid="http://schemas.microsoft.com/office/word/2016/wordml/cid" xmlns:w16se="http://schemas.microsoft.com/office/word/2015/wordml/symex" xmlns:wpg="http://schemas.microsoft.com/office/word/2010/wordprocessingGroup" xmlns:wpi="http://schemas.microsoft.com/office/word/2010/wordprocessingInk" xmlns:wne="http://schemas.microsoft.com/office/word/2006/wordml" xmlns:wps="http://schemas.microsoft.com/office/word/2010/wordprocessingShape" mc:Ignorable="w14 w15 w16se w16cid wp14">
+<w:document xmlns:wpc="http://schemas.microsoft.com/office/word/2010/wordprocessingCanvas" xmlns:cx="http://schemas.microsoft.com/office/drawing/2014/chartex" xmlns:mc="http://schemas.openxmlformats.org/markup-compatibility/2006" xmlns:o="urn:schemas-microsoft-com:office:office" xmlns:r="http://schemas.openxmlformats.org/officeDocument/2006/relationships" xmlns:m="http://schemas.openxmlformats.org/officeDocument/2006/math" xmlns:v="urn:schemas-microsoft-com:vml" xmlns:wp14="http://schemas.microsoft.com/office/word/2010/wordprocessingDrawing" xmlns:wp="http://schemas.openxmlformats.org/drawingml/2006/wordprocessingDrawing" xmlns:w10="urn:schemas-microsoft-com:office:word" xmlns:w="http://schemas.openxmlformats.org/wordprocessingml/2006/main" xmlns:w14="http://schemas.microsoft.com/office/word/2010/wordml" xmlns:w15="http://schemas.microsoft.com/office/word/2012/wordml" xmlns:w16se="http://schemas.microsoft.com/office/word/2015/wordml/symex" xmlns:wpg="http://schemas.microsoft.com/office/word/2010/wordprocessingGroup" xmlns:wpi="http://schemas.microsoft.com/office/word/2010/wordprocessingInk" xmlns:wne="http://schemas.microsoft.com/office/word/2006/wordml" xmlns:wps="http://schemas.microsoft.com/office/word/2010/wordprocessingShape" mc:Ignorable="w14 w15 w16se wp14">
   <w:body>
     <w:p>
       <w:pPr>
@@ -90,11 +90,19 @@
         <w:t xml:space="preserve"> various method such as</w:t>
       </w:r>
       <w:r>
-        <w:t xml:space="preserve"> Kalman filter, particle filter and K-Means</w:t>
-      </w:r>
-      <w:r>
         <w:t xml:space="preserve"> </w:t>
       </w:r>
+      <w:proofErr w:type="spellStart"/>
+      <w:r>
+        <w:t>Kalman</w:t>
+      </w:r>
+      <w:proofErr w:type="spellEnd"/>
+      <w:r>
+        <w:t xml:space="preserve"> filter, particle filter and K-Means</w:t>
+      </w:r>
+      <w:r>
+        <w:t xml:space="preserve"> </w:t>
+      </w:r>
       <w:r>
         <w:t>method</w:t>
       </w:r>
@@ -108,8 +116,13 @@
         <w:t xml:space="preserve">With development of deep neural network, it is possible to train a neural network that can predict the mapping based on </w:t>
       </w:r>
       <w:r>
-        <w:t>point cloud or lidar</w:t>
-      </w:r>
+        <w:t xml:space="preserve">point cloud or </w:t>
+      </w:r>
+      <w:proofErr w:type="spellStart"/>
+      <w:r>
+        <w:t>lidar</w:t>
+      </w:r>
+      <w:proofErr w:type="spellEnd"/>
       <w:r>
         <w:t xml:space="preserve"> data</w:t>
       </w:r>
@@ -239,8 +252,13 @@
         <w:pStyle w:val="Text"/>
         <w:ind w:firstLine="0"/>
       </w:pPr>
-      <w:r>
-        <w:t xml:space="preserve">Kalman filter and particle filter are also used in existing simulation or real time application. Recently, with the development of deep neural network, it is </w:t>
+      <w:proofErr w:type="spellStart"/>
+      <w:r>
+        <w:t>Kalman</w:t>
+      </w:r>
+      <w:proofErr w:type="spellEnd"/>
+      <w:r>
+        <w:t xml:space="preserve"> filter and particle filter are also used in existing simulation or real time application. Recently, with the development of deep neural network, it is </w:t>
       </w:r>
       <w:r>
         <w:t>possible</w:t>
@@ -313,6 +331,7 @@
         </w:rPr>
         <w:t xml:space="preserve">In this project, we are converting scan points into 2D </w:t>
       </w:r>
+      <w:proofErr w:type="spellStart"/>
       <w:r>
         <w:rPr>
           <w:bCs/>
@@ -323,7 +342,14 @@
         <w:rPr>
           <w:bCs/>
         </w:rPr>
-        <w:t xml:space="preserve">umpy array before </w:t>
+        <w:t>umpy</w:t>
+      </w:r>
+      <w:proofErr w:type="spellEnd"/>
+      <w:r>
+        <w:rPr>
+          <w:bCs/>
+        </w:rPr>
+        <w:t xml:space="preserve"> array before </w:t>
       </w:r>
       <w:r>
         <w:rPr>
@@ -341,7 +367,21 @@
         <w:rPr>
           <w:bCs/>
         </w:rPr>
-        <w:t>n the form of Numpy 2D array that represents the predicted mapping.</w:t>
+        <w:t xml:space="preserve">n the form of </w:t>
+      </w:r>
+      <w:proofErr w:type="spellStart"/>
+      <w:r>
+        <w:rPr>
+          <w:bCs/>
+        </w:rPr>
+        <w:t>Numpy</w:t>
+      </w:r>
+      <w:proofErr w:type="spellEnd"/>
+      <w:r>
+        <w:rPr>
+          <w:bCs/>
+        </w:rPr>
+        <w:t xml:space="preserve"> 2D array that represents the predicted mapping.</w:t>
       </w:r>
     </w:p>
     <w:p>
@@ -421,6 +461,7 @@
       <w:r>
         <w:rPr>
           <w:noProof/>
+          <w:lang w:val="en-SG" w:eastAsia="zh-CN"/>
         </w:rPr>
         <w:drawing>
           <wp:inline distT="0" distB="0" distL="0" distR="0" wp14:anchorId="4EAAB4A7" wp14:editId="34D8ECB9">
@@ -538,6 +579,7 @@
         <w:rPr>
           <w:bCs/>
           <w:noProof/>
+          <w:lang w:val="en-SG" w:eastAsia="zh-CN"/>
         </w:rPr>
         <w:drawing>
           <wp:inline distT="0" distB="0" distL="0" distR="0" wp14:anchorId="26BB31D5" wp14:editId="27B21811">
@@ -604,6 +646,7 @@
       <w:r>
         <w:rPr>
           <w:noProof/>
+          <w:lang w:val="en-SG" w:eastAsia="zh-CN"/>
         </w:rPr>
         <w:drawing>
           <wp:inline distT="0" distB="0" distL="0" distR="0" wp14:anchorId="09D731E2" wp14:editId="35F24CBF">
@@ -706,6 +749,7 @@
       <w:r>
         <w:rPr>
           <w:noProof/>
+          <w:lang w:val="en-SG" w:eastAsia="zh-CN"/>
         </w:rPr>
         <w:drawing>
           <wp:inline distT="0" distB="0" distL="0" distR="0" wp14:anchorId="77E78158" wp14:editId="2B1823DA">
@@ -962,6 +1006,7 @@
         <w:pStyle w:val="Text"/>
       </w:pPr>
       <w:r>
+        <w:lastRenderedPageBreak/>
         <w:t xml:space="preserve">After refinement of design after few rounds of training, </w:t>
       </w:r>
       <w:r>
@@ -1020,6 +1065,7 @@
           <w:bCs/>
           <w:noProof/>
           <w:color w:val="000000"/>
+          <w:lang w:val="en-SG" w:eastAsia="zh-CN"/>
         </w:rPr>
         <w:drawing>
           <wp:inline distT="0" distB="0" distL="0" distR="0" wp14:anchorId="0DA3068B" wp14:editId="382ED983">
@@ -1074,6 +1120,7 @@
       <w:r>
         <w:rPr>
           <w:noProof/>
+          <w:lang w:val="en-SG" w:eastAsia="zh-CN"/>
         </w:rPr>
         <w:drawing>
           <wp:inline distT="0" distB="0" distL="0" distR="0" wp14:anchorId="7ACA7177" wp14:editId="3219C55E">
@@ -1127,6 +1174,7 @@
       <w:r>
         <w:rPr>
           <w:noProof/>
+          <w:lang w:val="en-SG" w:eastAsia="zh-CN"/>
         </w:rPr>
         <w:drawing>
           <wp:inline distT="0" distB="0" distL="0" distR="0" wp14:anchorId="7602BBDD" wp14:editId="63B14FA9">
@@ -1268,7 +1316,15 @@
         <w:t xml:space="preserve">. </w:t>
       </w:r>
       <w:r>
-        <w:t>Each map is taken from lidar scan on wall and various building surfaces.</w:t>
+        <w:t xml:space="preserve">Each map is taken from </w:t>
+      </w:r>
+      <w:proofErr w:type="spellStart"/>
+      <w:r>
+        <w:t>lidar</w:t>
+      </w:r>
+      <w:proofErr w:type="spellEnd"/>
+      <w:r>
+        <w:t xml:space="preserve"> scan on wall and various building surfaces.</w:t>
       </w:r>
       <w:r>
         <w:t xml:space="preserve"> The </w:t>
@@ -1294,7 +1350,23 @@
         <w:ind w:firstLine="202"/>
       </w:pPr>
       <w:r>
-        <w:t>Each 2D lidar map has a matching terrain map. As a result, the 2D lidar map serves as input to the network while the expected output is the matching 2D terrain map.</w:t>
+        <w:t xml:space="preserve">Each 2D </w:t>
+      </w:r>
+      <w:proofErr w:type="spellStart"/>
+      <w:r>
+        <w:t>lidar</w:t>
+      </w:r>
+      <w:proofErr w:type="spellEnd"/>
+      <w:r>
+        <w:t xml:space="preserve"> map has a matching terrain map. As a result, the 2D </w:t>
+      </w:r>
+      <w:proofErr w:type="spellStart"/>
+      <w:r>
+        <w:t>lidar</w:t>
+      </w:r>
+      <w:proofErr w:type="spellEnd"/>
+      <w:r>
+        <w:t xml:space="preserve"> map serves as input to the network while the expected output is the matching 2D terrain map.</w:t>
       </w:r>
     </w:p>
     <w:p>
@@ -1323,7 +1395,23 @@
         <w:t>reduced to</w:t>
       </w:r>
       <w:r>
-        <w:t xml:space="preserve"> 0.0051. In this training, we are using RMSprop as Keras optimizer and root mean square as error metric. </w:t>
+        <w:t xml:space="preserve"> 0.0051. In this training, we are using </w:t>
+      </w:r>
+      <w:proofErr w:type="spellStart"/>
+      <w:r>
+        <w:t>RMSprop</w:t>
+      </w:r>
+      <w:proofErr w:type="spellEnd"/>
+      <w:r>
+        <w:t xml:space="preserve"> as </w:t>
+      </w:r>
+      <w:proofErr w:type="spellStart"/>
+      <w:r>
+        <w:t>Keras</w:t>
+      </w:r>
+      <w:proofErr w:type="spellEnd"/>
+      <w:r>
+        <w:t xml:space="preserve"> optimizer and root mean square as error metric. </w:t>
       </w:r>
     </w:p>
     <w:p>
@@ -1333,6 +1421,7 @@
       <w:r>
         <w:rPr>
           <w:noProof/>
+          <w:lang w:val="en-SG" w:eastAsia="zh-CN"/>
         </w:rPr>
         <w:drawing>
           <wp:inline distT="0" distB="0" distL="0" distR="0" wp14:anchorId="74AE1C52" wp14:editId="568160C9">
@@ -1391,6 +1480,7 @@
       <w:r>
         <w:rPr>
           <w:noProof/>
+          <w:lang w:val="en-SG" w:eastAsia="zh-CN"/>
         </w:rPr>
         <w:drawing>
           <wp:inline distT="0" distB="0" distL="0" distR="0" wp14:anchorId="3C6AE78C" wp14:editId="6C41A83E">
@@ -1457,7 +1547,23 @@
         <w:ind w:firstLine="202"/>
       </w:pPr>
       <w:r>
-        <w:t>Similar training is also imposed on RESNET enhanced neural network. After 100 epochs, the accuracy reaching 86.2% with mean squared error reduced to 0.0044. In this training, we are using RMSprop as Keras optimizer and root mean square error as error metric. The RESNET enhanced neural network is having a better result than non-RESNET enhanced neural network.</w:t>
+        <w:t xml:space="preserve">Similar training is also imposed on RESNET enhanced neural network. After 100 epochs, the accuracy reaching 86.2% with mean squared error reduced to 0.0044. In this training, we are using </w:t>
+      </w:r>
+      <w:proofErr w:type="spellStart"/>
+      <w:r>
+        <w:t>RMSprop</w:t>
+      </w:r>
+      <w:proofErr w:type="spellEnd"/>
+      <w:r>
+        <w:t xml:space="preserve"> as </w:t>
+      </w:r>
+      <w:proofErr w:type="spellStart"/>
+      <w:r>
+        <w:t>Keras</w:t>
+      </w:r>
+      <w:proofErr w:type="spellEnd"/>
+      <w:r>
+        <w:t xml:space="preserve"> optimizer and root mean square error as error metric. The RESNET enhanced neural network is having a better result than non-RESNET enhanced neural network.</w:t>
       </w:r>
     </w:p>
     <w:p>
@@ -1477,6 +1583,7 @@
       <w:r>
         <w:rPr>
           <w:noProof/>
+          <w:lang w:val="en-SG" w:eastAsia="zh-CN"/>
         </w:rPr>
         <w:drawing>
           <wp:inline distT="0" distB="0" distL="0" distR="0" wp14:anchorId="24EAEA8F" wp14:editId="079FA8E0">
@@ -1716,6 +1823,7 @@
         <w:pStyle w:val="Heading1"/>
       </w:pPr>
       <w:r>
+        <w:lastRenderedPageBreak/>
         <w:t xml:space="preserve">Network </w:t>
       </w:r>
       <w:r>
@@ -2579,6 +2687,7 @@
       <w:r>
         <w:rPr>
           <w:noProof/>
+          <w:lang w:val="en-SG" w:eastAsia="zh-CN"/>
         </w:rPr>
         <mc:AlternateContent>
           <mc:Choice Requires="wps">
@@ -2681,6 +2790,7 @@
       <w:r>
         <w:rPr>
           <w:noProof/>
+          <w:lang w:val="en-SG" w:eastAsia="zh-CN"/>
         </w:rPr>
         <mc:AlternateContent>
           <mc:Choice Requires="wps">
@@ -2747,7 +2857,7 @@
               </wp:anchor>
             </w:drawing>
           </mc:Choice>
-          <mc:Fallback>
+          <mc:Fallback xmlns:w16cid="http://schemas.microsoft.com/office/word/2016/wordml/cid" xmlns:am3d="http://schemas.microsoft.com/office/drawing/2017/model3d" xmlns:aink="http://schemas.microsoft.com/office/drawing/2016/ink" xmlns:cx8="http://schemas.microsoft.com/office/drawing/2016/5/14/chartex" xmlns:cx7="http://schemas.microsoft.com/office/drawing/2016/5/13/chartex" xmlns:cx6="http://schemas.microsoft.com/office/drawing/2016/5/12/chartex" xmlns:cx5="http://schemas.microsoft.com/office/drawing/2016/5/11/chartex" xmlns:cx4="http://schemas.microsoft.com/office/drawing/2016/5/10/chartex" xmlns:cx3="http://schemas.microsoft.com/office/drawing/2016/5/9/chartex" xmlns:cx2="http://schemas.microsoft.com/office/drawing/2015/10/21/chartex" xmlns:cx1="http://schemas.microsoft.com/office/drawing/2015/9/8/chartex">
             <w:pict>
               <v:shapetype w14:anchorId="42A992D9" id="_x0000_t13" coordsize="21600,21600" o:spt="13" adj="16200,5400" path="m@0,l@0@1,0@1,0@2@0@2@0,21600,21600,10800xe">
                 <v:stroke joinstyle="miter"/>
@@ -2773,6 +2883,7 @@
       <w:r>
         <w:rPr>
           <w:noProof/>
+          <w:lang w:val="en-SG" w:eastAsia="zh-CN"/>
         </w:rPr>
         <mc:AlternateContent>
           <mc:Choice Requires="wps">
@@ -2875,6 +2986,7 @@
       <w:r>
         <w:rPr>
           <w:noProof/>
+          <w:lang w:val="en-SG" w:eastAsia="zh-CN"/>
         </w:rPr>
         <mc:AlternateContent>
           <mc:Choice Requires="wps">
@@ -2941,7 +3053,7 @@
               </wp:anchor>
             </w:drawing>
           </mc:Choice>
-          <mc:Fallback>
+          <mc:Fallback xmlns:w16cid="http://schemas.microsoft.com/office/word/2016/wordml/cid" xmlns:am3d="http://schemas.microsoft.com/office/drawing/2017/model3d" xmlns:aink="http://schemas.microsoft.com/office/drawing/2016/ink" xmlns:cx8="http://schemas.microsoft.com/office/drawing/2016/5/14/chartex" xmlns:cx7="http://schemas.microsoft.com/office/drawing/2016/5/13/chartex" xmlns:cx6="http://schemas.microsoft.com/office/drawing/2016/5/12/chartex" xmlns:cx5="http://schemas.microsoft.com/office/drawing/2016/5/11/chartex" xmlns:cx4="http://schemas.microsoft.com/office/drawing/2016/5/10/chartex" xmlns:cx3="http://schemas.microsoft.com/office/drawing/2016/5/9/chartex" xmlns:cx2="http://schemas.microsoft.com/office/drawing/2015/10/21/chartex" xmlns:cx1="http://schemas.microsoft.com/office/drawing/2015/9/8/chartex">
             <w:pict>
               <v:shape w14:anchorId="5DD760CB" id="Arrow: Right 17" o:spid="_x0000_s1026" type="#_x0000_t13" style="position:absolute;margin-left:98.7pt;margin-top:17.55pt;width:9.75pt;height:10.5pt;rotation:776653fd;z-index:251660288;visibility:visible;mso-wrap-style:square;mso-wrap-distance-left:9pt;mso-wrap-distance-top:0;mso-wrap-distance-right:9pt;mso-wrap-distance-bottom:0;mso-position-horizontal:absolute;mso-position-horizontal-relative:text;mso-position-vertical:absolute;mso-position-vertical-relative:text;v-text-anchor:middle" o:gfxdata="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" adj="10800" fillcolor="#bfbfbf [2412]" stroked="f" strokeweight="2pt"/>
             </w:pict>
@@ -2951,6 +3063,7 @@
       <w:r>
         <w:rPr>
           <w:noProof/>
+          <w:lang w:val="en-SG" w:eastAsia="zh-CN"/>
         </w:rPr>
         <w:drawing>
           <wp:inline distT="0" distB="0" distL="0" distR="0" wp14:anchorId="71DCEF23" wp14:editId="1925EFC1">
@@ -3031,10 +3144,10 @@
             <v:path o:extrusionok="f" gradientshapeok="t" o:connecttype="rect"/>
             <o:lock v:ext="edit" aspectratio="t"/>
           </v:shapetype>
-          <v:shape id="_x0000_i1025" type="#_x0000_t75" style="width:247.5pt;height:177.75pt" o:ole="">
+          <v:shape id="_x0000_i1025" type="#_x0000_t75" style="width:247.6pt;height:177.6pt" o:ole="">
             <v:imagedata r:id="rId31" o:title=""/>
           </v:shape>
-          <o:OLEObject Type="Embed" ProgID="PBrush" ShapeID="_x0000_i1025" DrawAspect="Content" ObjectID="_1664822791" r:id="rId32"/>
+          <o:OLEObject Type="Embed" ProgID="PBrush" ShapeID="_x0000_i1025" DrawAspect="Content" ObjectID="_1664823952" r:id="rId32"/>
         </w:object>
       </w:r>
     </w:p>
@@ -3083,10 +3196,10 @@
       </w:pPr>
       <w:r>
         <w:object w:dxaOrig="7896" w:dyaOrig="7200" w14:anchorId="327EC981">
-          <v:shape id="_x0000_i1026" type="#_x0000_t75" style="width:250.5pt;height:228pt" o:ole="">
+          <v:shape id="_x0000_i1026" type="#_x0000_t75" style="width:250.4pt;height:228pt" o:ole="">
             <v:imagedata r:id="rId33" o:title=""/>
           </v:shape>
-          <o:OLEObject Type="Embed" ProgID="PBrush" ShapeID="_x0000_i1026" DrawAspect="Content" ObjectID="_1664822792" r:id="rId34"/>
+          <o:OLEObject Type="Embed" ProgID="PBrush" ShapeID="_x0000_i1026" DrawAspect="Content" ObjectID="_1664823953" r:id="rId34"/>
         </w:object>
       </w:r>
     </w:p>
@@ -3172,8 +3285,6 @@
         </w:rPr>
         <w:t>,</w:t>
       </w:r>
-      <w:bookmarkStart w:id="3" w:name="_GoBack"/>
-      <w:bookmarkEnd w:id="3"/>
       <w:r>
         <w:rPr>
           <w:sz w:val="20"/>
@@ -3190,6 +3301,7 @@
       <w:r>
         <w:rPr>
           <w:noProof/>
+          <w:lang w:val="en-SG" w:eastAsia="zh-CN"/>
         </w:rPr>
         <w:drawing>
           <wp:inline distT="0" distB="0" distL="0" distR="0" wp14:anchorId="6B28DF20" wp14:editId="6667CDD5">
@@ -3247,13 +3359,7 @@
         <w:ind w:firstLine="0"/>
       </w:pPr>
       <w:r>
-        <w:t>Fig. 1</w:t>
-      </w:r>
-      <w:r>
-        <w:t>2</w:t>
-      </w:r>
-      <w:r>
-        <w:t xml:space="preserve">.  </w:t>
+        <w:t xml:space="preserve">Fig. 12.  </w:t>
       </w:r>
       <w:r>
         <w:t>Edge noise reduction</w:t>
@@ -3273,7 +3379,9 @@
       <w:r>
         <w:rPr>
           <w:noProof/>
+          <w:lang w:val="en-SG" w:eastAsia="zh-CN"/>
         </w:rPr>
+        <w:lastRenderedPageBreak/>
         <w:drawing>
           <wp:inline distT="0" distB="0" distL="0" distR="0" wp14:anchorId="3A699B8B" wp14:editId="55A0A751">
             <wp:extent cx="3200400" cy="3219450"/>
@@ -3336,13 +3444,7 @@
         <w:t>3</w:t>
       </w:r>
       <w:r>
-        <w:t>.  Neural network generated map wit</w:t>
-      </w:r>
-      <w:r>
-        <w:t>h</w:t>
-      </w:r>
-      <w:r>
-        <w:t xml:space="preserve"> </w:t>
+        <w:t xml:space="preserve">.  Neural network generated map with </w:t>
       </w:r>
       <w:r>
         <w:t>edge noise reduction.</w:t>
@@ -3411,6 +3513,7 @@
       <w:r>
         <w:rPr>
           <w:noProof/>
+          <w:lang w:val="en-SG" w:eastAsia="zh-CN"/>
         </w:rPr>
         <w:drawing>
           <wp:inline distT="0" distB="0" distL="0" distR="0" wp14:anchorId="373ED545" wp14:editId="40C966AC">
@@ -3477,10 +3580,7 @@
         <w:t xml:space="preserve"> RESNET enhanced neural network generated map</w:t>
       </w:r>
       <w:r>
-        <w:t xml:space="preserve"> without </w:t>
-      </w:r>
-      <w:r>
-        <w:t>edge noise reduction.</w:t>
+        <w:t xml:space="preserve"> without edge noise reduction.</w:t>
       </w:r>
     </w:p>
     <w:p>
@@ -3503,6 +3603,7 @@
       <w:r>
         <w:rPr>
           <w:noProof/>
+          <w:lang w:val="en-SG" w:eastAsia="zh-CN"/>
         </w:rPr>
         <w:lastRenderedPageBreak/>
         <w:drawing>
@@ -3561,10 +3662,7 @@
         <w:ind w:firstLine="0"/>
       </w:pPr>
       <w:r>
-        <w:t>Fig. 14 RESNET enhanced neural network generated map with</w:t>
-      </w:r>
-      <w:r>
-        <w:t xml:space="preserve"> edge noise reduction.</w:t>
+        <w:t>Fig. 14 RESNET enhanced neural network generated map with edge noise reduction.</w:t>
       </w:r>
     </w:p>
     <w:p>
@@ -3622,6 +3720,7 @@
       <w:r>
         <w:rPr>
           <w:noProof/>
+          <w:lang w:val="en-SG" w:eastAsia="zh-CN"/>
         </w:rPr>
         <w:drawing>
           <wp:inline distT="0" distB="0" distL="0" distR="0" wp14:anchorId="680DAAF9" wp14:editId="2E6A35DF">
@@ -3696,7 +3795,7 @@
         <w:pStyle w:val="Heading1"/>
       </w:pPr>
       <w:r>
-        <w:t>Visualization</w:t>
+        <w:t>Comparison</w:t>
       </w:r>
     </w:p>
     <w:p>
@@ -3704,7 +3803,7 @@
         <w:pStyle w:val="Heading2"/>
       </w:pPr>
       <w:r>
-        <w:t>System</w:t>
+        <w:t>Background</w:t>
       </w:r>
     </w:p>
     <w:p>
@@ -3718,25 +3817,647 @@
         <w:rPr>
           <w:bCs/>
         </w:rPr>
-        <w:t>The prediction output of the Keras neural network will be visualized using ..</w:t>
+        <w:t xml:space="preserve">The robot </w:t>
+      </w:r>
+      <w:r>
+        <w:rPr>
+          <w:bCs/>
+        </w:rPr>
+        <w:t xml:space="preserve">localization problem </w:t>
+      </w:r>
+      <w:r>
+        <w:rPr>
+          <w:bCs/>
+        </w:rPr>
+        <w:t xml:space="preserve">is vital important as it presents the estimate of the robot’s position and orientation. </w:t>
+      </w:r>
+      <w:r>
+        <w:rPr>
+          <w:bCs/>
+        </w:rPr>
+        <w:t xml:space="preserve">For the localization problem, </w:t>
+      </w:r>
+      <w:r>
+        <w:rPr>
+          <w:bCs/>
+        </w:rPr>
+        <w:t xml:space="preserve">a list of well-known solutions is available ranging from </w:t>
+      </w:r>
+      <w:r>
+        <w:rPr>
+          <w:bCs/>
+        </w:rPr>
+        <w:t>Adaptive Monte Carlo Localization</w:t>
+      </w:r>
+      <w:r>
+        <w:rPr>
+          <w:bCs/>
+        </w:rPr>
+        <w:t xml:space="preserve"> (AMCL)</w:t>
+      </w:r>
+      <w:r>
+        <w:rPr>
+          <w:bCs/>
+        </w:rPr>
+        <w:t xml:space="preserve">, </w:t>
+      </w:r>
+      <w:proofErr w:type="spellStart"/>
+      <w:r>
+        <w:rPr>
+          <w:bCs/>
+        </w:rPr>
+        <w:t>Kalman</w:t>
+      </w:r>
+      <w:proofErr w:type="spellEnd"/>
+      <w:r>
+        <w:rPr>
+          <w:bCs/>
+        </w:rPr>
+        <w:t xml:space="preserve"> Filter to Markov and Grid Localization. The</w:t>
+      </w:r>
+      <w:r>
+        <w:rPr>
+          <w:bCs/>
+        </w:rPr>
+        <w:t xml:space="preserve"> AMCL </w:t>
+      </w:r>
+      <w:r>
+        <w:rPr>
+          <w:bCs/>
+        </w:rPr>
+        <w:t xml:space="preserve">is </w:t>
+      </w:r>
+      <w:r>
+        <w:rPr>
+          <w:bCs/>
+        </w:rPr>
+        <w:t xml:space="preserve">also referred as Particle Filter Localization, and is the most </w:t>
+      </w:r>
+      <w:r>
+        <w:rPr>
+          <w:bCs/>
+        </w:rPr>
+        <w:t>the most</w:t>
+      </w:r>
+      <w:r>
+        <w:rPr>
+          <w:bCs/>
+        </w:rPr>
+        <w:t xml:space="preserve"> </w:t>
+      </w:r>
+      <w:r>
+        <w:rPr>
+          <w:bCs/>
+        </w:rPr>
+        <w:t>popular localization algorithms in robotics</w:t>
+      </w:r>
+      <w:r>
+        <w:rPr>
+          <w:bCs/>
+        </w:rPr>
+        <w:t xml:space="preserve"> field</w:t>
+      </w:r>
+      <w:r>
+        <w:rPr>
+          <w:bCs/>
+        </w:rPr>
+        <w:t xml:space="preserve">. </w:t>
+      </w:r>
+      <w:r>
+        <w:rPr>
+          <w:bCs/>
+        </w:rPr>
+        <w:lastRenderedPageBreak/>
+        <w:t>Therefore, we select AMCL as the comparison algorithm on the deep neural network robotic mapping.</w:t>
       </w:r>
     </w:p>
     <w:p>
       <w:pPr>
-        <w:pStyle w:val="Heading1"/>
-      </w:pPr>
-      <w:r>
-        <w:t>CONCLUSION</w:t>
+        <w:pStyle w:val="Heading2"/>
+      </w:pPr>
+      <w:r>
+        <w:t>AMCL vs Deep Neural Network Robotic Mapping (DNNRM)</w:t>
       </w:r>
     </w:p>
     <w:p>
       <w:pPr>
         <w:pStyle w:val="Text"/>
-      </w:pPr>
-      <w:r>
+        <w:rPr>
+          <w:bCs/>
+        </w:rPr>
+      </w:pPr>
+      <w:r>
+        <w:rPr>
+          <w:bCs/>
+        </w:rPr>
         <w:t xml:space="preserve">The </w:t>
       </w:r>
       <w:r>
+        <w:rPr>
+          <w:bCs/>
+        </w:rPr>
+        <w:t>Monte Carlo Localization</w:t>
+      </w:r>
+      <w:r>
+        <w:rPr>
+          <w:bCs/>
+        </w:rPr>
+        <w:t xml:space="preserve"> (MCL) uses the particles to localize the robot’s pose. Each particle has its position and orientation which provide a chance for robot localization. Each time these particles are re-sampled when robot collects the sensor data from its environment. The AMCL is the improved version of MCL, since AMCL dynamically adjust the number of the particles over the period of time to achieve higher efficiency as the robot moves around the environment. In case the environment map is unknown, the AMCL does not perform well </w:t>
+      </w:r>
+      <w:r>
+        <w:t>[6]. I</w:t>
+      </w:r>
+      <w:r>
+        <w:t>n open environments with less map features</w:t>
+      </w:r>
+      <w:r>
+        <w:t>, the accuracy of ACML also decreases significantly [7].</w:t>
+      </w:r>
+    </w:p>
+    <w:p>
+      <w:pPr>
+        <w:pStyle w:val="Text"/>
+        <w:rPr>
+          <w:bCs/>
+        </w:rPr>
+      </w:pPr>
+      <w:r>
+        <w:rPr>
+          <w:bCs/>
+        </w:rPr>
+        <w:t xml:space="preserve">The Deep Neural Network Robotic Mapping (DNNRM) relies on GPS to localize the robot, and produces the map based on the 3D scan data from LiDAR. In case the map was not available, the DNNRM will benefit AMCL with the more accurate map comparing the map generated </w:t>
+      </w:r>
+      <w:r>
+        <w:rPr>
+          <w:bCs/>
+        </w:rPr>
+        <w:t>with traditional probabilistic approach</w:t>
+      </w:r>
+      <w:r>
+        <w:rPr>
+          <w:bCs/>
+        </w:rPr>
+        <w:t>.</w:t>
+      </w:r>
+      <w:r>
+        <w:rPr>
+          <w:bCs/>
+        </w:rPr>
+        <w:t xml:space="preserve"> </w:t>
+      </w:r>
+      <w:r>
+        <w:rPr>
+          <w:bCs/>
+        </w:rPr>
+        <w:t>In the other side, when GPS was not available to DNNRM, the ACML provides the reliable localization to DNNRM.</w:t>
+      </w:r>
+    </w:p>
+    <w:p>
+      <w:pPr>
+        <w:pStyle w:val="Text"/>
+        <w:rPr>
+          <w:bCs/>
+        </w:rPr>
+      </w:pPr>
+      <w:r>
+        <w:rPr>
+          <w:bCs/>
+        </w:rPr>
+        <w:t>In summary, AMML and DNNRM are good candidates to complement each other on the localization and map tasks in certain conditions.</w:t>
+      </w:r>
+    </w:p>
+    <w:p>
+      <w:pPr>
+        <w:pStyle w:val="Heading1"/>
+      </w:pPr>
+      <w:r>
+        <w:t>Visualization</w:t>
+      </w:r>
+    </w:p>
+    <w:p>
+      <w:pPr>
+        <w:pStyle w:val="Heading2"/>
+      </w:pPr>
+      <w:r>
+        <w:t>System Design</w:t>
+      </w:r>
+    </w:p>
+    <w:p>
+      <w:pPr>
+        <w:pStyle w:val="Text"/>
+        <w:rPr>
+          <w:bCs/>
+        </w:rPr>
+      </w:pPr>
+      <w:r>
+        <w:rPr>
+          <w:bCs/>
+        </w:rPr>
+        <w:t xml:space="preserve">The prediction output of the </w:t>
+      </w:r>
+      <w:proofErr w:type="spellStart"/>
+      <w:r>
+        <w:rPr>
+          <w:bCs/>
+        </w:rPr>
+        <w:t>Keras</w:t>
+      </w:r>
+      <w:proofErr w:type="spellEnd"/>
+      <w:r>
+        <w:rPr>
+          <w:bCs/>
+        </w:rPr>
+        <w:t xml:space="preserve"> neural network is visualized using Open3D library and </w:t>
+      </w:r>
+      <w:proofErr w:type="spellStart"/>
+      <w:r>
+        <w:rPr>
+          <w:bCs/>
+        </w:rPr>
+        <w:t>Tkinter</w:t>
+      </w:r>
+      <w:proofErr w:type="spellEnd"/>
+      <w:r>
+        <w:rPr>
+          <w:bCs/>
+        </w:rPr>
+        <w:t xml:space="preserve"> python packages</w:t>
+      </w:r>
+      <w:bookmarkStart w:id="3" w:name="_GoBack"/>
+      <w:bookmarkEnd w:id="3"/>
+      <w:r>
+        <w:rPr>
+          <w:bCs/>
+        </w:rPr>
+        <w:t>.</w:t>
+      </w:r>
+    </w:p>
+    <w:p>
+      <w:pPr>
+        <w:pStyle w:val="Text"/>
+        <w:rPr>
+          <w:bCs/>
+        </w:rPr>
+      </w:pPr>
+      <w:r>
+        <w:rPr>
+          <w:bCs/>
+        </w:rPr>
+        <w:t xml:space="preserve">The Map Tracking Viewer GUI sends robot position and orientation data to the backend services through </w:t>
+      </w:r>
+      <w:proofErr w:type="spellStart"/>
+      <w:r>
+        <w:rPr>
+          <w:bCs/>
+        </w:rPr>
+        <w:t>Rpyc</w:t>
+      </w:r>
+      <w:proofErr w:type="spellEnd"/>
+      <w:r>
+        <w:rPr>
+          <w:bCs/>
+        </w:rPr>
+        <w:t xml:space="preserve"> remote procedure call. The Open3D Visualizer generates the Map/Front/Rear view based on robot position and orientation, and subsequently sends back the Map/Font/Rear view to the backend service. The Map Tracking Viewer finally receives the Map/Front/Rear view and display them on the GUI. </w:t>
+      </w:r>
+    </w:p>
+    <w:p>
+      <w:pPr>
+        <w:pStyle w:val="Text"/>
+        <w:rPr>
+          <w:bCs/>
+        </w:rPr>
+      </w:pPr>
+    </w:p>
+    <w:p>
+      <w:pPr>
+        <w:pStyle w:val="Text"/>
+        <w:ind w:firstLine="0"/>
+      </w:pPr>
+      <w:r>
+        <w:object w:dxaOrig="12937" w:dyaOrig="8389" w14:anchorId="6828BFDD">
+          <v:shape id="_x0000_i1027" type="#_x0000_t75" style="width:251.6pt;height:163.2pt" o:ole="">
+            <v:imagedata r:id="rId40" o:title=""/>
+          </v:shape>
+          <o:OLEObject Type="Embed" ProgID="Visio.Drawing.15" ShapeID="_x0000_i1027" DrawAspect="Content" ObjectID="_1664823954" r:id="rId41"/>
+        </w:object>
+      </w:r>
+    </w:p>
+    <w:p>
+      <w:pPr>
+        <w:pStyle w:val="FootnoteText"/>
+        <w:ind w:firstLine="0"/>
+      </w:pPr>
+      <w:r>
+        <w:t>Fig. 16</w:t>
+      </w:r>
+      <w:r>
+        <w:t>.  Overall Architecture.</w:t>
+      </w:r>
+    </w:p>
+    <w:p>
+      <w:pPr>
+        <w:pStyle w:val="Heading2"/>
+      </w:pPr>
+      <w:r>
+        <w:lastRenderedPageBreak/>
+        <w:t>Open3D Visualizer</w:t>
+      </w:r>
+    </w:p>
+    <w:p>
+      <w:pPr>
+        <w:pStyle w:val="Text"/>
+        <w:rPr>
+          <w:bCs/>
+        </w:rPr>
+      </w:pPr>
+      <w:r>
+        <w:rPr>
+          <w:bCs/>
+        </w:rPr>
+        <w:t>The Open3D Visualizer creates the 3D mesh from the 3D map generated by the DNNRM. The 3D map uses gray scale value to represent the height.</w:t>
+      </w:r>
+    </w:p>
+    <w:p>
+      <w:pPr>
+        <w:pStyle w:val="FootnoteText"/>
+        <w:ind w:firstLine="0"/>
+      </w:pPr>
+      <w:r>
+        <w:rPr>
+          <w:noProof/>
+          <w:lang w:val="en-SG" w:eastAsia="zh-CN"/>
+        </w:rPr>
+        <w:drawing>
+          <wp:inline distT="0" distB="0" distL="0" distR="0" wp14:anchorId="197F4A10" wp14:editId="57D4ECCD">
+            <wp:extent cx="3200400" cy="3805555"/>
+            <wp:effectExtent l="0" t="0" r="0" b="4445"/>
+            <wp:docPr id="27" name="Picture 27"/>
+            <wp:cNvGraphicFramePr>
+              <a:graphicFrameLocks xmlns:a="http://schemas.openxmlformats.org/drawingml/2006/main" noChangeAspect="1"/>
+            </wp:cNvGraphicFramePr>
+            <a:graphic xmlns:a="http://schemas.openxmlformats.org/drawingml/2006/main">
+              <a:graphicData uri="http://schemas.openxmlformats.org/drawingml/2006/picture">
+                <pic:pic xmlns:pic="http://schemas.openxmlformats.org/drawingml/2006/picture">
+                  <pic:nvPicPr>
+                    <pic:cNvPr id="1" name=""/>
+                    <pic:cNvPicPr/>
+                  </pic:nvPicPr>
+                  <pic:blipFill>
+                    <a:blip r:embed="rId42"/>
+                    <a:stretch>
+                      <a:fillRect/>
+                    </a:stretch>
+                  </pic:blipFill>
+                  <pic:spPr>
+                    <a:xfrm>
+                      <a:off x="0" y="0"/>
+                      <a:ext cx="3200400" cy="3805555"/>
+                    </a:xfrm>
+                    <a:prstGeom prst="rect">
+                      <a:avLst/>
+                    </a:prstGeom>
+                  </pic:spPr>
+                </pic:pic>
+              </a:graphicData>
+            </a:graphic>
+          </wp:inline>
+        </w:drawing>
+      </w:r>
+    </w:p>
+    <w:p>
+      <w:pPr>
+        <w:pStyle w:val="FootnoteText"/>
+        <w:ind w:firstLine="0"/>
+      </w:pPr>
+    </w:p>
+    <w:p>
+      <w:pPr>
+        <w:pStyle w:val="FootnoteText"/>
+        <w:ind w:firstLine="0"/>
+      </w:pPr>
+      <w:r>
+        <w:t>Fig. 17</w:t>
+      </w:r>
+      <w:r>
+        <w:t>.  3D Map.</w:t>
+      </w:r>
+    </w:p>
+    <w:p>
+      <w:pPr>
+        <w:pStyle w:val="Text"/>
+        <w:rPr>
+          <w:bCs/>
+        </w:rPr>
+      </w:pPr>
+    </w:p>
+    <w:p>
+      <w:pPr>
+        <w:pStyle w:val="Text"/>
+        <w:rPr>
+          <w:bCs/>
+        </w:rPr>
+      </w:pPr>
+      <w:r>
+        <w:rPr>
+          <w:bCs/>
+        </w:rPr>
+        <w:t xml:space="preserve"> The Open3D Visualizer reads the robot position and orientation from the backend services, and generates the 2D Map, Front / Rear view pictures dynamically using Open3D library. Finally, the 2D Map, Front / Rear view pictures are sent back to the backend services.</w:t>
+      </w:r>
+    </w:p>
+    <w:p>
+      <w:pPr>
+        <w:pStyle w:val="Text"/>
+        <w:ind w:firstLine="0"/>
+        <w:rPr>
+          <w:bCs/>
+        </w:rPr>
+      </w:pPr>
+      <w:r>
+        <w:rPr>
+          <w:noProof/>
+          <w:lang w:val="en-SG" w:eastAsia="zh-CN"/>
+        </w:rPr>
+        <w:drawing>
+          <wp:inline distT="0" distB="0" distL="0" distR="0" wp14:anchorId="48BDB7FA" wp14:editId="1238F431">
+            <wp:extent cx="3200400" cy="2861310"/>
+            <wp:effectExtent l="0" t="0" r="0" b="0"/>
+            <wp:docPr id="26" name="Picture 26"/>
+            <wp:cNvGraphicFramePr>
+              <a:graphicFrameLocks xmlns:a="http://schemas.openxmlformats.org/drawingml/2006/main" noChangeAspect="1"/>
+            </wp:cNvGraphicFramePr>
+            <a:graphic xmlns:a="http://schemas.openxmlformats.org/drawingml/2006/main">
+              <a:graphicData uri="http://schemas.openxmlformats.org/drawingml/2006/picture">
+                <pic:pic xmlns:pic="http://schemas.openxmlformats.org/drawingml/2006/picture">
+                  <pic:nvPicPr>
+                    <pic:cNvPr id="1" name=""/>
+                    <pic:cNvPicPr/>
+                  </pic:nvPicPr>
+                  <pic:blipFill>
+                    <a:blip r:embed="rId43"/>
+                    <a:stretch>
+                      <a:fillRect/>
+                    </a:stretch>
+                  </pic:blipFill>
+                  <pic:spPr>
+                    <a:xfrm>
+                      <a:off x="0" y="0"/>
+                      <a:ext cx="3200400" cy="2861310"/>
+                    </a:xfrm>
+                    <a:prstGeom prst="rect">
+                      <a:avLst/>
+                    </a:prstGeom>
+                  </pic:spPr>
+                </pic:pic>
+              </a:graphicData>
+            </a:graphic>
+          </wp:inline>
+        </w:drawing>
+      </w:r>
+    </w:p>
+    <w:p>
+      <w:pPr>
+        <w:pStyle w:val="Text"/>
+        <w:rPr>
+          <w:bCs/>
+        </w:rPr>
+      </w:pPr>
+    </w:p>
+    <w:p>
+      <w:pPr>
+        <w:pStyle w:val="FootnoteText"/>
+        <w:ind w:firstLine="0"/>
+      </w:pPr>
+      <w:r>
+        <w:t>Fig. 1</w:t>
+      </w:r>
+      <w:r>
+        <w:t>8</w:t>
+      </w:r>
+      <w:r>
+        <w:t>.  Open3D Visualizer.</w:t>
+      </w:r>
+    </w:p>
+    <w:p>
+      <w:pPr>
+        <w:pStyle w:val="Text"/>
+        <w:rPr>
+          <w:bCs/>
+        </w:rPr>
+      </w:pPr>
+    </w:p>
+    <w:p>
+      <w:pPr>
+        <w:pStyle w:val="Heading2"/>
+      </w:pPr>
+      <w:r>
+        <w:t>Map Tracking Viewer</w:t>
+      </w:r>
+    </w:p>
+    <w:p>
+      <w:pPr>
+        <w:pStyle w:val="Text"/>
+        <w:rPr>
+          <w:bCs/>
+        </w:rPr>
+      </w:pPr>
+      <w:r>
+        <w:rPr>
+          <w:bCs/>
+        </w:rPr>
+        <w:t>The Map Tracking Viewer reads the robot position and orientation from the text file to simulate the real-time robot movement. The robot position and orientation is sent to the backend services. The Map Tracking Viewer retrieves the 2D Map, Front / Rear view pictures from the backend service, and finally displays the view pictures on the GUI.</w:t>
+      </w:r>
+    </w:p>
+    <w:p>
+      <w:pPr>
+        <w:pStyle w:val="Text"/>
+        <w:rPr>
+          <w:bCs/>
+        </w:rPr>
+      </w:pPr>
+      <w:r>
+        <w:rPr>
+          <w:bCs/>
+        </w:rPr>
+        <w:t xml:space="preserve"> </w:t>
+      </w:r>
+    </w:p>
+    <w:p>
+      <w:pPr>
+        <w:pStyle w:val="Text"/>
+        <w:rPr>
+          <w:bCs/>
+        </w:rPr>
+      </w:pPr>
+      <w:r>
+        <w:rPr>
+          <w:noProof/>
+          <w:lang w:val="en-SG" w:eastAsia="zh-CN"/>
+        </w:rPr>
+        <w:drawing>
+          <wp:inline distT="0" distB="0" distL="0" distR="0" wp14:anchorId="64ACF85A" wp14:editId="558E31F4">
+            <wp:extent cx="3200400" cy="2011045"/>
+            <wp:effectExtent l="0" t="0" r="0" b="8255"/>
+            <wp:docPr id="28" name="Picture 28"/>
+            <wp:cNvGraphicFramePr>
+              <a:graphicFrameLocks xmlns:a="http://schemas.openxmlformats.org/drawingml/2006/main" noChangeAspect="1"/>
+            </wp:cNvGraphicFramePr>
+            <a:graphic xmlns:a="http://schemas.openxmlformats.org/drawingml/2006/main">
+              <a:graphicData uri="http://schemas.openxmlformats.org/drawingml/2006/picture">
+                <pic:pic xmlns:pic="http://schemas.openxmlformats.org/drawingml/2006/picture">
+                  <pic:nvPicPr>
+                    <pic:cNvPr id="1" name=""/>
+                    <pic:cNvPicPr/>
+                  </pic:nvPicPr>
+                  <pic:blipFill>
+                    <a:blip r:embed="rId44"/>
+                    <a:stretch>
+                      <a:fillRect/>
+                    </a:stretch>
+                  </pic:blipFill>
+                  <pic:spPr>
+                    <a:xfrm>
+                      <a:off x="0" y="0"/>
+                      <a:ext cx="3200400" cy="2011045"/>
+                    </a:xfrm>
+                    <a:prstGeom prst="rect">
+                      <a:avLst/>
+                    </a:prstGeom>
+                  </pic:spPr>
+                </pic:pic>
+              </a:graphicData>
+            </a:graphic>
+          </wp:inline>
+        </w:drawing>
+      </w:r>
+    </w:p>
+    <w:p>
+      <w:pPr>
+        <w:pStyle w:val="FootnoteText"/>
+        <w:ind w:firstLine="0"/>
+      </w:pPr>
+      <w:r>
+        <w:t>Fig. 19</w:t>
+      </w:r>
+      <w:r>
+        <w:t>.  Map Tracking Viewer.</w:t>
+      </w:r>
+    </w:p>
+    <w:p>
+      <w:pPr>
+        <w:pStyle w:val="Heading1"/>
+      </w:pPr>
+      <w:r>
+        <w:t>CONCLUSION</w:t>
+      </w:r>
+    </w:p>
+    <w:p>
+      <w:pPr>
+        <w:pStyle w:val="Text"/>
+      </w:pPr>
+      <w:r>
+        <w:t xml:space="preserve">The </w:t>
+      </w:r>
+      <w:r>
         <w:t>Keras neural network can be used to make prediction on the surrounding terrain</w:t>
       </w:r>
       <w:r>
@@ -3746,10 +4467,7 @@
         <w:t>.</w:t>
       </w:r>
       <w:r>
-        <w:t xml:space="preserve"> With appropriate training with actual lidar scan data, the </w:t>
-      </w:r>
-      <w:r>
-        <w:t>accuracy is comparable to the existing method such as K-Means method. The output of the Keras neural network can be used for further 2D-3D visualization and allow autonomous vehicle driver to have a better information on the terrain map and predicted view of the surrounding.</w:t>
+        <w:t xml:space="preserve"> With appropriate training with actual lidar scan data, the accuracy is comparable to the existing method such as K-Means method. The output of the Keras neural network can be used for further 2D-3D visualization and allow autonomous vehicle driver to have a better information on the terrain map and predicted view of the surrounding.</w:t>
       </w:r>
     </w:p>
     <w:p>
@@ -4004,17 +4722,27 @@
     <w:p>
       <w:pPr>
         <w:pStyle w:val="References"/>
-        <w:numPr>
-          <w:ilvl w:val="0"/>
-          <w:numId w:val="0"/>
-        </w:numPr>
-        <w:ind w:left="360"/>
-        <w:rPr>
-          <w:i/>
-          <w:iCs/>
-          <w:color w:val="000000"/>
-        </w:rPr>
-      </w:pPr>
+      </w:pPr>
+      <w:proofErr w:type="spellStart"/>
+      <w:r>
+        <w:t>Sagarnil</w:t>
+      </w:r>
+      <w:proofErr w:type="spellEnd"/>
+      <w:r>
+        <w:t xml:space="preserve"> Das</w:t>
+      </w:r>
+      <w:r>
+        <w:t xml:space="preserve"> (20</w:t>
+      </w:r>
+      <w:r>
+        <w:t>18</w:t>
+      </w:r>
+      <w:r>
+        <w:t xml:space="preserve">). </w:t>
+      </w:r>
+      <w:r>
+        <w:t>Robot localization in a mapped environment</w:t>
+      </w:r>
     </w:p>
     <w:p>
       <w:pPr>
@@ -4025,14 +4753,113 @@
         </w:numPr>
         <w:ind w:left="360"/>
       </w:pPr>
+      <w:r>
+        <w:t>using Adaptive Monte Carlo algorithm</w:t>
+      </w:r>
+      <w:r>
+        <w:t>.</w:t>
+      </w:r>
+      <w:r>
+        <w:t xml:space="preserve"> https://www.academia.edu/37292915/Robot_localization_in_a_mapped_environment_using_Adaptive_Monte_Carlo_algorithm</w:t>
+      </w:r>
+      <w:r>
+        <w:t>.</w:t>
+      </w:r>
+    </w:p>
+    <w:p>
+      <w:pPr>
+        <w:pStyle w:val="References"/>
+      </w:pPr>
+      <w:r>
+        <w:t xml:space="preserve">Miguel </w:t>
+      </w:r>
+      <w:proofErr w:type="spellStart"/>
+      <w:r>
+        <w:t>Ángel</w:t>
+      </w:r>
+      <w:proofErr w:type="spellEnd"/>
+      <w:r>
+        <w:t xml:space="preserve"> de Miguel</w:t>
+      </w:r>
+      <w:r>
+        <w:t xml:space="preserve">, Fernando </w:t>
+      </w:r>
+      <w:proofErr w:type="spellStart"/>
+      <w:r>
+        <w:t>García</w:t>
+      </w:r>
+      <w:proofErr w:type="spellEnd"/>
+      <w:r>
+        <w:t xml:space="preserve"> and José </w:t>
+      </w:r>
+      <w:proofErr w:type="spellStart"/>
+      <w:r>
+        <w:t>María</w:t>
+      </w:r>
+      <w:proofErr w:type="spellEnd"/>
+      <w:r>
+        <w:t xml:space="preserve"> </w:t>
+      </w:r>
+      <w:proofErr w:type="spellStart"/>
+      <w:r>
+        <w:t>Armingol</w:t>
+      </w:r>
+      <w:proofErr w:type="spellEnd"/>
+      <w:r>
+        <w:t xml:space="preserve"> (20</w:t>
+      </w:r>
+      <w:r>
+        <w:t>20</w:t>
+      </w:r>
+      <w:r>
+        <w:t xml:space="preserve">). </w:t>
+      </w:r>
+      <w:r>
+        <w:t>Improved LiDAR Probabilistic Localization for</w:t>
+      </w:r>
+    </w:p>
+    <w:p>
+      <w:pPr>
+        <w:pStyle w:val="References"/>
+        <w:numPr>
+          <w:ilvl w:val="0"/>
+          <w:numId w:val="0"/>
+        </w:numPr>
+        <w:ind w:left="360"/>
+      </w:pPr>
+      <w:r>
+        <w:t>Autonomous Vehicles Using GNSS</w:t>
+      </w:r>
+      <w:r>
+        <w:t>.</w:t>
+      </w:r>
+      <w:r>
+        <w:t xml:space="preserve"> </w:t>
+      </w:r>
+      <w:r>
+        <w:t>https://www.mdpi.com/1424-8220/20/11/3145</w:t>
+      </w:r>
+      <w:r>
+        <w:t>.</w:t>
+      </w:r>
+    </w:p>
+    <w:p>
+      <w:pPr>
+        <w:pStyle w:val="References"/>
+        <w:numPr>
+          <w:ilvl w:val="0"/>
+          <w:numId w:val="0"/>
+        </w:numPr>
+        <w:ind w:left="360"/>
+      </w:pPr>
     </w:p>
     <w:sectPr>
-      <w:headerReference w:type="even" r:id="rId40"/>
-      <w:headerReference w:type="default" r:id="rId41"/>
-      <w:footerReference w:type="even" r:id="rId42"/>
-      <w:footerReference w:type="default" r:id="rId43"/>
-      <w:headerReference w:type="first" r:id="rId44"/>
-      <w:footerReference w:type="first" r:id="rId45"/>
+      <w:headerReference w:type="even" r:id="rId45"/>
+      <w:headerReference w:type="default" r:id="rId46"/>
+      <w:footerReference w:type="even" r:id="rId47"/>
+      <w:footerReference w:type="default" r:id="rId48"/>
+      <w:headerReference w:type="first" r:id="rId49"/>
+      <w:footerReference w:type="first" r:id="rId50"/>
       <w:type w:val="continuous"/>
       <w:pgSz w:w="12240" w:h="15840" w:code="1"/>
       <w:pgMar w:top="1008" w:right="936" w:bottom="1008" w:left="936" w:header="432" w:footer="432" w:gutter="0"/>
@@ -4043,7 +4870,7 @@
 </file>
 
 <file path=word/endnotes.xml><?xml version="1.0" encoding="utf-8"?>
-<w:endnotes xmlns:wpc="http://schemas.microsoft.com/office/word/2010/wordprocessingCanvas" xmlns:cx="http://schemas.microsoft.com/office/drawing/2014/chartex" xmlns:cx1="http://schemas.microsoft.com/office/drawing/2015/9/8/chartex" xmlns:cx2="http://schemas.microsoft.com/office/drawing/2015/10/21/chartex" xmlns:cx3="http://schemas.microsoft.com/office/drawing/2016/5/9/chartex" xmlns:cx4="http://schemas.microsoft.com/office/drawing/2016/5/10/chartex" xmlns:cx5="http://schemas.microsoft.com/office/drawing/2016/5/11/chartex" xmlns:cx6="http://schemas.microsoft.com/office/drawing/2016/5/12/chartex" xmlns:cx7="http://schemas.microsoft.com/office/drawing/2016/5/13/chartex" xmlns:cx8="http://schemas.microsoft.com/office/drawing/2016/5/14/chartex" xmlns:mc="http://schemas.openxmlformats.org/markup-compatibility/2006" xmlns:aink="http://schemas.microsoft.com/office/drawing/2016/ink" xmlns:am3d="http://schemas.microsoft.com/office/drawing/2017/model3d" xmlns:o="urn:schemas-microsoft-com:office:office" xmlns:r="http://schemas.openxmlformats.org/officeDocument/2006/relationships" xmlns:m="http://schemas.openxmlformats.org/officeDocument/2006/math" xmlns:v="urn:schemas-microsoft-com:vml" xmlns:wp14="http://schemas.microsoft.com/office/word/2010/wordprocessingDrawing" xmlns:wp="http://schemas.openxmlformats.org/drawingml/2006/wordprocessingDrawing" xmlns:w10="urn:schemas-microsoft-com:office:word" xmlns:w="http://schemas.openxmlformats.org/wordprocessingml/2006/main" xmlns:w14="http://schemas.microsoft.com/office/word/2010/wordml" xmlns:w15="http://schemas.microsoft.com/office/word/2012/wordml" xmlns:w16cid="http://schemas.microsoft.com/office/word/2016/wordml/cid" xmlns:w16se="http://schemas.microsoft.com/office/word/2015/wordml/symex" xmlns:wpg="http://schemas.microsoft.com/office/word/2010/wordprocessingGroup" xmlns:wpi="http://schemas.microsoft.com/office/word/2010/wordprocessingInk" xmlns:wne="http://schemas.microsoft.com/office/word/2006/wordml" xmlns:wps="http://schemas.microsoft.com/office/word/2010/wordprocessingShape" mc:Ignorable="w14 w15 w16se w16cid wp14">
+<w:endnotes xmlns:wpc="http://schemas.microsoft.com/office/word/2010/wordprocessingCanvas" xmlns:cx="http://schemas.microsoft.com/office/drawing/2014/chartex" xmlns:mc="http://schemas.openxmlformats.org/markup-compatibility/2006" xmlns:o="urn:schemas-microsoft-com:office:office" xmlns:r="http://schemas.openxmlformats.org/officeDocument/2006/relationships" xmlns:m="http://schemas.openxmlformats.org/officeDocument/2006/math" xmlns:v="urn:schemas-microsoft-com:vml" xmlns:wp14="http://schemas.microsoft.com/office/word/2010/wordprocessingDrawing" xmlns:wp="http://schemas.openxmlformats.org/drawingml/2006/wordprocessingDrawing" xmlns:w10="urn:schemas-microsoft-com:office:word" xmlns:w="http://schemas.openxmlformats.org/wordprocessingml/2006/main" xmlns:w14="http://schemas.microsoft.com/office/word/2010/wordml" xmlns:w15="http://schemas.microsoft.com/office/word/2012/wordml" xmlns:w16se="http://schemas.microsoft.com/office/word/2015/wordml/symex" xmlns:wpg="http://schemas.microsoft.com/office/word/2010/wordprocessingGroup" xmlns:wpi="http://schemas.microsoft.com/office/word/2010/wordprocessingInk" xmlns:wne="http://schemas.microsoft.com/office/word/2006/wordml" xmlns:wps="http://schemas.microsoft.com/office/word/2010/wordprocessingShape" mc:Ignorable="w14 w15 w16se wp14">
   <w:endnote w:type="separator" w:id="-1">
     <w:p>
       <w:r>
@@ -4062,7 +4889,7 @@
 </file>
 
 <file path=word/footer1.xml><?xml version="1.0" encoding="utf-8"?>
-<w:ftr xmlns:wpc="http://schemas.microsoft.com/office/word/2010/wordprocessingCanvas" xmlns:cx="http://schemas.microsoft.com/office/drawing/2014/chartex" xmlns:cx1="http://schemas.microsoft.com/office/drawing/2015/9/8/chartex" xmlns:cx2="http://schemas.microsoft.com/office/drawing/2015/10/21/chartex" xmlns:cx3="http://schemas.microsoft.com/office/drawing/2016/5/9/chartex" xmlns:cx4="http://schemas.microsoft.com/office/drawing/2016/5/10/chartex" xmlns:cx5="http://schemas.microsoft.com/office/drawing/2016/5/11/chartex" xmlns:cx6="http://schemas.microsoft.com/office/drawing/2016/5/12/chartex" xmlns:cx7="http://schemas.microsoft.com/office/drawing/2016/5/13/chartex" xmlns:cx8="http://schemas.microsoft.com/office/drawing/2016/5/14/chartex" xmlns:mc="http://schemas.openxmlformats.org/markup-compatibility/2006" xmlns:aink="http://schemas.microsoft.com/office/drawing/2016/ink" xmlns:am3d="http://schemas.microsoft.com/office/drawing/2017/model3d" xmlns:o="urn:schemas-microsoft-com:office:office" xmlns:r="http://schemas.openxmlformats.org/officeDocument/2006/relationships" xmlns:m="http://schemas.openxmlformats.org/officeDocument/2006/math" xmlns:v="urn:schemas-microsoft-com:vml" xmlns:wp14="http://schemas.microsoft.com/office/word/2010/wordprocessingDrawing" xmlns:wp="http://schemas.openxmlformats.org/drawingml/2006/wordprocessingDrawing" xmlns:w10="urn:schemas-microsoft-com:office:word" xmlns:w="http://schemas.openxmlformats.org/wordprocessingml/2006/main" xmlns:w14="http://schemas.microsoft.com/office/word/2010/wordml" xmlns:w15="http://schemas.microsoft.com/office/word/2012/wordml" xmlns:w16cid="http://schemas.microsoft.com/office/word/2016/wordml/cid" xmlns:w16se="http://schemas.microsoft.com/office/word/2015/wordml/symex" xmlns:wpg="http://schemas.microsoft.com/office/word/2010/wordprocessingGroup" xmlns:wpi="http://schemas.microsoft.com/office/word/2010/wordprocessingInk" xmlns:wne="http://schemas.microsoft.com/office/word/2006/wordml" xmlns:wps="http://schemas.microsoft.com/office/word/2010/wordprocessingShape" mc:Ignorable="w14 w15 w16se w16cid wp14">
+<w:ftr xmlns:wpc="http://schemas.microsoft.com/office/word/2010/wordprocessingCanvas" xmlns:cx="http://schemas.microsoft.com/office/drawing/2014/chartex" xmlns:mc="http://schemas.openxmlformats.org/markup-compatibility/2006" xmlns:o="urn:schemas-microsoft-com:office:office" xmlns:r="http://schemas.openxmlformats.org/officeDocument/2006/relationships" xmlns:m="http://schemas.openxmlformats.org/officeDocument/2006/math" xmlns:v="urn:schemas-microsoft-com:vml" xmlns:wp14="http://schemas.microsoft.com/office/word/2010/wordprocessingDrawing" xmlns:wp="http://schemas.openxmlformats.org/drawingml/2006/wordprocessingDrawing" xmlns:w10="urn:schemas-microsoft-com:office:word" xmlns:w="http://schemas.openxmlformats.org/wordprocessingml/2006/main" xmlns:w14="http://schemas.microsoft.com/office/word/2010/wordml" xmlns:w15="http://schemas.microsoft.com/office/word/2012/wordml" xmlns:w16se="http://schemas.microsoft.com/office/word/2015/wordml/symex" xmlns:wpg="http://schemas.microsoft.com/office/word/2010/wordprocessingGroup" xmlns:wpi="http://schemas.microsoft.com/office/word/2010/wordprocessingInk" xmlns:wne="http://schemas.microsoft.com/office/word/2006/wordml" xmlns:wps="http://schemas.microsoft.com/office/word/2010/wordprocessingShape" mc:Ignorable="w14 w15 w16se wp14">
   <w:p>
     <w:pPr>
       <w:pStyle w:val="Footer"/>
@@ -4072,7 +4899,7 @@
 </file>
 
 <file path=word/footer2.xml><?xml version="1.0" encoding="utf-8"?>
-<w:ftr xmlns:wpc="http://schemas.microsoft.com/office/word/2010/wordprocessingCanvas" xmlns:cx="http://schemas.microsoft.com/office/drawing/2014/chartex" xmlns:cx1="http://schemas.microsoft.com/office/drawing/2015/9/8/chartex" xmlns:cx2="http://schemas.microsoft.com/office/drawing/2015/10/21/chartex" xmlns:cx3="http://schemas.microsoft.com/office/drawing/2016/5/9/chartex" xmlns:cx4="http://schemas.microsoft.com/office/drawing/2016/5/10/chartex" xmlns:cx5="http://schemas.microsoft.com/office/drawing/2016/5/11/chartex" xmlns:cx6="http://schemas.microsoft.com/office/drawing/2016/5/12/chartex" xmlns:cx7="http://schemas.microsoft.com/office/drawing/2016/5/13/chartex" xmlns:cx8="http://schemas.microsoft.com/office/drawing/2016/5/14/chartex" xmlns:mc="http://schemas.openxmlformats.org/markup-compatibility/2006" xmlns:aink="http://schemas.microsoft.com/office/drawing/2016/ink" xmlns:am3d="http://schemas.microsoft.com/office/drawing/2017/model3d" xmlns:o="urn:schemas-microsoft-com:office:office" xmlns:r="http://schemas.openxmlformats.org/officeDocument/2006/relationships" xmlns:m="http://schemas.openxmlformats.org/officeDocument/2006/math" xmlns:v="urn:schemas-microsoft-com:vml" xmlns:wp14="http://schemas.microsoft.com/office/word/2010/wordprocessingDrawing" xmlns:wp="http://schemas.openxmlformats.org/drawingml/2006/wordprocessingDrawing" xmlns:w10="urn:schemas-microsoft-com:office:word" xmlns:w="http://schemas.openxmlformats.org/wordprocessingml/2006/main" xmlns:w14="http://schemas.microsoft.com/office/word/2010/wordml" xmlns:w15="http://schemas.microsoft.com/office/word/2012/wordml" xmlns:w16cid="http://schemas.microsoft.com/office/word/2016/wordml/cid" xmlns:w16se="http://schemas.microsoft.com/office/word/2015/wordml/symex" xmlns:wpg="http://schemas.microsoft.com/office/word/2010/wordprocessingGroup" xmlns:wpi="http://schemas.microsoft.com/office/word/2010/wordprocessingInk" xmlns:wne="http://schemas.microsoft.com/office/word/2006/wordml" xmlns:wps="http://schemas.microsoft.com/office/word/2010/wordprocessingShape" mc:Ignorable="w14 w15 w16se w16cid wp14">
+<w:ftr xmlns:wpc="http://schemas.microsoft.com/office/word/2010/wordprocessingCanvas" xmlns:cx="http://schemas.microsoft.com/office/drawing/2014/chartex" xmlns:mc="http://schemas.openxmlformats.org/markup-compatibility/2006" xmlns:o="urn:schemas-microsoft-com:office:office" xmlns:r="http://schemas.openxmlformats.org/officeDocument/2006/relationships" xmlns:m="http://schemas.openxmlformats.org/officeDocument/2006/math" xmlns:v="urn:schemas-microsoft-com:vml" xmlns:wp14="http://schemas.microsoft.com/office/word/2010/wordprocessingDrawing" xmlns:wp="http://schemas.openxmlformats.org/drawingml/2006/wordprocessingDrawing" xmlns:w10="urn:schemas-microsoft-com:office:word" xmlns:w="http://schemas.openxmlformats.org/wordprocessingml/2006/main" xmlns:w14="http://schemas.microsoft.com/office/word/2010/wordml" xmlns:w15="http://schemas.microsoft.com/office/word/2012/wordml" xmlns:w16se="http://schemas.microsoft.com/office/word/2015/wordml/symex" xmlns:wpg="http://schemas.microsoft.com/office/word/2010/wordprocessingGroup" xmlns:wpi="http://schemas.microsoft.com/office/word/2010/wordprocessingInk" xmlns:wne="http://schemas.microsoft.com/office/word/2006/wordml" xmlns:wps="http://schemas.microsoft.com/office/word/2010/wordprocessingShape" mc:Ignorable="w14 w15 w16se wp14">
   <w:p>
     <w:pPr>
       <w:pStyle w:val="Footer"/>
@@ -4080,6 +4907,7 @@
     <w:r>
       <w:rPr>
         <w:noProof/>
+        <w:lang w:val="en-SG" w:eastAsia="zh-CN"/>
       </w:rPr>
       <mc:AlternateContent>
         <mc:Choice Requires="wps">
@@ -4162,7 +4990,7 @@
               <v:stroke joinstyle="miter"/>
               <v:path gradientshapeok="t" o:connecttype="rect"/>
             </v:shapetype>
-            <v:shape id="MSIPCMe25341efb2f5fa72b135ee72" o:spid="_x0000_s1029" type="#_x0000_t202" alt="{&quot;HashCode&quot;:282206168,&quot;Height&quot;:792.0,&quot;Width&quot;:612.0,&quot;Placement&quot;:&quot;Footer&quot;,&quot;Index&quot;:&quot;Primary&quot;,&quot;Section&quot;:1,&quot;Top&quot;:0.0,&quot;Left&quot;:0.0}" style="position:absolute;margin-left:0;margin-top:755.45pt;width:612pt;height:21.5pt;z-index:251660288;visibility:visible;mso-wrap-style:square;mso-wrap-distance-left:9pt;mso-wrap-distance-top:0;mso-wrap-distance-right:9pt;mso-wrap-distance-bottom:0;mso-position-horizontal:absolute;mso-position-horizontal-relative:page;mso-position-vertical:absolute;mso-position-vertical-relative:page;v-text-anchor:bottom" o:gfxdata="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" o:allowincell="f" filled="f" stroked="f" strokeweight=".5pt">
+            <v:shape id="MSIPCMe25341efb2f5fa72b135ee72" o:spid="_x0000_s1029" type="#_x0000_t202" alt="{&quot;HashCode&quot;:282206168,&quot;Height&quot;:792.0,&quot;Width&quot;:612.0,&quot;Placement&quot;:&quot;Footer&quot;,&quot;Index&quot;:&quot;Primary&quot;,&quot;Section&quot;:1,&quot;Top&quot;:0.0,&quot;Left&quot;:0.0}" style="position:absolute;margin-left:0;margin-top:755.45pt;width:612pt;height:21.5pt;z-index:251660288;visibility:visible;mso-wrap-style:square;mso-wrap-distance-left:9pt;mso-wrap-distance-top:0;mso-wrap-distance-right:9pt;mso-wrap-distance-bottom:0;mso-position-horizontal:absolute;mso-position-horizontal-relative:page;mso-position-vertical:absolute;mso-position-vertical-relative:page;v-text-anchor:bottom" o:gfxdata="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" o:allowincell="f" filled="f" stroked="f" strokeweight=".5pt">
               <v:textbox inset="20pt,0,,0">
                 <w:txbxContent>
                   <w:p>
@@ -4195,7 +5023,7 @@
 </file>
 
 <file path=word/footer3.xml><?xml version="1.0" encoding="utf-8"?>
-<w:ftr xmlns:wpc="http://schemas.microsoft.com/office/word/2010/wordprocessingCanvas" xmlns:cx="http://schemas.microsoft.com/office/drawing/2014/chartex" xmlns:cx1="http://schemas.microsoft.com/office/drawing/2015/9/8/chartex" xmlns:cx2="http://schemas.microsoft.com/office/drawing/2015/10/21/chartex" xmlns:cx3="http://schemas.microsoft.com/office/drawing/2016/5/9/chartex" xmlns:cx4="http://schemas.microsoft.com/office/drawing/2016/5/10/chartex" xmlns:cx5="http://schemas.microsoft.com/office/drawing/2016/5/11/chartex" xmlns:cx6="http://schemas.microsoft.com/office/drawing/2016/5/12/chartex" xmlns:cx7="http://schemas.microsoft.com/office/drawing/2016/5/13/chartex" xmlns:cx8="http://schemas.microsoft.com/office/drawing/2016/5/14/chartex" xmlns:mc="http://schemas.openxmlformats.org/markup-compatibility/2006" xmlns:aink="http://schemas.microsoft.com/office/drawing/2016/ink" xmlns:am3d="http://schemas.microsoft.com/office/drawing/2017/model3d" xmlns:o="urn:schemas-microsoft-com:office:office" xmlns:r="http://schemas.openxmlformats.org/officeDocument/2006/relationships" xmlns:m="http://schemas.openxmlformats.org/officeDocument/2006/math" xmlns:v="urn:schemas-microsoft-com:vml" xmlns:wp14="http://schemas.microsoft.com/office/word/2010/wordprocessingDrawing" xmlns:wp="http://schemas.openxmlformats.org/drawingml/2006/wordprocessingDrawing" xmlns:w10="urn:schemas-microsoft-com:office:word" xmlns:w="http://schemas.openxmlformats.org/wordprocessingml/2006/main" xmlns:w14="http://schemas.microsoft.com/office/word/2010/wordml" xmlns:w15="http://schemas.microsoft.com/office/word/2012/wordml" xmlns:w16cid="http://schemas.microsoft.com/office/word/2016/wordml/cid" xmlns:w16se="http://schemas.microsoft.com/office/word/2015/wordml/symex" xmlns:wpg="http://schemas.microsoft.com/office/word/2010/wordprocessingGroup" xmlns:wpi="http://schemas.microsoft.com/office/word/2010/wordprocessingInk" xmlns:wne="http://schemas.microsoft.com/office/word/2006/wordml" xmlns:wps="http://schemas.microsoft.com/office/word/2010/wordprocessingShape" mc:Ignorable="w14 w15 w16se w16cid wp14">
+<w:ftr xmlns:wpc="http://schemas.microsoft.com/office/word/2010/wordprocessingCanvas" xmlns:cx="http://schemas.microsoft.com/office/drawing/2014/chartex" xmlns:mc="http://schemas.openxmlformats.org/markup-compatibility/2006" xmlns:o="urn:schemas-microsoft-com:office:office" xmlns:r="http://schemas.openxmlformats.org/officeDocument/2006/relationships" xmlns:m="http://schemas.openxmlformats.org/officeDocument/2006/math" xmlns:v="urn:schemas-microsoft-com:vml" xmlns:wp14="http://schemas.microsoft.com/office/word/2010/wordprocessingDrawing" xmlns:wp="http://schemas.openxmlformats.org/drawingml/2006/wordprocessingDrawing" xmlns:w10="urn:schemas-microsoft-com:office:word" xmlns:w="http://schemas.openxmlformats.org/wordprocessingml/2006/main" xmlns:w14="http://schemas.microsoft.com/office/word/2010/wordml" xmlns:w15="http://schemas.microsoft.com/office/word/2012/wordml" xmlns:w16se="http://schemas.microsoft.com/office/word/2015/wordml/symex" xmlns:wpg="http://schemas.microsoft.com/office/word/2010/wordprocessingGroup" xmlns:wpi="http://schemas.microsoft.com/office/word/2010/wordprocessingInk" xmlns:wne="http://schemas.microsoft.com/office/word/2006/wordml" xmlns:wps="http://schemas.microsoft.com/office/word/2010/wordprocessingShape" mc:Ignorable="w14 w15 w16se wp14">
   <w:p>
     <w:pPr>
       <w:pStyle w:val="Footer"/>
@@ -4205,7 +5033,7 @@
 </file>
 
 <file path=word/footnotes.xml><?xml version="1.0" encoding="utf-8"?>
-<w:footnotes xmlns:wpc="http://schemas.microsoft.com/office/word/2010/wordprocessingCanvas" xmlns:cx="http://schemas.microsoft.com/office/drawing/2014/chartex" xmlns:cx1="http://schemas.microsoft.com/office/drawing/2015/9/8/chartex" xmlns:cx2="http://schemas.microsoft.com/office/drawing/2015/10/21/chartex" xmlns:cx3="http://schemas.microsoft.com/office/drawing/2016/5/9/chartex" xmlns:cx4="http://schemas.microsoft.com/office/drawing/2016/5/10/chartex" xmlns:cx5="http://schemas.microsoft.com/office/drawing/2016/5/11/chartex" xmlns:cx6="http://schemas.microsoft.com/office/drawing/2016/5/12/chartex" xmlns:cx7="http://schemas.microsoft.com/office/drawing/2016/5/13/chartex" xmlns:cx8="http://schemas.microsoft.com/office/drawing/2016/5/14/chartex" xmlns:mc="http://schemas.openxmlformats.org/markup-compatibility/2006" xmlns:aink="http://schemas.microsoft.com/office/drawing/2016/ink" xmlns:am3d="http://schemas.microsoft.com/office/drawing/2017/model3d" xmlns:o="urn:schemas-microsoft-com:office:office" xmlns:r="http://schemas.openxmlformats.org/officeDocument/2006/relationships" xmlns:m="http://schemas.openxmlformats.org/officeDocument/2006/math" xmlns:v="urn:schemas-microsoft-com:vml" xmlns:wp14="http://schemas.microsoft.com/office/word/2010/wordprocessingDrawing" xmlns:wp="http://schemas.openxmlformats.org/drawingml/2006/wordprocessingDrawing" xmlns:w10="urn:schemas-microsoft-com:office:word" xmlns:w="http://schemas.openxmlformats.org/wordprocessingml/2006/main" xmlns:w14="http://schemas.microsoft.com/office/word/2010/wordml" xmlns:w15="http://schemas.microsoft.com/office/word/2012/wordml" xmlns:w16cid="http://schemas.microsoft.com/office/word/2016/wordml/cid" xmlns:w16se="http://schemas.microsoft.com/office/word/2015/wordml/symex" xmlns:wpg="http://schemas.microsoft.com/office/word/2010/wordprocessingGroup" xmlns:wpi="http://schemas.microsoft.com/office/word/2010/wordprocessingInk" xmlns:wne="http://schemas.microsoft.com/office/word/2006/wordml" xmlns:wps="http://schemas.microsoft.com/office/word/2010/wordprocessingShape" mc:Ignorable="w14 w15 w16se w16cid wp14">
+<w:footnotes xmlns:wpc="http://schemas.microsoft.com/office/word/2010/wordprocessingCanvas" xmlns:cx="http://schemas.microsoft.com/office/drawing/2014/chartex" xmlns:mc="http://schemas.openxmlformats.org/markup-compatibility/2006" xmlns:o="urn:schemas-microsoft-com:office:office" xmlns:r="http://schemas.openxmlformats.org/officeDocument/2006/relationships" xmlns:m="http://schemas.openxmlformats.org/officeDocument/2006/math" xmlns:v="urn:schemas-microsoft-com:vml" xmlns:wp14="http://schemas.microsoft.com/office/word/2010/wordprocessingDrawing" xmlns:wp="http://schemas.openxmlformats.org/drawingml/2006/wordprocessingDrawing" xmlns:w10="urn:schemas-microsoft-com:office:word" xmlns:w="http://schemas.openxmlformats.org/wordprocessingml/2006/main" xmlns:w14="http://schemas.microsoft.com/office/word/2010/wordml" xmlns:w15="http://schemas.microsoft.com/office/word/2012/wordml" xmlns:w16se="http://schemas.microsoft.com/office/word/2015/wordml/symex" xmlns:wpg="http://schemas.microsoft.com/office/word/2010/wordprocessingGroup" xmlns:wpi="http://schemas.microsoft.com/office/word/2010/wordprocessingInk" xmlns:wne="http://schemas.microsoft.com/office/word/2006/wordml" xmlns:wps="http://schemas.microsoft.com/office/word/2010/wordprocessingShape" mc:Ignorable="w14 w15 w16se wp14">
   <w:footnote w:type="separator" w:id="-1">
     <w:p/>
   </w:footnote>
@@ -4227,7 +5055,7 @@
 </file>
 
 <file path=word/header1.xml><?xml version="1.0" encoding="utf-8"?>
-<w:hdr xmlns:wpc="http://schemas.microsoft.com/office/word/2010/wordprocessingCanvas" xmlns:cx="http://schemas.microsoft.com/office/drawing/2014/chartex" xmlns:cx1="http://schemas.microsoft.com/office/drawing/2015/9/8/chartex" xmlns:cx2="http://schemas.microsoft.com/office/drawing/2015/10/21/chartex" xmlns:cx3="http://schemas.microsoft.com/office/drawing/2016/5/9/chartex" xmlns:cx4="http://schemas.microsoft.com/office/drawing/2016/5/10/chartex" xmlns:cx5="http://schemas.microsoft.com/office/drawing/2016/5/11/chartex" xmlns:cx6="http://schemas.microsoft.com/office/drawing/2016/5/12/chartex" xmlns:cx7="http://schemas.microsoft.com/office/drawing/2016/5/13/chartex" xmlns:cx8="http://schemas.microsoft.com/office/drawing/2016/5/14/chartex" xmlns:mc="http://schemas.openxmlformats.org/markup-compatibility/2006" xmlns:aink="http://schemas.microsoft.com/office/drawing/2016/ink" xmlns:am3d="http://schemas.microsoft.com/office/drawing/2017/model3d" xmlns:o="urn:schemas-microsoft-com:office:office" xmlns:r="http://schemas.openxmlformats.org/officeDocument/2006/relationships" xmlns:m="http://schemas.openxmlformats.org/officeDocument/2006/math" xmlns:v="urn:schemas-microsoft-com:vml" xmlns:wp14="http://schemas.microsoft.com/office/word/2010/wordprocessingDrawing" xmlns:wp="http://schemas.openxmlformats.org/drawingml/2006/wordprocessingDrawing" xmlns:w10="urn:schemas-microsoft-com:office:word" xmlns:w="http://schemas.openxmlformats.org/wordprocessingml/2006/main" xmlns:w14="http://schemas.microsoft.com/office/word/2010/wordml" xmlns:w15="http://schemas.microsoft.com/office/word/2012/wordml" xmlns:w16cid="http://schemas.microsoft.com/office/word/2016/wordml/cid" xmlns:w16se="http://schemas.microsoft.com/office/word/2015/wordml/symex" xmlns:wpg="http://schemas.microsoft.com/office/word/2010/wordprocessingGroup" xmlns:wpi="http://schemas.microsoft.com/office/word/2010/wordprocessingInk" xmlns:wne="http://schemas.microsoft.com/office/word/2006/wordml" xmlns:wps="http://schemas.microsoft.com/office/word/2010/wordprocessingShape" mc:Ignorable="w14 w15 w16se w16cid wp14">
+<w:hdr xmlns:wpc="http://schemas.microsoft.com/office/word/2010/wordprocessingCanvas" xmlns:cx="http://schemas.microsoft.com/office/drawing/2014/chartex" xmlns:mc="http://schemas.openxmlformats.org/markup-compatibility/2006" xmlns:o="urn:schemas-microsoft-com:office:office" xmlns:r="http://schemas.openxmlformats.org/officeDocument/2006/relationships" xmlns:m="http://schemas.openxmlformats.org/officeDocument/2006/math" xmlns:v="urn:schemas-microsoft-com:vml" xmlns:wp14="http://schemas.microsoft.com/office/word/2010/wordprocessingDrawing" xmlns:wp="http://schemas.openxmlformats.org/drawingml/2006/wordprocessingDrawing" xmlns:w10="urn:schemas-microsoft-com:office:word" xmlns:w="http://schemas.openxmlformats.org/wordprocessingml/2006/main" xmlns:w14="http://schemas.microsoft.com/office/word/2010/wordml" xmlns:w15="http://schemas.microsoft.com/office/word/2012/wordml" xmlns:w16se="http://schemas.microsoft.com/office/word/2015/wordml/symex" xmlns:wpg="http://schemas.microsoft.com/office/word/2010/wordprocessingGroup" xmlns:wpi="http://schemas.microsoft.com/office/word/2010/wordprocessingInk" xmlns:wne="http://schemas.microsoft.com/office/word/2006/wordml" xmlns:wps="http://schemas.microsoft.com/office/word/2010/wordprocessingShape" mc:Ignorable="w14 w15 w16se wp14">
   <w:p>
     <w:pPr>
       <w:pStyle w:val="Header"/>
@@ -4237,7 +5065,7 @@
 </file>
 
 <file path=word/header2.xml><?xml version="1.0" encoding="utf-8"?>
-<w:hdr xmlns:wpc="http://schemas.microsoft.com/office/word/2010/wordprocessingCanvas" xmlns:cx="http://schemas.microsoft.com/office/drawing/2014/chartex" xmlns:cx1="http://schemas.microsoft.com/office/drawing/2015/9/8/chartex" xmlns:cx2="http://schemas.microsoft.com/office/drawing/2015/10/21/chartex" xmlns:cx3="http://schemas.microsoft.com/office/drawing/2016/5/9/chartex" xmlns:cx4="http://schemas.microsoft.com/office/drawing/2016/5/10/chartex" xmlns:cx5="http://schemas.microsoft.com/office/drawing/2016/5/11/chartex" xmlns:cx6="http://schemas.microsoft.com/office/drawing/2016/5/12/chartex" xmlns:cx7="http://schemas.microsoft.com/office/drawing/2016/5/13/chartex" xmlns:cx8="http://schemas.microsoft.com/office/drawing/2016/5/14/chartex" xmlns:mc="http://schemas.openxmlformats.org/markup-compatibility/2006" xmlns:aink="http://schemas.microsoft.com/office/drawing/2016/ink" xmlns:am3d="http://schemas.microsoft.com/office/drawing/2017/model3d" xmlns:o="urn:schemas-microsoft-com:office:office" xmlns:r="http://schemas.openxmlformats.org/officeDocument/2006/relationships" xmlns:m="http://schemas.openxmlformats.org/officeDocument/2006/math" xmlns:v="urn:schemas-microsoft-com:vml" xmlns:wp14="http://schemas.microsoft.com/office/word/2010/wordprocessingDrawing" xmlns:wp="http://schemas.openxmlformats.org/drawingml/2006/wordprocessingDrawing" xmlns:w10="urn:schemas-microsoft-com:office:word" xmlns:w="http://schemas.openxmlformats.org/wordprocessingml/2006/main" xmlns:w14="http://schemas.microsoft.com/office/word/2010/wordml" xmlns:w15="http://schemas.microsoft.com/office/word/2012/wordml" xmlns:w16cid="http://schemas.microsoft.com/office/word/2016/wordml/cid" xmlns:w16se="http://schemas.microsoft.com/office/word/2015/wordml/symex" xmlns:wpg="http://schemas.microsoft.com/office/word/2010/wordprocessingGroup" xmlns:wpi="http://schemas.microsoft.com/office/word/2010/wordprocessingInk" xmlns:wne="http://schemas.microsoft.com/office/word/2006/wordml" xmlns:wps="http://schemas.microsoft.com/office/word/2010/wordprocessingShape" mc:Ignorable="w14 w15 w16se w16cid wp14">
+<w:hdr xmlns:wpc="http://schemas.microsoft.com/office/word/2010/wordprocessingCanvas" xmlns:cx="http://schemas.microsoft.com/office/drawing/2014/chartex" xmlns:mc="http://schemas.openxmlformats.org/markup-compatibility/2006" xmlns:o="urn:schemas-microsoft-com:office:office" xmlns:r="http://schemas.openxmlformats.org/officeDocument/2006/relationships" xmlns:m="http://schemas.openxmlformats.org/officeDocument/2006/math" xmlns:v="urn:schemas-microsoft-com:vml" xmlns:wp14="http://schemas.microsoft.com/office/word/2010/wordprocessingDrawing" xmlns:wp="http://schemas.openxmlformats.org/drawingml/2006/wordprocessingDrawing" xmlns:w10="urn:schemas-microsoft-com:office:word" xmlns:w="http://schemas.openxmlformats.org/wordprocessingml/2006/main" xmlns:w14="http://schemas.microsoft.com/office/word/2010/wordml" xmlns:w15="http://schemas.microsoft.com/office/word/2012/wordml" xmlns:w16se="http://schemas.microsoft.com/office/word/2015/wordml/symex" xmlns:wpg="http://schemas.microsoft.com/office/word/2010/wordprocessingGroup" xmlns:wpi="http://schemas.microsoft.com/office/word/2010/wordprocessingInk" xmlns:wne="http://schemas.microsoft.com/office/word/2006/wordml" xmlns:wps="http://schemas.microsoft.com/office/word/2010/wordprocessingShape" mc:Ignorable="w14 w15 w16se wp14">
   <w:p>
     <w:pPr>
       <w:pStyle w:val="Header"/>
@@ -4245,6 +5073,7 @@
     <w:r>
       <w:rPr>
         <w:noProof/>
+        <w:lang w:val="en-SG" w:eastAsia="zh-CN"/>
       </w:rPr>
       <mc:AlternateContent>
         <mc:Choice Requires="wps">
@@ -4327,7 +5156,7 @@
               <v:stroke joinstyle="miter"/>
               <v:path gradientshapeok="t" o:connecttype="rect"/>
             </v:shapetype>
-            <v:shape id="MSIPCM4f9e4f61ab18b3570e0b21bf" o:spid="_x0000_s1028" type="#_x0000_t202" alt="{&quot;HashCode&quot;:258068599,&quot;Height&quot;:792.0,&quot;Width&quot;:612.0,&quot;Placement&quot;:&quot;Header&quot;,&quot;Index&quot;:&quot;Primary&quot;,&quot;Section&quot;:1,&quot;Top&quot;:0.0,&quot;Left&quot;:0.0}" style="position:absolute;margin-left:0;margin-top:15pt;width:612pt;height:21.5pt;z-index:251659264;visibility:visible;mso-wrap-style:square;mso-wrap-distance-left:9pt;mso-wrap-distance-top:0;mso-wrap-distance-right:9pt;mso-wrap-distance-bottom:0;mso-position-horizontal:absolute;mso-position-horizontal-relative:page;mso-position-vertical:absolute;mso-position-vertical-relative:page;v-text-anchor:top" o:gfxdata="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" o:allowincell="f" filled="f" stroked="f" strokeweight=".5pt">
+            <v:shape id="MSIPCM4f9e4f61ab18b3570e0b21bf" o:spid="_x0000_s1028" type="#_x0000_t202" alt="{&quot;HashCode&quot;:258068599,&quot;Height&quot;:792.0,&quot;Width&quot;:612.0,&quot;Placement&quot;:&quot;Header&quot;,&quot;Index&quot;:&quot;Primary&quot;,&quot;Section&quot;:1,&quot;Top&quot;:0.0,&quot;Left&quot;:0.0}" style="position:absolute;margin-left:0;margin-top:15pt;width:612pt;height:21.5pt;z-index:251659264;visibility:visible;mso-wrap-style:square;mso-wrap-distance-left:9pt;mso-wrap-distance-top:0;mso-wrap-distance-right:9pt;mso-wrap-distance-bottom:0;mso-position-horizontal:absolute;mso-position-horizontal-relative:page;mso-position-vertical:absolute;mso-position-vertical-relative:page;v-text-anchor:top" o:gfxdata="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" o:allowincell="f" filled="f" stroked="f" strokeweight=".5pt">
               <v:textbox inset="20pt,0,,0">
                 <w:txbxContent>
                   <w:p>
@@ -4360,7 +5189,7 @@
 </file>
 
 <file path=word/header3.xml><?xml version="1.0" encoding="utf-8"?>
-<w:hdr xmlns:wpc="http://schemas.microsoft.com/office/word/2010/wordprocessingCanvas" xmlns:cx="http://schemas.microsoft.com/office/drawing/2014/chartex" xmlns:cx1="http://schemas.microsoft.com/office/drawing/2015/9/8/chartex" xmlns:cx2="http://schemas.microsoft.com/office/drawing/2015/10/21/chartex" xmlns:cx3="http://schemas.microsoft.com/office/drawing/2016/5/9/chartex" xmlns:cx4="http://schemas.microsoft.com/office/drawing/2016/5/10/chartex" xmlns:cx5="http://schemas.microsoft.com/office/drawing/2016/5/11/chartex" xmlns:cx6="http://schemas.microsoft.com/office/drawing/2016/5/12/chartex" xmlns:cx7="http://schemas.microsoft.com/office/drawing/2016/5/13/chartex" xmlns:cx8="http://schemas.microsoft.com/office/drawing/2016/5/14/chartex" xmlns:mc="http://schemas.openxmlformats.org/markup-compatibility/2006" xmlns:aink="http://schemas.microsoft.com/office/drawing/2016/ink" xmlns:am3d="http://schemas.microsoft.com/office/drawing/2017/model3d" xmlns:o="urn:schemas-microsoft-com:office:office" xmlns:r="http://schemas.openxmlformats.org/officeDocument/2006/relationships" xmlns:m="http://schemas.openxmlformats.org/officeDocument/2006/math" xmlns:v="urn:schemas-microsoft-com:vml" xmlns:wp14="http://schemas.microsoft.com/office/word/2010/wordprocessingDrawing" xmlns:wp="http://schemas.openxmlformats.org/drawingml/2006/wordprocessingDrawing" xmlns:w10="urn:schemas-microsoft-com:office:word" xmlns:w="http://schemas.openxmlformats.org/wordprocessingml/2006/main" xmlns:w14="http://schemas.microsoft.com/office/word/2010/wordml" xmlns:w15="http://schemas.microsoft.com/office/word/2012/wordml" xmlns:w16cid="http://schemas.microsoft.com/office/word/2016/wordml/cid" xmlns:w16se="http://schemas.microsoft.com/office/word/2015/wordml/symex" xmlns:wpg="http://schemas.microsoft.com/office/word/2010/wordprocessingGroup" xmlns:wpi="http://schemas.microsoft.com/office/word/2010/wordprocessingInk" xmlns:wne="http://schemas.microsoft.com/office/word/2006/wordml" xmlns:wps="http://schemas.microsoft.com/office/word/2010/wordprocessingShape" mc:Ignorable="w14 w15 w16se w16cid wp14">
+<w:hdr xmlns:wpc="http://schemas.microsoft.com/office/word/2010/wordprocessingCanvas" xmlns:cx="http://schemas.microsoft.com/office/drawing/2014/chartex" xmlns:mc="http://schemas.openxmlformats.org/markup-compatibility/2006" xmlns:o="urn:schemas-microsoft-com:office:office" xmlns:r="http://schemas.openxmlformats.org/officeDocument/2006/relationships" xmlns:m="http://schemas.openxmlformats.org/officeDocument/2006/math" xmlns:v="urn:schemas-microsoft-com:vml" xmlns:wp14="http://schemas.microsoft.com/office/word/2010/wordprocessingDrawing" xmlns:wp="http://schemas.openxmlformats.org/drawingml/2006/wordprocessingDrawing" xmlns:w10="urn:schemas-microsoft-com:office:word" xmlns:w="http://schemas.openxmlformats.org/wordprocessingml/2006/main" xmlns:w14="http://schemas.microsoft.com/office/word/2010/wordml" xmlns:w15="http://schemas.microsoft.com/office/word/2012/wordml" xmlns:w16se="http://schemas.microsoft.com/office/word/2015/wordml/symex" xmlns:wpg="http://schemas.microsoft.com/office/word/2010/wordprocessingGroup" xmlns:wpi="http://schemas.microsoft.com/office/word/2010/wordprocessingInk" xmlns:wne="http://schemas.microsoft.com/office/word/2006/wordml" xmlns:wps="http://schemas.microsoft.com/office/word/2010/wordprocessingShape" mc:Ignorable="w14 w15 w16se wp14">
   <w:p>
     <w:pPr>
       <w:pStyle w:val="Header"/>
@@ -4370,7 +5199,7 @@
 </file>
 
 <file path=word/numbering.xml><?xml version="1.0" encoding="utf-8"?>
-<w:numbering xmlns:wpc="http://schemas.microsoft.com/office/word/2010/wordprocessingCanvas" xmlns:cx="http://schemas.microsoft.com/office/drawing/2014/chartex" xmlns:cx1="http://schemas.microsoft.com/office/drawing/2015/9/8/chartex" xmlns:cx2="http://schemas.microsoft.com/office/drawing/2015/10/21/chartex" xmlns:cx3="http://schemas.microsoft.com/office/drawing/2016/5/9/chartex" xmlns:cx4="http://schemas.microsoft.com/office/drawing/2016/5/10/chartex" xmlns:cx5="http://schemas.microsoft.com/office/drawing/2016/5/11/chartex" xmlns:cx6="http://schemas.microsoft.com/office/drawing/2016/5/12/chartex" xmlns:cx7="http://schemas.microsoft.com/office/drawing/2016/5/13/chartex" xmlns:cx8="http://schemas.microsoft.com/office/drawing/2016/5/14/chartex" xmlns:mc="http://schemas.openxmlformats.org/markup-compatibility/2006" xmlns:aink="http://schemas.microsoft.com/office/drawing/2016/ink" xmlns:am3d="http://schemas.microsoft.com/office/drawing/2017/model3d" xmlns:o="urn:schemas-microsoft-com:office:office" xmlns:r="http://schemas.openxmlformats.org/officeDocument/2006/relationships" xmlns:m="http://schemas.openxmlformats.org/officeDocument/2006/math" xmlns:v="urn:schemas-microsoft-com:vml" xmlns:wp14="http://schemas.microsoft.com/office/word/2010/wordprocessingDrawing" xmlns:wp="http://schemas.openxmlformats.org/drawingml/2006/wordprocessingDrawing" xmlns:w10="urn:schemas-microsoft-com:office:word" xmlns:w="http://schemas.openxmlformats.org/wordprocessingml/2006/main" xmlns:w14="http://schemas.microsoft.com/office/word/2010/wordml" xmlns:w15="http://schemas.microsoft.com/office/word/2012/wordml" xmlns:w16cid="http://schemas.microsoft.com/office/word/2016/wordml/cid" xmlns:w16se="http://schemas.microsoft.com/office/word/2015/wordml/symex" xmlns:wpg="http://schemas.microsoft.com/office/word/2010/wordprocessingGroup" xmlns:wpi="http://schemas.microsoft.com/office/word/2010/wordprocessingInk" xmlns:wne="http://schemas.microsoft.com/office/word/2006/wordml" xmlns:wps="http://schemas.microsoft.com/office/word/2010/wordprocessingShape" mc:Ignorable="w14 w15 w16se w16cid wp14">
+<w:numbering xmlns:wpc="http://schemas.microsoft.com/office/word/2010/wordprocessingCanvas" xmlns:cx="http://schemas.microsoft.com/office/drawing/2014/chartex" xmlns:mc="http://schemas.openxmlformats.org/markup-compatibility/2006" xmlns:o="urn:schemas-microsoft-com:office:office" xmlns:r="http://schemas.openxmlformats.org/officeDocument/2006/relationships" xmlns:m="http://schemas.openxmlformats.org/officeDocument/2006/math" xmlns:v="urn:schemas-microsoft-com:vml" xmlns:wp14="http://schemas.microsoft.com/office/word/2010/wordprocessingDrawing" xmlns:wp="http://schemas.openxmlformats.org/drawingml/2006/wordprocessingDrawing" xmlns:w10="urn:schemas-microsoft-com:office:word" xmlns:w="http://schemas.openxmlformats.org/wordprocessingml/2006/main" xmlns:w14="http://schemas.microsoft.com/office/word/2010/wordml" xmlns:w15="http://schemas.microsoft.com/office/word/2012/wordml" xmlns:w16se="http://schemas.microsoft.com/office/word/2015/wordml/symex" xmlns:wpg="http://schemas.microsoft.com/office/word/2010/wordprocessingGroup" xmlns:wpi="http://schemas.microsoft.com/office/word/2010/wordprocessingInk" xmlns:wne="http://schemas.microsoft.com/office/word/2006/wordml" xmlns:wps="http://schemas.microsoft.com/office/word/2010/wordprocessingShape" mc:Ignorable="w14 w15 w16se wp14">
   <w:abstractNum w:abstractNumId="0" w15:restartNumberingAfterBreak="0">
     <w:nsid w:val="FFFFFF1D"/>
     <w:multiLevelType w:val="multilevel"/>
@@ -5924,7 +6753,7 @@
 </file>
 
 <file path=word/styles.xml><?xml version="1.0" encoding="utf-8"?>
-<w:styles xmlns:mc="http://schemas.openxmlformats.org/markup-compatibility/2006" xmlns:r="http://schemas.openxmlformats.org/officeDocument/2006/relationships" xmlns:w="http://schemas.openxmlformats.org/wordprocessingml/2006/main" xmlns:w14="http://schemas.microsoft.com/office/word/2010/wordml" xmlns:w15="http://schemas.microsoft.com/office/word/2012/wordml" xmlns:w16cid="http://schemas.microsoft.com/office/word/2016/wordml/cid" xmlns:w16se="http://schemas.microsoft.com/office/word/2015/wordml/symex" mc:Ignorable="w14 w15 w16se w16cid">
+<w:styles xmlns:mc="http://schemas.openxmlformats.org/markup-compatibility/2006" xmlns:r="http://schemas.openxmlformats.org/officeDocument/2006/relationships" xmlns:w="http://schemas.openxmlformats.org/wordprocessingml/2006/main" xmlns:w14="http://schemas.microsoft.com/office/word/2010/wordml" xmlns:w15="http://schemas.microsoft.com/office/word/2012/wordml" xmlns:w16se="http://schemas.microsoft.com/office/word/2015/wordml/symex" mc:Ignorable="w14 w15 w16se">
   <w:docDefaults>
     <w:rPrDefault>
       <w:rPr>
@@ -5934,7 +6763,7 @@
     </w:rPrDefault>
     <w:pPrDefault/>
   </w:docDefaults>
-  <w:latentStyles w:defLockedState="0" w:defUIPriority="0" w:defSemiHidden="0" w:defUnhideWhenUsed="0" w:defQFormat="0" w:count="376">
+  <w:latentStyles w:defLockedState="0" w:defUIPriority="0" w:defSemiHidden="0" w:defUnhideWhenUsed="0" w:defQFormat="0" w:count="371">
     <w:lsdException w:name="Normal" w:qFormat="1"/>
     <w:lsdException w:name="heading 1" w:uiPriority="9" w:qFormat="1"/>
     <w:lsdException w:name="heading 2" w:uiPriority="9" w:qFormat="1"/>
@@ -6285,11 +7114,6 @@
     <w:lsdException w:name="List Table 5 Dark Accent 6" w:uiPriority="50"/>
     <w:lsdException w:name="List Table 6 Colorful Accent 6" w:uiPriority="51"/>
     <w:lsdException w:name="List Table 7 Colorful Accent 6" w:uiPriority="52"/>
-    <w:lsdException w:name="Mention" w:semiHidden="1" w:uiPriority="99" w:unhideWhenUsed="1"/>
-    <w:lsdException w:name="Smart Hyperlink" w:semiHidden="1" w:uiPriority="99" w:unhideWhenUsed="1"/>
-    <w:lsdException w:name="Hashtag" w:semiHidden="1" w:uiPriority="99" w:unhideWhenUsed="1"/>
-    <w:lsdException w:name="Unresolved Mention" w:semiHidden="1" w:uiPriority="99" w:unhideWhenUsed="1"/>
-    <w:lsdException w:name="Smart Link" w:semiHidden="1" w:uiPriority="99" w:unhideWhenUsed="1"/>
   </w:latentStyles>
   <w:style w:type="paragraph" w:default="1" w:styleId="Normal">
     <w:name w:val="Normal"/>
@@ -9394,14 +10218,35 @@
         </dgm:presLayoutVars>
       </dgm:prSet>
       <dgm:spPr/>
+      <dgm:t>
+        <a:bodyPr/>
+        <a:lstStyle/>
+        <a:p>
+          <a:endParaRPr lang="en-US"/>
+        </a:p>
+      </dgm:t>
     </dgm:pt>
     <dgm:pt modelId="{4B5D39CA-8147-4B81-8770-5E31FC6D1CFB}" type="pres">
       <dgm:prSet presAssocID="{91D0FCC9-0385-42AC-A8E5-78283D5D669C}" presName="sibTrans" presStyleLbl="sibTrans2D1" presStyleIdx="0" presStyleCnt="3"/>
       <dgm:spPr/>
+      <dgm:t>
+        <a:bodyPr/>
+        <a:lstStyle/>
+        <a:p>
+          <a:endParaRPr lang="en-US"/>
+        </a:p>
+      </dgm:t>
     </dgm:pt>
     <dgm:pt modelId="{41341A21-0806-411D-A443-625FA97E4491}" type="pres">
       <dgm:prSet presAssocID="{91D0FCC9-0385-42AC-A8E5-78283D5D669C}" presName="connectorText" presStyleLbl="sibTrans2D1" presStyleIdx="0" presStyleCnt="3"/>
       <dgm:spPr/>
+      <dgm:t>
+        <a:bodyPr/>
+        <a:lstStyle/>
+        <a:p>
+          <a:endParaRPr lang="en-US"/>
+        </a:p>
+      </dgm:t>
     </dgm:pt>
     <dgm:pt modelId="{EA5BC1ED-EB03-45BA-BC56-621EEE9BEBD1}" type="pres">
       <dgm:prSet presAssocID="{92249E20-58D4-4E75-BB12-FE5FBD54F135}" presName="node" presStyleLbl="node1" presStyleIdx="1" presStyleCnt="4">
@@ -9410,14 +10255,35 @@
         </dgm:presLayoutVars>
       </dgm:prSet>
       <dgm:spPr/>
+      <dgm:t>
+        <a:bodyPr/>
+        <a:lstStyle/>
+        <a:p>
+          <a:endParaRPr lang="en-US"/>
+        </a:p>
+      </dgm:t>
     </dgm:pt>
     <dgm:pt modelId="{95B3EF49-35D3-4519-9F1F-B39D5A0566E4}" type="pres">
       <dgm:prSet presAssocID="{0B72DC99-4E95-4ADB-960C-E769354E6A5D}" presName="sibTrans" presStyleLbl="sibTrans2D1" presStyleIdx="1" presStyleCnt="3"/>
       <dgm:spPr/>
+      <dgm:t>
+        <a:bodyPr/>
+        <a:lstStyle/>
+        <a:p>
+          <a:endParaRPr lang="en-US"/>
+        </a:p>
+      </dgm:t>
     </dgm:pt>
     <dgm:pt modelId="{9B203DD1-3145-4590-8ACC-2517ACFE25A8}" type="pres">
       <dgm:prSet presAssocID="{0B72DC99-4E95-4ADB-960C-E769354E6A5D}" presName="connectorText" presStyleLbl="sibTrans2D1" presStyleIdx="1" presStyleCnt="3"/>
       <dgm:spPr/>
+      <dgm:t>
+        <a:bodyPr/>
+        <a:lstStyle/>
+        <a:p>
+          <a:endParaRPr lang="en-US"/>
+        </a:p>
+      </dgm:t>
     </dgm:pt>
     <dgm:pt modelId="{A37733E1-C31E-4430-AEEA-7CC4BDFAF84B}" type="pres">
       <dgm:prSet presAssocID="{38DD500D-6BEB-44F1-A480-39EBC85B7D1B}" presName="node" presStyleLbl="node1" presStyleIdx="2" presStyleCnt="4">
@@ -9426,14 +10292,35 @@
         </dgm:presLayoutVars>
       </dgm:prSet>
       <dgm:spPr/>
+      <dgm:t>
+        <a:bodyPr/>
+        <a:lstStyle/>
+        <a:p>
+          <a:endParaRPr lang="en-US"/>
+        </a:p>
+      </dgm:t>
     </dgm:pt>
     <dgm:pt modelId="{7300E7F4-ED3F-436A-A1F0-90BEABB46E71}" type="pres">
       <dgm:prSet presAssocID="{6D1E928F-781F-462C-A8AC-2A960BFDA67A}" presName="sibTrans" presStyleLbl="sibTrans2D1" presStyleIdx="2" presStyleCnt="3"/>
       <dgm:spPr/>
+      <dgm:t>
+        <a:bodyPr/>
+        <a:lstStyle/>
+        <a:p>
+          <a:endParaRPr lang="en-US"/>
+        </a:p>
+      </dgm:t>
     </dgm:pt>
     <dgm:pt modelId="{D7B13FD1-4A98-4993-ACFA-933B70FB5D81}" type="pres">
       <dgm:prSet presAssocID="{6D1E928F-781F-462C-A8AC-2A960BFDA67A}" presName="connectorText" presStyleLbl="sibTrans2D1" presStyleIdx="2" presStyleCnt="3"/>
       <dgm:spPr/>
+      <dgm:t>
+        <a:bodyPr/>
+        <a:lstStyle/>
+        <a:p>
+          <a:endParaRPr lang="en-US"/>
+        </a:p>
+      </dgm:t>
     </dgm:pt>
     <dgm:pt modelId="{F65F4BF1-A7B9-4C27-8B28-16C04C25982E}" type="pres">
       <dgm:prSet presAssocID="{764C4D4F-B7F7-4995-9F46-8E01C62C581B}" presName="node" presStyleLbl="node1" presStyleIdx="3" presStyleCnt="4">
@@ -9442,24 +10329,31 @@
         </dgm:presLayoutVars>
       </dgm:prSet>
       <dgm:spPr/>
+      <dgm:t>
+        <a:bodyPr/>
+        <a:lstStyle/>
+        <a:p>
+          <a:endParaRPr lang="en-US"/>
+        </a:p>
+      </dgm:t>
     </dgm:pt>
   </dgm:ptLst>
   <dgm:cxnLst>
+    <dgm:cxn modelId="{01F09420-6EB0-4A7F-B4CE-2315FD06751C}" type="presOf" srcId="{6D1E928F-781F-462C-A8AC-2A960BFDA67A}" destId="{D7B13FD1-4A98-4993-ACFA-933B70FB5D81}" srcOrd="1" destOrd="0" presId="urn:microsoft.com/office/officeart/2005/8/layout/process1"/>
+    <dgm:cxn modelId="{2D076695-4491-4B11-95EC-7786C59603C3}" type="presOf" srcId="{0B72DC99-4E95-4ADB-960C-E769354E6A5D}" destId="{95B3EF49-35D3-4519-9F1F-B39D5A0566E4}" srcOrd="0" destOrd="0" presId="urn:microsoft.com/office/officeart/2005/8/layout/process1"/>
+    <dgm:cxn modelId="{05EBE6A4-21D9-4E6D-96DC-9D3E50C88595}" type="presOf" srcId="{38DD500D-6BEB-44F1-A480-39EBC85B7D1B}" destId="{A37733E1-C31E-4430-AEEA-7CC4BDFAF84B}" srcOrd="0" destOrd="0" presId="urn:microsoft.com/office/officeart/2005/8/layout/process1"/>
+    <dgm:cxn modelId="{3EBFAACE-A4CF-4057-9EC8-3A59330D069F}" type="presOf" srcId="{69C95212-ACBD-498E-A011-59076A4285CB}" destId="{4D4E5D9B-DE30-46F3-864F-B20CBCB47B81}" srcOrd="0" destOrd="0" presId="urn:microsoft.com/office/officeart/2005/8/layout/process1"/>
+    <dgm:cxn modelId="{FEAE6454-4E5D-4190-8A76-D27FC4FC4790}" type="presOf" srcId="{9496E0A2-784B-483A-9A32-E68AF617843D}" destId="{9EA8A120-7984-4A2B-9532-24393BA5D7A2}" srcOrd="0" destOrd="0" presId="urn:microsoft.com/office/officeart/2005/8/layout/process1"/>
+    <dgm:cxn modelId="{D1CF8BBB-F3E6-4482-8B69-D1BE9774788E}" type="presOf" srcId="{91D0FCC9-0385-42AC-A8E5-78283D5D669C}" destId="{4B5D39CA-8147-4B81-8770-5E31FC6D1CFB}" srcOrd="0" destOrd="0" presId="urn:microsoft.com/office/officeart/2005/8/layout/process1"/>
+    <dgm:cxn modelId="{79D506E8-F752-4BA4-B280-EF0BEBC86F63}" srcId="{9496E0A2-784B-483A-9A32-E68AF617843D}" destId="{92249E20-58D4-4E75-BB12-FE5FBD54F135}" srcOrd="1" destOrd="0" parTransId="{105B3AA3-CBE4-4ECA-BC44-B6DCA5E7A036}" sibTransId="{0B72DC99-4E95-4ADB-960C-E769354E6A5D}"/>
+    <dgm:cxn modelId="{31005A28-3819-43FC-A794-27C122A41925}" srcId="{9496E0A2-784B-483A-9A32-E68AF617843D}" destId="{38DD500D-6BEB-44F1-A480-39EBC85B7D1B}" srcOrd="2" destOrd="0" parTransId="{3CE2BC79-A484-4240-A2CB-1BC232A1E53F}" sibTransId="{6D1E928F-781F-462C-A8AC-2A960BFDA67A}"/>
+    <dgm:cxn modelId="{F4BB5269-9705-4D80-8BF8-3B73A8F8EE8D}" type="presOf" srcId="{91D0FCC9-0385-42AC-A8E5-78283D5D669C}" destId="{41341A21-0806-411D-A443-625FA97E4491}" srcOrd="1" destOrd="0" presId="urn:microsoft.com/office/officeart/2005/8/layout/process1"/>
     <dgm:cxn modelId="{23BC981F-CC7C-4D5F-91BD-DE6EC72DB040}" srcId="{9496E0A2-784B-483A-9A32-E68AF617843D}" destId="{69C95212-ACBD-498E-A011-59076A4285CB}" srcOrd="0" destOrd="0" parTransId="{BF3D5BE3-835C-4027-9271-54CEA95A0702}" sibTransId="{91D0FCC9-0385-42AC-A8E5-78283D5D669C}"/>
-    <dgm:cxn modelId="{01F09420-6EB0-4A7F-B4CE-2315FD06751C}" type="presOf" srcId="{6D1E928F-781F-462C-A8AC-2A960BFDA67A}" destId="{D7B13FD1-4A98-4993-ACFA-933B70FB5D81}" srcOrd="1" destOrd="0" presId="urn:microsoft.com/office/officeart/2005/8/layout/process1"/>
-    <dgm:cxn modelId="{31005A28-3819-43FC-A794-27C122A41925}" srcId="{9496E0A2-784B-483A-9A32-E68AF617843D}" destId="{38DD500D-6BEB-44F1-A480-39EBC85B7D1B}" srcOrd="2" destOrd="0" parTransId="{3CE2BC79-A484-4240-A2CB-1BC232A1E53F}" sibTransId="{6D1E928F-781F-462C-A8AC-2A960BFDA67A}"/>
+    <dgm:cxn modelId="{099D99FB-52B2-434C-BA10-1675505A420B}" type="presOf" srcId="{92249E20-58D4-4E75-BB12-FE5FBD54F135}" destId="{EA5BC1ED-EB03-45BA-BC56-621EEE9BEBD1}" srcOrd="0" destOrd="0" presId="urn:microsoft.com/office/officeart/2005/8/layout/process1"/>
+    <dgm:cxn modelId="{1530AF90-D573-4EFA-A3BC-840C3370D71B}" srcId="{9496E0A2-784B-483A-9A32-E68AF617843D}" destId="{764C4D4F-B7F7-4995-9F46-8E01C62C581B}" srcOrd="3" destOrd="0" parTransId="{A6A82594-4016-4707-8656-642BA426B3D4}" sibTransId="{356D9044-9DCA-4929-92DF-A2BDE3B61A47}"/>
+    <dgm:cxn modelId="{F8BD9F76-8AA1-4A33-B686-C2C5DEA97305}" type="presOf" srcId="{0B72DC99-4E95-4ADB-960C-E769354E6A5D}" destId="{9B203DD1-3145-4590-8ACC-2517ACFE25A8}" srcOrd="1" destOrd="0" presId="urn:microsoft.com/office/officeart/2005/8/layout/process1"/>
+    <dgm:cxn modelId="{5E0FD1A2-149D-4CF9-AEE7-688223EDC542}" type="presOf" srcId="{764C4D4F-B7F7-4995-9F46-8E01C62C581B}" destId="{F65F4BF1-A7B9-4C27-8B28-16C04C25982E}" srcOrd="0" destOrd="0" presId="urn:microsoft.com/office/officeart/2005/8/layout/process1"/>
     <dgm:cxn modelId="{B7AF3A68-AEB3-4860-978B-B262BEBB9ECB}" type="presOf" srcId="{6D1E928F-781F-462C-A8AC-2A960BFDA67A}" destId="{7300E7F4-ED3F-436A-A1F0-90BEABB46E71}" srcOrd="0" destOrd="0" presId="urn:microsoft.com/office/officeart/2005/8/layout/process1"/>
-    <dgm:cxn modelId="{F4BB5269-9705-4D80-8BF8-3B73A8F8EE8D}" type="presOf" srcId="{91D0FCC9-0385-42AC-A8E5-78283D5D669C}" destId="{41341A21-0806-411D-A443-625FA97E4491}" srcOrd="1" destOrd="0" presId="urn:microsoft.com/office/officeart/2005/8/layout/process1"/>
-    <dgm:cxn modelId="{FEAE6454-4E5D-4190-8A76-D27FC4FC4790}" type="presOf" srcId="{9496E0A2-784B-483A-9A32-E68AF617843D}" destId="{9EA8A120-7984-4A2B-9532-24393BA5D7A2}" srcOrd="0" destOrd="0" presId="urn:microsoft.com/office/officeart/2005/8/layout/process1"/>
-    <dgm:cxn modelId="{F8BD9F76-8AA1-4A33-B686-C2C5DEA97305}" type="presOf" srcId="{0B72DC99-4E95-4ADB-960C-E769354E6A5D}" destId="{9B203DD1-3145-4590-8ACC-2517ACFE25A8}" srcOrd="1" destOrd="0" presId="urn:microsoft.com/office/officeart/2005/8/layout/process1"/>
-    <dgm:cxn modelId="{1530AF90-D573-4EFA-A3BC-840C3370D71B}" srcId="{9496E0A2-784B-483A-9A32-E68AF617843D}" destId="{764C4D4F-B7F7-4995-9F46-8E01C62C581B}" srcOrd="3" destOrd="0" parTransId="{A6A82594-4016-4707-8656-642BA426B3D4}" sibTransId="{356D9044-9DCA-4929-92DF-A2BDE3B61A47}"/>
-    <dgm:cxn modelId="{2D076695-4491-4B11-95EC-7786C59603C3}" type="presOf" srcId="{0B72DC99-4E95-4ADB-960C-E769354E6A5D}" destId="{95B3EF49-35D3-4519-9F1F-B39D5A0566E4}" srcOrd="0" destOrd="0" presId="urn:microsoft.com/office/officeart/2005/8/layout/process1"/>
-    <dgm:cxn modelId="{5E0FD1A2-149D-4CF9-AEE7-688223EDC542}" type="presOf" srcId="{764C4D4F-B7F7-4995-9F46-8E01C62C581B}" destId="{F65F4BF1-A7B9-4C27-8B28-16C04C25982E}" srcOrd="0" destOrd="0" presId="urn:microsoft.com/office/officeart/2005/8/layout/process1"/>
-    <dgm:cxn modelId="{05EBE6A4-21D9-4E6D-96DC-9D3E50C88595}" type="presOf" srcId="{38DD500D-6BEB-44F1-A480-39EBC85B7D1B}" destId="{A37733E1-C31E-4430-AEEA-7CC4BDFAF84B}" srcOrd="0" destOrd="0" presId="urn:microsoft.com/office/officeart/2005/8/layout/process1"/>
-    <dgm:cxn modelId="{D1CF8BBB-F3E6-4482-8B69-D1BE9774788E}" type="presOf" srcId="{91D0FCC9-0385-42AC-A8E5-78283D5D669C}" destId="{4B5D39CA-8147-4B81-8770-5E31FC6D1CFB}" srcOrd="0" destOrd="0" presId="urn:microsoft.com/office/officeart/2005/8/layout/process1"/>
-    <dgm:cxn modelId="{3EBFAACE-A4CF-4057-9EC8-3A59330D069F}" type="presOf" srcId="{69C95212-ACBD-498E-A011-59076A4285CB}" destId="{4D4E5D9B-DE30-46F3-864F-B20CBCB47B81}" srcOrd="0" destOrd="0" presId="urn:microsoft.com/office/officeart/2005/8/layout/process1"/>
-    <dgm:cxn modelId="{79D506E8-F752-4BA4-B280-EF0BEBC86F63}" srcId="{9496E0A2-784B-483A-9A32-E68AF617843D}" destId="{92249E20-58D4-4E75-BB12-FE5FBD54F135}" srcOrd="1" destOrd="0" parTransId="{105B3AA3-CBE4-4ECA-BC44-B6DCA5E7A036}" sibTransId="{0B72DC99-4E95-4ADB-960C-E769354E6A5D}"/>
-    <dgm:cxn modelId="{099D99FB-52B2-434C-BA10-1675505A420B}" type="presOf" srcId="{92249E20-58D4-4E75-BB12-FE5FBD54F135}" destId="{EA5BC1ED-EB03-45BA-BC56-621EEE9BEBD1}" srcOrd="0" destOrd="0" presId="urn:microsoft.com/office/officeart/2005/8/layout/process1"/>
     <dgm:cxn modelId="{DA8115C2-D2F4-4CCB-9D90-0A509018B8F1}" type="presParOf" srcId="{9EA8A120-7984-4A2B-9532-24393BA5D7A2}" destId="{4D4E5D9B-DE30-46F3-864F-B20CBCB47B81}" srcOrd="0" destOrd="0" presId="urn:microsoft.com/office/officeart/2005/8/layout/process1"/>
     <dgm:cxn modelId="{0C3F32CC-6A85-4291-B66A-941971627454}" type="presParOf" srcId="{9EA8A120-7984-4A2B-9532-24393BA5D7A2}" destId="{4B5D39CA-8147-4B81-8770-5E31FC6D1CFB}" srcOrd="1" destOrd="0" presId="urn:microsoft.com/office/officeart/2005/8/layout/process1"/>
     <dgm:cxn modelId="{B721E4F4-3DC7-4E9B-9B89-365C64B60E8C}" type="presParOf" srcId="{4B5D39CA-8147-4B81-8770-5E31FC6D1CFB}" destId="{41341A21-0806-411D-A443-625FA97E4491}" srcOrd="0" destOrd="0" presId="urn:microsoft.com/office/officeart/2005/8/layout/process1"/>
@@ -9850,6 +10744,13 @@
         </dgm:presLayoutVars>
       </dgm:prSet>
       <dgm:spPr/>
+      <dgm:t>
+        <a:bodyPr/>
+        <a:lstStyle/>
+        <a:p>
+          <a:endParaRPr lang="en-US"/>
+        </a:p>
+      </dgm:t>
     </dgm:pt>
     <dgm:pt modelId="{189D6A4B-21E2-4FCD-A1A9-B0A37070679D}" type="pres">
       <dgm:prSet presAssocID="{6909E702-DF4A-4621-83E4-C7AE51A47D48}" presName="node" presStyleLbl="node1" presStyleIdx="0" presStyleCnt="8">
@@ -9858,14 +10759,35 @@
         </dgm:presLayoutVars>
       </dgm:prSet>
       <dgm:spPr/>
+      <dgm:t>
+        <a:bodyPr/>
+        <a:lstStyle/>
+        <a:p>
+          <a:endParaRPr lang="en-US"/>
+        </a:p>
+      </dgm:t>
     </dgm:pt>
     <dgm:pt modelId="{E5D9E9D1-B554-4B69-88C2-23DB15039166}" type="pres">
       <dgm:prSet presAssocID="{76AC9EB8-B499-4014-9C2D-CF84A71AB784}" presName="sibTrans" presStyleLbl="sibTrans2D1" presStyleIdx="0" presStyleCnt="7"/>
       <dgm:spPr/>
+      <dgm:t>
+        <a:bodyPr/>
+        <a:lstStyle/>
+        <a:p>
+          <a:endParaRPr lang="en-US"/>
+        </a:p>
+      </dgm:t>
     </dgm:pt>
     <dgm:pt modelId="{7BEE8685-09E9-4964-906A-51AD9B41B2B2}" type="pres">
       <dgm:prSet presAssocID="{76AC9EB8-B499-4014-9C2D-CF84A71AB784}" presName="connectorText" presStyleLbl="sibTrans2D1" presStyleIdx="0" presStyleCnt="7"/>
       <dgm:spPr/>
+      <dgm:t>
+        <a:bodyPr/>
+        <a:lstStyle/>
+        <a:p>
+          <a:endParaRPr lang="en-US"/>
+        </a:p>
+      </dgm:t>
     </dgm:pt>
     <dgm:pt modelId="{D5C5BD5A-4727-46B4-AED3-2156E2F1911C}" type="pres">
       <dgm:prSet presAssocID="{16DB864F-1D40-4E34-8BD9-F1C660CD2CFB}" presName="node" presStyleLbl="node1" presStyleIdx="1" presStyleCnt="8" custScaleX="177674">
@@ -9874,14 +10796,35 @@
         </dgm:presLayoutVars>
       </dgm:prSet>
       <dgm:spPr/>
+      <dgm:t>
+        <a:bodyPr/>
+        <a:lstStyle/>
+        <a:p>
+          <a:endParaRPr lang="en-US"/>
+        </a:p>
+      </dgm:t>
     </dgm:pt>
     <dgm:pt modelId="{70E8EFBD-24AF-49C1-AB74-E0E433B72786}" type="pres">
       <dgm:prSet presAssocID="{0CC9A380-740E-4425-AC43-31F4F13B3004}" presName="sibTrans" presStyleLbl="sibTrans2D1" presStyleIdx="1" presStyleCnt="7"/>
       <dgm:spPr/>
+      <dgm:t>
+        <a:bodyPr/>
+        <a:lstStyle/>
+        <a:p>
+          <a:endParaRPr lang="en-US"/>
+        </a:p>
+      </dgm:t>
     </dgm:pt>
     <dgm:pt modelId="{6C363702-4613-491B-B93A-F5677269E603}" type="pres">
       <dgm:prSet presAssocID="{0CC9A380-740E-4425-AC43-31F4F13B3004}" presName="connectorText" presStyleLbl="sibTrans2D1" presStyleIdx="1" presStyleCnt="7"/>
       <dgm:spPr/>
+      <dgm:t>
+        <a:bodyPr/>
+        <a:lstStyle/>
+        <a:p>
+          <a:endParaRPr lang="en-US"/>
+        </a:p>
+      </dgm:t>
     </dgm:pt>
     <dgm:pt modelId="{5E07831F-96AB-45D4-BDD8-76735DEC4F3D}" type="pres">
       <dgm:prSet presAssocID="{B0120D59-46F5-4609-8A90-D19147655A7C}" presName="node" presStyleLbl="node1" presStyleIdx="2" presStyleCnt="8" custScaleX="178712">
@@ -9890,14 +10833,35 @@
         </dgm:presLayoutVars>
       </dgm:prSet>
       <dgm:spPr/>
+      <dgm:t>
+        <a:bodyPr/>
+        <a:lstStyle/>
+        <a:p>
+          <a:endParaRPr lang="en-US"/>
+        </a:p>
+      </dgm:t>
     </dgm:pt>
     <dgm:pt modelId="{C3ADE6CA-9FE3-4A69-9EF9-3DEB92BC6215}" type="pres">
       <dgm:prSet presAssocID="{05504F13-8F6D-4A96-A060-7C7C04BCCDC5}" presName="sibTrans" presStyleLbl="sibTrans2D1" presStyleIdx="2" presStyleCnt="7"/>
       <dgm:spPr/>
+      <dgm:t>
+        <a:bodyPr/>
+        <a:lstStyle/>
+        <a:p>
+          <a:endParaRPr lang="en-US"/>
+        </a:p>
+      </dgm:t>
     </dgm:pt>
     <dgm:pt modelId="{FC02DA56-149D-4855-9DCF-0DD82448A01C}" type="pres">
       <dgm:prSet presAssocID="{05504F13-8F6D-4A96-A060-7C7C04BCCDC5}" presName="connectorText" presStyleLbl="sibTrans2D1" presStyleIdx="2" presStyleCnt="7"/>
       <dgm:spPr/>
+      <dgm:t>
+        <a:bodyPr/>
+        <a:lstStyle/>
+        <a:p>
+          <a:endParaRPr lang="en-US"/>
+        </a:p>
+      </dgm:t>
     </dgm:pt>
     <dgm:pt modelId="{015423F5-9245-4C68-91D2-E0D99B323ECB}" type="pres">
       <dgm:prSet presAssocID="{4E8DDCF5-1131-4B7B-8DC9-CA1D909DEB4C}" presName="node" presStyleLbl="node1" presStyleIdx="3" presStyleCnt="8" custScaleX="181548">
@@ -9906,14 +10870,35 @@
         </dgm:presLayoutVars>
       </dgm:prSet>
       <dgm:spPr/>
+      <dgm:t>
+        <a:bodyPr/>
+        <a:lstStyle/>
+        <a:p>
+          <a:endParaRPr lang="en-US"/>
+        </a:p>
+      </dgm:t>
     </dgm:pt>
     <dgm:pt modelId="{BB051662-59CA-41A7-A56A-FFBA00380174}" type="pres">
       <dgm:prSet presAssocID="{1E64BDA1-8C1C-4293-9ECF-B16190F3555C}" presName="sibTrans" presStyleLbl="sibTrans2D1" presStyleIdx="3" presStyleCnt="7"/>
       <dgm:spPr/>
+      <dgm:t>
+        <a:bodyPr/>
+        <a:lstStyle/>
+        <a:p>
+          <a:endParaRPr lang="en-US"/>
+        </a:p>
+      </dgm:t>
     </dgm:pt>
     <dgm:pt modelId="{85ACBFE3-ED12-472D-9155-8AECC46A625D}" type="pres">
       <dgm:prSet presAssocID="{1E64BDA1-8C1C-4293-9ECF-B16190F3555C}" presName="connectorText" presStyleLbl="sibTrans2D1" presStyleIdx="3" presStyleCnt="7"/>
       <dgm:spPr/>
+      <dgm:t>
+        <a:bodyPr/>
+        <a:lstStyle/>
+        <a:p>
+          <a:endParaRPr lang="en-US"/>
+        </a:p>
+      </dgm:t>
     </dgm:pt>
     <dgm:pt modelId="{DE8A9ADE-4EA7-4E5F-9B22-8F0A88EF3F94}" type="pres">
       <dgm:prSet presAssocID="{6BB4A08D-9009-408D-A672-847AAAD9D481}" presName="node" presStyleLbl="node1" presStyleIdx="4" presStyleCnt="8" custScaleX="184493">
@@ -9922,14 +10907,35 @@
         </dgm:presLayoutVars>
       </dgm:prSet>
       <dgm:spPr/>
+      <dgm:t>
+        <a:bodyPr/>
+        <a:lstStyle/>
+        <a:p>
+          <a:endParaRPr lang="en-US"/>
+        </a:p>
+      </dgm:t>
     </dgm:pt>
     <dgm:pt modelId="{99F1D40A-DB5B-4C5D-98D8-82EDE31912FE}" type="pres">
       <dgm:prSet presAssocID="{F27D3CED-FAAD-45A0-B25C-96C0B097E61C}" presName="sibTrans" presStyleLbl="sibTrans2D1" presStyleIdx="4" presStyleCnt="7"/>
       <dgm:spPr/>
+      <dgm:t>
+        <a:bodyPr/>
+        <a:lstStyle/>
+        <a:p>
+          <a:endParaRPr lang="en-US"/>
+        </a:p>
+      </dgm:t>
     </dgm:pt>
     <dgm:pt modelId="{228957F4-EE3C-408A-83BB-E73D4ED2802F}" type="pres">
       <dgm:prSet presAssocID="{F27D3CED-FAAD-45A0-B25C-96C0B097E61C}" presName="connectorText" presStyleLbl="sibTrans2D1" presStyleIdx="4" presStyleCnt="7"/>
       <dgm:spPr/>
+      <dgm:t>
+        <a:bodyPr/>
+        <a:lstStyle/>
+        <a:p>
+          <a:endParaRPr lang="en-US"/>
+        </a:p>
+      </dgm:t>
     </dgm:pt>
     <dgm:pt modelId="{52BF1B02-38BA-490D-B49F-F7F428D4159F}" type="pres">
       <dgm:prSet presAssocID="{F77B9BF5-4593-4B18-BA5C-8BE2B8071A44}" presName="node" presStyleLbl="node1" presStyleIdx="5" presStyleCnt="8" custScaleX="183378">
@@ -9938,14 +10944,35 @@
         </dgm:presLayoutVars>
       </dgm:prSet>
       <dgm:spPr/>
+      <dgm:t>
+        <a:bodyPr/>
+        <a:lstStyle/>
+        <a:p>
+          <a:endParaRPr lang="en-US"/>
+        </a:p>
+      </dgm:t>
     </dgm:pt>
     <dgm:pt modelId="{FFAB1546-EE89-4905-B200-014D9D15DEB5}" type="pres">
       <dgm:prSet presAssocID="{B8A5FD80-BDA8-4DB0-BAA6-7D996DB83F32}" presName="sibTrans" presStyleLbl="sibTrans2D1" presStyleIdx="5" presStyleCnt="7"/>
       <dgm:spPr/>
+      <dgm:t>
+        <a:bodyPr/>
+        <a:lstStyle/>
+        <a:p>
+          <a:endParaRPr lang="en-US"/>
+        </a:p>
+      </dgm:t>
     </dgm:pt>
     <dgm:pt modelId="{F99DF6A8-FCCC-45FE-984E-74BB5D13A325}" type="pres">
       <dgm:prSet presAssocID="{B8A5FD80-BDA8-4DB0-BAA6-7D996DB83F32}" presName="connectorText" presStyleLbl="sibTrans2D1" presStyleIdx="5" presStyleCnt="7"/>
       <dgm:spPr/>
+      <dgm:t>
+        <a:bodyPr/>
+        <a:lstStyle/>
+        <a:p>
+          <a:endParaRPr lang="en-US"/>
+        </a:p>
+      </dgm:t>
     </dgm:pt>
     <dgm:pt modelId="{CFBA9DB8-BD38-47A9-83E9-C039D73A7363}" type="pres">
       <dgm:prSet presAssocID="{44D9E930-28F8-42A2-AEDE-C2AF9832F680}" presName="node" presStyleLbl="node1" presStyleIdx="6" presStyleCnt="8" custScaleX="187609">
@@ -9954,14 +10981,35 @@
         </dgm:presLayoutVars>
       </dgm:prSet>
       <dgm:spPr/>
+      <dgm:t>
+        <a:bodyPr/>
+        <a:lstStyle/>
+        <a:p>
+          <a:endParaRPr lang="en-US"/>
+        </a:p>
+      </dgm:t>
     </dgm:pt>
     <dgm:pt modelId="{AA747EB2-8553-4BFB-A459-0AE4760BF603}" type="pres">
       <dgm:prSet presAssocID="{BEF039B9-78B3-44AC-BCD2-D5D97EFF241A}" presName="sibTrans" presStyleLbl="sibTrans2D1" presStyleIdx="6" presStyleCnt="7"/>
       <dgm:spPr/>
+      <dgm:t>
+        <a:bodyPr/>
+        <a:lstStyle/>
+        <a:p>
+          <a:endParaRPr lang="en-US"/>
+        </a:p>
+      </dgm:t>
     </dgm:pt>
     <dgm:pt modelId="{6B4A65B5-2DFC-4228-9C5F-110DC47622B7}" type="pres">
       <dgm:prSet presAssocID="{BEF039B9-78B3-44AC-BCD2-D5D97EFF241A}" presName="connectorText" presStyleLbl="sibTrans2D1" presStyleIdx="6" presStyleCnt="7"/>
       <dgm:spPr/>
+      <dgm:t>
+        <a:bodyPr/>
+        <a:lstStyle/>
+        <a:p>
+          <a:endParaRPr lang="en-US"/>
+        </a:p>
+      </dgm:t>
     </dgm:pt>
     <dgm:pt modelId="{C66BF0E9-CB5D-486D-B436-1555A05A59F0}" type="pres">
       <dgm:prSet presAssocID="{9A14F079-F04B-4CC9-9700-618484CACBA1}" presName="node" presStyleLbl="node1" presStyleIdx="7" presStyleCnt="8">
@@ -9970,40 +11018,47 @@
         </dgm:presLayoutVars>
       </dgm:prSet>
       <dgm:spPr/>
+      <dgm:t>
+        <a:bodyPr/>
+        <a:lstStyle/>
+        <a:p>
+          <a:endParaRPr lang="en-US"/>
+        </a:p>
+      </dgm:t>
     </dgm:pt>
   </dgm:ptLst>
   <dgm:cxnLst>
-    <dgm:cxn modelId="{1B41AA09-DD62-4EB7-9BBC-88AFF9167CB2}" type="presOf" srcId="{BEF039B9-78B3-44AC-BCD2-D5D97EFF241A}" destId="{6B4A65B5-2DFC-4228-9C5F-110DC47622B7}" srcOrd="1" destOrd="0" presId="urn:microsoft.com/office/officeart/2005/8/layout/process2"/>
-    <dgm:cxn modelId="{CCBB2E18-AEAA-4DC0-9E3C-F88CDCA45059}" type="presOf" srcId="{F27D3CED-FAAD-45A0-B25C-96C0B097E61C}" destId="{228957F4-EE3C-408A-83BB-E73D4ED2802F}" srcOrd="1" destOrd="0" presId="urn:microsoft.com/office/officeart/2005/8/layout/process2"/>
+    <dgm:cxn modelId="{E273DFAF-B31F-4432-9592-248697CD484E}" type="presOf" srcId="{0CC9A380-740E-4425-AC43-31F4F13B3004}" destId="{70E8EFBD-24AF-49C1-AB74-E0E433B72786}" srcOrd="0" destOrd="0" presId="urn:microsoft.com/office/officeart/2005/8/layout/process2"/>
+    <dgm:cxn modelId="{F15E6F49-4000-47CC-8885-1783141097E5}" srcId="{831248B5-42BE-41CC-B00B-93FDF821FE9F}" destId="{9A14F079-F04B-4CC9-9700-618484CACBA1}" srcOrd="7" destOrd="0" parTransId="{6B6E3BE4-034D-49F9-B705-99516622DF0B}" sibTransId="{E9A69AA7-B434-477C-A848-F3319E85C266}"/>
+    <dgm:cxn modelId="{97036991-5E3A-46EC-8150-B28E18F668ED}" type="presOf" srcId="{1E64BDA1-8C1C-4293-9ECF-B16190F3555C}" destId="{BB051662-59CA-41A7-A56A-FFBA00380174}" srcOrd="0" destOrd="0" presId="urn:microsoft.com/office/officeart/2005/8/layout/process2"/>
+    <dgm:cxn modelId="{CA6ECBB7-3C85-4C7D-B933-A652218F8480}" type="presOf" srcId="{76AC9EB8-B499-4014-9C2D-CF84A71AB784}" destId="{E5D9E9D1-B554-4B69-88C2-23DB15039166}" srcOrd="0" destOrd="0" presId="urn:microsoft.com/office/officeart/2005/8/layout/process2"/>
+    <dgm:cxn modelId="{3C976765-D4C8-4738-B7C4-C1318D78CD1F}" srcId="{831248B5-42BE-41CC-B00B-93FDF821FE9F}" destId="{6909E702-DF4A-4621-83E4-C7AE51A47D48}" srcOrd="0" destOrd="0" parTransId="{1DE2D664-EDBC-46EB-96F3-DDBF3F502ACD}" sibTransId="{76AC9EB8-B499-4014-9C2D-CF84A71AB784}"/>
+    <dgm:cxn modelId="{62E71CF5-02C6-426F-B29D-352D349A767B}" type="presOf" srcId="{831248B5-42BE-41CC-B00B-93FDF821FE9F}" destId="{D7B6869B-4E62-4ED6-98D4-117812227983}" srcOrd="0" destOrd="0" presId="urn:microsoft.com/office/officeart/2005/8/layout/process2"/>
+    <dgm:cxn modelId="{902323CF-0A5E-4ECB-AB85-D3ACCE8529C8}" type="presOf" srcId="{76AC9EB8-B499-4014-9C2D-CF84A71AB784}" destId="{7BEE8685-09E9-4964-906A-51AD9B41B2B2}" srcOrd="1" destOrd="0" presId="urn:microsoft.com/office/officeart/2005/8/layout/process2"/>
     <dgm:cxn modelId="{F848FD1B-9938-40DA-B871-80D23B94C0A1}" srcId="{831248B5-42BE-41CC-B00B-93FDF821FE9F}" destId="{6BB4A08D-9009-408D-A672-847AAAD9D481}" srcOrd="4" destOrd="0" parTransId="{41DA4F41-3DCF-4131-AA4C-8DFB2599D393}" sibTransId="{F27D3CED-FAAD-45A0-B25C-96C0B097E61C}"/>
+    <dgm:cxn modelId="{9E8B0EC8-CDD5-4D01-BB78-42B94FC3B680}" srcId="{831248B5-42BE-41CC-B00B-93FDF821FE9F}" destId="{44D9E930-28F8-42A2-AEDE-C2AF9832F680}" srcOrd="6" destOrd="0" parTransId="{F461D74D-E1BE-4262-9A51-8AF93A2A9DAE}" sibTransId="{BEF039B9-78B3-44AC-BCD2-D5D97EFF241A}"/>
+    <dgm:cxn modelId="{2BFA0FB1-DBF7-4A7A-A74C-9B7753CD19FE}" type="presOf" srcId="{F77B9BF5-4593-4B18-BA5C-8BE2B8071A44}" destId="{52BF1B02-38BA-490D-B49F-F7F428D4159F}" srcOrd="0" destOrd="0" presId="urn:microsoft.com/office/officeart/2005/8/layout/process2"/>
+    <dgm:cxn modelId="{96CE0AD5-C6CE-45A8-A85E-9565EFC97971}" type="presOf" srcId="{B8A5FD80-BDA8-4DB0-BAA6-7D996DB83F32}" destId="{FFAB1546-EE89-4905-B200-014D9D15DEB5}" srcOrd="0" destOrd="0" presId="urn:microsoft.com/office/officeart/2005/8/layout/process2"/>
+    <dgm:cxn modelId="{C1508D8D-DC9F-4A4C-B426-EDCB0C2D4635}" type="presOf" srcId="{BEF039B9-78B3-44AC-BCD2-D5D97EFF241A}" destId="{AA747EB2-8553-4BFB-A459-0AE4760BF603}" srcOrd="0" destOrd="0" presId="urn:microsoft.com/office/officeart/2005/8/layout/process2"/>
+    <dgm:cxn modelId="{AFB1F2F6-1307-4941-86BA-4A12F4B9B558}" type="presOf" srcId="{05504F13-8F6D-4A96-A060-7C7C04BCCDC5}" destId="{C3ADE6CA-9FE3-4A69-9EF9-3DEB92BC6215}" srcOrd="0" destOrd="0" presId="urn:microsoft.com/office/officeart/2005/8/layout/process2"/>
+    <dgm:cxn modelId="{1FAAEAA8-DA69-4D24-A321-784C7150EC4E}" srcId="{831248B5-42BE-41CC-B00B-93FDF821FE9F}" destId="{16DB864F-1D40-4E34-8BD9-F1C660CD2CFB}" srcOrd="1" destOrd="0" parTransId="{93C0F5D2-7285-4DBC-9CFC-540D03F09FCC}" sibTransId="{0CC9A380-740E-4425-AC43-31F4F13B3004}"/>
+    <dgm:cxn modelId="{74E0374E-C34F-4DBF-9C88-16D4690BFED2}" type="presOf" srcId="{F27D3CED-FAAD-45A0-B25C-96C0B097E61C}" destId="{99F1D40A-DB5B-4C5D-98D8-82EDE31912FE}" srcOrd="0" destOrd="0" presId="urn:microsoft.com/office/officeart/2005/8/layout/process2"/>
+    <dgm:cxn modelId="{6B5C7332-53C1-44A1-987C-DD115C27287D}" type="presOf" srcId="{B0120D59-46F5-4609-8A90-D19147655A7C}" destId="{5E07831F-96AB-45D4-BDD8-76735DEC4F3D}" srcOrd="0" destOrd="0" presId="urn:microsoft.com/office/officeart/2005/8/layout/process2"/>
+    <dgm:cxn modelId="{B1AAA544-2A7A-462B-8263-6FCDC6C98228}" type="presOf" srcId="{0CC9A380-740E-4425-AC43-31F4F13B3004}" destId="{6C363702-4613-491B-B93A-F5677269E603}" srcOrd="1" destOrd="0" presId="urn:microsoft.com/office/officeart/2005/8/layout/process2"/>
+    <dgm:cxn modelId="{D724B969-C453-40A9-A4DD-724E37D812DE}" type="presOf" srcId="{16DB864F-1D40-4E34-8BD9-F1C660CD2CFB}" destId="{D5C5BD5A-4727-46B4-AED3-2156E2F1911C}" srcOrd="0" destOrd="0" presId="urn:microsoft.com/office/officeart/2005/8/layout/process2"/>
+    <dgm:cxn modelId="{94C5DB3A-31F4-43ED-AF25-F5889F60EB0E}" type="presOf" srcId="{4E8DDCF5-1131-4B7B-8DC9-CA1D909DEB4C}" destId="{015423F5-9245-4C68-91D2-E0D99B323ECB}" srcOrd="0" destOrd="0" presId="urn:microsoft.com/office/officeart/2005/8/layout/process2"/>
     <dgm:cxn modelId="{417CA51D-93DA-40F2-8DB1-5C199B54D276}" type="presOf" srcId="{6909E702-DF4A-4621-83E4-C7AE51A47D48}" destId="{189D6A4B-21E2-4FCD-A1A9-B0A37070679D}" srcOrd="0" destOrd="0" presId="urn:microsoft.com/office/officeart/2005/8/layout/process2"/>
     <dgm:cxn modelId="{D497E32E-9E75-4ED1-AB75-FDC6416370FF}" type="presOf" srcId="{1E64BDA1-8C1C-4293-9ECF-B16190F3555C}" destId="{85ACBFE3-ED12-472D-9155-8AECC46A625D}" srcOrd="1" destOrd="0" presId="urn:microsoft.com/office/officeart/2005/8/layout/process2"/>
-    <dgm:cxn modelId="{6B5C7332-53C1-44A1-987C-DD115C27287D}" type="presOf" srcId="{B0120D59-46F5-4609-8A90-D19147655A7C}" destId="{5E07831F-96AB-45D4-BDD8-76735DEC4F3D}" srcOrd="0" destOrd="0" presId="urn:microsoft.com/office/officeart/2005/8/layout/process2"/>
-    <dgm:cxn modelId="{94C5DB3A-31F4-43ED-AF25-F5889F60EB0E}" type="presOf" srcId="{4E8DDCF5-1131-4B7B-8DC9-CA1D909DEB4C}" destId="{015423F5-9245-4C68-91D2-E0D99B323ECB}" srcOrd="0" destOrd="0" presId="urn:microsoft.com/office/officeart/2005/8/layout/process2"/>
+    <dgm:cxn modelId="{CCBB2E18-AEAA-4DC0-9E3C-F88CDCA45059}" type="presOf" srcId="{F27D3CED-FAAD-45A0-B25C-96C0B097E61C}" destId="{228957F4-EE3C-408A-83BB-E73D4ED2802F}" srcOrd="1" destOrd="0" presId="urn:microsoft.com/office/officeart/2005/8/layout/process2"/>
     <dgm:cxn modelId="{67A6795E-B981-4D59-8045-63955DC05E94}" type="presOf" srcId="{B8A5FD80-BDA8-4DB0-BAA6-7D996DB83F32}" destId="{F99DF6A8-FCCC-45FE-984E-74BB5D13A325}" srcOrd="1" destOrd="0" presId="urn:microsoft.com/office/officeart/2005/8/layout/process2"/>
-    <dgm:cxn modelId="{B1AAA544-2A7A-462B-8263-6FCDC6C98228}" type="presOf" srcId="{0CC9A380-740E-4425-AC43-31F4F13B3004}" destId="{6C363702-4613-491B-B93A-F5677269E603}" srcOrd="1" destOrd="0" presId="urn:microsoft.com/office/officeart/2005/8/layout/process2"/>
-    <dgm:cxn modelId="{3C976765-D4C8-4738-B7C4-C1318D78CD1F}" srcId="{831248B5-42BE-41CC-B00B-93FDF821FE9F}" destId="{6909E702-DF4A-4621-83E4-C7AE51A47D48}" srcOrd="0" destOrd="0" parTransId="{1DE2D664-EDBC-46EB-96F3-DDBF3F502ACD}" sibTransId="{76AC9EB8-B499-4014-9C2D-CF84A71AB784}"/>
-    <dgm:cxn modelId="{F15E6F49-4000-47CC-8885-1783141097E5}" srcId="{831248B5-42BE-41CC-B00B-93FDF821FE9F}" destId="{9A14F079-F04B-4CC9-9700-618484CACBA1}" srcOrd="7" destOrd="0" parTransId="{6B6E3BE4-034D-49F9-B705-99516622DF0B}" sibTransId="{E9A69AA7-B434-477C-A848-F3319E85C266}"/>
-    <dgm:cxn modelId="{D724B969-C453-40A9-A4DD-724E37D812DE}" type="presOf" srcId="{16DB864F-1D40-4E34-8BD9-F1C660CD2CFB}" destId="{D5C5BD5A-4727-46B4-AED3-2156E2F1911C}" srcOrd="0" destOrd="0" presId="urn:microsoft.com/office/officeart/2005/8/layout/process2"/>
+    <dgm:cxn modelId="{17625CDE-390A-4A16-A1DA-1A2728D2592E}" srcId="{831248B5-42BE-41CC-B00B-93FDF821FE9F}" destId="{B0120D59-46F5-4609-8A90-D19147655A7C}" srcOrd="2" destOrd="0" parTransId="{8B65003E-F843-4BAC-92BF-31469B2EB546}" sibTransId="{05504F13-8F6D-4A96-A060-7C7C04BCCDC5}"/>
+    <dgm:cxn modelId="{7951D0FC-694C-465C-9AEF-49EFD7FC6F31}" srcId="{831248B5-42BE-41CC-B00B-93FDF821FE9F}" destId="{F77B9BF5-4593-4B18-BA5C-8BE2B8071A44}" srcOrd="5" destOrd="0" parTransId="{AB9DBF93-67DD-431C-9F2B-6F4233019072}" sibTransId="{B8A5FD80-BDA8-4DB0-BAA6-7D996DB83F32}"/>
+    <dgm:cxn modelId="{88F421F2-D2A7-469A-8DCA-2378615C3DC3}" type="presOf" srcId="{6BB4A08D-9009-408D-A672-847AAAD9D481}" destId="{DE8A9ADE-4EA7-4E5F-9B22-8F0A88EF3F94}" srcOrd="0" destOrd="0" presId="urn:microsoft.com/office/officeart/2005/8/layout/process2"/>
+    <dgm:cxn modelId="{BE13A2BF-22E0-4EFB-A743-7E04366FF557}" type="presOf" srcId="{44D9E930-28F8-42A2-AEDE-C2AF9832F680}" destId="{CFBA9DB8-BD38-47A9-83E9-C039D73A7363}" srcOrd="0" destOrd="0" presId="urn:microsoft.com/office/officeart/2005/8/layout/process2"/>
+    <dgm:cxn modelId="{2F596BCC-CA9C-4A5D-9021-F5F196D3E80D}" srcId="{831248B5-42BE-41CC-B00B-93FDF821FE9F}" destId="{4E8DDCF5-1131-4B7B-8DC9-CA1D909DEB4C}" srcOrd="3" destOrd="0" parTransId="{5D085E46-E5F5-4C17-A2B4-EEDB4B73AAFC}" sibTransId="{1E64BDA1-8C1C-4293-9ECF-B16190F3555C}"/>
+    <dgm:cxn modelId="{2D6458B8-D429-4A32-8FAC-D38FBB9C07AF}" type="presOf" srcId="{9A14F079-F04B-4CC9-9700-618484CACBA1}" destId="{C66BF0E9-CB5D-486D-B436-1555A05A59F0}" srcOrd="0" destOrd="0" presId="urn:microsoft.com/office/officeart/2005/8/layout/process2"/>
+    <dgm:cxn modelId="{1B41AA09-DD62-4EB7-9BBC-88AFF9167CB2}" type="presOf" srcId="{BEF039B9-78B3-44AC-BCD2-D5D97EFF241A}" destId="{6B4A65B5-2DFC-4228-9C5F-110DC47622B7}" srcOrd="1" destOrd="0" presId="urn:microsoft.com/office/officeart/2005/8/layout/process2"/>
     <dgm:cxn modelId="{70AE856C-5F5E-4DEC-B46B-465564D97C8A}" type="presOf" srcId="{05504F13-8F6D-4A96-A060-7C7C04BCCDC5}" destId="{FC02DA56-149D-4855-9DCF-0DD82448A01C}" srcOrd="1" destOrd="0" presId="urn:microsoft.com/office/officeart/2005/8/layout/process2"/>
-    <dgm:cxn modelId="{74E0374E-C34F-4DBF-9C88-16D4690BFED2}" type="presOf" srcId="{F27D3CED-FAAD-45A0-B25C-96C0B097E61C}" destId="{99F1D40A-DB5B-4C5D-98D8-82EDE31912FE}" srcOrd="0" destOrd="0" presId="urn:microsoft.com/office/officeart/2005/8/layout/process2"/>
-    <dgm:cxn modelId="{C1508D8D-DC9F-4A4C-B426-EDCB0C2D4635}" type="presOf" srcId="{BEF039B9-78B3-44AC-BCD2-D5D97EFF241A}" destId="{AA747EB2-8553-4BFB-A459-0AE4760BF603}" srcOrd="0" destOrd="0" presId="urn:microsoft.com/office/officeart/2005/8/layout/process2"/>
-    <dgm:cxn modelId="{97036991-5E3A-46EC-8150-B28E18F668ED}" type="presOf" srcId="{1E64BDA1-8C1C-4293-9ECF-B16190F3555C}" destId="{BB051662-59CA-41A7-A56A-FFBA00380174}" srcOrd="0" destOrd="0" presId="urn:microsoft.com/office/officeart/2005/8/layout/process2"/>
-    <dgm:cxn modelId="{1FAAEAA8-DA69-4D24-A321-784C7150EC4E}" srcId="{831248B5-42BE-41CC-B00B-93FDF821FE9F}" destId="{16DB864F-1D40-4E34-8BD9-F1C660CD2CFB}" srcOrd="1" destOrd="0" parTransId="{93C0F5D2-7285-4DBC-9CFC-540D03F09FCC}" sibTransId="{0CC9A380-740E-4425-AC43-31F4F13B3004}"/>
-    <dgm:cxn modelId="{E273DFAF-B31F-4432-9592-248697CD484E}" type="presOf" srcId="{0CC9A380-740E-4425-AC43-31F4F13B3004}" destId="{70E8EFBD-24AF-49C1-AB74-E0E433B72786}" srcOrd="0" destOrd="0" presId="urn:microsoft.com/office/officeart/2005/8/layout/process2"/>
-    <dgm:cxn modelId="{2BFA0FB1-DBF7-4A7A-A74C-9B7753CD19FE}" type="presOf" srcId="{F77B9BF5-4593-4B18-BA5C-8BE2B8071A44}" destId="{52BF1B02-38BA-490D-B49F-F7F428D4159F}" srcOrd="0" destOrd="0" presId="urn:microsoft.com/office/officeart/2005/8/layout/process2"/>
-    <dgm:cxn modelId="{CA6ECBB7-3C85-4C7D-B933-A652218F8480}" type="presOf" srcId="{76AC9EB8-B499-4014-9C2D-CF84A71AB784}" destId="{E5D9E9D1-B554-4B69-88C2-23DB15039166}" srcOrd="0" destOrd="0" presId="urn:microsoft.com/office/officeart/2005/8/layout/process2"/>
-    <dgm:cxn modelId="{2D6458B8-D429-4A32-8FAC-D38FBB9C07AF}" type="presOf" srcId="{9A14F079-F04B-4CC9-9700-618484CACBA1}" destId="{C66BF0E9-CB5D-486D-B436-1555A05A59F0}" srcOrd="0" destOrd="0" presId="urn:microsoft.com/office/officeart/2005/8/layout/process2"/>
-    <dgm:cxn modelId="{BE13A2BF-22E0-4EFB-A743-7E04366FF557}" type="presOf" srcId="{44D9E930-28F8-42A2-AEDE-C2AF9832F680}" destId="{CFBA9DB8-BD38-47A9-83E9-C039D73A7363}" srcOrd="0" destOrd="0" presId="urn:microsoft.com/office/officeart/2005/8/layout/process2"/>
-    <dgm:cxn modelId="{9E8B0EC8-CDD5-4D01-BB78-42B94FC3B680}" srcId="{831248B5-42BE-41CC-B00B-93FDF821FE9F}" destId="{44D9E930-28F8-42A2-AEDE-C2AF9832F680}" srcOrd="6" destOrd="0" parTransId="{F461D74D-E1BE-4262-9A51-8AF93A2A9DAE}" sibTransId="{BEF039B9-78B3-44AC-BCD2-D5D97EFF241A}"/>
-    <dgm:cxn modelId="{2F596BCC-CA9C-4A5D-9021-F5F196D3E80D}" srcId="{831248B5-42BE-41CC-B00B-93FDF821FE9F}" destId="{4E8DDCF5-1131-4B7B-8DC9-CA1D909DEB4C}" srcOrd="3" destOrd="0" parTransId="{5D085E46-E5F5-4C17-A2B4-EEDB4B73AAFC}" sibTransId="{1E64BDA1-8C1C-4293-9ECF-B16190F3555C}"/>
-    <dgm:cxn modelId="{902323CF-0A5E-4ECB-AB85-D3ACCE8529C8}" type="presOf" srcId="{76AC9EB8-B499-4014-9C2D-CF84A71AB784}" destId="{7BEE8685-09E9-4964-906A-51AD9B41B2B2}" srcOrd="1" destOrd="0" presId="urn:microsoft.com/office/officeart/2005/8/layout/process2"/>
-    <dgm:cxn modelId="{96CE0AD5-C6CE-45A8-A85E-9565EFC97971}" type="presOf" srcId="{B8A5FD80-BDA8-4DB0-BAA6-7D996DB83F32}" destId="{FFAB1546-EE89-4905-B200-014D9D15DEB5}" srcOrd="0" destOrd="0" presId="urn:microsoft.com/office/officeart/2005/8/layout/process2"/>
-    <dgm:cxn modelId="{17625CDE-390A-4A16-A1DA-1A2728D2592E}" srcId="{831248B5-42BE-41CC-B00B-93FDF821FE9F}" destId="{B0120D59-46F5-4609-8A90-D19147655A7C}" srcOrd="2" destOrd="0" parTransId="{8B65003E-F843-4BAC-92BF-31469B2EB546}" sibTransId="{05504F13-8F6D-4A96-A060-7C7C04BCCDC5}"/>
-    <dgm:cxn modelId="{88F421F2-D2A7-469A-8DCA-2378615C3DC3}" type="presOf" srcId="{6BB4A08D-9009-408D-A672-847AAAD9D481}" destId="{DE8A9ADE-4EA7-4E5F-9B22-8F0A88EF3F94}" srcOrd="0" destOrd="0" presId="urn:microsoft.com/office/officeart/2005/8/layout/process2"/>
-    <dgm:cxn modelId="{62E71CF5-02C6-426F-B29D-352D349A767B}" type="presOf" srcId="{831248B5-42BE-41CC-B00B-93FDF821FE9F}" destId="{D7B6869B-4E62-4ED6-98D4-117812227983}" srcOrd="0" destOrd="0" presId="urn:microsoft.com/office/officeart/2005/8/layout/process2"/>
-    <dgm:cxn modelId="{AFB1F2F6-1307-4941-86BA-4A12F4B9B558}" type="presOf" srcId="{05504F13-8F6D-4A96-A060-7C7C04BCCDC5}" destId="{C3ADE6CA-9FE3-4A69-9EF9-3DEB92BC6215}" srcOrd="0" destOrd="0" presId="urn:microsoft.com/office/officeart/2005/8/layout/process2"/>
-    <dgm:cxn modelId="{7951D0FC-694C-465C-9AEF-49EFD7FC6F31}" srcId="{831248B5-42BE-41CC-B00B-93FDF821FE9F}" destId="{F77B9BF5-4593-4B18-BA5C-8BE2B8071A44}" srcOrd="5" destOrd="0" parTransId="{AB9DBF93-67DD-431C-9F2B-6F4233019072}" sibTransId="{B8A5FD80-BDA8-4DB0-BAA6-7D996DB83F32}"/>
     <dgm:cxn modelId="{E5C19EE4-CFFB-483E-A68C-7DCC76A5FFC6}" type="presParOf" srcId="{D7B6869B-4E62-4ED6-98D4-117812227983}" destId="{189D6A4B-21E2-4FCD-A1A9-B0A37070679D}" srcOrd="0" destOrd="0" presId="urn:microsoft.com/office/officeart/2005/8/layout/process2"/>
     <dgm:cxn modelId="{5BF10D62-1437-4C72-9C38-50537DECC45B}" type="presParOf" srcId="{D7B6869B-4E62-4ED6-98D4-117812227983}" destId="{E5D9E9D1-B554-4B69-88C2-23DB15039166}" srcOrd="1" destOrd="0" presId="urn:microsoft.com/office/officeart/2005/8/layout/process2"/>
     <dgm:cxn modelId="{4E3BD007-D482-4E1B-9A3A-647A8788D420}" type="presParOf" srcId="{E5D9E9D1-B554-4B69-88C2-23DB15039166}" destId="{7BEE8685-09E9-4964-906A-51AD9B41B2B2}" srcOrd="0" destOrd="0" presId="urn:microsoft.com/office/officeart/2005/8/layout/process2"/>
@@ -10275,6 +11330,13 @@
         </dgm:presLayoutVars>
       </dgm:prSet>
       <dgm:spPr/>
+      <dgm:t>
+        <a:bodyPr/>
+        <a:lstStyle/>
+        <a:p>
+          <a:endParaRPr lang="en-US"/>
+        </a:p>
+      </dgm:t>
     </dgm:pt>
     <dgm:pt modelId="{BE10170A-FDA7-46C6-8080-0CD272A11F79}" type="pres">
       <dgm:prSet presAssocID="{A50D5CE9-E57C-47DB-BC25-0E5B3A25D369}" presName="node" presStyleLbl="node1" presStyleIdx="0" presStyleCnt="6">
@@ -10283,14 +11345,35 @@
         </dgm:presLayoutVars>
       </dgm:prSet>
       <dgm:spPr/>
+      <dgm:t>
+        <a:bodyPr/>
+        <a:lstStyle/>
+        <a:p>
+          <a:endParaRPr lang="en-US"/>
+        </a:p>
+      </dgm:t>
     </dgm:pt>
     <dgm:pt modelId="{9CB5DCF6-A9AB-46CF-8F54-44562297832B}" type="pres">
       <dgm:prSet presAssocID="{6BB16651-A2C7-44E6-8B71-595F1464C6E6}" presName="sibTrans" presStyleLbl="sibTrans2D1" presStyleIdx="0" presStyleCnt="6"/>
       <dgm:spPr/>
+      <dgm:t>
+        <a:bodyPr/>
+        <a:lstStyle/>
+        <a:p>
+          <a:endParaRPr lang="en-US"/>
+        </a:p>
+      </dgm:t>
     </dgm:pt>
     <dgm:pt modelId="{532A4D80-CC45-47DE-9B33-C25D9F0311CD}" type="pres">
       <dgm:prSet presAssocID="{6BB16651-A2C7-44E6-8B71-595F1464C6E6}" presName="connectorText" presStyleLbl="sibTrans2D1" presStyleIdx="0" presStyleCnt="6"/>
       <dgm:spPr/>
+      <dgm:t>
+        <a:bodyPr/>
+        <a:lstStyle/>
+        <a:p>
+          <a:endParaRPr lang="en-US"/>
+        </a:p>
+      </dgm:t>
     </dgm:pt>
     <dgm:pt modelId="{10C40DD1-8F53-4982-AE25-5D301BBB4035}" type="pres">
       <dgm:prSet presAssocID="{48370AF3-FC86-4D8C-8C54-83EAC2041CE6}" presName="node" presStyleLbl="node1" presStyleIdx="1" presStyleCnt="6">
@@ -10299,14 +11382,35 @@
         </dgm:presLayoutVars>
       </dgm:prSet>
       <dgm:spPr/>
+      <dgm:t>
+        <a:bodyPr/>
+        <a:lstStyle/>
+        <a:p>
+          <a:endParaRPr lang="en-US"/>
+        </a:p>
+      </dgm:t>
     </dgm:pt>
     <dgm:pt modelId="{AF055774-033E-4FAB-99C5-EF82DA73AF6B}" type="pres">
       <dgm:prSet presAssocID="{F7548831-CA11-41DD-8ECC-17CA536DA611}" presName="sibTrans" presStyleLbl="sibTrans2D1" presStyleIdx="1" presStyleCnt="6"/>
       <dgm:spPr/>
+      <dgm:t>
+        <a:bodyPr/>
+        <a:lstStyle/>
+        <a:p>
+          <a:endParaRPr lang="en-US"/>
+        </a:p>
+      </dgm:t>
     </dgm:pt>
     <dgm:pt modelId="{4E111617-F5D3-4634-A4E7-55A35BA10C3B}" type="pres">
       <dgm:prSet presAssocID="{F7548831-CA11-41DD-8ECC-17CA536DA611}" presName="connectorText" presStyleLbl="sibTrans2D1" presStyleIdx="1" presStyleCnt="6"/>
       <dgm:spPr/>
+      <dgm:t>
+        <a:bodyPr/>
+        <a:lstStyle/>
+        <a:p>
+          <a:endParaRPr lang="en-US"/>
+        </a:p>
+      </dgm:t>
     </dgm:pt>
     <dgm:pt modelId="{6B2B7F8F-AC97-4494-991D-C5A102C5BF61}" type="pres">
       <dgm:prSet presAssocID="{1DF69D38-253C-4136-A31C-13D074756DBD}" presName="node" presStyleLbl="node1" presStyleIdx="2" presStyleCnt="6">
@@ -10315,14 +11419,35 @@
         </dgm:presLayoutVars>
       </dgm:prSet>
       <dgm:spPr/>
+      <dgm:t>
+        <a:bodyPr/>
+        <a:lstStyle/>
+        <a:p>
+          <a:endParaRPr lang="en-US"/>
+        </a:p>
+      </dgm:t>
     </dgm:pt>
     <dgm:pt modelId="{8B3EA9F3-EF7C-4031-8349-AFC02CD2E8E9}" type="pres">
       <dgm:prSet presAssocID="{18589C4B-236C-4770-ACA6-5F2BC1925825}" presName="sibTrans" presStyleLbl="sibTrans2D1" presStyleIdx="2" presStyleCnt="6"/>
       <dgm:spPr/>
+      <dgm:t>
+        <a:bodyPr/>
+        <a:lstStyle/>
+        <a:p>
+          <a:endParaRPr lang="en-US"/>
+        </a:p>
+      </dgm:t>
     </dgm:pt>
     <dgm:pt modelId="{76D2A737-E894-45DA-A9E2-0913B236F12E}" type="pres">
       <dgm:prSet presAssocID="{18589C4B-236C-4770-ACA6-5F2BC1925825}" presName="connectorText" presStyleLbl="sibTrans2D1" presStyleIdx="2" presStyleCnt="6"/>
       <dgm:spPr/>
+      <dgm:t>
+        <a:bodyPr/>
+        <a:lstStyle/>
+        <a:p>
+          <a:endParaRPr lang="en-US"/>
+        </a:p>
+      </dgm:t>
     </dgm:pt>
     <dgm:pt modelId="{B38A756C-2FBC-4753-8A72-C64909D7B55D}" type="pres">
       <dgm:prSet presAssocID="{82D99C4C-3601-4F2B-B062-F76B7FA58351}" presName="node" presStyleLbl="node1" presStyleIdx="3" presStyleCnt="6">
@@ -10331,14 +11456,35 @@
         </dgm:presLayoutVars>
       </dgm:prSet>
       <dgm:spPr/>
+      <dgm:t>
+        <a:bodyPr/>
+        <a:lstStyle/>
+        <a:p>
+          <a:endParaRPr lang="en-US"/>
+        </a:p>
+      </dgm:t>
     </dgm:pt>
     <dgm:pt modelId="{C0492A94-958F-4DF2-8E31-D0E5D431B110}" type="pres">
       <dgm:prSet presAssocID="{2CEB24EB-0E4B-4978-B141-AD1017CE08DB}" presName="sibTrans" presStyleLbl="sibTrans2D1" presStyleIdx="3" presStyleCnt="6"/>
       <dgm:spPr/>
+      <dgm:t>
+        <a:bodyPr/>
+        <a:lstStyle/>
+        <a:p>
+          <a:endParaRPr lang="en-US"/>
+        </a:p>
+      </dgm:t>
     </dgm:pt>
     <dgm:pt modelId="{5BD3947E-EAF4-4999-8F41-16C31CDD1897}" type="pres">
       <dgm:prSet presAssocID="{2CEB24EB-0E4B-4978-B141-AD1017CE08DB}" presName="connectorText" presStyleLbl="sibTrans2D1" presStyleIdx="3" presStyleCnt="6"/>
       <dgm:spPr/>
+      <dgm:t>
+        <a:bodyPr/>
+        <a:lstStyle/>
+        <a:p>
+          <a:endParaRPr lang="en-US"/>
+        </a:p>
+      </dgm:t>
     </dgm:pt>
     <dgm:pt modelId="{1AD34968-D5D1-4171-B98B-6A348B13B975}" type="pres">
       <dgm:prSet presAssocID="{7D0E5FE9-BEBD-455F-9242-519724FB6C96}" presName="node" presStyleLbl="node1" presStyleIdx="4" presStyleCnt="6">
@@ -10347,14 +11493,35 @@
         </dgm:presLayoutVars>
       </dgm:prSet>
       <dgm:spPr/>
+      <dgm:t>
+        <a:bodyPr/>
+        <a:lstStyle/>
+        <a:p>
+          <a:endParaRPr lang="en-US"/>
+        </a:p>
+      </dgm:t>
     </dgm:pt>
     <dgm:pt modelId="{3FD4A819-E359-4474-A779-65CA5E4E5F5E}" type="pres">
       <dgm:prSet presAssocID="{CB2D6001-FAA4-49C6-8385-9A9576EB7A0B}" presName="sibTrans" presStyleLbl="sibTrans2D1" presStyleIdx="4" presStyleCnt="6"/>
       <dgm:spPr/>
+      <dgm:t>
+        <a:bodyPr/>
+        <a:lstStyle/>
+        <a:p>
+          <a:endParaRPr lang="en-US"/>
+        </a:p>
+      </dgm:t>
     </dgm:pt>
     <dgm:pt modelId="{D229D606-AC96-466B-9F97-EAB3C96DE430}" type="pres">
       <dgm:prSet presAssocID="{CB2D6001-FAA4-49C6-8385-9A9576EB7A0B}" presName="connectorText" presStyleLbl="sibTrans2D1" presStyleIdx="4" presStyleCnt="6"/>
       <dgm:spPr/>
+      <dgm:t>
+        <a:bodyPr/>
+        <a:lstStyle/>
+        <a:p>
+          <a:endParaRPr lang="en-US"/>
+        </a:p>
+      </dgm:t>
     </dgm:pt>
     <dgm:pt modelId="{372A6A97-E412-4CCA-A607-235CF3A22C9C}" type="pres">
       <dgm:prSet presAssocID="{9C08A4B8-0C14-4C76-8B82-048ACA771F15}" presName="node" presStyleLbl="node1" presStyleIdx="5" presStyleCnt="6">
@@ -10363,42 +11530,63 @@
         </dgm:presLayoutVars>
       </dgm:prSet>
       <dgm:spPr/>
+      <dgm:t>
+        <a:bodyPr/>
+        <a:lstStyle/>
+        <a:p>
+          <a:endParaRPr lang="en-US"/>
+        </a:p>
+      </dgm:t>
     </dgm:pt>
     <dgm:pt modelId="{B33D451D-E7ED-453E-BBDD-2A7104931649}" type="pres">
       <dgm:prSet presAssocID="{9928AC29-F93D-4104-B656-07B79942F478}" presName="sibTrans" presStyleLbl="sibTrans2D1" presStyleIdx="5" presStyleCnt="6"/>
       <dgm:spPr/>
+      <dgm:t>
+        <a:bodyPr/>
+        <a:lstStyle/>
+        <a:p>
+          <a:endParaRPr lang="en-US"/>
+        </a:p>
+      </dgm:t>
     </dgm:pt>
     <dgm:pt modelId="{F23F354F-B930-43EC-A3E6-2AA7B3937FDE}" type="pres">
       <dgm:prSet presAssocID="{9928AC29-F93D-4104-B656-07B79942F478}" presName="connectorText" presStyleLbl="sibTrans2D1" presStyleIdx="5" presStyleCnt="6"/>
       <dgm:spPr/>
+      <dgm:t>
+        <a:bodyPr/>
+        <a:lstStyle/>
+        <a:p>
+          <a:endParaRPr lang="en-US"/>
+        </a:p>
+      </dgm:t>
     </dgm:pt>
   </dgm:ptLst>
   <dgm:cxnLst>
-    <dgm:cxn modelId="{2A800102-3E86-4CE6-B237-FF976FE460A5}" type="presOf" srcId="{18589C4B-236C-4770-ACA6-5F2BC1925825}" destId="{8B3EA9F3-EF7C-4031-8349-AFC02CD2E8E9}" srcOrd="0" destOrd="0" presId="urn:microsoft.com/office/officeart/2005/8/layout/cycle2"/>
-    <dgm:cxn modelId="{73A6D81D-B121-4772-B9DC-D989684794EC}" type="presOf" srcId="{9928AC29-F93D-4104-B656-07B79942F478}" destId="{B33D451D-E7ED-453E-BBDD-2A7104931649}" srcOrd="0" destOrd="0" presId="urn:microsoft.com/office/officeart/2005/8/layout/cycle2"/>
-    <dgm:cxn modelId="{7B997E21-E386-4BDB-BA73-FEFE3B52E673}" type="presOf" srcId="{1DF69D38-253C-4136-A31C-13D074756DBD}" destId="{6B2B7F8F-AC97-4494-991D-C5A102C5BF61}" srcOrd="0" destOrd="0" presId="urn:microsoft.com/office/officeart/2005/8/layout/cycle2"/>
-    <dgm:cxn modelId="{B8047E24-67A3-4FF3-A06A-9E28AB623A31}" type="presOf" srcId="{F7548831-CA11-41DD-8ECC-17CA536DA611}" destId="{AF055774-033E-4FAB-99C5-EF82DA73AF6B}" srcOrd="0" destOrd="0" presId="urn:microsoft.com/office/officeart/2005/8/layout/cycle2"/>
-    <dgm:cxn modelId="{D7756D26-48D8-4543-8ECF-B43045B6A7A2}" type="presOf" srcId="{6BB16651-A2C7-44E6-8B71-595F1464C6E6}" destId="{9CB5DCF6-A9AB-46CF-8F54-44562297832B}" srcOrd="0" destOrd="0" presId="urn:microsoft.com/office/officeart/2005/8/layout/cycle2"/>
-    <dgm:cxn modelId="{6C92652C-2ECF-4C26-BCCB-EFA2B76571F3}" type="presOf" srcId="{CB2D6001-FAA4-49C6-8385-9A9576EB7A0B}" destId="{D229D606-AC96-466B-9F97-EAB3C96DE430}" srcOrd="1" destOrd="0" presId="urn:microsoft.com/office/officeart/2005/8/layout/cycle2"/>
-    <dgm:cxn modelId="{656CE130-0515-41FF-B2F2-2BD43856E3D0}" srcId="{7D813336-3D77-46FD-BFBE-B927186F4EE8}" destId="{7D0E5FE9-BEBD-455F-9242-519724FB6C96}" srcOrd="4" destOrd="0" parTransId="{594E2760-2BA1-4C56-8104-2C3A58C07462}" sibTransId="{CB2D6001-FAA4-49C6-8385-9A9576EB7A0B}"/>
-    <dgm:cxn modelId="{48826F36-B9DF-44EC-8ED7-EAA8DE65A165}" type="presOf" srcId="{2CEB24EB-0E4B-4978-B141-AD1017CE08DB}" destId="{C0492A94-958F-4DF2-8E31-D0E5D431B110}" srcOrd="0" destOrd="0" presId="urn:microsoft.com/office/officeart/2005/8/layout/cycle2"/>
-    <dgm:cxn modelId="{4E474562-B74A-44EB-B45F-D3DD735B2501}" srcId="{7D813336-3D77-46FD-BFBE-B927186F4EE8}" destId="{82D99C4C-3601-4F2B-B062-F76B7FA58351}" srcOrd="3" destOrd="0" parTransId="{3F9BE72A-4745-41D5-8CC6-99AC9FE77223}" sibTransId="{2CEB24EB-0E4B-4978-B141-AD1017CE08DB}"/>
-    <dgm:cxn modelId="{1EDB6766-CD7C-4414-9C27-EBE463506CFF}" srcId="{7D813336-3D77-46FD-BFBE-B927186F4EE8}" destId="{9C08A4B8-0C14-4C76-8B82-048ACA771F15}" srcOrd="5" destOrd="0" parTransId="{28249315-D3C7-43BE-B88A-6DD1138B7A0C}" sibTransId="{9928AC29-F93D-4104-B656-07B79942F478}"/>
-    <dgm:cxn modelId="{4A6FDB47-80DA-4A96-8D2C-B887792CB495}" type="presOf" srcId="{9C08A4B8-0C14-4C76-8B82-048ACA771F15}" destId="{372A6A97-E412-4CCA-A607-235CF3A22C9C}" srcOrd="0" destOrd="0" presId="urn:microsoft.com/office/officeart/2005/8/layout/cycle2"/>
-    <dgm:cxn modelId="{A150B94E-B2C2-4D6C-9C4B-F76456348E67}" srcId="{7D813336-3D77-46FD-BFBE-B927186F4EE8}" destId="{48370AF3-FC86-4D8C-8C54-83EAC2041CE6}" srcOrd="1" destOrd="0" parTransId="{AB741C83-841B-426D-A5E0-6EEA4C052CE4}" sibTransId="{F7548831-CA11-41DD-8ECC-17CA536DA611}"/>
-    <dgm:cxn modelId="{8A9D6073-56F9-4A3D-A71D-5DB15EB2E2ED}" type="presOf" srcId="{A50D5CE9-E57C-47DB-BC25-0E5B3A25D369}" destId="{BE10170A-FDA7-46C6-8080-0CD272A11F79}" srcOrd="0" destOrd="0" presId="urn:microsoft.com/office/officeart/2005/8/layout/cycle2"/>
-    <dgm:cxn modelId="{E422C681-256E-41AA-A0D8-4F7AD719AE70}" type="presOf" srcId="{18589C4B-236C-4770-ACA6-5F2BC1925825}" destId="{76D2A737-E894-45DA-A9E2-0913B236F12E}" srcOrd="1" destOrd="0" presId="urn:microsoft.com/office/officeart/2005/8/layout/cycle2"/>
-    <dgm:cxn modelId="{E4650F96-8B96-45DB-9B8B-739BA4DAFC00}" type="presOf" srcId="{2CEB24EB-0E4B-4978-B141-AD1017CE08DB}" destId="{5BD3947E-EAF4-4999-8F41-16C31CDD1897}" srcOrd="1" destOrd="0" presId="urn:microsoft.com/office/officeart/2005/8/layout/cycle2"/>
-    <dgm:cxn modelId="{5A8FC996-E36A-4A4D-B9A9-E0F5F95CDF30}" type="presOf" srcId="{7D0E5FE9-BEBD-455F-9242-519724FB6C96}" destId="{1AD34968-D5D1-4171-B98B-6A348B13B975}" srcOrd="0" destOrd="0" presId="urn:microsoft.com/office/officeart/2005/8/layout/cycle2"/>
-    <dgm:cxn modelId="{6B494198-39DB-42F7-8AB5-4A5BE7D87F39}" type="presOf" srcId="{9928AC29-F93D-4104-B656-07B79942F478}" destId="{F23F354F-B930-43EC-A3E6-2AA7B3937FDE}" srcOrd="1" destOrd="0" presId="urn:microsoft.com/office/officeart/2005/8/layout/cycle2"/>
-    <dgm:cxn modelId="{5DE7A598-F75C-47B9-8814-209880B6FE11}" srcId="{7D813336-3D77-46FD-BFBE-B927186F4EE8}" destId="{1DF69D38-253C-4136-A31C-13D074756DBD}" srcOrd="2" destOrd="0" parTransId="{7471E316-4330-4726-8E0C-E8DF4CBE672C}" sibTransId="{18589C4B-236C-4770-ACA6-5F2BC1925825}"/>
-    <dgm:cxn modelId="{E7A5AF9B-C11A-40EC-9AE6-7726E1A9A711}" type="presOf" srcId="{F7548831-CA11-41DD-8ECC-17CA536DA611}" destId="{4E111617-F5D3-4634-A4E7-55A35BA10C3B}" srcOrd="1" destOrd="0" presId="urn:microsoft.com/office/officeart/2005/8/layout/cycle2"/>
-    <dgm:cxn modelId="{072D75B5-AE8A-4BF9-813C-52F86070C69F}" type="presOf" srcId="{82D99C4C-3601-4F2B-B062-F76B7FA58351}" destId="{B38A756C-2FBC-4753-8A72-C64909D7B55D}" srcOrd="0" destOrd="0" presId="urn:microsoft.com/office/officeart/2005/8/layout/cycle2"/>
-    <dgm:cxn modelId="{A7F74FB7-397D-4268-8170-C932BF344E33}" type="presOf" srcId="{48370AF3-FC86-4D8C-8C54-83EAC2041CE6}" destId="{10C40DD1-8F53-4982-AE25-5D301BBB4035}" srcOrd="0" destOrd="0" presId="urn:microsoft.com/office/officeart/2005/8/layout/cycle2"/>
-    <dgm:cxn modelId="{E25464BC-A09B-48BD-B113-8CA3576F5146}" type="presOf" srcId="{CB2D6001-FAA4-49C6-8385-9A9576EB7A0B}" destId="{3FD4A819-E359-4474-A779-65CA5E4E5F5E}" srcOrd="0" destOrd="0" presId="urn:microsoft.com/office/officeart/2005/8/layout/cycle2"/>
-    <dgm:cxn modelId="{64927DD7-80D9-485A-AE3F-823FDF4E1B88}" type="presOf" srcId="{7D813336-3D77-46FD-BFBE-B927186F4EE8}" destId="{1F7049C3-AAE1-4856-8433-BA85AFDAFBB4}" srcOrd="0" destOrd="0" presId="urn:microsoft.com/office/officeart/2005/8/layout/cycle2"/>
     <dgm:cxn modelId="{59B76DF1-434E-481D-A352-8E17439334E8}" type="presOf" srcId="{6BB16651-A2C7-44E6-8B71-595F1464C6E6}" destId="{532A4D80-CC45-47DE-9B33-C25D9F0311CD}" srcOrd="1" destOrd="0" presId="urn:microsoft.com/office/officeart/2005/8/layout/cycle2"/>
     <dgm:cxn modelId="{3476ECF5-227F-4D63-9092-E8019B1A260C}" srcId="{7D813336-3D77-46FD-BFBE-B927186F4EE8}" destId="{A50D5CE9-E57C-47DB-BC25-0E5B3A25D369}" srcOrd="0" destOrd="0" parTransId="{97BD9E98-8AC2-41C2-9323-5F440CC4246A}" sibTransId="{6BB16651-A2C7-44E6-8B71-595F1464C6E6}"/>
+    <dgm:cxn modelId="{4A6FDB47-80DA-4A96-8D2C-B887792CB495}" type="presOf" srcId="{9C08A4B8-0C14-4C76-8B82-048ACA771F15}" destId="{372A6A97-E412-4CCA-A607-235CF3A22C9C}" srcOrd="0" destOrd="0" presId="urn:microsoft.com/office/officeart/2005/8/layout/cycle2"/>
+    <dgm:cxn modelId="{5DE7A598-F75C-47B9-8814-209880B6FE11}" srcId="{7D813336-3D77-46FD-BFBE-B927186F4EE8}" destId="{1DF69D38-253C-4136-A31C-13D074756DBD}" srcOrd="2" destOrd="0" parTransId="{7471E316-4330-4726-8E0C-E8DF4CBE672C}" sibTransId="{18589C4B-236C-4770-ACA6-5F2BC1925825}"/>
+    <dgm:cxn modelId="{2A800102-3E86-4CE6-B237-FF976FE460A5}" type="presOf" srcId="{18589C4B-236C-4770-ACA6-5F2BC1925825}" destId="{8B3EA9F3-EF7C-4031-8349-AFC02CD2E8E9}" srcOrd="0" destOrd="0" presId="urn:microsoft.com/office/officeart/2005/8/layout/cycle2"/>
+    <dgm:cxn modelId="{B8047E24-67A3-4FF3-A06A-9E28AB623A31}" type="presOf" srcId="{F7548831-CA11-41DD-8ECC-17CA536DA611}" destId="{AF055774-033E-4FAB-99C5-EF82DA73AF6B}" srcOrd="0" destOrd="0" presId="urn:microsoft.com/office/officeart/2005/8/layout/cycle2"/>
+    <dgm:cxn modelId="{8A9D6073-56F9-4A3D-A71D-5DB15EB2E2ED}" type="presOf" srcId="{A50D5CE9-E57C-47DB-BC25-0E5B3A25D369}" destId="{BE10170A-FDA7-46C6-8080-0CD272A11F79}" srcOrd="0" destOrd="0" presId="urn:microsoft.com/office/officeart/2005/8/layout/cycle2"/>
+    <dgm:cxn modelId="{4E474562-B74A-44EB-B45F-D3DD735B2501}" srcId="{7D813336-3D77-46FD-BFBE-B927186F4EE8}" destId="{82D99C4C-3601-4F2B-B062-F76B7FA58351}" srcOrd="3" destOrd="0" parTransId="{3F9BE72A-4745-41D5-8CC6-99AC9FE77223}" sibTransId="{2CEB24EB-0E4B-4978-B141-AD1017CE08DB}"/>
+    <dgm:cxn modelId="{64927DD7-80D9-485A-AE3F-823FDF4E1B88}" type="presOf" srcId="{7D813336-3D77-46FD-BFBE-B927186F4EE8}" destId="{1F7049C3-AAE1-4856-8433-BA85AFDAFBB4}" srcOrd="0" destOrd="0" presId="urn:microsoft.com/office/officeart/2005/8/layout/cycle2"/>
+    <dgm:cxn modelId="{7B997E21-E386-4BDB-BA73-FEFE3B52E673}" type="presOf" srcId="{1DF69D38-253C-4136-A31C-13D074756DBD}" destId="{6B2B7F8F-AC97-4494-991D-C5A102C5BF61}" srcOrd="0" destOrd="0" presId="urn:microsoft.com/office/officeart/2005/8/layout/cycle2"/>
+    <dgm:cxn modelId="{1EDB6766-CD7C-4414-9C27-EBE463506CFF}" srcId="{7D813336-3D77-46FD-BFBE-B927186F4EE8}" destId="{9C08A4B8-0C14-4C76-8B82-048ACA771F15}" srcOrd="5" destOrd="0" parTransId="{28249315-D3C7-43BE-B88A-6DD1138B7A0C}" sibTransId="{9928AC29-F93D-4104-B656-07B79942F478}"/>
+    <dgm:cxn modelId="{6B494198-39DB-42F7-8AB5-4A5BE7D87F39}" type="presOf" srcId="{9928AC29-F93D-4104-B656-07B79942F478}" destId="{F23F354F-B930-43EC-A3E6-2AA7B3937FDE}" srcOrd="1" destOrd="0" presId="urn:microsoft.com/office/officeart/2005/8/layout/cycle2"/>
+    <dgm:cxn modelId="{E25464BC-A09B-48BD-B113-8CA3576F5146}" type="presOf" srcId="{CB2D6001-FAA4-49C6-8385-9A9576EB7A0B}" destId="{3FD4A819-E359-4474-A779-65CA5E4E5F5E}" srcOrd="0" destOrd="0" presId="urn:microsoft.com/office/officeart/2005/8/layout/cycle2"/>
+    <dgm:cxn modelId="{A7F74FB7-397D-4268-8170-C932BF344E33}" type="presOf" srcId="{48370AF3-FC86-4D8C-8C54-83EAC2041CE6}" destId="{10C40DD1-8F53-4982-AE25-5D301BBB4035}" srcOrd="0" destOrd="0" presId="urn:microsoft.com/office/officeart/2005/8/layout/cycle2"/>
+    <dgm:cxn modelId="{E422C681-256E-41AA-A0D8-4F7AD719AE70}" type="presOf" srcId="{18589C4B-236C-4770-ACA6-5F2BC1925825}" destId="{76D2A737-E894-45DA-A9E2-0913B236F12E}" srcOrd="1" destOrd="0" presId="urn:microsoft.com/office/officeart/2005/8/layout/cycle2"/>
+    <dgm:cxn modelId="{072D75B5-AE8A-4BF9-813C-52F86070C69F}" type="presOf" srcId="{82D99C4C-3601-4F2B-B062-F76B7FA58351}" destId="{B38A756C-2FBC-4753-8A72-C64909D7B55D}" srcOrd="0" destOrd="0" presId="urn:microsoft.com/office/officeart/2005/8/layout/cycle2"/>
+    <dgm:cxn modelId="{73A6D81D-B121-4772-B9DC-D989684794EC}" type="presOf" srcId="{9928AC29-F93D-4104-B656-07B79942F478}" destId="{B33D451D-E7ED-453E-BBDD-2A7104931649}" srcOrd="0" destOrd="0" presId="urn:microsoft.com/office/officeart/2005/8/layout/cycle2"/>
+    <dgm:cxn modelId="{D7756D26-48D8-4543-8ECF-B43045B6A7A2}" type="presOf" srcId="{6BB16651-A2C7-44E6-8B71-595F1464C6E6}" destId="{9CB5DCF6-A9AB-46CF-8F54-44562297832B}" srcOrd="0" destOrd="0" presId="urn:microsoft.com/office/officeart/2005/8/layout/cycle2"/>
+    <dgm:cxn modelId="{A150B94E-B2C2-4D6C-9C4B-F76456348E67}" srcId="{7D813336-3D77-46FD-BFBE-B927186F4EE8}" destId="{48370AF3-FC86-4D8C-8C54-83EAC2041CE6}" srcOrd="1" destOrd="0" parTransId="{AB741C83-841B-426D-A5E0-6EEA4C052CE4}" sibTransId="{F7548831-CA11-41DD-8ECC-17CA536DA611}"/>
+    <dgm:cxn modelId="{5A8FC996-E36A-4A4D-B9A9-E0F5F95CDF30}" type="presOf" srcId="{7D0E5FE9-BEBD-455F-9242-519724FB6C96}" destId="{1AD34968-D5D1-4171-B98B-6A348B13B975}" srcOrd="0" destOrd="0" presId="urn:microsoft.com/office/officeart/2005/8/layout/cycle2"/>
+    <dgm:cxn modelId="{E4650F96-8B96-45DB-9B8B-739BA4DAFC00}" type="presOf" srcId="{2CEB24EB-0E4B-4978-B141-AD1017CE08DB}" destId="{5BD3947E-EAF4-4999-8F41-16C31CDD1897}" srcOrd="1" destOrd="0" presId="urn:microsoft.com/office/officeart/2005/8/layout/cycle2"/>
+    <dgm:cxn modelId="{48826F36-B9DF-44EC-8ED7-EAA8DE65A165}" type="presOf" srcId="{2CEB24EB-0E4B-4978-B141-AD1017CE08DB}" destId="{C0492A94-958F-4DF2-8E31-D0E5D431B110}" srcOrd="0" destOrd="0" presId="urn:microsoft.com/office/officeart/2005/8/layout/cycle2"/>
+    <dgm:cxn modelId="{6C92652C-2ECF-4C26-BCCB-EFA2B76571F3}" type="presOf" srcId="{CB2D6001-FAA4-49C6-8385-9A9576EB7A0B}" destId="{D229D606-AC96-466B-9F97-EAB3C96DE430}" srcOrd="1" destOrd="0" presId="urn:microsoft.com/office/officeart/2005/8/layout/cycle2"/>
+    <dgm:cxn modelId="{E7A5AF9B-C11A-40EC-9AE6-7726E1A9A711}" type="presOf" srcId="{F7548831-CA11-41DD-8ECC-17CA536DA611}" destId="{4E111617-F5D3-4634-A4E7-55A35BA10C3B}" srcOrd="1" destOrd="0" presId="urn:microsoft.com/office/officeart/2005/8/layout/cycle2"/>
+    <dgm:cxn modelId="{656CE130-0515-41FF-B2F2-2BD43856E3D0}" srcId="{7D813336-3D77-46FD-BFBE-B927186F4EE8}" destId="{7D0E5FE9-BEBD-455F-9242-519724FB6C96}" srcOrd="4" destOrd="0" parTransId="{594E2760-2BA1-4C56-8104-2C3A58C07462}" sibTransId="{CB2D6001-FAA4-49C6-8385-9A9576EB7A0B}"/>
     <dgm:cxn modelId="{755746E8-407D-44DE-81DE-2817DFAC9717}" type="presParOf" srcId="{1F7049C3-AAE1-4856-8433-BA85AFDAFBB4}" destId="{BE10170A-FDA7-46C6-8080-0CD272A11F79}" srcOrd="0" destOrd="0" presId="urn:microsoft.com/office/officeart/2005/8/layout/cycle2"/>
     <dgm:cxn modelId="{3CC0E0F5-28E0-4741-9540-40DA4F37F3CB}" type="presParOf" srcId="{1F7049C3-AAE1-4856-8433-BA85AFDAFBB4}" destId="{9CB5DCF6-A9AB-46CF-8F54-44562297832B}" srcOrd="1" destOrd="0" presId="urn:microsoft.com/office/officeart/2005/8/layout/cycle2"/>
     <dgm:cxn modelId="{754C5F5A-FF0E-468D-9F76-F99066A63CA1}" type="presParOf" srcId="{9CB5DCF6-A9AB-46CF-8F54-44562297832B}" destId="{532A4D80-CC45-47DE-9B33-C25D9F0311CD}" srcOrd="0" destOrd="0" presId="urn:microsoft.com/office/officeart/2005/8/layout/cycle2"/>
@@ -10492,7 +11680,7 @@
         </a:bodyPr>
         <a:lstStyle/>
         <a:p>
-          <a:pPr marL="0" lvl="0" indent="0" algn="ctr" defTabSz="355600">
+          <a:pPr lvl="0" algn="ctr" defTabSz="355600">
             <a:lnSpc>
               <a:spcPct val="90000"/>
             </a:lnSpc>
@@ -10502,7 +11690,6 @@
             <a:spcAft>
               <a:spcPct val="35000"/>
             </a:spcAft>
-            <a:buNone/>
           </a:pPr>
           <a:r>
             <a:rPr lang="en-US" sz="800" kern="1200"/>
@@ -10565,7 +11752,7 @@
         </a:bodyPr>
         <a:lstStyle/>
         <a:p>
-          <a:pPr marL="0" lvl="0" indent="0" algn="ctr" defTabSz="266700">
+          <a:pPr lvl="0" algn="ctr" defTabSz="266700">
             <a:lnSpc>
               <a:spcPct val="90000"/>
             </a:lnSpc>
@@ -10575,7 +11762,6 @@
             <a:spcAft>
               <a:spcPct val="35000"/>
             </a:spcAft>
-            <a:buNone/>
           </a:pPr>
           <a:endParaRPr lang="en-US" sz="600" kern="1200"/>
         </a:p>
@@ -10636,7 +11822,7 @@
         </a:bodyPr>
         <a:lstStyle/>
         <a:p>
-          <a:pPr marL="0" lvl="0" indent="0" algn="ctr" defTabSz="355600">
+          <a:pPr lvl="0" algn="ctr" defTabSz="355600">
             <a:lnSpc>
               <a:spcPct val="90000"/>
             </a:lnSpc>
@@ -10646,7 +11832,6 @@
             <a:spcAft>
               <a:spcPct val="35000"/>
             </a:spcAft>
-            <a:buNone/>
           </a:pPr>
           <a:r>
             <a:rPr lang="en-US" sz="800" kern="1200"/>
@@ -10709,7 +11894,7 @@
         </a:bodyPr>
         <a:lstStyle/>
         <a:p>
-          <a:pPr marL="0" lvl="0" indent="0" algn="ctr" defTabSz="266700">
+          <a:pPr lvl="0" algn="ctr" defTabSz="266700">
             <a:lnSpc>
               <a:spcPct val="90000"/>
             </a:lnSpc>
@@ -10719,7 +11904,6 @@
             <a:spcAft>
               <a:spcPct val="35000"/>
             </a:spcAft>
-            <a:buNone/>
           </a:pPr>
           <a:endParaRPr lang="en-US" sz="600" kern="1200"/>
         </a:p>
@@ -10780,7 +11964,7 @@
         </a:bodyPr>
         <a:lstStyle/>
         <a:p>
-          <a:pPr marL="0" lvl="0" indent="0" algn="ctr" defTabSz="355600">
+          <a:pPr lvl="0" algn="ctr" defTabSz="355600">
             <a:lnSpc>
               <a:spcPct val="90000"/>
             </a:lnSpc>
@@ -10790,7 +11974,6 @@
             <a:spcAft>
               <a:spcPct val="35000"/>
             </a:spcAft>
-            <a:buNone/>
           </a:pPr>
           <a:r>
             <a:rPr lang="en-US" sz="800" kern="1200"/>
@@ -10853,7 +12036,7 @@
         </a:bodyPr>
         <a:lstStyle/>
         <a:p>
-          <a:pPr marL="0" lvl="0" indent="0" algn="ctr" defTabSz="266700">
+          <a:pPr lvl="0" algn="ctr" defTabSz="266700">
             <a:lnSpc>
               <a:spcPct val="90000"/>
             </a:lnSpc>
@@ -10863,7 +12046,6 @@
             <a:spcAft>
               <a:spcPct val="35000"/>
             </a:spcAft>
-            <a:buNone/>
           </a:pPr>
           <a:endParaRPr lang="en-US" sz="600" kern="1200"/>
         </a:p>
@@ -10929,7 +12111,7 @@
         </a:bodyPr>
         <a:lstStyle/>
         <a:p>
-          <a:pPr marL="0" lvl="0" indent="0" algn="ctr" defTabSz="355600">
+          <a:pPr lvl="0" algn="ctr" defTabSz="355600">
             <a:lnSpc>
               <a:spcPct val="90000"/>
             </a:lnSpc>
@@ -10939,7 +12121,6 @@
             <a:spcAft>
               <a:spcPct val="35000"/>
             </a:spcAft>
-            <a:buNone/>
           </a:pPr>
           <a:r>
             <a:rPr lang="en-US" sz="800" kern="1200"/>
@@ -11020,7 +12201,7 @@
         </a:bodyPr>
         <a:lstStyle/>
         <a:p>
-          <a:pPr marL="0" lvl="0" indent="0" algn="ctr" defTabSz="355600">
+          <a:pPr lvl="0" algn="ctr" defTabSz="355600">
             <a:lnSpc>
               <a:spcPct val="90000"/>
             </a:lnSpc>
@@ -11030,7 +12211,6 @@
             <a:spcAft>
               <a:spcPct val="35000"/>
             </a:spcAft>
-            <a:buNone/>
           </a:pPr>
           <a:r>
             <a:rPr lang="en-US" sz="800" kern="1200"/>
@@ -11093,7 +12273,7 @@
         </a:bodyPr>
         <a:lstStyle/>
         <a:p>
-          <a:pPr marL="0" lvl="0" indent="0" algn="ctr" defTabSz="311150">
+          <a:pPr lvl="0" algn="ctr" defTabSz="311150">
             <a:lnSpc>
               <a:spcPct val="90000"/>
             </a:lnSpc>
@@ -11103,7 +12283,6 @@
             <a:spcAft>
               <a:spcPct val="35000"/>
             </a:spcAft>
-            <a:buNone/>
           </a:pPr>
           <a:endParaRPr lang="en-US" sz="700" kern="1200"/>
         </a:p>
@@ -11164,7 +12343,7 @@
         </a:bodyPr>
         <a:lstStyle/>
         <a:p>
-          <a:pPr marL="0" lvl="0" indent="0" algn="ctr" defTabSz="355600">
+          <a:pPr lvl="0" algn="ctr" defTabSz="355600">
             <a:lnSpc>
               <a:spcPct val="90000"/>
             </a:lnSpc>
@@ -11174,7 +12353,6 @@
             <a:spcAft>
               <a:spcPct val="35000"/>
             </a:spcAft>
-            <a:buNone/>
           </a:pPr>
           <a:r>
             <a:rPr lang="en-US" sz="800" kern="1200"/>
@@ -11182,7 +12360,7 @@
           </a:r>
         </a:p>
         <a:p>
-          <a:pPr marL="0" lvl="0" indent="0" algn="ctr" defTabSz="355600">
+          <a:pPr lvl="0" algn="ctr" defTabSz="355600">
             <a:lnSpc>
               <a:spcPct val="90000"/>
             </a:lnSpc>
@@ -11192,7 +12370,6 @@
             <a:spcAft>
               <a:spcPct val="35000"/>
             </a:spcAft>
-            <a:buNone/>
           </a:pPr>
           <a:r>
             <a:rPr lang="en-US" sz="800" kern="1200"/>
@@ -11255,7 +12432,7 @@
         </a:bodyPr>
         <a:lstStyle/>
         <a:p>
-          <a:pPr marL="0" lvl="0" indent="0" algn="ctr" defTabSz="311150">
+          <a:pPr lvl="0" algn="ctr" defTabSz="311150">
             <a:lnSpc>
               <a:spcPct val="90000"/>
             </a:lnSpc>
@@ -11265,7 +12442,6 @@
             <a:spcAft>
               <a:spcPct val="35000"/>
             </a:spcAft>
-            <a:buNone/>
           </a:pPr>
           <a:endParaRPr lang="en-US" sz="700" kern="1200"/>
         </a:p>
@@ -11326,7 +12502,7 @@
         </a:bodyPr>
         <a:lstStyle/>
         <a:p>
-          <a:pPr marL="0" lvl="0" indent="0" algn="ctr" defTabSz="355600">
+          <a:pPr lvl="0" algn="ctr" defTabSz="355600">
             <a:lnSpc>
               <a:spcPct val="90000"/>
             </a:lnSpc>
@@ -11336,7 +12512,6 @@
             <a:spcAft>
               <a:spcPct val="35000"/>
             </a:spcAft>
-            <a:buNone/>
           </a:pPr>
           <a:r>
             <a:rPr lang="en-US" sz="800" kern="1200"/>
@@ -11344,7 +12519,7 @@
           </a:r>
         </a:p>
         <a:p>
-          <a:pPr marL="0" lvl="0" indent="0" algn="ctr" defTabSz="355600">
+          <a:pPr lvl="0" algn="ctr" defTabSz="355600">
             <a:lnSpc>
               <a:spcPct val="90000"/>
             </a:lnSpc>
@@ -11354,7 +12529,6 @@
             <a:spcAft>
               <a:spcPct val="35000"/>
             </a:spcAft>
-            <a:buNone/>
           </a:pPr>
           <a:r>
             <a:rPr lang="en-US" sz="800" kern="1200"/>
@@ -11417,7 +12591,7 @@
         </a:bodyPr>
         <a:lstStyle/>
         <a:p>
-          <a:pPr marL="0" lvl="0" indent="0" algn="ctr" defTabSz="311150">
+          <a:pPr lvl="0" algn="ctr" defTabSz="311150">
             <a:lnSpc>
               <a:spcPct val="90000"/>
             </a:lnSpc>
@@ -11427,7 +12601,6 @@
             <a:spcAft>
               <a:spcPct val="35000"/>
             </a:spcAft>
-            <a:buNone/>
           </a:pPr>
           <a:endParaRPr lang="en-US" sz="700" kern="1200"/>
         </a:p>
@@ -11488,7 +12661,7 @@
         </a:bodyPr>
         <a:lstStyle/>
         <a:p>
-          <a:pPr marL="0" lvl="0" indent="0" algn="ctr" defTabSz="355600">
+          <a:pPr lvl="0" algn="ctr" defTabSz="355600">
             <a:lnSpc>
               <a:spcPct val="90000"/>
             </a:lnSpc>
@@ -11498,7 +12671,6 @@
             <a:spcAft>
               <a:spcPct val="35000"/>
             </a:spcAft>
-            <a:buNone/>
           </a:pPr>
           <a:r>
             <a:rPr lang="en-US" sz="800" kern="1200"/>
@@ -11506,7 +12678,7 @@
           </a:r>
         </a:p>
         <a:p>
-          <a:pPr marL="0" lvl="0" indent="0" algn="ctr" defTabSz="355600">
+          <a:pPr lvl="0" algn="ctr" defTabSz="355600">
             <a:lnSpc>
               <a:spcPct val="90000"/>
             </a:lnSpc>
@@ -11516,7 +12688,6 @@
             <a:spcAft>
               <a:spcPct val="35000"/>
             </a:spcAft>
-            <a:buNone/>
           </a:pPr>
           <a:r>
             <a:rPr lang="en-US" sz="800" kern="1200"/>
@@ -11579,7 +12750,7 @@
         </a:bodyPr>
         <a:lstStyle/>
         <a:p>
-          <a:pPr marL="0" lvl="0" indent="0" algn="ctr" defTabSz="311150">
+          <a:pPr lvl="0" algn="ctr" defTabSz="311150">
             <a:lnSpc>
               <a:spcPct val="90000"/>
             </a:lnSpc>
@@ -11589,7 +12760,6 @@
             <a:spcAft>
               <a:spcPct val="35000"/>
             </a:spcAft>
-            <a:buNone/>
           </a:pPr>
           <a:endParaRPr lang="en-US" sz="700" kern="1200"/>
         </a:p>
@@ -11650,7 +12820,7 @@
         </a:bodyPr>
         <a:lstStyle/>
         <a:p>
-          <a:pPr marL="0" lvl="0" indent="0" algn="ctr" defTabSz="355600">
+          <a:pPr lvl="0" algn="ctr" defTabSz="355600">
             <a:lnSpc>
               <a:spcPct val="90000"/>
             </a:lnSpc>
@@ -11660,7 +12830,6 @@
             <a:spcAft>
               <a:spcPct val="35000"/>
             </a:spcAft>
-            <a:buNone/>
           </a:pPr>
           <a:r>
             <a:rPr lang="en-US" sz="800" kern="1200"/>
@@ -11668,7 +12837,7 @@
           </a:r>
         </a:p>
         <a:p>
-          <a:pPr marL="0" lvl="0" indent="0" algn="ctr" defTabSz="355600">
+          <a:pPr lvl="0" algn="ctr" defTabSz="355600">
             <a:lnSpc>
               <a:spcPct val="90000"/>
             </a:lnSpc>
@@ -11678,7 +12847,6 @@
             <a:spcAft>
               <a:spcPct val="35000"/>
             </a:spcAft>
-            <a:buNone/>
           </a:pPr>
           <a:r>
             <a:rPr lang="en-US" sz="800" kern="1200"/>
@@ -11741,7 +12909,7 @@
         </a:bodyPr>
         <a:lstStyle/>
         <a:p>
-          <a:pPr marL="0" lvl="0" indent="0" algn="ctr" defTabSz="311150">
+          <a:pPr lvl="0" algn="ctr" defTabSz="311150">
             <a:lnSpc>
               <a:spcPct val="90000"/>
             </a:lnSpc>
@@ -11751,7 +12919,6 @@
             <a:spcAft>
               <a:spcPct val="35000"/>
             </a:spcAft>
-            <a:buNone/>
           </a:pPr>
           <a:endParaRPr lang="en-US" sz="700" kern="1200"/>
         </a:p>
@@ -11812,7 +12979,7 @@
         </a:bodyPr>
         <a:lstStyle/>
         <a:p>
-          <a:pPr marL="0" lvl="0" indent="0" algn="ctr" defTabSz="355600">
+          <a:pPr lvl="0" algn="ctr" defTabSz="355600">
             <a:lnSpc>
               <a:spcPct val="90000"/>
             </a:lnSpc>
@@ -11822,7 +12989,6 @@
             <a:spcAft>
               <a:spcPct val="35000"/>
             </a:spcAft>
-            <a:buNone/>
           </a:pPr>
           <a:r>
             <a:rPr lang="en-US" sz="800" kern="1200"/>
@@ -11830,7 +12996,7 @@
           </a:r>
         </a:p>
         <a:p>
-          <a:pPr marL="0" lvl="0" indent="0" algn="ctr" defTabSz="355600">
+          <a:pPr lvl="0" algn="ctr" defTabSz="355600">
             <a:lnSpc>
               <a:spcPct val="90000"/>
             </a:lnSpc>
@@ -11840,7 +13006,6 @@
             <a:spcAft>
               <a:spcPct val="35000"/>
             </a:spcAft>
-            <a:buNone/>
           </a:pPr>
           <a:r>
             <a:rPr lang="en-US" sz="800" kern="1200"/>
@@ -11903,7 +13068,7 @@
         </a:bodyPr>
         <a:lstStyle/>
         <a:p>
-          <a:pPr marL="0" lvl="0" indent="0" algn="ctr" defTabSz="311150">
+          <a:pPr lvl="0" algn="ctr" defTabSz="311150">
             <a:lnSpc>
               <a:spcPct val="90000"/>
             </a:lnSpc>
@@ -11913,7 +13078,6 @@
             <a:spcAft>
               <a:spcPct val="35000"/>
             </a:spcAft>
-            <a:buNone/>
           </a:pPr>
           <a:endParaRPr lang="en-US" sz="700" kern="1200"/>
         </a:p>
@@ -11974,7 +13138,7 @@
         </a:bodyPr>
         <a:lstStyle/>
         <a:p>
-          <a:pPr marL="0" lvl="0" indent="0" algn="ctr" defTabSz="355600">
+          <a:pPr lvl="0" algn="ctr" defTabSz="355600">
             <a:lnSpc>
               <a:spcPct val="90000"/>
             </a:lnSpc>
@@ -11984,7 +13148,6 @@
             <a:spcAft>
               <a:spcPct val="35000"/>
             </a:spcAft>
-            <a:buNone/>
           </a:pPr>
           <a:r>
             <a:rPr lang="en-US" sz="800" kern="1200"/>
@@ -11992,7 +13155,7 @@
           </a:r>
         </a:p>
         <a:p>
-          <a:pPr marL="0" lvl="0" indent="0" algn="ctr" defTabSz="355600">
+          <a:pPr lvl="0" algn="ctr" defTabSz="355600">
             <a:lnSpc>
               <a:spcPct val="90000"/>
             </a:lnSpc>
@@ -12002,7 +13165,6 @@
             <a:spcAft>
               <a:spcPct val="35000"/>
             </a:spcAft>
-            <a:buNone/>
           </a:pPr>
           <a:r>
             <a:rPr lang="en-US" sz="800" kern="1200"/>
@@ -12065,7 +13227,7 @@
         </a:bodyPr>
         <a:lstStyle/>
         <a:p>
-          <a:pPr marL="0" lvl="0" indent="0" algn="ctr" defTabSz="311150">
+          <a:pPr lvl="0" algn="ctr" defTabSz="311150">
             <a:lnSpc>
               <a:spcPct val="90000"/>
             </a:lnSpc>
@@ -12075,7 +13237,6 @@
             <a:spcAft>
               <a:spcPct val="35000"/>
             </a:spcAft>
-            <a:buNone/>
           </a:pPr>
           <a:endParaRPr lang="en-US" sz="700" kern="1200"/>
         </a:p>
@@ -12141,7 +13302,7 @@
         </a:bodyPr>
         <a:lstStyle/>
         <a:p>
-          <a:pPr marL="0" lvl="0" indent="0" algn="ctr" defTabSz="355600">
+          <a:pPr lvl="0" algn="ctr" defTabSz="355600">
             <a:lnSpc>
               <a:spcPct val="90000"/>
             </a:lnSpc>
@@ -12151,7 +13312,6 @@
             <a:spcAft>
               <a:spcPct val="35000"/>
             </a:spcAft>
-            <a:buNone/>
           </a:pPr>
           <a:r>
             <a:rPr lang="en-US" sz="800" kern="1200"/>
@@ -12230,7 +13390,7 @@
         </a:bodyPr>
         <a:lstStyle/>
         <a:p>
-          <a:pPr marL="0" lvl="0" indent="0" algn="ctr" defTabSz="355600">
+          <a:pPr lvl="0" algn="ctr" defTabSz="355600">
             <a:lnSpc>
               <a:spcPct val="90000"/>
             </a:lnSpc>
@@ -12240,7 +13400,6 @@
             <a:spcAft>
               <a:spcPct val="35000"/>
             </a:spcAft>
-            <a:buNone/>
           </a:pPr>
           <a:r>
             <a:rPr lang="en-US" sz="800" kern="1200"/>
@@ -12303,7 +13462,7 @@
         </a:bodyPr>
         <a:lstStyle/>
         <a:p>
-          <a:pPr marL="0" lvl="0" indent="0" algn="ctr" defTabSz="266700">
+          <a:pPr lvl="0" algn="ctr" defTabSz="266700">
             <a:lnSpc>
               <a:spcPct val="90000"/>
             </a:lnSpc>
@@ -12313,7 +13472,6 @@
             <a:spcAft>
               <a:spcPct val="35000"/>
             </a:spcAft>
-            <a:buNone/>
           </a:pPr>
           <a:endParaRPr lang="en-US" sz="600" kern="1200"/>
         </a:p>
@@ -12377,7 +13535,7 @@
         </a:bodyPr>
         <a:lstStyle/>
         <a:p>
-          <a:pPr marL="0" lvl="0" indent="0" algn="ctr" defTabSz="355600">
+          <a:pPr lvl="0" algn="ctr" defTabSz="355600">
             <a:lnSpc>
               <a:spcPct val="90000"/>
             </a:lnSpc>
@@ -12387,7 +13545,6 @@
             <a:spcAft>
               <a:spcPct val="35000"/>
             </a:spcAft>
-            <a:buNone/>
           </a:pPr>
           <a:r>
             <a:rPr lang="en-US" sz="800" kern="1200"/>
@@ -12450,7 +13607,7 @@
         </a:bodyPr>
         <a:lstStyle/>
         <a:p>
-          <a:pPr marL="0" lvl="0" indent="0" algn="ctr" defTabSz="266700">
+          <a:pPr lvl="0" algn="ctr" defTabSz="266700">
             <a:lnSpc>
               <a:spcPct val="90000"/>
             </a:lnSpc>
@@ -12460,7 +13617,6 @@
             <a:spcAft>
               <a:spcPct val="35000"/>
             </a:spcAft>
-            <a:buNone/>
           </a:pPr>
           <a:endParaRPr lang="en-US" sz="600" kern="1200"/>
         </a:p>
@@ -12524,7 +13680,7 @@
         </a:bodyPr>
         <a:lstStyle/>
         <a:p>
-          <a:pPr marL="0" lvl="0" indent="0" algn="ctr" defTabSz="355600">
+          <a:pPr lvl="0" algn="ctr" defTabSz="355600">
             <a:lnSpc>
               <a:spcPct val="90000"/>
             </a:lnSpc>
@@ -12534,7 +13690,6 @@
             <a:spcAft>
               <a:spcPct val="35000"/>
             </a:spcAft>
-            <a:buNone/>
           </a:pPr>
           <a:r>
             <a:rPr lang="en-US" sz="800" kern="1200"/>
@@ -12597,7 +13752,7 @@
         </a:bodyPr>
         <a:lstStyle/>
         <a:p>
-          <a:pPr marL="0" lvl="0" indent="0" algn="ctr" defTabSz="266700">
+          <a:pPr lvl="0" algn="ctr" defTabSz="266700">
             <a:lnSpc>
               <a:spcPct val="90000"/>
             </a:lnSpc>
@@ -12607,7 +13762,6 @@
             <a:spcAft>
               <a:spcPct val="35000"/>
             </a:spcAft>
-            <a:buNone/>
           </a:pPr>
           <a:endParaRPr lang="en-US" sz="600" kern="1200"/>
         </a:p>
@@ -12671,7 +13825,7 @@
         </a:bodyPr>
         <a:lstStyle/>
         <a:p>
-          <a:pPr marL="0" lvl="0" indent="0" algn="ctr" defTabSz="355600">
+          <a:pPr lvl="0" algn="ctr" defTabSz="355600">
             <a:lnSpc>
               <a:spcPct val="90000"/>
             </a:lnSpc>
@@ -12681,7 +13835,6 @@
             <a:spcAft>
               <a:spcPct val="35000"/>
             </a:spcAft>
-            <a:buNone/>
           </a:pPr>
           <a:r>
             <a:rPr lang="en-US" sz="800" kern="1200"/>
@@ -12744,7 +13897,7 @@
         </a:bodyPr>
         <a:lstStyle/>
         <a:p>
-          <a:pPr marL="0" lvl="0" indent="0" algn="ctr" defTabSz="266700">
+          <a:pPr lvl="0" algn="ctr" defTabSz="266700">
             <a:lnSpc>
               <a:spcPct val="90000"/>
             </a:lnSpc>
@@ -12754,7 +13907,6 @@
             <a:spcAft>
               <a:spcPct val="35000"/>
             </a:spcAft>
-            <a:buNone/>
           </a:pPr>
           <a:endParaRPr lang="en-US" sz="600" kern="1200"/>
         </a:p>
@@ -12818,7 +13970,7 @@
         </a:bodyPr>
         <a:lstStyle/>
         <a:p>
-          <a:pPr marL="0" lvl="0" indent="0" algn="ctr" defTabSz="355600">
+          <a:pPr lvl="0" algn="ctr" defTabSz="355600">
             <a:lnSpc>
               <a:spcPct val="90000"/>
             </a:lnSpc>
@@ -12828,7 +13980,6 @@
             <a:spcAft>
               <a:spcPct val="35000"/>
             </a:spcAft>
-            <a:buNone/>
           </a:pPr>
           <a:r>
             <a:rPr lang="en-US" sz="800" kern="1200"/>
@@ -12891,7 +14042,7 @@
         </a:bodyPr>
         <a:lstStyle/>
         <a:p>
-          <a:pPr marL="0" lvl="0" indent="0" algn="ctr" defTabSz="266700">
+          <a:pPr lvl="0" algn="ctr" defTabSz="266700">
             <a:lnSpc>
               <a:spcPct val="90000"/>
             </a:lnSpc>
@@ -12901,7 +14052,6 @@
             <a:spcAft>
               <a:spcPct val="35000"/>
             </a:spcAft>
-            <a:buNone/>
           </a:pPr>
           <a:endParaRPr lang="en-US" sz="600" kern="1200"/>
         </a:p>
@@ -12965,7 +14115,7 @@
         </a:bodyPr>
         <a:lstStyle/>
         <a:p>
-          <a:pPr marL="0" lvl="0" indent="0" algn="ctr" defTabSz="355600">
+          <a:pPr lvl="0" algn="ctr" defTabSz="355600">
             <a:lnSpc>
               <a:spcPct val="90000"/>
             </a:lnSpc>
@@ -12975,7 +14125,6 @@
             <a:spcAft>
               <a:spcPct val="35000"/>
             </a:spcAft>
-            <a:buNone/>
           </a:pPr>
           <a:r>
             <a:rPr lang="en-US" sz="800" kern="1200"/>
@@ -13038,7 +14187,7 @@
         </a:bodyPr>
         <a:lstStyle/>
         <a:p>
-          <a:pPr marL="0" lvl="0" indent="0" algn="ctr" defTabSz="266700">
+          <a:pPr lvl="0" algn="ctr" defTabSz="266700">
             <a:lnSpc>
               <a:spcPct val="90000"/>
             </a:lnSpc>
@@ -13048,7 +14197,6 @@
             <a:spcAft>
               <a:spcPct val="35000"/>
             </a:spcAft>
-            <a:buNone/>
           </a:pPr>
           <a:endParaRPr lang="en-US" sz="600" kern="1200"/>
         </a:p>
@@ -16960,7 +18108,7 @@
 </file>
 
 <file path=customXml/itemProps1.xml><?xml version="1.0" encoding="utf-8"?>
-<ds:datastoreItem xmlns:ds="http://schemas.openxmlformats.org/officeDocument/2006/customXml" ds:itemID="{1052A4F3-7555-4922-BCF6-1A9A93A47F21}">
+<ds:datastoreItem xmlns:ds="http://schemas.openxmlformats.org/officeDocument/2006/customXml" ds:itemID="{63DA4814-FEA7-4307-ACB6-4C8CD0305139}">
   <ds:schemaRefs>
     <ds:schemaRef ds:uri="http://schemas.openxmlformats.org/officeDocument/2006/bibliography"/>
   </ds:schemaRefs>

</xml_diff>

<commit_message>
Update presentation and powerpoint slide which was sent to lecturer for review.
</commit_message>
<xml_diff>
--- a/PracticeModule.docx
+++ b/PracticeModule.docx
@@ -1,6 +1,6 @@
 
 <file path=word/document.xml><?xml version="1.0" encoding="utf-8"?>
-<w:document xmlns:wpc="http://schemas.microsoft.com/office/word/2010/wordprocessingCanvas" xmlns:cx="http://schemas.microsoft.com/office/drawing/2014/chartex" xmlns:cx1="http://schemas.microsoft.com/office/drawing/2015/9/8/chartex" xmlns:cx2="http://schemas.microsoft.com/office/drawing/2015/10/21/chartex" xmlns:cx3="http://schemas.microsoft.com/office/drawing/2016/5/9/chartex" xmlns:cx4="http://schemas.microsoft.com/office/drawing/2016/5/10/chartex" xmlns:cx5="http://schemas.microsoft.com/office/drawing/2016/5/11/chartex" xmlns:cx6="http://schemas.microsoft.com/office/drawing/2016/5/12/chartex" xmlns:cx7="http://schemas.microsoft.com/office/drawing/2016/5/13/chartex" xmlns:cx8="http://schemas.microsoft.com/office/drawing/2016/5/14/chartex" xmlns:mc="http://schemas.openxmlformats.org/markup-compatibility/2006" xmlns:aink="http://schemas.microsoft.com/office/drawing/2016/ink" xmlns:am3d="http://schemas.microsoft.com/office/drawing/2017/model3d" xmlns:o="urn:schemas-microsoft-com:office:office" xmlns:r="http://schemas.openxmlformats.org/officeDocument/2006/relationships" xmlns:m="http://schemas.openxmlformats.org/officeDocument/2006/math" xmlns:v="urn:schemas-microsoft-com:vml" xmlns:wp14="http://schemas.microsoft.com/office/word/2010/wordprocessingDrawing" xmlns:wp="http://schemas.openxmlformats.org/drawingml/2006/wordprocessingDrawing" xmlns:w10="urn:schemas-microsoft-com:office:word" xmlns:w="http://schemas.openxmlformats.org/wordprocessingml/2006/main" xmlns:w14="http://schemas.microsoft.com/office/word/2010/wordml" xmlns:w15="http://schemas.microsoft.com/office/word/2012/wordml" xmlns:w16cid="http://schemas.microsoft.com/office/word/2016/wordml/cid" xmlns:w16se="http://schemas.microsoft.com/office/word/2015/wordml/symex" xmlns:wpg="http://schemas.microsoft.com/office/word/2010/wordprocessingGroup" xmlns:wpi="http://schemas.microsoft.com/office/word/2010/wordprocessingInk" xmlns:wne="http://schemas.microsoft.com/office/word/2006/wordml" xmlns:wps="http://schemas.microsoft.com/office/word/2010/wordprocessingShape" mc:Ignorable="w14 w15 w16se w16cid wp14">
+<w:document xmlns:wpc="http://schemas.microsoft.com/office/word/2010/wordprocessingCanvas" xmlns:cx="http://schemas.microsoft.com/office/drawing/2014/chartex" xmlns:mc="http://schemas.openxmlformats.org/markup-compatibility/2006" xmlns:o="urn:schemas-microsoft-com:office:office" xmlns:r="http://schemas.openxmlformats.org/officeDocument/2006/relationships" xmlns:m="http://schemas.openxmlformats.org/officeDocument/2006/math" xmlns:v="urn:schemas-microsoft-com:vml" xmlns:wp14="http://schemas.microsoft.com/office/word/2010/wordprocessingDrawing" xmlns:wp="http://schemas.openxmlformats.org/drawingml/2006/wordprocessingDrawing" xmlns:w10="urn:schemas-microsoft-com:office:word" xmlns:w="http://schemas.openxmlformats.org/wordprocessingml/2006/main" xmlns:w14="http://schemas.microsoft.com/office/word/2010/wordml" xmlns:w15="http://schemas.microsoft.com/office/word/2012/wordml" xmlns:w16se="http://schemas.microsoft.com/office/word/2015/wordml/symex" xmlns:wpg="http://schemas.microsoft.com/office/word/2010/wordprocessingGroup" xmlns:wpi="http://schemas.microsoft.com/office/word/2010/wordprocessingInk" xmlns:wne="http://schemas.microsoft.com/office/word/2006/wordml" xmlns:wps="http://schemas.microsoft.com/office/word/2010/wordprocessingShape" mc:Ignorable="w14 w15 w16se wp14">
   <w:body>
     <w:p>
       <w:pPr>
@@ -442,6 +442,7 @@
       <w:r>
         <w:rPr>
           <w:noProof/>
+          <w:lang w:val="en-SG" w:eastAsia="zh-CN"/>
         </w:rPr>
         <w:drawing>
           <wp:inline distT="0" distB="0" distL="0" distR="0" wp14:anchorId="4EAAB4A7" wp14:editId="34D8ECB9">
@@ -559,6 +560,7 @@
         <w:rPr>
           <w:bCs/>
           <w:noProof/>
+          <w:lang w:val="en-SG" w:eastAsia="zh-CN"/>
         </w:rPr>
         <w:drawing>
           <wp:inline distT="0" distB="0" distL="0" distR="0" wp14:anchorId="26BB31D5" wp14:editId="27B21811">
@@ -625,6 +627,7 @@
       <w:r>
         <w:rPr>
           <w:noProof/>
+          <w:lang w:val="en-SG" w:eastAsia="zh-CN"/>
         </w:rPr>
         <w:drawing>
           <wp:inline distT="0" distB="0" distL="0" distR="0" wp14:anchorId="09D731E2" wp14:editId="35F24CBF">
@@ -727,6 +730,7 @@
       <w:r>
         <w:rPr>
           <w:noProof/>
+          <w:lang w:val="en-SG" w:eastAsia="zh-CN"/>
         </w:rPr>
         <w:drawing>
           <wp:inline distT="0" distB="0" distL="0" distR="0" wp14:anchorId="77E78158" wp14:editId="2B1823DA">
@@ -819,13 +823,7 @@
         <w:pStyle w:val="Text"/>
       </w:pPr>
       <w:r>
-        <w:t xml:space="preserve">At stage 2, input is passing through 32x32 </w:t>
-      </w:r>
-      <w:r>
-        <w:t>MaxPooling2D and Conv2D filter layers</w:t>
-      </w:r>
-      <w:r>
-        <w:t>. On the other hand, output of stage 1 is up</w:t>
+        <w:t>At stage 2, input is passing through 32x32 MaxPooling2D and Conv2D filter layers. On the other hand, output of stage 1 is up</w:t>
       </w:r>
       <w:r>
         <w:t>sized</w:t>
@@ -936,7 +934,9 @@
       <w:r>
         <w:rPr>
           <w:noProof/>
+          <w:lang w:val="en-SG" w:eastAsia="zh-CN"/>
         </w:rPr>
+        <w:lastRenderedPageBreak/>
         <w:drawing>
           <wp:inline distT="0" distB="0" distL="0" distR="0" wp14:anchorId="4C5DF45E" wp14:editId="60002090">
             <wp:extent cx="3256915" cy="1944427"/>
@@ -993,13 +993,7 @@
         <w:ind w:firstLine="0"/>
       </w:pPr>
       <w:r>
-        <w:t xml:space="preserve">Fig. 5.  Neural network </w:t>
-      </w:r>
-      <w:r>
-        <w:t>blocks</w:t>
-      </w:r>
-      <w:r>
-        <w:t xml:space="preserve"> from Stage 1 to Stage 5</w:t>
+        <w:t>Fig. 5.  Neural network blocks from Stage 1 to Stage 5</w:t>
       </w:r>
     </w:p>
     <w:p>
@@ -1022,13 +1016,7 @@
         <w:t xml:space="preserve"> </w:t>
       </w:r>
       <w:r>
-        <w:t>This concatenated array will be input into i</w:t>
-      </w:r>
-      <w:r>
-        <w:t>nterpolation value refiner</w:t>
-      </w:r>
-      <w:r>
-        <w:t xml:space="preserve"> (Green block in Fig. </w:t>
+        <w:t xml:space="preserve">This concatenated array will be input into interpolation value refiner (Green block in Fig. </w:t>
       </w:r>
       <w:r>
         <w:t>8</w:t>
@@ -1051,6 +1039,7 @@
       <w:r>
         <w:rPr>
           <w:noProof/>
+          <w:lang w:val="en-SG" w:eastAsia="zh-CN"/>
         </w:rPr>
         <w:drawing>
           <wp:inline distT="0" distB="0" distL="0" distR="0" wp14:anchorId="3A9B928C" wp14:editId="78364F37">
@@ -1115,13 +1104,7 @@
         <w:t>6</w:t>
       </w:r>
       <w:r>
-        <w:t xml:space="preserve">.  </w:t>
-      </w:r>
-      <w:r>
-        <w:t xml:space="preserve">Neural network layers from </w:t>
-      </w:r>
-      <w:r>
-        <w:t>Stage 1 to Stage 5</w:t>
+        <w:t>.  Neural network layers from Stage 1 to Stage 5</w:t>
       </w:r>
       <w:bookmarkEnd w:id="1"/>
     </w:p>
@@ -1199,6 +1182,7 @@
       <w:r>
         <w:rPr>
           <w:noProof/>
+          <w:lang w:val="en-SG" w:eastAsia="zh-CN"/>
         </w:rPr>
         <w:lastRenderedPageBreak/>
         <w:drawing>
@@ -1263,10 +1247,7 @@
         <w:t>7</w:t>
       </w:r>
       <w:r>
-        <w:t xml:space="preserve">.  Neural network layers from Stage </w:t>
-      </w:r>
-      <w:r>
-        <w:t>6</w:t>
+        <w:t>.  Neural network layers from Stage 6</w:t>
       </w:r>
     </w:p>
     <w:p>
@@ -1347,6 +1328,7 @@
           <w:bCs/>
           <w:noProof/>
           <w:color w:val="000000"/>
+          <w:lang w:val="en-SG" w:eastAsia="zh-CN"/>
         </w:rPr>
         <mc:AlternateContent>
           <mc:Choice Requires="wps">
@@ -1416,7 +1398,7 @@
               </wp:anchor>
             </w:drawing>
           </mc:Choice>
-          <mc:Fallback>
+          <mc:Fallback xmlns:w16cid="http://schemas.microsoft.com/office/word/2016/wordml/cid" xmlns:am3d="http://schemas.microsoft.com/office/drawing/2017/model3d" xmlns:aink="http://schemas.microsoft.com/office/drawing/2016/ink" xmlns:cx8="http://schemas.microsoft.com/office/drawing/2016/5/14/chartex" xmlns:cx7="http://schemas.microsoft.com/office/drawing/2016/5/13/chartex" xmlns:cx6="http://schemas.microsoft.com/office/drawing/2016/5/12/chartex" xmlns:cx5="http://schemas.microsoft.com/office/drawing/2016/5/11/chartex" xmlns:cx4="http://schemas.microsoft.com/office/drawing/2016/5/10/chartex" xmlns:cx3="http://schemas.microsoft.com/office/drawing/2016/5/9/chartex" xmlns:cx2="http://schemas.microsoft.com/office/drawing/2015/10/21/chartex" xmlns:cx1="http://schemas.microsoft.com/office/drawing/2015/9/8/chartex">
             <w:pict>
               <v:shapetype w14:anchorId="1FF2A014" id="_x0000_t67" coordsize="21600,21600" o:spt="67" adj="16200,5400" path="m0@0l@1@0@1,0@2,0@2@0,21600@0,10800,21600xe">
                 <v:stroke joinstyle="miter"/>
@@ -1446,6 +1428,7 @@
           <w:bCs/>
           <w:noProof/>
           <w:color w:val="000000"/>
+          <w:lang w:val="en-SG" w:eastAsia="zh-CN"/>
         </w:rPr>
         <mc:AlternateContent>
           <mc:Choice Requires="wps">
@@ -1556,6 +1539,7 @@
           <w:bCs/>
           <w:noProof/>
           <w:color w:val="000000"/>
+          <w:lang w:val="en-SG" w:eastAsia="zh-CN"/>
         </w:rPr>
         <mc:AlternateContent>
           <mc:Choice Requires="wps">
@@ -1622,7 +1606,7 @@
               </wp:anchor>
             </w:drawing>
           </mc:Choice>
-          <mc:Fallback>
+          <mc:Fallback xmlns:w16cid="http://schemas.microsoft.com/office/word/2016/wordml/cid" xmlns:am3d="http://schemas.microsoft.com/office/drawing/2017/model3d" xmlns:aink="http://schemas.microsoft.com/office/drawing/2016/ink" xmlns:cx8="http://schemas.microsoft.com/office/drawing/2016/5/14/chartex" xmlns:cx7="http://schemas.microsoft.com/office/drawing/2016/5/13/chartex" xmlns:cx6="http://schemas.microsoft.com/office/drawing/2016/5/12/chartex" xmlns:cx5="http://schemas.microsoft.com/office/drawing/2016/5/11/chartex" xmlns:cx4="http://schemas.microsoft.com/office/drawing/2016/5/10/chartex" xmlns:cx3="http://schemas.microsoft.com/office/drawing/2016/5/9/chartex" xmlns:cx2="http://schemas.microsoft.com/office/drawing/2015/10/21/chartex" xmlns:cx1="http://schemas.microsoft.com/office/drawing/2015/9/8/chartex">
             <w:pict>
               <v:shape w14:anchorId="1C0CD0F0" id="Arrow: Down 43" o:spid="_x0000_s1026" type="#_x0000_t67" style="position:absolute;margin-left:253pt;margin-top:29.55pt;width:3.6pt;height:244.5pt;flip:x;z-index:251682816;visibility:visible;mso-wrap-style:square;mso-height-percent:0;mso-wrap-distance-left:9pt;mso-wrap-distance-top:0;mso-wrap-distance-right:9pt;mso-wrap-distance-bottom:0;mso-position-horizontal:absolute;mso-position-horizontal-relative:text;mso-position-vertical:absolute;mso-position-vertical-relative:text;mso-height-percent:0;mso-height-relative:margin;v-text-anchor:middle" o:gfxdata="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" adj="21441" fillcolor="#7f7f7f [1612]" strokecolor="#243f60 [1604]" strokeweight="2pt"/>
             </w:pict>
@@ -1636,6 +1620,7 @@
           <w:bCs/>
           <w:noProof/>
           <w:color w:val="000000"/>
+          <w:lang w:val="en-SG" w:eastAsia="zh-CN"/>
         </w:rPr>
         <mc:AlternateContent>
           <mc:Choice Requires="wps">
@@ -1705,7 +1690,7 @@
               </wp:anchor>
             </w:drawing>
           </mc:Choice>
-          <mc:Fallback>
+          <mc:Fallback xmlns:w16cid="http://schemas.microsoft.com/office/word/2016/wordml/cid" xmlns:am3d="http://schemas.microsoft.com/office/drawing/2017/model3d" xmlns:aink="http://schemas.microsoft.com/office/drawing/2016/ink" xmlns:cx8="http://schemas.microsoft.com/office/drawing/2016/5/14/chartex" xmlns:cx7="http://schemas.microsoft.com/office/drawing/2016/5/13/chartex" xmlns:cx6="http://schemas.microsoft.com/office/drawing/2016/5/12/chartex" xmlns:cx5="http://schemas.microsoft.com/office/drawing/2016/5/11/chartex" xmlns:cx4="http://schemas.microsoft.com/office/drawing/2016/5/10/chartex" xmlns:cx3="http://schemas.microsoft.com/office/drawing/2016/5/9/chartex" xmlns:cx2="http://schemas.microsoft.com/office/drawing/2015/10/21/chartex" xmlns:cx1="http://schemas.microsoft.com/office/drawing/2015/9/8/chartex">
             <w:pict>
               <v:shape w14:anchorId="78F46280" id="Arrow: Down 35" o:spid="_x0000_s1026" type="#_x0000_t67" style="position:absolute;margin-left:213.3pt;margin-top:29.55pt;width:4.5pt;height:108.75pt;z-index:251667456;visibility:visible;mso-wrap-style:square;mso-width-percent:0;mso-height-percent:0;mso-wrap-distance-left:9pt;mso-wrap-distance-top:0;mso-wrap-distance-right:9pt;mso-wrap-distance-bottom:0;mso-position-horizontal:absolute;mso-position-horizontal-relative:text;mso-position-vertical:absolute;mso-position-vertical-relative:text;mso-width-percent:0;mso-height-percent:0;mso-width-relative:margin;mso-height-relative:margin;v-text-anchor:middle" o:gfxdata="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" adj="21153" fillcolor="#7f7f7f [1612]" strokecolor="#243f60 [1604]" strokeweight="2pt"/>
             </w:pict>
@@ -1719,6 +1704,7 @@
           <w:bCs/>
           <w:noProof/>
           <w:color w:val="000000"/>
+          <w:lang w:val="en-SG" w:eastAsia="zh-CN"/>
         </w:rPr>
         <mc:AlternateContent>
           <mc:Choice Requires="wps">
@@ -1825,6 +1811,7 @@
           <w:bCs/>
           <w:noProof/>
           <w:color w:val="000000"/>
+          <w:lang w:val="en-SG" w:eastAsia="zh-CN"/>
         </w:rPr>
         <mc:AlternateContent>
           <mc:Choice Requires="wps">
@@ -1891,7 +1878,7 @@
               </wp:anchor>
             </w:drawing>
           </mc:Choice>
-          <mc:Fallback>
+          <mc:Fallback xmlns:w16cid="http://schemas.microsoft.com/office/word/2016/wordml/cid" xmlns:am3d="http://schemas.microsoft.com/office/drawing/2017/model3d" xmlns:aink="http://schemas.microsoft.com/office/drawing/2016/ink" xmlns:cx8="http://schemas.microsoft.com/office/drawing/2016/5/14/chartex" xmlns:cx7="http://schemas.microsoft.com/office/drawing/2016/5/13/chartex" xmlns:cx6="http://schemas.microsoft.com/office/drawing/2016/5/12/chartex" xmlns:cx5="http://schemas.microsoft.com/office/drawing/2016/5/11/chartex" xmlns:cx4="http://schemas.microsoft.com/office/drawing/2016/5/10/chartex" xmlns:cx3="http://schemas.microsoft.com/office/drawing/2016/5/9/chartex" xmlns:cx2="http://schemas.microsoft.com/office/drawing/2015/10/21/chartex" xmlns:cx1="http://schemas.microsoft.com/office/drawing/2015/9/8/chartex">
             <w:pict>
               <v:shape w14:anchorId="449051E2" id="Arrow: Down 37" o:spid="_x0000_s1026" type="#_x0000_t67" style="position:absolute;margin-left:240.75pt;margin-top:30.75pt;width:3.6pt;height:197.25pt;flip:x;z-index:251671552;visibility:visible;mso-wrap-style:square;mso-height-percent:0;mso-wrap-distance-left:9pt;mso-wrap-distance-top:0;mso-wrap-distance-right:9pt;mso-wrap-distance-bottom:0;mso-position-horizontal:absolute;mso-position-horizontal-relative:text;mso-position-vertical:absolute;mso-position-vertical-relative:text;mso-height-percent:0;mso-height-relative:margin;v-text-anchor:middle" o:gfxdata="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" adj="21403" fillcolor="#7f7f7f [1612]" strokecolor="#243f60 [1604]" strokeweight="2pt"/>
             </w:pict>
@@ -1905,6 +1892,7 @@
           <w:bCs/>
           <w:noProof/>
           <w:color w:val="000000"/>
+          <w:lang w:val="en-SG" w:eastAsia="zh-CN"/>
         </w:rPr>
         <mc:AlternateContent>
           <mc:Choice Requires="wps">
@@ -2011,6 +1999,7 @@
           <w:bCs/>
           <w:noProof/>
           <w:color w:val="000000"/>
+          <w:lang w:val="en-SG" w:eastAsia="zh-CN"/>
         </w:rPr>
         <mc:AlternateContent>
           <mc:Choice Requires="wps">
@@ -2117,6 +2106,7 @@
           <w:bCs/>
           <w:noProof/>
           <w:color w:val="000000"/>
+          <w:lang w:val="en-SG" w:eastAsia="zh-CN"/>
         </w:rPr>
         <mc:AlternateContent>
           <mc:Choice Requires="wps">
@@ -2223,6 +2213,7 @@
           <w:bCs/>
           <w:noProof/>
           <w:color w:val="000000"/>
+          <w:lang w:val="en-SG" w:eastAsia="zh-CN"/>
         </w:rPr>
         <mc:AlternateContent>
           <mc:Choice Requires="wps">
@@ -2292,7 +2283,7 @@
               </wp:anchor>
             </w:drawing>
           </mc:Choice>
-          <mc:Fallback>
+          <mc:Fallback xmlns:w16cid="http://schemas.microsoft.com/office/word/2016/wordml/cid" xmlns:am3d="http://schemas.microsoft.com/office/drawing/2017/model3d" xmlns:aink="http://schemas.microsoft.com/office/drawing/2016/ink" xmlns:cx8="http://schemas.microsoft.com/office/drawing/2016/5/14/chartex" xmlns:cx7="http://schemas.microsoft.com/office/drawing/2016/5/13/chartex" xmlns:cx6="http://schemas.microsoft.com/office/drawing/2016/5/12/chartex" xmlns:cx5="http://schemas.microsoft.com/office/drawing/2016/5/11/chartex" xmlns:cx4="http://schemas.microsoft.com/office/drawing/2016/5/10/chartex" xmlns:cx3="http://schemas.microsoft.com/office/drawing/2016/5/9/chartex" xmlns:cx2="http://schemas.microsoft.com/office/drawing/2015/10/21/chartex" xmlns:cx1="http://schemas.microsoft.com/office/drawing/2015/9/8/chartex">
             <w:pict>
               <v:shape w14:anchorId="06A7BA3A" id="Arrow: Down 36" o:spid="_x0000_s1026" type="#_x0000_t67" style="position:absolute;margin-left:227.5pt;margin-top:30pt;width:3.6pt;height:153.75pt;z-index:251669504;visibility:visible;mso-wrap-style:square;mso-width-percent:0;mso-height-percent:0;mso-wrap-distance-left:9pt;mso-wrap-distance-top:0;mso-wrap-distance-right:9pt;mso-wrap-distance-bottom:0;mso-position-horizontal:absolute;mso-position-horizontal-relative:text;mso-position-vertical:absolute;mso-position-vertical-relative:text;mso-width-percent:0;mso-height-percent:0;mso-width-relative:margin;mso-height-relative:margin;v-text-anchor:middle" o:gfxdata="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" adj="21347" fillcolor="#7f7f7f [1612]" strokecolor="#243f60 [1604]" strokeweight="2pt"/>
             </w:pict>
@@ -2306,6 +2297,7 @@
           <w:bCs/>
           <w:noProof/>
           <w:color w:val="000000"/>
+          <w:lang w:val="en-SG" w:eastAsia="zh-CN"/>
         </w:rPr>
         <w:drawing>
           <wp:inline distT="0" distB="0" distL="0" distR="0" wp14:anchorId="0DA3068B" wp14:editId="15AF9CD4">
@@ -2368,7 +2360,9 @@
       <w:r>
         <w:rPr>
           <w:noProof/>
+          <w:lang w:val="en-SG" w:eastAsia="zh-CN"/>
         </w:rPr>
+        <w:lastRenderedPageBreak/>
         <w:drawing>
           <wp:inline distT="0" distB="0" distL="0" distR="0" wp14:anchorId="7ACA7177" wp14:editId="1F7BC6A4">
             <wp:extent cx="1708019" cy="1019175"/>
@@ -2424,6 +2418,7 @@
       <w:r>
         <w:rPr>
           <w:noProof/>
+          <w:lang w:val="en-SG" w:eastAsia="zh-CN"/>
         </w:rPr>
         <w:drawing>
           <wp:inline distT="0" distB="0" distL="0" distR="0" wp14:anchorId="7602BBDD" wp14:editId="5096B7FC">
@@ -2576,6 +2571,7 @@
           <w:noProof/>
           <w:sz w:val="16"/>
           <w:szCs w:val="16"/>
+          <w:lang w:val="en-SG" w:eastAsia="zh-CN"/>
         </w:rPr>
         <w:drawing>
           <wp:inline distT="0" distB="0" distL="0" distR="0" wp14:anchorId="5D201467" wp14:editId="1741A0C0">
@@ -2804,6 +2800,7 @@
       <w:r>
         <w:rPr>
           <w:noProof/>
+          <w:lang w:val="en-SG" w:eastAsia="zh-CN"/>
         </w:rPr>
         <w:drawing>
           <wp:inline distT="0" distB="0" distL="0" distR="0" wp14:anchorId="74AE1C52" wp14:editId="5C111067">
@@ -2862,6 +2859,7 @@
       <w:r>
         <w:rPr>
           <w:noProof/>
+          <w:lang w:val="en-SG" w:eastAsia="zh-CN"/>
         </w:rPr>
         <w:drawing>
           <wp:inline distT="0" distB="0" distL="0" distR="0" wp14:anchorId="3C6AE78C" wp14:editId="7AB26D34">
@@ -2985,6 +2983,7 @@
       <w:r>
         <w:rPr>
           <w:noProof/>
+          <w:lang w:val="en-SG" w:eastAsia="zh-CN"/>
         </w:rPr>
         <w:drawing>
           <wp:inline distT="0" distB="0" distL="0" distR="0" wp14:anchorId="24EAEA8F" wp14:editId="386AF04D">
@@ -3281,15 +3280,7 @@
         <w:pStyle w:val="Text"/>
       </w:pPr>
       <w:r>
-        <w:t xml:space="preserve">In this dataset, Euler angle and GPS position </w:t>
-      </w:r>
-      <w:proofErr w:type="gramStart"/>
-      <w:r>
-        <w:t>is</w:t>
-      </w:r>
-      <w:proofErr w:type="gramEnd"/>
-      <w:r>
-        <w:t xml:space="preserve"> appended along with all the scan point in local Cartesian coordinates. Hence, conversion is made using the rotation matrix. [5]</w:t>
+        <w:t>In this dataset, Euler angle and GPS position is appended along with all the scan point in local Cartesian coordinates. Hence, conversion is made using the rotation matrix. [5]</w:t>
       </w:r>
     </w:p>
     <w:p>
@@ -4072,6 +4063,7 @@
         <w:t xml:space="preserve">After data conversion, preloaded neural network will be used to predict the terrain. Due to limited computing power and time limitation, input map will be processed in 1024x1024 pixel </w:t>
       </w:r>
       <w:r>
+        <w:lastRenderedPageBreak/>
         <w:t>region. Output map will be saved as PNG image.</w:t>
       </w:r>
     </w:p>
@@ -4107,6 +4099,7 @@
       <w:r>
         <w:rPr>
           <w:noProof/>
+          <w:lang w:val="en-SG" w:eastAsia="zh-CN"/>
         </w:rPr>
         <mc:AlternateContent>
           <mc:Choice Requires="wps">
@@ -4209,6 +4202,7 @@
       <w:r>
         <w:rPr>
           <w:noProof/>
+          <w:lang w:val="en-SG" w:eastAsia="zh-CN"/>
         </w:rPr>
         <mc:AlternateContent>
           <mc:Choice Requires="wps">
@@ -4275,7 +4269,7 @@
               </wp:anchor>
             </w:drawing>
           </mc:Choice>
-          <mc:Fallback>
+          <mc:Fallback xmlns:w16cid="http://schemas.microsoft.com/office/word/2016/wordml/cid" xmlns:am3d="http://schemas.microsoft.com/office/drawing/2017/model3d" xmlns:aink="http://schemas.microsoft.com/office/drawing/2016/ink" xmlns:cx8="http://schemas.microsoft.com/office/drawing/2016/5/14/chartex" xmlns:cx7="http://schemas.microsoft.com/office/drawing/2016/5/13/chartex" xmlns:cx6="http://schemas.microsoft.com/office/drawing/2016/5/12/chartex" xmlns:cx5="http://schemas.microsoft.com/office/drawing/2016/5/11/chartex" xmlns:cx4="http://schemas.microsoft.com/office/drawing/2016/5/10/chartex" xmlns:cx3="http://schemas.microsoft.com/office/drawing/2016/5/9/chartex" xmlns:cx2="http://schemas.microsoft.com/office/drawing/2015/10/21/chartex" xmlns:cx1="http://schemas.microsoft.com/office/drawing/2015/9/8/chartex">
             <w:pict>
               <v:shapetype w14:anchorId="42A992D9" id="_x0000_t13" coordsize="21600,21600" o:spt="13" adj="16200,5400" path="m@0,l@0@1,0@1,0@2@0@2@0,21600,21600,10800xe">
                 <v:stroke joinstyle="miter"/>
@@ -4301,6 +4295,7 @@
       <w:r>
         <w:rPr>
           <w:noProof/>
+          <w:lang w:val="en-SG" w:eastAsia="zh-CN"/>
         </w:rPr>
         <mc:AlternateContent>
           <mc:Choice Requires="wps">
@@ -4403,6 +4398,7 @@
       <w:r>
         <w:rPr>
           <w:noProof/>
+          <w:lang w:val="en-SG" w:eastAsia="zh-CN"/>
         </w:rPr>
         <mc:AlternateContent>
           <mc:Choice Requires="wps">
@@ -4469,7 +4465,7 @@
               </wp:anchor>
             </w:drawing>
           </mc:Choice>
-          <mc:Fallback>
+          <mc:Fallback xmlns:w16cid="http://schemas.microsoft.com/office/word/2016/wordml/cid" xmlns:am3d="http://schemas.microsoft.com/office/drawing/2017/model3d" xmlns:aink="http://schemas.microsoft.com/office/drawing/2016/ink" xmlns:cx8="http://schemas.microsoft.com/office/drawing/2016/5/14/chartex" xmlns:cx7="http://schemas.microsoft.com/office/drawing/2016/5/13/chartex" xmlns:cx6="http://schemas.microsoft.com/office/drawing/2016/5/12/chartex" xmlns:cx5="http://schemas.microsoft.com/office/drawing/2016/5/11/chartex" xmlns:cx4="http://schemas.microsoft.com/office/drawing/2016/5/10/chartex" xmlns:cx3="http://schemas.microsoft.com/office/drawing/2016/5/9/chartex" xmlns:cx2="http://schemas.microsoft.com/office/drawing/2015/10/21/chartex" xmlns:cx1="http://schemas.microsoft.com/office/drawing/2015/9/8/chartex">
             <w:pict>
               <v:shape w14:anchorId="5DD760CB" id="Arrow: Right 17" o:spid="_x0000_s1026" type="#_x0000_t13" style="position:absolute;margin-left:98.7pt;margin-top:17.55pt;width:9.75pt;height:10.5pt;rotation:776653fd;z-index:251660288;visibility:visible;mso-wrap-style:square;mso-wrap-distance-left:9pt;mso-wrap-distance-top:0;mso-wrap-distance-right:9pt;mso-wrap-distance-bottom:0;mso-position-horizontal:absolute;mso-position-horizontal-relative:text;mso-position-vertical:absolute;mso-position-vertical-relative:text;v-text-anchor:middle" o:gfxdata="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" adj="10800" fillcolor="#bfbfbf [2412]" stroked="f" strokeweight="2pt"/>
             </w:pict>
@@ -4479,6 +4475,7 @@
       <w:r>
         <w:rPr>
           <w:noProof/>
+          <w:lang w:val="en-SG" w:eastAsia="zh-CN"/>
         </w:rPr>
         <w:drawing>
           <wp:inline distT="0" distB="0" distL="0" distR="0" wp14:anchorId="71DCEF23" wp14:editId="19326816">
@@ -4570,10 +4567,10 @@
             <v:path o:extrusionok="f" gradientshapeok="t" o:connecttype="rect"/>
             <o:lock v:ext="edit" aspectratio="t"/>
           </v:shapetype>
-          <v:shape id="_x0000_i1025" type="#_x0000_t75" style="width:259.8pt;height:186.6pt" o:ole="">
+          <v:shape id="_x0000_i1025" type="#_x0000_t75" style="width:259.6pt;height:186.4pt" o:ole="">
             <v:imagedata r:id="rId35" o:title=""/>
           </v:shape>
-          <o:OLEObject Type="Embed" ProgID="PBrush" ShapeID="_x0000_i1025" DrawAspect="Content" ObjectID="_1665056597" r:id="rId36"/>
+          <o:OLEObject Type="Embed" ProgID="PBrush" ShapeID="_x0000_i1025" DrawAspect="Content" ObjectID="_1665080958" r:id="rId36"/>
         </w:object>
       </w:r>
     </w:p>
@@ -4625,10 +4622,10 @@
       </w:pPr>
       <w:r>
         <w:object w:dxaOrig="7896" w:dyaOrig="7200" w14:anchorId="327EC981">
-          <v:shape id="_x0000_i1026" type="#_x0000_t75" style="width:250.2pt;height:228pt" o:ole="">
+          <v:shape id="_x0000_i1026" type="#_x0000_t75" style="width:250.4pt;height:228pt" o:ole="">
             <v:imagedata r:id="rId37" o:title=""/>
           </v:shape>
-          <o:OLEObject Type="Embed" ProgID="PBrush" ShapeID="_x0000_i1026" DrawAspect="Content" ObjectID="_1665056598" r:id="rId38"/>
+          <o:OLEObject Type="Embed" ProgID="PBrush" ShapeID="_x0000_i1026" DrawAspect="Content" ObjectID="_1665080959" r:id="rId38"/>
         </w:object>
       </w:r>
     </w:p>
@@ -4733,6 +4730,7 @@
       <w:r>
         <w:rPr>
           <w:noProof/>
+          <w:lang w:val="en-SG" w:eastAsia="zh-CN"/>
         </w:rPr>
         <w:drawing>
           <wp:inline distT="0" distB="0" distL="0" distR="0" wp14:anchorId="6B28DF20" wp14:editId="6667CDD5">
@@ -4816,6 +4814,7 @@
       <w:r>
         <w:rPr>
           <w:noProof/>
+          <w:lang w:val="en-SG" w:eastAsia="zh-CN"/>
         </w:rPr>
         <w:drawing>
           <wp:inline distT="0" distB="0" distL="0" distR="0" wp14:anchorId="3A699B8B" wp14:editId="55A0A751">
@@ -4879,13 +4878,7 @@
         <w:t>7</w:t>
       </w:r>
       <w:r>
-        <w:t>.  Neural network generated map wit</w:t>
-      </w:r>
-      <w:r>
-        <w:t>h</w:t>
-      </w:r>
-      <w:r>
-        <w:t xml:space="preserve"> </w:t>
+        <w:t xml:space="preserve">.  Neural network generated map with </w:t>
       </w:r>
       <w:r>
         <w:t>edge noise reduction.</w:t>
@@ -4917,6 +4910,7 @@
         <w:t xml:space="preserve"> testing </w:t>
       </w:r>
       <w:r>
+        <w:lastRenderedPageBreak/>
         <w:t xml:space="preserve">accuracy </w:t>
       </w:r>
       <w:r>
@@ -4940,15 +4934,7 @@
         <w:t xml:space="preserve"> is reduced in the map generated by RESNET refined neural network. It is also more sensitive </w:t>
       </w:r>
       <w:r>
-        <w:t xml:space="preserve">to border </w:t>
-      </w:r>
-      <w:proofErr w:type="gramStart"/>
-      <w:r>
-        <w:t>noise</w:t>
-      </w:r>
-      <w:proofErr w:type="gramEnd"/>
-      <w:r>
-        <w:t xml:space="preserve"> but it can be cleared by using padding on the input.</w:t>
+        <w:t>to border noise but it can be cleared by using padding on the input.</w:t>
       </w:r>
     </w:p>
     <w:p>
@@ -4965,6 +4951,7 @@
       <w:r>
         <w:rPr>
           <w:noProof/>
+          <w:lang w:val="en-SG" w:eastAsia="zh-CN"/>
         </w:rPr>
         <w:drawing>
           <wp:inline distT="0" distB="0" distL="0" distR="0" wp14:anchorId="373ED545" wp14:editId="40C966AC">
@@ -5031,10 +5018,7 @@
         <w:t xml:space="preserve"> RESNET enhanced neural network generated map</w:t>
       </w:r>
       <w:r>
-        <w:t xml:space="preserve"> without </w:t>
-      </w:r>
-      <w:r>
-        <w:t>edge noise reduction.</w:t>
+        <w:t xml:space="preserve"> without edge noise reduction.</w:t>
       </w:r>
     </w:p>
     <w:p>
@@ -5057,6 +5041,7 @@
       <w:r>
         <w:rPr>
           <w:noProof/>
+          <w:lang w:val="en-SG" w:eastAsia="zh-CN"/>
         </w:rPr>
         <w:drawing>
           <wp:inline distT="0" distB="0" distL="0" distR="0" wp14:anchorId="42E61C2C" wp14:editId="5CDB85B1">
@@ -5120,10 +5105,7 @@
         <w:t>9</w:t>
       </w:r>
       <w:r>
-        <w:t xml:space="preserve"> RESNET enhanced neural network generated map with</w:t>
-      </w:r>
-      <w:r>
-        <w:t xml:space="preserve"> edge noise reduction.</w:t>
+        <w:t xml:space="preserve"> RESNET enhanced neural network generated map with edge noise reduction.</w:t>
       </w:r>
     </w:p>
     <w:p>
@@ -5182,6 +5164,7 @@
       <w:r>
         <w:rPr>
           <w:noProof/>
+          <w:lang w:val="en-SG" w:eastAsia="zh-CN"/>
         </w:rPr>
         <w:drawing>
           <wp:inline distT="0" distB="0" distL="0" distR="0" wp14:anchorId="680DAAF9" wp14:editId="2E6A35DF">
@@ -5316,10 +5299,7 @@
               <w:ind w:firstLine="0"/>
             </w:pPr>
             <w:r>
-              <w:t>93</w:t>
-            </w:r>
-            <w:r>
-              <w:t>.0%</w:t>
+              <w:t>93.0%</w:t>
             </w:r>
           </w:p>
         </w:tc>
@@ -5349,10 +5329,7 @@
               <w:ind w:firstLine="0"/>
             </w:pPr>
             <w:r>
-              <w:t>94.8</w:t>
-            </w:r>
-            <w:r>
-              <w:t>%</w:t>
+              <w:t>94.8%</w:t>
             </w:r>
           </w:p>
         </w:tc>
@@ -5394,19 +5371,7 @@
         <w:ind w:firstLine="0"/>
       </w:pPr>
       <w:r>
-        <w:t xml:space="preserve">Table </w:t>
-      </w:r>
-      <w:r>
-        <w:t>2</w:t>
-      </w:r>
-      <w:r>
-        <w:t xml:space="preserve">.  </w:t>
-      </w:r>
-      <w:r>
-        <w:t>Testing</w:t>
-      </w:r>
-      <w:r>
-        <w:t xml:space="preserve"> Result. The RESNET enhanced neural network is having a better result than non-RESNET enhanced neural network</w:t>
+        <w:t>Table 2.  Testing Result. The RESNET enhanced neural network is having a better result than non-RESNET enhanced neural network</w:t>
       </w:r>
     </w:p>
     <w:p>
@@ -5414,7 +5379,7 @@
         <w:pStyle w:val="Heading1"/>
       </w:pPr>
       <w:r>
-        <w:t>Comparison</w:t>
+        <w:t>Visualization</w:t>
       </w:r>
     </w:p>
     <w:p>
@@ -5422,7 +5387,7 @@
         <w:pStyle w:val="Heading2"/>
       </w:pPr>
       <w:r>
-        <w:t>Background</w:t>
+        <w:t>System Design</w:t>
       </w:r>
     </w:p>
     <w:p>
@@ -5436,29 +5401,35 @@
         <w:rPr>
           <w:bCs/>
         </w:rPr>
-        <w:t xml:space="preserve">The robot localization problem is vital important as it presents the estimate of the robot’s position and orientation. For the localization problem, a list of well-known solutions is available ranging from Adaptive Monte Carlo Localization (AMCL), Kalman Filter to Markov and Grid Localization. The AMCL is also referred as Particle Filter </w:t>
-      </w:r>
-      <w:proofErr w:type="gramStart"/>
+        <w:t xml:space="preserve">The prediction output of the </w:t>
+      </w:r>
+      <w:proofErr w:type="spellStart"/>
       <w:r>
         <w:rPr>
           <w:bCs/>
         </w:rPr>
-        <w:t>Localization, and</w:t>
-      </w:r>
-      <w:proofErr w:type="gramEnd"/>
+        <w:t>Keras</w:t>
+      </w:r>
+      <w:proofErr w:type="spellEnd"/>
       <w:r>
         <w:rPr>
           <w:bCs/>
         </w:rPr>
-        <w:t xml:space="preserve"> is the most popular localization algorithms in robotics field. Therefore, we select AMCL as the comparison algorithm on the deep neural network robotic mapping.</w:t>
-      </w:r>
-    </w:p>
-    <w:p>
-      <w:pPr>
-        <w:pStyle w:val="Heading2"/>
-      </w:pPr>
-      <w:r>
-        <w:t>AMCL vs Deep Neural Network Robotic Mapping (DNNRM)</w:t>
+        <w:t xml:space="preserve"> neural network is visualized using Open3D library and </w:t>
+      </w:r>
+      <w:proofErr w:type="spellStart"/>
+      <w:r>
+        <w:rPr>
+          <w:bCs/>
+        </w:rPr>
+        <w:t>Tkinter</w:t>
+      </w:r>
+      <w:proofErr w:type="spellEnd"/>
+      <w:r>
+        <w:rPr>
+          <w:bCs/>
+        </w:rPr>
+        <w:t xml:space="preserve"> python packages.</w:t>
       </w:r>
     </w:p>
     <w:p>
@@ -5472,32 +5443,21 @@
         <w:rPr>
           <w:bCs/>
         </w:rPr>
-        <w:t>The Monte Carlo Localization (MCL) uses the particles to localize the robot’s pose. Each particle has its position and orientation which provide a chance for robot localization. Each time th</w:t>
-      </w:r>
-      <w:bookmarkStart w:id="4" w:name="_GoBack"/>
-      <w:bookmarkEnd w:id="4"/>
+        <w:t xml:space="preserve">The Map Tracking Viewer GUI sends robot position and orientation data to the backend services through </w:t>
+      </w:r>
+      <w:proofErr w:type="spellStart"/>
       <w:r>
         <w:rPr>
           <w:bCs/>
         </w:rPr>
-        <w:t xml:space="preserve">ese particles are re-sampled when robot collects the sensor data from its environment. The AMCL is the improved version of MCL, since AMCL dynamically adjust the number of the particles over the </w:t>
-      </w:r>
-      <w:proofErr w:type="gramStart"/>
+        <w:t>Rpyc</w:t>
+      </w:r>
+      <w:proofErr w:type="spellEnd"/>
       <w:r>
         <w:rPr>
           <w:bCs/>
         </w:rPr>
-        <w:t>period of time</w:t>
-      </w:r>
-      <w:proofErr w:type="gramEnd"/>
-      <w:r>
-        <w:rPr>
-          <w:bCs/>
-        </w:rPr>
-        <w:t xml:space="preserve"> to achieve higher efficiency as the robot moves around the environment. In case the environment map is unknown, the AMCL does not perform well </w:t>
-      </w:r>
-      <w:r>
-        <w:t>[6]. In open environments with less map features, the accuracy of ACML also decreases significantly [7].</w:t>
+        <w:t xml:space="preserve"> remote procedure call. The Open3D Visualizer generates the Map/Front/Rear view based on robot position and orientation, and subsequently sends back the Map/Font/Rear view to the backend service. The Map Tracking Viewer finally receives the Map/Front/Rear view and display them on the GUI. </w:t>
       </w:r>
     </w:p>
     <w:p>
@@ -5507,17 +5467,42 @@
           <w:bCs/>
         </w:rPr>
       </w:pPr>
-      <w:r>
-        <w:rPr>
-          <w:bCs/>
-        </w:rPr>
-        <w:t xml:space="preserve">The Deep Neural Network Robotic Mapping (DNNRM) relies on GPS to localize the robot, and produces the map based on the 3D scan data from LiDAR. In case the map was not available, the DNNRM will benefit AMCL with the more </w:t>
-      </w:r>
-      <w:r>
-        <w:rPr>
-          <w:bCs/>
-        </w:rPr>
-        <w:t>accurate map comparing the map generated with traditional probabilistic approach. In the other side, when GPS was not available to DNNRM, the ACML provides the reliable localization to DNNRM.</w:t>
+    </w:p>
+    <w:p>
+      <w:pPr>
+        <w:pStyle w:val="Text"/>
+        <w:ind w:firstLine="0"/>
+      </w:pPr>
+      <w:r>
+        <w:object w:dxaOrig="5028" w:dyaOrig="3264" w14:anchorId="10843D74">
+          <v:shape id="_x0000_i1027" type="#_x0000_t75" style="width:251.6pt;height:163.2pt" o:ole="">
+            <v:imagedata r:id="rId44" o:title=""/>
+          </v:shape>
+          <o:OLEObject Type="Embed" ProgID="Visio.Drawing.15" ShapeID="_x0000_i1027" DrawAspect="Content" ObjectID="_1665080960" r:id="rId45"/>
+        </w:object>
+      </w:r>
+    </w:p>
+    <w:p>
+      <w:pPr>
+        <w:pStyle w:val="FootnoteText"/>
+        <w:ind w:firstLine="0"/>
+      </w:pPr>
+      <w:r>
+        <w:t>Fig. 2</w:t>
+      </w:r>
+      <w:r>
+        <w:t>1</w:t>
+      </w:r>
+      <w:r>
+        <w:t>.  Overall Architecture.</w:t>
+      </w:r>
+    </w:p>
+    <w:p>
+      <w:pPr>
+        <w:pStyle w:val="Heading2"/>
+      </w:pPr>
+      <w:r>
+        <w:t>Open3D Visualizer</w:t>
       </w:r>
     </w:p>
     <w:p>
@@ -5531,155 +5516,38 @@
         <w:rPr>
           <w:bCs/>
         </w:rPr>
-        <w:t>In summary, AMML and DNNRM are good candidates to complement each other on the localization and map tasks in certain conditions.</w:t>
-      </w:r>
-    </w:p>
-    <w:p>
-      <w:pPr>
-        <w:pStyle w:val="Heading1"/>
-      </w:pPr>
-      <w:r>
-        <w:t>Visualization</w:t>
-      </w:r>
-    </w:p>
-    <w:p>
-      <w:pPr>
-        <w:pStyle w:val="Heading2"/>
-      </w:pPr>
-      <w:r>
-        <w:t>System Design</w:t>
-      </w:r>
-    </w:p>
-    <w:p>
-      <w:pPr>
-        <w:pStyle w:val="Text"/>
+        <w:t xml:space="preserve">The Open3D Visualizer creates the 3D mesh from </w:t>
+      </w:r>
+      <w:r>
         <w:rPr>
           <w:bCs/>
         </w:rPr>
-      </w:pPr>
+        <w:t>the 2</w:t>
+      </w:r>
       <w:r>
         <w:rPr>
           <w:bCs/>
         </w:rPr>
-        <w:t xml:space="preserve">The prediction output of the </w:t>
-      </w:r>
-      <w:proofErr w:type="spellStart"/>
+        <w:t xml:space="preserve">D </w:t>
+      </w:r>
       <w:r>
         <w:rPr>
           <w:bCs/>
         </w:rPr>
-        <w:t>Keras</w:t>
-      </w:r>
-      <w:proofErr w:type="spellEnd"/>
+        <w:lastRenderedPageBreak/>
+        <w:t>m</w:t>
+      </w:r>
       <w:r>
         <w:rPr>
           <w:bCs/>
         </w:rPr>
-        <w:t xml:space="preserve"> neural network is visualized using Open3D library and </w:t>
-      </w:r>
-      <w:proofErr w:type="spellStart"/>
+        <w:t>ap generated by the DNNRM. The 2</w:t>
+      </w:r>
       <w:r>
         <w:rPr>
           <w:bCs/>
         </w:rPr>
-        <w:t>Tkinter</w:t>
-      </w:r>
-      <w:proofErr w:type="spellEnd"/>
-      <w:r>
-        <w:rPr>
-          <w:bCs/>
-        </w:rPr>
-        <w:t xml:space="preserve"> python packages.</w:t>
-      </w:r>
-    </w:p>
-    <w:p>
-      <w:pPr>
-        <w:pStyle w:val="Text"/>
-        <w:rPr>
-          <w:bCs/>
-        </w:rPr>
-      </w:pPr>
-      <w:r>
-        <w:rPr>
-          <w:bCs/>
-        </w:rPr>
-        <w:t xml:space="preserve">The Map Tracking Viewer GUI sends robot position and orientation data to the backend services through </w:t>
-      </w:r>
-      <w:proofErr w:type="spellStart"/>
-      <w:r>
-        <w:rPr>
-          <w:bCs/>
-        </w:rPr>
-        <w:t>Rpyc</w:t>
-      </w:r>
-      <w:proofErr w:type="spellEnd"/>
-      <w:r>
-        <w:rPr>
-          <w:bCs/>
-        </w:rPr>
-        <w:t xml:space="preserve"> remote procedure call. The Open3D Visualizer generates the Map/Front/Rear view based on robot position and orientation, and subsequently sends back the Map/Font/Rear view to the backend service. The Map Tracking Viewer finally receives the Map/Front/Rear view and display them on the GUI. </w:t>
-      </w:r>
-    </w:p>
-    <w:p>
-      <w:pPr>
-        <w:pStyle w:val="Text"/>
-        <w:rPr>
-          <w:bCs/>
-        </w:rPr>
-      </w:pPr>
-    </w:p>
-    <w:p>
-      <w:pPr>
-        <w:pStyle w:val="Text"/>
-        <w:ind w:firstLine="0"/>
-      </w:pPr>
-      <w:r>
-        <w:object w:dxaOrig="5028" w:dyaOrig="3264" w14:anchorId="10843D74">
-          <v:shape id="_x0000_i1162" type="#_x0000_t75" style="width:251.4pt;height:163.2pt" o:ole="">
-            <v:imagedata r:id="rId44" o:title=""/>
-          </v:shape>
-          <o:OLEObject Type="Embed" ProgID="Visio.Drawing.15" ShapeID="_x0000_i1162" DrawAspect="Content" ObjectID="_1665056599" r:id="rId45"/>
-        </w:object>
-      </w:r>
-    </w:p>
-    <w:p>
-      <w:pPr>
-        <w:pStyle w:val="FootnoteText"/>
-        <w:ind w:firstLine="0"/>
-      </w:pPr>
-      <w:r>
-        <w:t xml:space="preserve">Fig. </w:t>
-      </w:r>
-      <w:r>
-        <w:t>2</w:t>
-      </w:r>
-      <w:r>
-        <w:t>1</w:t>
-      </w:r>
-      <w:r>
-        <w:t>.  Overall Architecture.</w:t>
-      </w:r>
-    </w:p>
-    <w:p>
-      <w:pPr>
-        <w:pStyle w:val="Heading2"/>
-      </w:pPr>
-      <w:r>
-        <w:t>Open3D Visualizer</w:t>
-      </w:r>
-    </w:p>
-    <w:p>
-      <w:pPr>
-        <w:pStyle w:val="Text"/>
-        <w:rPr>
-          <w:bCs/>
-        </w:rPr>
-      </w:pPr>
-      <w:r>
-        <w:rPr>
-          <w:bCs/>
-        </w:rPr>
-        <w:t>The Open3D Visualizer creates the 3D mesh from the 3D map generated by the DNNRM. The 3D map uses gray scale value to represent the height.</w:t>
+        <w:t>D map uses gray scale value to represent the height.</w:t>
       </w:r>
     </w:p>
     <w:p>
@@ -5692,7 +5560,6 @@
           <w:noProof/>
           <w:lang w:val="en-SG" w:eastAsia="zh-CN"/>
         </w:rPr>
-        <w:lastRenderedPageBreak/>
         <w:drawing>
           <wp:inline distT="0" distB="0" distL="0" distR="0" wp14:anchorId="3C363BD9" wp14:editId="2CE04F10">
             <wp:extent cx="3056020" cy="3629025"/>
@@ -5764,7 +5631,10 @@
         <w:t>2</w:t>
       </w:r>
       <w:r>
-        <w:t>.  3D Map.</w:t>
+        <w:t>.  2</w:t>
+      </w:r>
+      <w:r>
+        <w:t>D Map.</w:t>
       </w:r>
     </w:p>
     <w:p>
@@ -5778,7 +5648,7 @@
         <w:rPr>
           <w:bCs/>
         </w:rPr>
-        <w:t xml:space="preserve"> The Open3D Visualizer reads the robot position and orientation from the backend services, and generates the 2D Map, Front / Rear view pictures dynamically using Open3D library. Finally, the 2D Map, Front / Rear view pictures are sent back to the backend services.</w:t>
+        <w:t xml:space="preserve"> The Open3D Visualizer reads the robot position and orientation from the backend services, and generates the Map, Front / Rear view pictures dynamically using Open3D library. Finally, the 2D Map, Front / Rear view pictures are sent back to the backend services.</w:t>
       </w:r>
     </w:p>
     <w:p>
@@ -5897,27 +5767,14 @@
         <w:rPr>
           <w:bCs/>
         </w:rPr>
-        <w:t xml:space="preserve">The Map Tracking Viewer reads the robot position and orientation from the text file to simulate the real-time robot movement. The robot position and orientation </w:t>
-      </w:r>
-      <w:proofErr w:type="gramStart"/>
+        <w:t xml:space="preserve">The Map Tracking Viewer reads the robot position and </w:t>
+      </w:r>
       <w:r>
         <w:rPr>
           <w:bCs/>
         </w:rPr>
-        <w:t>is</w:t>
-      </w:r>
-      <w:proofErr w:type="gramEnd"/>
-      <w:r>
-        <w:rPr>
-          <w:bCs/>
-        </w:rPr>
-        <w:t xml:space="preserve"> sent to the </w:t>
-      </w:r>
-      <w:r>
-        <w:rPr>
-          <w:bCs/>
-        </w:rPr>
-        <w:t>backend services. The Map Tracking Viewer retrieves the 2D Map, Front / Rear view pictures from the backend service, and finally displays the view pictures on the GUI.</w:t>
+        <w:lastRenderedPageBreak/>
+        <w:t>orientation from the text file to simulate the real-time robot movement. The robot position and orientation is sent to the backend services. The Map Tracking Viewer retrieves the Map, Front / Rear view pictures from the backend service, and finally displays the view pictures on the GUI.</w:t>
       </w:r>
     </w:p>
     <w:p>
@@ -6045,6 +5902,154 @@
       <w:r>
         <w:t xml:space="preserve"> neural network can be used for further 2D-3D visualization and allow autonomous vehicle driver to have a better information on the terrain map and predicted view of the surrounding.</w:t>
       </w:r>
+      <w:r>
+        <w:t xml:space="preserve"> The visualization system demonstrates the usage of 2D map generated by the </w:t>
+      </w:r>
+      <w:proofErr w:type="spellStart"/>
+      <w:r>
+        <w:t>Keras</w:t>
+      </w:r>
+      <w:proofErr w:type="spellEnd"/>
+      <w:r>
+        <w:t xml:space="preserve"> neural network.</w:t>
+      </w:r>
+    </w:p>
+    <w:p>
+      <w:pPr>
+        <w:pStyle w:val="Heading1"/>
+      </w:pPr>
+      <w:r>
+        <w:t>FUTURE USAGE</w:t>
+      </w:r>
+    </w:p>
+    <w:p>
+      <w:pPr>
+        <w:pStyle w:val="Text"/>
+      </w:pPr>
+      <w:r>
+        <w:t>Th</w:t>
+      </w:r>
+      <w:r>
+        <w:t>e robot localization problem is</w:t>
+      </w:r>
+      <w:r>
+        <w:t xml:space="preserve"> important as it presents the estimate of the robot’s position and orientation. </w:t>
+      </w:r>
+      <w:r>
+        <w:t>The</w:t>
+      </w:r>
+      <w:r>
+        <w:t xml:space="preserve"> </w:t>
+      </w:r>
+      <w:r>
+        <w:t>Monte Carlo Localization (</w:t>
+      </w:r>
+      <w:r>
+        <w:t>MCL)</w:t>
+      </w:r>
+      <w:r>
+        <w:t xml:space="preserve"> is </w:t>
+      </w:r>
+      <w:r>
+        <w:t>the most popular localization algorithms in robotics field</w:t>
+      </w:r>
+      <w:r>
+        <w:t xml:space="preserve">. </w:t>
+      </w:r>
+      <w:r>
+        <w:t>The AMCL is the improved version of MCL, since AMCL dynamically adjust the number of the particles over the period of time to achieve higher efficiency as the robot moves around the environment. In case the environment map is unknown, the AMCL does not perform well [6]. In open environments with less map features, the accuracy of ACML also decreases significantly [7].</w:t>
+      </w:r>
+      <w:r>
+        <w:t xml:space="preserve"> </w:t>
+      </w:r>
+    </w:p>
+    <w:p>
+      <w:pPr>
+        <w:pStyle w:val="Text"/>
+      </w:pPr>
+      <w:r>
+        <w:t>The</w:t>
+      </w:r>
+      <w:r>
+        <w:t xml:space="preserve">refore, </w:t>
+      </w:r>
+      <w:r>
+        <w:t>in case of unknown map</w:t>
+      </w:r>
+      <w:r>
+        <w:t xml:space="preserve"> in open environment</w:t>
+      </w:r>
+      <w:r>
+        <w:t xml:space="preserve">, </w:t>
+      </w:r>
+      <w:r>
+        <w:t xml:space="preserve">the </w:t>
+      </w:r>
+      <w:proofErr w:type="spellStart"/>
+      <w:r>
+        <w:t>Keras</w:t>
+      </w:r>
+      <w:proofErr w:type="spellEnd"/>
+      <w:r>
+        <w:t xml:space="preserve"> neural network</w:t>
+      </w:r>
+      <w:r>
+        <w:t xml:space="preserve"> </w:t>
+      </w:r>
+      <w:r>
+        <w:t>will provide the necessary map for AMCL</w:t>
+      </w:r>
+      <w:r>
+        <w:t xml:space="preserve"> to improve the accuracy.</w:t>
+      </w:r>
+      <w:r>
+        <w:t xml:space="preserve"> </w:t>
+      </w:r>
+      <w:r>
+        <w:t xml:space="preserve">Also the </w:t>
+      </w:r>
+      <w:proofErr w:type="spellStart"/>
+      <w:r>
+        <w:t>Keras</w:t>
+      </w:r>
+      <w:proofErr w:type="spellEnd"/>
+      <w:r>
+        <w:t xml:space="preserve"> neural network</w:t>
+      </w:r>
+      <w:r>
+        <w:t xml:space="preserve"> </w:t>
+      </w:r>
+      <w:r>
+        <w:t>will benefit the A</w:t>
+      </w:r>
+      <w:r>
+        <w:t xml:space="preserve">MCL </w:t>
+      </w:r>
+      <w:r>
+        <w:t xml:space="preserve">with the more accurate map </w:t>
+      </w:r>
+      <w:r>
+        <w:t xml:space="preserve">if the available </w:t>
+      </w:r>
+      <w:r>
+        <w:t xml:space="preserve">map </w:t>
+      </w:r>
+      <w:r>
+        <w:t xml:space="preserve">was </w:t>
+      </w:r>
+      <w:r>
+        <w:t>generated with trad</w:t>
+      </w:r>
+      <w:r>
+        <w:t>itional probabilistic approach.</w:t>
+      </w:r>
+      <w:bookmarkStart w:id="4" w:name="_GoBack"/>
+      <w:bookmarkEnd w:id="4"/>
+    </w:p>
+    <w:p>
+      <w:pPr>
+        <w:pStyle w:val="Text"/>
+      </w:pPr>
     </w:p>
     <w:p>
       <w:pPr>
@@ -6201,25 +6206,16 @@
           <w:iCs/>
           <w:color w:val="000000"/>
         </w:rPr>
-        <w:t xml:space="preserve"> Laser Range Sensor Data. Bulletin of Networking, Computing, Systems, and Software. 1. </w:t>
-      </w:r>
-      <w:proofErr w:type="gramStart"/>
+        <w:t xml:space="preserve"> Laser </w:t>
+      </w:r>
       <w:r>
         <w:rPr>
           <w:i/>
           <w:iCs/>
           <w:color w:val="000000"/>
         </w:rPr>
-        <w:t>pp-9</w:t>
-      </w:r>
-      <w:proofErr w:type="gramEnd"/>
-      <w:r>
-        <w:rPr>
-          <w:i/>
-          <w:iCs/>
-          <w:color w:val="000000"/>
-        </w:rPr>
-        <w:t xml:space="preserve">. </w:t>
+        <w:lastRenderedPageBreak/>
+        <w:t xml:space="preserve">Range Sensor Data. Bulletin of Networking, Computing, Systems, and Software. 1. pp-9. </w:t>
       </w:r>
     </w:p>
     <w:p>
@@ -6335,7 +6331,23 @@
           <w:i/>
           <w:iCs/>
         </w:rPr>
-        <w:t xml:space="preserve">, and Joachim Hertzberg, Hartmut </w:t>
+        <w:t xml:space="preserve">, and Joachim Hertzberg, </w:t>
+      </w:r>
+      <w:proofErr w:type="spellStart"/>
+      <w:r>
+        <w:rPr>
+          <w:i/>
+          <w:iCs/>
+        </w:rPr>
+        <w:t>Hartmut</w:t>
+      </w:r>
+      <w:proofErr w:type="spellEnd"/>
+      <w:r>
+        <w:rPr>
+          <w:i/>
+          <w:iCs/>
+        </w:rPr>
+        <w:t xml:space="preserve"> </w:t>
       </w:r>
       <w:proofErr w:type="spellStart"/>
       <w:r>
@@ -6462,7 +6474,15 @@
       </w:r>
       <w:proofErr w:type="spellEnd"/>
       <w:r>
-        <w:t xml:space="preserve"> de Miguel, Fernando García and José María </w:t>
+        <w:t xml:space="preserve"> de Miguel, Fernando García and José </w:t>
+      </w:r>
+      <w:proofErr w:type="spellStart"/>
+      <w:r>
+        <w:t>María</w:t>
+      </w:r>
+      <w:proofErr w:type="spellEnd"/>
+      <w:r>
+        <w:t xml:space="preserve"> </w:t>
       </w:r>
       <w:proofErr w:type="spellStart"/>
       <w:r>
@@ -6500,12 +6520,8 @@
       </w:pPr>
     </w:p>
     <w:sectPr>
-      <w:headerReference w:type="even" r:id="rId49"/>
-      <w:headerReference w:type="default" r:id="rId50"/>
-      <w:footerReference w:type="even" r:id="rId51"/>
-      <w:footerReference w:type="default" r:id="rId52"/>
-      <w:headerReference w:type="first" r:id="rId53"/>
-      <w:footerReference w:type="first" r:id="rId54"/>
+      <w:headerReference w:type="default" r:id="rId49"/>
+      <w:footerReference w:type="default" r:id="rId50"/>
       <w:type w:val="continuous"/>
       <w:pgSz w:w="12240" w:h="15840" w:code="1"/>
       <w:pgMar w:top="1008" w:right="936" w:bottom="1008" w:left="936" w:header="432" w:footer="432" w:gutter="0"/>
@@ -6516,7 +6532,7 @@
 </file>
 
 <file path=word/endnotes.xml><?xml version="1.0" encoding="utf-8"?>
-<w:endnotes xmlns:wpc="http://schemas.microsoft.com/office/word/2010/wordprocessingCanvas" xmlns:cx="http://schemas.microsoft.com/office/drawing/2014/chartex" xmlns:cx1="http://schemas.microsoft.com/office/drawing/2015/9/8/chartex" xmlns:cx2="http://schemas.microsoft.com/office/drawing/2015/10/21/chartex" xmlns:cx3="http://schemas.microsoft.com/office/drawing/2016/5/9/chartex" xmlns:cx4="http://schemas.microsoft.com/office/drawing/2016/5/10/chartex" xmlns:cx5="http://schemas.microsoft.com/office/drawing/2016/5/11/chartex" xmlns:cx6="http://schemas.microsoft.com/office/drawing/2016/5/12/chartex" xmlns:cx7="http://schemas.microsoft.com/office/drawing/2016/5/13/chartex" xmlns:cx8="http://schemas.microsoft.com/office/drawing/2016/5/14/chartex" xmlns:mc="http://schemas.openxmlformats.org/markup-compatibility/2006" xmlns:aink="http://schemas.microsoft.com/office/drawing/2016/ink" xmlns:am3d="http://schemas.microsoft.com/office/drawing/2017/model3d" xmlns:o="urn:schemas-microsoft-com:office:office" xmlns:r="http://schemas.openxmlformats.org/officeDocument/2006/relationships" xmlns:m="http://schemas.openxmlformats.org/officeDocument/2006/math" xmlns:v="urn:schemas-microsoft-com:vml" xmlns:wp14="http://schemas.microsoft.com/office/word/2010/wordprocessingDrawing" xmlns:wp="http://schemas.openxmlformats.org/drawingml/2006/wordprocessingDrawing" xmlns:w10="urn:schemas-microsoft-com:office:word" xmlns:w="http://schemas.openxmlformats.org/wordprocessingml/2006/main" xmlns:w14="http://schemas.microsoft.com/office/word/2010/wordml" xmlns:w15="http://schemas.microsoft.com/office/word/2012/wordml" xmlns:w16cid="http://schemas.microsoft.com/office/word/2016/wordml/cid" xmlns:w16se="http://schemas.microsoft.com/office/word/2015/wordml/symex" xmlns:wpg="http://schemas.microsoft.com/office/word/2010/wordprocessingGroup" xmlns:wpi="http://schemas.microsoft.com/office/word/2010/wordprocessingInk" xmlns:wne="http://schemas.microsoft.com/office/word/2006/wordml" xmlns:wps="http://schemas.microsoft.com/office/word/2010/wordprocessingShape" mc:Ignorable="w14 w15 w16se w16cid wp14">
+<w:endnotes xmlns:wpc="http://schemas.microsoft.com/office/word/2010/wordprocessingCanvas" xmlns:cx="http://schemas.microsoft.com/office/drawing/2014/chartex" xmlns:mc="http://schemas.openxmlformats.org/markup-compatibility/2006" xmlns:o="urn:schemas-microsoft-com:office:office" xmlns:r="http://schemas.openxmlformats.org/officeDocument/2006/relationships" xmlns:m="http://schemas.openxmlformats.org/officeDocument/2006/math" xmlns:v="urn:schemas-microsoft-com:vml" xmlns:wp14="http://schemas.microsoft.com/office/word/2010/wordprocessingDrawing" xmlns:wp="http://schemas.openxmlformats.org/drawingml/2006/wordprocessingDrawing" xmlns:w10="urn:schemas-microsoft-com:office:word" xmlns:w="http://schemas.openxmlformats.org/wordprocessingml/2006/main" xmlns:w14="http://schemas.microsoft.com/office/word/2010/wordml" xmlns:w15="http://schemas.microsoft.com/office/word/2012/wordml" xmlns:w16se="http://schemas.microsoft.com/office/word/2015/wordml/symex" xmlns:wpg="http://schemas.microsoft.com/office/word/2010/wordprocessingGroup" xmlns:wpi="http://schemas.microsoft.com/office/word/2010/wordprocessingInk" xmlns:wne="http://schemas.microsoft.com/office/word/2006/wordml" xmlns:wps="http://schemas.microsoft.com/office/word/2010/wordprocessingShape" mc:Ignorable="w14 w15 w16se wp14">
   <w:endnote w:type="separator" w:id="-1">
     <w:p>
       <w:r>
@@ -6535,17 +6551,7 @@
 </file>
 
 <file path=word/footer1.xml><?xml version="1.0" encoding="utf-8"?>
-<w:ftr xmlns:wpc="http://schemas.microsoft.com/office/word/2010/wordprocessingCanvas" xmlns:cx="http://schemas.microsoft.com/office/drawing/2014/chartex" xmlns:cx1="http://schemas.microsoft.com/office/drawing/2015/9/8/chartex" xmlns:cx2="http://schemas.microsoft.com/office/drawing/2015/10/21/chartex" xmlns:cx3="http://schemas.microsoft.com/office/drawing/2016/5/9/chartex" xmlns:cx4="http://schemas.microsoft.com/office/drawing/2016/5/10/chartex" xmlns:cx5="http://schemas.microsoft.com/office/drawing/2016/5/11/chartex" xmlns:cx6="http://schemas.microsoft.com/office/drawing/2016/5/12/chartex" xmlns:cx7="http://schemas.microsoft.com/office/drawing/2016/5/13/chartex" xmlns:cx8="http://schemas.microsoft.com/office/drawing/2016/5/14/chartex" xmlns:mc="http://schemas.openxmlformats.org/markup-compatibility/2006" xmlns:aink="http://schemas.microsoft.com/office/drawing/2016/ink" xmlns:am3d="http://schemas.microsoft.com/office/drawing/2017/model3d" xmlns:o="urn:schemas-microsoft-com:office:office" xmlns:r="http://schemas.openxmlformats.org/officeDocument/2006/relationships" xmlns:m="http://schemas.openxmlformats.org/officeDocument/2006/math" xmlns:v="urn:schemas-microsoft-com:vml" xmlns:wp14="http://schemas.microsoft.com/office/word/2010/wordprocessingDrawing" xmlns:wp="http://schemas.openxmlformats.org/drawingml/2006/wordprocessingDrawing" xmlns:w10="urn:schemas-microsoft-com:office:word" xmlns:w="http://schemas.openxmlformats.org/wordprocessingml/2006/main" xmlns:w14="http://schemas.microsoft.com/office/word/2010/wordml" xmlns:w15="http://schemas.microsoft.com/office/word/2012/wordml" xmlns:w16cid="http://schemas.microsoft.com/office/word/2016/wordml/cid" xmlns:w16se="http://schemas.microsoft.com/office/word/2015/wordml/symex" xmlns:wpg="http://schemas.microsoft.com/office/word/2010/wordprocessingGroup" xmlns:wpi="http://schemas.microsoft.com/office/word/2010/wordprocessingInk" xmlns:wne="http://schemas.microsoft.com/office/word/2006/wordml" xmlns:wps="http://schemas.microsoft.com/office/word/2010/wordprocessingShape" mc:Ignorable="w14 w15 w16se w16cid wp14">
-  <w:p>
-    <w:pPr>
-      <w:pStyle w:val="Footer"/>
-    </w:pPr>
-  </w:p>
-</w:ftr>
-</file>
-
-<file path=word/footer2.xml><?xml version="1.0" encoding="utf-8"?>
-<w:ftr xmlns:wpc="http://schemas.microsoft.com/office/word/2010/wordprocessingCanvas" xmlns:cx="http://schemas.microsoft.com/office/drawing/2014/chartex" xmlns:cx1="http://schemas.microsoft.com/office/drawing/2015/9/8/chartex" xmlns:cx2="http://schemas.microsoft.com/office/drawing/2015/10/21/chartex" xmlns:cx3="http://schemas.microsoft.com/office/drawing/2016/5/9/chartex" xmlns:cx4="http://schemas.microsoft.com/office/drawing/2016/5/10/chartex" xmlns:cx5="http://schemas.microsoft.com/office/drawing/2016/5/11/chartex" xmlns:cx6="http://schemas.microsoft.com/office/drawing/2016/5/12/chartex" xmlns:cx7="http://schemas.microsoft.com/office/drawing/2016/5/13/chartex" xmlns:cx8="http://schemas.microsoft.com/office/drawing/2016/5/14/chartex" xmlns:mc="http://schemas.openxmlformats.org/markup-compatibility/2006" xmlns:aink="http://schemas.microsoft.com/office/drawing/2016/ink" xmlns:am3d="http://schemas.microsoft.com/office/drawing/2017/model3d" xmlns:o="urn:schemas-microsoft-com:office:office" xmlns:r="http://schemas.openxmlformats.org/officeDocument/2006/relationships" xmlns:m="http://schemas.openxmlformats.org/officeDocument/2006/math" xmlns:v="urn:schemas-microsoft-com:vml" xmlns:wp14="http://schemas.microsoft.com/office/word/2010/wordprocessingDrawing" xmlns:wp="http://schemas.openxmlformats.org/drawingml/2006/wordprocessingDrawing" xmlns:w10="urn:schemas-microsoft-com:office:word" xmlns:w="http://schemas.openxmlformats.org/wordprocessingml/2006/main" xmlns:w14="http://schemas.microsoft.com/office/word/2010/wordml" xmlns:w15="http://schemas.microsoft.com/office/word/2012/wordml" xmlns:w16cid="http://schemas.microsoft.com/office/word/2016/wordml/cid" xmlns:w16se="http://schemas.microsoft.com/office/word/2015/wordml/symex" xmlns:wpg="http://schemas.microsoft.com/office/word/2010/wordprocessingGroup" xmlns:wpi="http://schemas.microsoft.com/office/word/2010/wordprocessingInk" xmlns:wne="http://schemas.microsoft.com/office/word/2006/wordml" xmlns:wps="http://schemas.microsoft.com/office/word/2010/wordprocessingShape" mc:Ignorable="w14 w15 w16se w16cid wp14">
+<w:ftr xmlns:wpc="http://schemas.microsoft.com/office/word/2010/wordprocessingCanvas" xmlns:cx="http://schemas.microsoft.com/office/drawing/2014/chartex" xmlns:mc="http://schemas.openxmlformats.org/markup-compatibility/2006" xmlns:o="urn:schemas-microsoft-com:office:office" xmlns:r="http://schemas.openxmlformats.org/officeDocument/2006/relationships" xmlns:m="http://schemas.openxmlformats.org/officeDocument/2006/math" xmlns:v="urn:schemas-microsoft-com:vml" xmlns:wp14="http://schemas.microsoft.com/office/word/2010/wordprocessingDrawing" xmlns:wp="http://schemas.openxmlformats.org/drawingml/2006/wordprocessingDrawing" xmlns:w10="urn:schemas-microsoft-com:office:word" xmlns:w="http://schemas.openxmlformats.org/wordprocessingml/2006/main" xmlns:w14="http://schemas.microsoft.com/office/word/2010/wordml" xmlns:w15="http://schemas.microsoft.com/office/word/2012/wordml" xmlns:w16se="http://schemas.microsoft.com/office/word/2015/wordml/symex" xmlns:wpg="http://schemas.microsoft.com/office/word/2010/wordprocessingGroup" xmlns:wpi="http://schemas.microsoft.com/office/word/2010/wordprocessingInk" xmlns:wne="http://schemas.microsoft.com/office/word/2006/wordml" xmlns:wps="http://schemas.microsoft.com/office/word/2010/wordprocessingShape" mc:Ignorable="w14 w15 w16se wp14">
   <w:p>
     <w:pPr>
       <w:pStyle w:val="Footer"/>
@@ -6553,6 +6559,7 @@
     <w:r>
       <w:rPr>
         <w:noProof/>
+        <w:lang w:val="en-SG" w:eastAsia="zh-CN"/>
       </w:rPr>
       <mc:AlternateContent>
         <mc:Choice Requires="wps">
@@ -6606,14 +6613,6 @@
                               <w:sz w:val="18"/>
                             </w:rPr>
                           </w:pPr>
-                          <w:r>
-                            <w:rPr>
-                              <w:rFonts w:ascii="Calibri" w:hAnsi="Calibri" w:cs="Calibri"/>
-                              <w:color w:val="000000"/>
-                              <w:sz w:val="18"/>
-                            </w:rPr>
-                            <w:t>Micron Confidential</w:t>
-                          </w:r>
                         </w:p>
                       </w:txbxContent>
                     </wps:txbx>
@@ -6635,7 +6634,7 @@
               <v:stroke joinstyle="miter"/>
               <v:path gradientshapeok="t" o:connecttype="rect"/>
             </v:shapetype>
-            <v:shape id="MSIPCMe25341efb2f5fa72b135ee72" o:spid="_x0000_s1034" type="#_x0000_t202" alt="{&quot;HashCode&quot;:282206168,&quot;Height&quot;:792.0,&quot;Width&quot;:612.0,&quot;Placement&quot;:&quot;Footer&quot;,&quot;Index&quot;:&quot;Primary&quot;,&quot;Section&quot;:1,&quot;Top&quot;:0.0,&quot;Left&quot;:0.0}" style="position:absolute;margin-left:0;margin-top:755.45pt;width:612pt;height:21.5pt;z-index:251660288;visibility:visible;mso-wrap-style:square;mso-wrap-distance-left:9pt;mso-wrap-distance-top:0;mso-wrap-distance-right:9pt;mso-wrap-distance-bottom:0;mso-position-horizontal:absolute;mso-position-horizontal-relative:page;mso-position-vertical:absolute;mso-position-vertical-relative:page;v-text-anchor:bottom" o:gfxdata="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" o:allowincell="f" filled="f" stroked="f" strokeweight=".5pt">
+            <v:shape id="MSIPCMe25341efb2f5fa72b135ee72" o:spid="_x0000_s1034" type="#_x0000_t202" alt="{&quot;HashCode&quot;:282206168,&quot;Height&quot;:792.0,&quot;Width&quot;:612.0,&quot;Placement&quot;:&quot;Footer&quot;,&quot;Index&quot;:&quot;Primary&quot;,&quot;Section&quot;:1,&quot;Top&quot;:0.0,&quot;Left&quot;:0.0}" style="position:absolute;margin-left:0;margin-top:755.45pt;width:612pt;height:21.5pt;z-index:251660288;visibility:visible;mso-wrap-style:square;mso-wrap-distance-left:9pt;mso-wrap-distance-top:0;mso-wrap-distance-right:9pt;mso-wrap-distance-bottom:0;mso-position-horizontal:absolute;mso-position-horizontal-relative:page;mso-position-vertical:absolute;mso-position-vertical-relative:page;v-text-anchor:bottom" o:gfxdata="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" o:allowincell="f" filled="f" stroked="f" strokeweight=".5pt">
               <v:textbox inset="20pt,0,,0">
                 <w:txbxContent>
                   <w:p>
@@ -6646,14 +6645,6 @@
                         <w:sz w:val="18"/>
                       </w:rPr>
                     </w:pPr>
-                    <w:r>
-                      <w:rPr>
-                        <w:rFonts w:ascii="Calibri" w:hAnsi="Calibri" w:cs="Calibri"/>
-                        <w:color w:val="000000"/>
-                        <w:sz w:val="18"/>
-                      </w:rPr>
-                      <w:t>Micron Confidential</w:t>
-                    </w:r>
                   </w:p>
                 </w:txbxContent>
               </v:textbox>
@@ -6667,18 +6658,8 @@
 </w:ftr>
 </file>
 
-<file path=word/footer3.xml><?xml version="1.0" encoding="utf-8"?>
-<w:ftr xmlns:wpc="http://schemas.microsoft.com/office/word/2010/wordprocessingCanvas" xmlns:cx="http://schemas.microsoft.com/office/drawing/2014/chartex" xmlns:cx1="http://schemas.microsoft.com/office/drawing/2015/9/8/chartex" xmlns:cx2="http://schemas.microsoft.com/office/drawing/2015/10/21/chartex" xmlns:cx3="http://schemas.microsoft.com/office/drawing/2016/5/9/chartex" xmlns:cx4="http://schemas.microsoft.com/office/drawing/2016/5/10/chartex" xmlns:cx5="http://schemas.microsoft.com/office/drawing/2016/5/11/chartex" xmlns:cx6="http://schemas.microsoft.com/office/drawing/2016/5/12/chartex" xmlns:cx7="http://schemas.microsoft.com/office/drawing/2016/5/13/chartex" xmlns:cx8="http://schemas.microsoft.com/office/drawing/2016/5/14/chartex" xmlns:mc="http://schemas.openxmlformats.org/markup-compatibility/2006" xmlns:aink="http://schemas.microsoft.com/office/drawing/2016/ink" xmlns:am3d="http://schemas.microsoft.com/office/drawing/2017/model3d" xmlns:o="urn:schemas-microsoft-com:office:office" xmlns:r="http://schemas.openxmlformats.org/officeDocument/2006/relationships" xmlns:m="http://schemas.openxmlformats.org/officeDocument/2006/math" xmlns:v="urn:schemas-microsoft-com:vml" xmlns:wp14="http://schemas.microsoft.com/office/word/2010/wordprocessingDrawing" xmlns:wp="http://schemas.openxmlformats.org/drawingml/2006/wordprocessingDrawing" xmlns:w10="urn:schemas-microsoft-com:office:word" xmlns:w="http://schemas.openxmlformats.org/wordprocessingml/2006/main" xmlns:w14="http://schemas.microsoft.com/office/word/2010/wordml" xmlns:w15="http://schemas.microsoft.com/office/word/2012/wordml" xmlns:w16cid="http://schemas.microsoft.com/office/word/2016/wordml/cid" xmlns:w16se="http://schemas.microsoft.com/office/word/2015/wordml/symex" xmlns:wpg="http://schemas.microsoft.com/office/word/2010/wordprocessingGroup" xmlns:wpi="http://schemas.microsoft.com/office/word/2010/wordprocessingInk" xmlns:wne="http://schemas.microsoft.com/office/word/2006/wordml" xmlns:wps="http://schemas.microsoft.com/office/word/2010/wordprocessingShape" mc:Ignorable="w14 w15 w16se w16cid wp14">
-  <w:p>
-    <w:pPr>
-      <w:pStyle w:val="Footer"/>
-    </w:pPr>
-  </w:p>
-</w:ftr>
-</file>
-
 <file path=word/footnotes.xml><?xml version="1.0" encoding="utf-8"?>
-<w:footnotes xmlns:wpc="http://schemas.microsoft.com/office/word/2010/wordprocessingCanvas" xmlns:cx="http://schemas.microsoft.com/office/drawing/2014/chartex" xmlns:cx1="http://schemas.microsoft.com/office/drawing/2015/9/8/chartex" xmlns:cx2="http://schemas.microsoft.com/office/drawing/2015/10/21/chartex" xmlns:cx3="http://schemas.microsoft.com/office/drawing/2016/5/9/chartex" xmlns:cx4="http://schemas.microsoft.com/office/drawing/2016/5/10/chartex" xmlns:cx5="http://schemas.microsoft.com/office/drawing/2016/5/11/chartex" xmlns:cx6="http://schemas.microsoft.com/office/drawing/2016/5/12/chartex" xmlns:cx7="http://schemas.microsoft.com/office/drawing/2016/5/13/chartex" xmlns:cx8="http://schemas.microsoft.com/office/drawing/2016/5/14/chartex" xmlns:mc="http://schemas.openxmlformats.org/markup-compatibility/2006" xmlns:aink="http://schemas.microsoft.com/office/drawing/2016/ink" xmlns:am3d="http://schemas.microsoft.com/office/drawing/2017/model3d" xmlns:o="urn:schemas-microsoft-com:office:office" xmlns:r="http://schemas.openxmlformats.org/officeDocument/2006/relationships" xmlns:m="http://schemas.openxmlformats.org/officeDocument/2006/math" xmlns:v="urn:schemas-microsoft-com:vml" xmlns:wp14="http://schemas.microsoft.com/office/word/2010/wordprocessingDrawing" xmlns:wp="http://schemas.openxmlformats.org/drawingml/2006/wordprocessingDrawing" xmlns:w10="urn:schemas-microsoft-com:office:word" xmlns:w="http://schemas.openxmlformats.org/wordprocessingml/2006/main" xmlns:w14="http://schemas.microsoft.com/office/word/2010/wordml" xmlns:w15="http://schemas.microsoft.com/office/word/2012/wordml" xmlns:w16cid="http://schemas.microsoft.com/office/word/2016/wordml/cid" xmlns:w16se="http://schemas.microsoft.com/office/word/2015/wordml/symex" xmlns:wpg="http://schemas.microsoft.com/office/word/2010/wordprocessingGroup" xmlns:wpi="http://schemas.microsoft.com/office/word/2010/wordprocessingInk" xmlns:wne="http://schemas.microsoft.com/office/word/2006/wordml" xmlns:wps="http://schemas.microsoft.com/office/word/2010/wordprocessingShape" mc:Ignorable="w14 w15 w16se w16cid wp14">
+<w:footnotes xmlns:wpc="http://schemas.microsoft.com/office/word/2010/wordprocessingCanvas" xmlns:cx="http://schemas.microsoft.com/office/drawing/2014/chartex" xmlns:mc="http://schemas.openxmlformats.org/markup-compatibility/2006" xmlns:o="urn:schemas-microsoft-com:office:office" xmlns:r="http://schemas.openxmlformats.org/officeDocument/2006/relationships" xmlns:m="http://schemas.openxmlformats.org/officeDocument/2006/math" xmlns:v="urn:schemas-microsoft-com:vml" xmlns:wp14="http://schemas.microsoft.com/office/word/2010/wordprocessingDrawing" xmlns:wp="http://schemas.openxmlformats.org/drawingml/2006/wordprocessingDrawing" xmlns:w10="urn:schemas-microsoft-com:office:word" xmlns:w="http://schemas.openxmlformats.org/wordprocessingml/2006/main" xmlns:w14="http://schemas.microsoft.com/office/word/2010/wordml" xmlns:w15="http://schemas.microsoft.com/office/word/2012/wordml" xmlns:w16se="http://schemas.microsoft.com/office/word/2015/wordml/symex" xmlns:wpg="http://schemas.microsoft.com/office/word/2010/wordprocessingGroup" xmlns:wpi="http://schemas.microsoft.com/office/word/2010/wordprocessingInk" xmlns:wne="http://schemas.microsoft.com/office/word/2006/wordml" xmlns:wps="http://schemas.microsoft.com/office/word/2010/wordprocessingShape" mc:Ignorable="w14 w15 w16se wp14">
   <w:footnote w:type="separator" w:id="-1">
     <w:p/>
   </w:footnote>
@@ -6700,17 +6681,7 @@
 </file>
 
 <file path=word/header1.xml><?xml version="1.0" encoding="utf-8"?>
-<w:hdr xmlns:wpc="http://schemas.microsoft.com/office/word/2010/wordprocessingCanvas" xmlns:cx="http://schemas.microsoft.com/office/drawing/2014/chartex" xmlns:cx1="http://schemas.microsoft.com/office/drawing/2015/9/8/chartex" xmlns:cx2="http://schemas.microsoft.com/office/drawing/2015/10/21/chartex" xmlns:cx3="http://schemas.microsoft.com/office/drawing/2016/5/9/chartex" xmlns:cx4="http://schemas.microsoft.com/office/drawing/2016/5/10/chartex" xmlns:cx5="http://schemas.microsoft.com/office/drawing/2016/5/11/chartex" xmlns:cx6="http://schemas.microsoft.com/office/drawing/2016/5/12/chartex" xmlns:cx7="http://schemas.microsoft.com/office/drawing/2016/5/13/chartex" xmlns:cx8="http://schemas.microsoft.com/office/drawing/2016/5/14/chartex" xmlns:mc="http://schemas.openxmlformats.org/markup-compatibility/2006" xmlns:aink="http://schemas.microsoft.com/office/drawing/2016/ink" xmlns:am3d="http://schemas.microsoft.com/office/drawing/2017/model3d" xmlns:o="urn:schemas-microsoft-com:office:office" xmlns:r="http://schemas.openxmlformats.org/officeDocument/2006/relationships" xmlns:m="http://schemas.openxmlformats.org/officeDocument/2006/math" xmlns:v="urn:schemas-microsoft-com:vml" xmlns:wp14="http://schemas.microsoft.com/office/word/2010/wordprocessingDrawing" xmlns:wp="http://schemas.openxmlformats.org/drawingml/2006/wordprocessingDrawing" xmlns:w10="urn:schemas-microsoft-com:office:word" xmlns:w="http://schemas.openxmlformats.org/wordprocessingml/2006/main" xmlns:w14="http://schemas.microsoft.com/office/word/2010/wordml" xmlns:w15="http://schemas.microsoft.com/office/word/2012/wordml" xmlns:w16cid="http://schemas.microsoft.com/office/word/2016/wordml/cid" xmlns:w16se="http://schemas.microsoft.com/office/word/2015/wordml/symex" xmlns:wpg="http://schemas.microsoft.com/office/word/2010/wordprocessingGroup" xmlns:wpi="http://schemas.microsoft.com/office/word/2010/wordprocessingInk" xmlns:wne="http://schemas.microsoft.com/office/word/2006/wordml" xmlns:wps="http://schemas.microsoft.com/office/word/2010/wordprocessingShape" mc:Ignorable="w14 w15 w16se w16cid wp14">
-  <w:p>
-    <w:pPr>
-      <w:pStyle w:val="Header"/>
-    </w:pPr>
-  </w:p>
-</w:hdr>
-</file>
-
-<file path=word/header2.xml><?xml version="1.0" encoding="utf-8"?>
-<w:hdr xmlns:wpc="http://schemas.microsoft.com/office/word/2010/wordprocessingCanvas" xmlns:cx="http://schemas.microsoft.com/office/drawing/2014/chartex" xmlns:cx1="http://schemas.microsoft.com/office/drawing/2015/9/8/chartex" xmlns:cx2="http://schemas.microsoft.com/office/drawing/2015/10/21/chartex" xmlns:cx3="http://schemas.microsoft.com/office/drawing/2016/5/9/chartex" xmlns:cx4="http://schemas.microsoft.com/office/drawing/2016/5/10/chartex" xmlns:cx5="http://schemas.microsoft.com/office/drawing/2016/5/11/chartex" xmlns:cx6="http://schemas.microsoft.com/office/drawing/2016/5/12/chartex" xmlns:cx7="http://schemas.microsoft.com/office/drawing/2016/5/13/chartex" xmlns:cx8="http://schemas.microsoft.com/office/drawing/2016/5/14/chartex" xmlns:mc="http://schemas.openxmlformats.org/markup-compatibility/2006" xmlns:aink="http://schemas.microsoft.com/office/drawing/2016/ink" xmlns:am3d="http://schemas.microsoft.com/office/drawing/2017/model3d" xmlns:o="urn:schemas-microsoft-com:office:office" xmlns:r="http://schemas.openxmlformats.org/officeDocument/2006/relationships" xmlns:m="http://schemas.openxmlformats.org/officeDocument/2006/math" xmlns:v="urn:schemas-microsoft-com:vml" xmlns:wp14="http://schemas.microsoft.com/office/word/2010/wordprocessingDrawing" xmlns:wp="http://schemas.openxmlformats.org/drawingml/2006/wordprocessingDrawing" xmlns:w10="urn:schemas-microsoft-com:office:word" xmlns:w="http://schemas.openxmlformats.org/wordprocessingml/2006/main" xmlns:w14="http://schemas.microsoft.com/office/word/2010/wordml" xmlns:w15="http://schemas.microsoft.com/office/word/2012/wordml" xmlns:w16cid="http://schemas.microsoft.com/office/word/2016/wordml/cid" xmlns:w16se="http://schemas.microsoft.com/office/word/2015/wordml/symex" xmlns:wpg="http://schemas.microsoft.com/office/word/2010/wordprocessingGroup" xmlns:wpi="http://schemas.microsoft.com/office/word/2010/wordprocessingInk" xmlns:wne="http://schemas.microsoft.com/office/word/2006/wordml" xmlns:wps="http://schemas.microsoft.com/office/word/2010/wordprocessingShape" mc:Ignorable="w14 w15 w16se w16cid wp14">
+<w:hdr xmlns:wpc="http://schemas.microsoft.com/office/word/2010/wordprocessingCanvas" xmlns:cx="http://schemas.microsoft.com/office/drawing/2014/chartex" xmlns:mc="http://schemas.openxmlformats.org/markup-compatibility/2006" xmlns:o="urn:schemas-microsoft-com:office:office" xmlns:r="http://schemas.openxmlformats.org/officeDocument/2006/relationships" xmlns:m="http://schemas.openxmlformats.org/officeDocument/2006/math" xmlns:v="urn:schemas-microsoft-com:vml" xmlns:wp14="http://schemas.microsoft.com/office/word/2010/wordprocessingDrawing" xmlns:wp="http://schemas.openxmlformats.org/drawingml/2006/wordprocessingDrawing" xmlns:w10="urn:schemas-microsoft-com:office:word" xmlns:w="http://schemas.openxmlformats.org/wordprocessingml/2006/main" xmlns:w14="http://schemas.microsoft.com/office/word/2010/wordml" xmlns:w15="http://schemas.microsoft.com/office/word/2012/wordml" xmlns:w16se="http://schemas.microsoft.com/office/word/2015/wordml/symex" xmlns:wpg="http://schemas.microsoft.com/office/word/2010/wordprocessingGroup" xmlns:wpi="http://schemas.microsoft.com/office/word/2010/wordprocessingInk" xmlns:wne="http://schemas.microsoft.com/office/word/2006/wordml" xmlns:wps="http://schemas.microsoft.com/office/word/2010/wordprocessingShape" mc:Ignorable="w14 w15 w16se wp14">
   <w:p>
     <w:pPr>
       <w:pStyle w:val="Header"/>
@@ -6718,6 +6689,7 @@
     <w:r>
       <w:rPr>
         <w:noProof/>
+        <w:lang w:val="en-SG" w:eastAsia="zh-CN"/>
       </w:rPr>
       <mc:AlternateContent>
         <mc:Choice Requires="wps">
@@ -6771,14 +6743,6 @@
                               <w:sz w:val="18"/>
                             </w:rPr>
                           </w:pPr>
-                          <w:r>
-                            <w:rPr>
-                              <w:rFonts w:ascii="Calibri" w:hAnsi="Calibri" w:cs="Calibri"/>
-                              <w:color w:val="000000"/>
-                              <w:sz w:val="18"/>
-                            </w:rPr>
-                            <w:t>Micron Confidential</w:t>
-                          </w:r>
                         </w:p>
                       </w:txbxContent>
                     </wps:txbx>
@@ -6800,7 +6764,7 @@
               <v:stroke joinstyle="miter"/>
               <v:path gradientshapeok="t" o:connecttype="rect"/>
             </v:shapetype>
-            <v:shape id="MSIPCM4f9e4f61ab18b3570e0b21bf" o:spid="_x0000_s1033" type="#_x0000_t202" alt="{&quot;HashCode&quot;:258068599,&quot;Height&quot;:792.0,&quot;Width&quot;:612.0,&quot;Placement&quot;:&quot;Header&quot;,&quot;Index&quot;:&quot;Primary&quot;,&quot;Section&quot;:1,&quot;Top&quot;:0.0,&quot;Left&quot;:0.0}" style="position:absolute;margin-left:0;margin-top:15pt;width:612pt;height:21.5pt;z-index:251659264;visibility:visible;mso-wrap-style:square;mso-wrap-distance-left:9pt;mso-wrap-distance-top:0;mso-wrap-distance-right:9pt;mso-wrap-distance-bottom:0;mso-position-horizontal:absolute;mso-position-horizontal-relative:page;mso-position-vertical:absolute;mso-position-vertical-relative:page;v-text-anchor:top" o:gfxdata="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" o:allowincell="f" filled="f" stroked="f" strokeweight=".5pt">
+            <v:shape id="MSIPCM4f9e4f61ab18b3570e0b21bf" o:spid="_x0000_s1033" type="#_x0000_t202" alt="{&quot;HashCode&quot;:258068599,&quot;Height&quot;:792.0,&quot;Width&quot;:612.0,&quot;Placement&quot;:&quot;Header&quot;,&quot;Index&quot;:&quot;Primary&quot;,&quot;Section&quot;:1,&quot;Top&quot;:0.0,&quot;Left&quot;:0.0}" style="position:absolute;margin-left:0;margin-top:15pt;width:612pt;height:21.5pt;z-index:251659264;visibility:visible;mso-wrap-style:square;mso-wrap-distance-left:9pt;mso-wrap-distance-top:0;mso-wrap-distance-right:9pt;mso-wrap-distance-bottom:0;mso-position-horizontal:absolute;mso-position-horizontal-relative:page;mso-position-vertical:absolute;mso-position-vertical-relative:page;v-text-anchor:top" o:gfxdata="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" o:allowincell="f" filled="f" stroked="f" strokeweight=".5pt">
               <v:textbox inset="20pt,0,,0">
                 <w:txbxContent>
                   <w:p>
@@ -6811,14 +6775,6 @@
                         <w:sz w:val="18"/>
                       </w:rPr>
                     </w:pPr>
-                    <w:r>
-                      <w:rPr>
-                        <w:rFonts w:ascii="Calibri" w:hAnsi="Calibri" w:cs="Calibri"/>
-                        <w:color w:val="000000"/>
-                        <w:sz w:val="18"/>
-                      </w:rPr>
-                      <w:t>Micron Confidential</w:t>
-                    </w:r>
                   </w:p>
                 </w:txbxContent>
               </v:textbox>
@@ -6832,18 +6788,8 @@
 </w:hdr>
 </file>
 
-<file path=word/header3.xml><?xml version="1.0" encoding="utf-8"?>
-<w:hdr xmlns:wpc="http://schemas.microsoft.com/office/word/2010/wordprocessingCanvas" xmlns:cx="http://schemas.microsoft.com/office/drawing/2014/chartex" xmlns:cx1="http://schemas.microsoft.com/office/drawing/2015/9/8/chartex" xmlns:cx2="http://schemas.microsoft.com/office/drawing/2015/10/21/chartex" xmlns:cx3="http://schemas.microsoft.com/office/drawing/2016/5/9/chartex" xmlns:cx4="http://schemas.microsoft.com/office/drawing/2016/5/10/chartex" xmlns:cx5="http://schemas.microsoft.com/office/drawing/2016/5/11/chartex" xmlns:cx6="http://schemas.microsoft.com/office/drawing/2016/5/12/chartex" xmlns:cx7="http://schemas.microsoft.com/office/drawing/2016/5/13/chartex" xmlns:cx8="http://schemas.microsoft.com/office/drawing/2016/5/14/chartex" xmlns:mc="http://schemas.openxmlformats.org/markup-compatibility/2006" xmlns:aink="http://schemas.microsoft.com/office/drawing/2016/ink" xmlns:am3d="http://schemas.microsoft.com/office/drawing/2017/model3d" xmlns:o="urn:schemas-microsoft-com:office:office" xmlns:r="http://schemas.openxmlformats.org/officeDocument/2006/relationships" xmlns:m="http://schemas.openxmlformats.org/officeDocument/2006/math" xmlns:v="urn:schemas-microsoft-com:vml" xmlns:wp14="http://schemas.microsoft.com/office/word/2010/wordprocessingDrawing" xmlns:wp="http://schemas.openxmlformats.org/drawingml/2006/wordprocessingDrawing" xmlns:w10="urn:schemas-microsoft-com:office:word" xmlns:w="http://schemas.openxmlformats.org/wordprocessingml/2006/main" xmlns:w14="http://schemas.microsoft.com/office/word/2010/wordml" xmlns:w15="http://schemas.microsoft.com/office/word/2012/wordml" xmlns:w16cid="http://schemas.microsoft.com/office/word/2016/wordml/cid" xmlns:w16se="http://schemas.microsoft.com/office/word/2015/wordml/symex" xmlns:wpg="http://schemas.microsoft.com/office/word/2010/wordprocessingGroup" xmlns:wpi="http://schemas.microsoft.com/office/word/2010/wordprocessingInk" xmlns:wne="http://schemas.microsoft.com/office/word/2006/wordml" xmlns:wps="http://schemas.microsoft.com/office/word/2010/wordprocessingShape" mc:Ignorable="w14 w15 w16se w16cid wp14">
-  <w:p>
-    <w:pPr>
-      <w:pStyle w:val="Header"/>
-    </w:pPr>
-  </w:p>
-</w:hdr>
-</file>
-
 <file path=word/numbering.xml><?xml version="1.0" encoding="utf-8"?>
-<w:numbering xmlns:wpc="http://schemas.microsoft.com/office/word/2010/wordprocessingCanvas" xmlns:cx="http://schemas.microsoft.com/office/drawing/2014/chartex" xmlns:cx1="http://schemas.microsoft.com/office/drawing/2015/9/8/chartex" xmlns:cx2="http://schemas.microsoft.com/office/drawing/2015/10/21/chartex" xmlns:cx3="http://schemas.microsoft.com/office/drawing/2016/5/9/chartex" xmlns:cx4="http://schemas.microsoft.com/office/drawing/2016/5/10/chartex" xmlns:cx5="http://schemas.microsoft.com/office/drawing/2016/5/11/chartex" xmlns:cx6="http://schemas.microsoft.com/office/drawing/2016/5/12/chartex" xmlns:cx7="http://schemas.microsoft.com/office/drawing/2016/5/13/chartex" xmlns:cx8="http://schemas.microsoft.com/office/drawing/2016/5/14/chartex" xmlns:mc="http://schemas.openxmlformats.org/markup-compatibility/2006" xmlns:aink="http://schemas.microsoft.com/office/drawing/2016/ink" xmlns:am3d="http://schemas.microsoft.com/office/drawing/2017/model3d" xmlns:o="urn:schemas-microsoft-com:office:office" xmlns:r="http://schemas.openxmlformats.org/officeDocument/2006/relationships" xmlns:m="http://schemas.openxmlformats.org/officeDocument/2006/math" xmlns:v="urn:schemas-microsoft-com:vml" xmlns:wp14="http://schemas.microsoft.com/office/word/2010/wordprocessingDrawing" xmlns:wp="http://schemas.openxmlformats.org/drawingml/2006/wordprocessingDrawing" xmlns:w10="urn:schemas-microsoft-com:office:word" xmlns:w="http://schemas.openxmlformats.org/wordprocessingml/2006/main" xmlns:w14="http://schemas.microsoft.com/office/word/2010/wordml" xmlns:w15="http://schemas.microsoft.com/office/word/2012/wordml" xmlns:w16cid="http://schemas.microsoft.com/office/word/2016/wordml/cid" xmlns:w16se="http://schemas.microsoft.com/office/word/2015/wordml/symex" xmlns:wpg="http://schemas.microsoft.com/office/word/2010/wordprocessingGroup" xmlns:wpi="http://schemas.microsoft.com/office/word/2010/wordprocessingInk" xmlns:wne="http://schemas.microsoft.com/office/word/2006/wordml" xmlns:wps="http://schemas.microsoft.com/office/word/2010/wordprocessingShape" mc:Ignorable="w14 w15 w16se w16cid wp14">
+<w:numbering xmlns:wpc="http://schemas.microsoft.com/office/word/2010/wordprocessingCanvas" xmlns:cx="http://schemas.microsoft.com/office/drawing/2014/chartex" xmlns:mc="http://schemas.openxmlformats.org/markup-compatibility/2006" xmlns:o="urn:schemas-microsoft-com:office:office" xmlns:r="http://schemas.openxmlformats.org/officeDocument/2006/relationships" xmlns:m="http://schemas.openxmlformats.org/officeDocument/2006/math" xmlns:v="urn:schemas-microsoft-com:vml" xmlns:wp14="http://schemas.microsoft.com/office/word/2010/wordprocessingDrawing" xmlns:wp="http://schemas.openxmlformats.org/drawingml/2006/wordprocessingDrawing" xmlns:w10="urn:schemas-microsoft-com:office:word" xmlns:w="http://schemas.openxmlformats.org/wordprocessingml/2006/main" xmlns:w14="http://schemas.microsoft.com/office/word/2010/wordml" xmlns:w15="http://schemas.microsoft.com/office/word/2012/wordml" xmlns:w16se="http://schemas.microsoft.com/office/word/2015/wordml/symex" xmlns:wpg="http://schemas.microsoft.com/office/word/2010/wordprocessingGroup" xmlns:wpi="http://schemas.microsoft.com/office/word/2010/wordprocessingInk" xmlns:wne="http://schemas.microsoft.com/office/word/2006/wordml" xmlns:wps="http://schemas.microsoft.com/office/word/2010/wordprocessingShape" mc:Ignorable="w14 w15 w16se wp14">
   <w:abstractNum w:abstractNumId="0" w15:restartNumberingAfterBreak="0">
     <w:nsid w:val="FFFFFF1D"/>
     <w:multiLevelType w:val="multilevel"/>
@@ -8403,7 +8349,7 @@
 </file>
 
 <file path=word/styles.xml><?xml version="1.0" encoding="utf-8"?>
-<w:styles xmlns:mc="http://schemas.openxmlformats.org/markup-compatibility/2006" xmlns:r="http://schemas.openxmlformats.org/officeDocument/2006/relationships" xmlns:w="http://schemas.openxmlformats.org/wordprocessingml/2006/main" xmlns:w14="http://schemas.microsoft.com/office/word/2010/wordml" xmlns:w15="http://schemas.microsoft.com/office/word/2012/wordml" xmlns:w16cid="http://schemas.microsoft.com/office/word/2016/wordml/cid" xmlns:w16se="http://schemas.microsoft.com/office/word/2015/wordml/symex" mc:Ignorable="w14 w15 w16se w16cid">
+<w:styles xmlns:mc="http://schemas.openxmlformats.org/markup-compatibility/2006" xmlns:r="http://schemas.openxmlformats.org/officeDocument/2006/relationships" xmlns:w="http://schemas.openxmlformats.org/wordprocessingml/2006/main" xmlns:w14="http://schemas.microsoft.com/office/word/2010/wordml" xmlns:w15="http://schemas.microsoft.com/office/word/2012/wordml" xmlns:w16se="http://schemas.microsoft.com/office/word/2015/wordml/symex" mc:Ignorable="w14 w15 w16se">
   <w:docDefaults>
     <w:rPrDefault>
       <w:rPr>
@@ -8413,7 +8359,7 @@
     </w:rPrDefault>
     <w:pPrDefault/>
   </w:docDefaults>
-  <w:latentStyles w:defLockedState="0" w:defUIPriority="0" w:defSemiHidden="0" w:defUnhideWhenUsed="0" w:defQFormat="0" w:count="376">
+  <w:latentStyles w:defLockedState="0" w:defUIPriority="0" w:defSemiHidden="0" w:defUnhideWhenUsed="0" w:defQFormat="0" w:count="371">
     <w:lsdException w:name="Normal" w:qFormat="1"/>
     <w:lsdException w:name="heading 1" w:uiPriority="9" w:qFormat="1"/>
     <w:lsdException w:name="heading 2" w:uiPriority="9" w:qFormat="1"/>
@@ -8764,11 +8710,6 @@
     <w:lsdException w:name="List Table 5 Dark Accent 6" w:uiPriority="50"/>
     <w:lsdException w:name="List Table 6 Colorful Accent 6" w:uiPriority="51"/>
     <w:lsdException w:name="List Table 7 Colorful Accent 6" w:uiPriority="52"/>
-    <w:lsdException w:name="Mention" w:semiHidden="1" w:uiPriority="99" w:unhideWhenUsed="1"/>
-    <w:lsdException w:name="Smart Hyperlink" w:semiHidden="1" w:uiPriority="99" w:unhideWhenUsed="1"/>
-    <w:lsdException w:name="Hashtag" w:semiHidden="1" w:uiPriority="99" w:unhideWhenUsed="1"/>
-    <w:lsdException w:name="Unresolved Mention" w:semiHidden="1" w:uiPriority="99" w:unhideWhenUsed="1"/>
-    <w:lsdException w:name="Smart Link" w:semiHidden="1" w:uiPriority="99" w:unhideWhenUsed="1"/>
   </w:latentStyles>
   <w:style w:type="paragraph" w:default="1" w:styleId="Normal">
     <w:name w:val="Normal"/>
@@ -11873,14 +11814,35 @@
         </dgm:presLayoutVars>
       </dgm:prSet>
       <dgm:spPr/>
+      <dgm:t>
+        <a:bodyPr/>
+        <a:lstStyle/>
+        <a:p>
+          <a:endParaRPr lang="en-US"/>
+        </a:p>
+      </dgm:t>
     </dgm:pt>
     <dgm:pt modelId="{4B5D39CA-8147-4B81-8770-5E31FC6D1CFB}" type="pres">
       <dgm:prSet presAssocID="{91D0FCC9-0385-42AC-A8E5-78283D5D669C}" presName="sibTrans" presStyleLbl="sibTrans2D1" presStyleIdx="0" presStyleCnt="3"/>
       <dgm:spPr/>
+      <dgm:t>
+        <a:bodyPr/>
+        <a:lstStyle/>
+        <a:p>
+          <a:endParaRPr lang="en-US"/>
+        </a:p>
+      </dgm:t>
     </dgm:pt>
     <dgm:pt modelId="{41341A21-0806-411D-A443-625FA97E4491}" type="pres">
       <dgm:prSet presAssocID="{91D0FCC9-0385-42AC-A8E5-78283D5D669C}" presName="connectorText" presStyleLbl="sibTrans2D1" presStyleIdx="0" presStyleCnt="3"/>
       <dgm:spPr/>
+      <dgm:t>
+        <a:bodyPr/>
+        <a:lstStyle/>
+        <a:p>
+          <a:endParaRPr lang="en-US"/>
+        </a:p>
+      </dgm:t>
     </dgm:pt>
     <dgm:pt modelId="{EA5BC1ED-EB03-45BA-BC56-621EEE9BEBD1}" type="pres">
       <dgm:prSet presAssocID="{92249E20-58D4-4E75-BB12-FE5FBD54F135}" presName="node" presStyleLbl="node1" presStyleIdx="1" presStyleCnt="4">
@@ -11889,14 +11851,35 @@
         </dgm:presLayoutVars>
       </dgm:prSet>
       <dgm:spPr/>
+      <dgm:t>
+        <a:bodyPr/>
+        <a:lstStyle/>
+        <a:p>
+          <a:endParaRPr lang="en-US"/>
+        </a:p>
+      </dgm:t>
     </dgm:pt>
     <dgm:pt modelId="{95B3EF49-35D3-4519-9F1F-B39D5A0566E4}" type="pres">
       <dgm:prSet presAssocID="{0B72DC99-4E95-4ADB-960C-E769354E6A5D}" presName="sibTrans" presStyleLbl="sibTrans2D1" presStyleIdx="1" presStyleCnt="3"/>
       <dgm:spPr/>
+      <dgm:t>
+        <a:bodyPr/>
+        <a:lstStyle/>
+        <a:p>
+          <a:endParaRPr lang="en-US"/>
+        </a:p>
+      </dgm:t>
     </dgm:pt>
     <dgm:pt modelId="{9B203DD1-3145-4590-8ACC-2517ACFE25A8}" type="pres">
       <dgm:prSet presAssocID="{0B72DC99-4E95-4ADB-960C-E769354E6A5D}" presName="connectorText" presStyleLbl="sibTrans2D1" presStyleIdx="1" presStyleCnt="3"/>
       <dgm:spPr/>
+      <dgm:t>
+        <a:bodyPr/>
+        <a:lstStyle/>
+        <a:p>
+          <a:endParaRPr lang="en-US"/>
+        </a:p>
+      </dgm:t>
     </dgm:pt>
     <dgm:pt modelId="{A37733E1-C31E-4430-AEEA-7CC4BDFAF84B}" type="pres">
       <dgm:prSet presAssocID="{38DD500D-6BEB-44F1-A480-39EBC85B7D1B}" presName="node" presStyleLbl="node1" presStyleIdx="2" presStyleCnt="4">
@@ -11905,14 +11888,35 @@
         </dgm:presLayoutVars>
       </dgm:prSet>
       <dgm:spPr/>
+      <dgm:t>
+        <a:bodyPr/>
+        <a:lstStyle/>
+        <a:p>
+          <a:endParaRPr lang="en-US"/>
+        </a:p>
+      </dgm:t>
     </dgm:pt>
     <dgm:pt modelId="{7300E7F4-ED3F-436A-A1F0-90BEABB46E71}" type="pres">
       <dgm:prSet presAssocID="{6D1E928F-781F-462C-A8AC-2A960BFDA67A}" presName="sibTrans" presStyleLbl="sibTrans2D1" presStyleIdx="2" presStyleCnt="3"/>
       <dgm:spPr/>
+      <dgm:t>
+        <a:bodyPr/>
+        <a:lstStyle/>
+        <a:p>
+          <a:endParaRPr lang="en-US"/>
+        </a:p>
+      </dgm:t>
     </dgm:pt>
     <dgm:pt modelId="{D7B13FD1-4A98-4993-ACFA-933B70FB5D81}" type="pres">
       <dgm:prSet presAssocID="{6D1E928F-781F-462C-A8AC-2A960BFDA67A}" presName="connectorText" presStyleLbl="sibTrans2D1" presStyleIdx="2" presStyleCnt="3"/>
       <dgm:spPr/>
+      <dgm:t>
+        <a:bodyPr/>
+        <a:lstStyle/>
+        <a:p>
+          <a:endParaRPr lang="en-US"/>
+        </a:p>
+      </dgm:t>
     </dgm:pt>
     <dgm:pt modelId="{F65F4BF1-A7B9-4C27-8B28-16C04C25982E}" type="pres">
       <dgm:prSet presAssocID="{764C4D4F-B7F7-4995-9F46-8E01C62C581B}" presName="node" presStyleLbl="node1" presStyleIdx="3" presStyleCnt="4">
@@ -11921,24 +11925,31 @@
         </dgm:presLayoutVars>
       </dgm:prSet>
       <dgm:spPr/>
+      <dgm:t>
+        <a:bodyPr/>
+        <a:lstStyle/>
+        <a:p>
+          <a:endParaRPr lang="en-US"/>
+        </a:p>
+      </dgm:t>
     </dgm:pt>
   </dgm:ptLst>
   <dgm:cxnLst>
+    <dgm:cxn modelId="{01F09420-6EB0-4A7F-B4CE-2315FD06751C}" type="presOf" srcId="{6D1E928F-781F-462C-A8AC-2A960BFDA67A}" destId="{D7B13FD1-4A98-4993-ACFA-933B70FB5D81}" srcOrd="1" destOrd="0" presId="urn:microsoft.com/office/officeart/2005/8/layout/process1"/>
+    <dgm:cxn modelId="{2D076695-4491-4B11-95EC-7786C59603C3}" type="presOf" srcId="{0B72DC99-4E95-4ADB-960C-E769354E6A5D}" destId="{95B3EF49-35D3-4519-9F1F-B39D5A0566E4}" srcOrd="0" destOrd="0" presId="urn:microsoft.com/office/officeart/2005/8/layout/process1"/>
+    <dgm:cxn modelId="{05EBE6A4-21D9-4E6D-96DC-9D3E50C88595}" type="presOf" srcId="{38DD500D-6BEB-44F1-A480-39EBC85B7D1B}" destId="{A37733E1-C31E-4430-AEEA-7CC4BDFAF84B}" srcOrd="0" destOrd="0" presId="urn:microsoft.com/office/officeart/2005/8/layout/process1"/>
+    <dgm:cxn modelId="{3EBFAACE-A4CF-4057-9EC8-3A59330D069F}" type="presOf" srcId="{69C95212-ACBD-498E-A011-59076A4285CB}" destId="{4D4E5D9B-DE30-46F3-864F-B20CBCB47B81}" srcOrd="0" destOrd="0" presId="urn:microsoft.com/office/officeart/2005/8/layout/process1"/>
+    <dgm:cxn modelId="{FEAE6454-4E5D-4190-8A76-D27FC4FC4790}" type="presOf" srcId="{9496E0A2-784B-483A-9A32-E68AF617843D}" destId="{9EA8A120-7984-4A2B-9532-24393BA5D7A2}" srcOrd="0" destOrd="0" presId="urn:microsoft.com/office/officeart/2005/8/layout/process1"/>
+    <dgm:cxn modelId="{D1CF8BBB-F3E6-4482-8B69-D1BE9774788E}" type="presOf" srcId="{91D0FCC9-0385-42AC-A8E5-78283D5D669C}" destId="{4B5D39CA-8147-4B81-8770-5E31FC6D1CFB}" srcOrd="0" destOrd="0" presId="urn:microsoft.com/office/officeart/2005/8/layout/process1"/>
+    <dgm:cxn modelId="{79D506E8-F752-4BA4-B280-EF0BEBC86F63}" srcId="{9496E0A2-784B-483A-9A32-E68AF617843D}" destId="{92249E20-58D4-4E75-BB12-FE5FBD54F135}" srcOrd="1" destOrd="0" parTransId="{105B3AA3-CBE4-4ECA-BC44-B6DCA5E7A036}" sibTransId="{0B72DC99-4E95-4ADB-960C-E769354E6A5D}"/>
+    <dgm:cxn modelId="{31005A28-3819-43FC-A794-27C122A41925}" srcId="{9496E0A2-784B-483A-9A32-E68AF617843D}" destId="{38DD500D-6BEB-44F1-A480-39EBC85B7D1B}" srcOrd="2" destOrd="0" parTransId="{3CE2BC79-A484-4240-A2CB-1BC232A1E53F}" sibTransId="{6D1E928F-781F-462C-A8AC-2A960BFDA67A}"/>
+    <dgm:cxn modelId="{F4BB5269-9705-4D80-8BF8-3B73A8F8EE8D}" type="presOf" srcId="{91D0FCC9-0385-42AC-A8E5-78283D5D669C}" destId="{41341A21-0806-411D-A443-625FA97E4491}" srcOrd="1" destOrd="0" presId="urn:microsoft.com/office/officeart/2005/8/layout/process1"/>
     <dgm:cxn modelId="{23BC981F-CC7C-4D5F-91BD-DE6EC72DB040}" srcId="{9496E0A2-784B-483A-9A32-E68AF617843D}" destId="{69C95212-ACBD-498E-A011-59076A4285CB}" srcOrd="0" destOrd="0" parTransId="{BF3D5BE3-835C-4027-9271-54CEA95A0702}" sibTransId="{91D0FCC9-0385-42AC-A8E5-78283D5D669C}"/>
-    <dgm:cxn modelId="{01F09420-6EB0-4A7F-B4CE-2315FD06751C}" type="presOf" srcId="{6D1E928F-781F-462C-A8AC-2A960BFDA67A}" destId="{D7B13FD1-4A98-4993-ACFA-933B70FB5D81}" srcOrd="1" destOrd="0" presId="urn:microsoft.com/office/officeart/2005/8/layout/process1"/>
-    <dgm:cxn modelId="{31005A28-3819-43FC-A794-27C122A41925}" srcId="{9496E0A2-784B-483A-9A32-E68AF617843D}" destId="{38DD500D-6BEB-44F1-A480-39EBC85B7D1B}" srcOrd="2" destOrd="0" parTransId="{3CE2BC79-A484-4240-A2CB-1BC232A1E53F}" sibTransId="{6D1E928F-781F-462C-A8AC-2A960BFDA67A}"/>
+    <dgm:cxn modelId="{099D99FB-52B2-434C-BA10-1675505A420B}" type="presOf" srcId="{92249E20-58D4-4E75-BB12-FE5FBD54F135}" destId="{EA5BC1ED-EB03-45BA-BC56-621EEE9BEBD1}" srcOrd="0" destOrd="0" presId="urn:microsoft.com/office/officeart/2005/8/layout/process1"/>
+    <dgm:cxn modelId="{1530AF90-D573-4EFA-A3BC-840C3370D71B}" srcId="{9496E0A2-784B-483A-9A32-E68AF617843D}" destId="{764C4D4F-B7F7-4995-9F46-8E01C62C581B}" srcOrd="3" destOrd="0" parTransId="{A6A82594-4016-4707-8656-642BA426B3D4}" sibTransId="{356D9044-9DCA-4929-92DF-A2BDE3B61A47}"/>
+    <dgm:cxn modelId="{F8BD9F76-8AA1-4A33-B686-C2C5DEA97305}" type="presOf" srcId="{0B72DC99-4E95-4ADB-960C-E769354E6A5D}" destId="{9B203DD1-3145-4590-8ACC-2517ACFE25A8}" srcOrd="1" destOrd="0" presId="urn:microsoft.com/office/officeart/2005/8/layout/process1"/>
+    <dgm:cxn modelId="{5E0FD1A2-149D-4CF9-AEE7-688223EDC542}" type="presOf" srcId="{764C4D4F-B7F7-4995-9F46-8E01C62C581B}" destId="{F65F4BF1-A7B9-4C27-8B28-16C04C25982E}" srcOrd="0" destOrd="0" presId="urn:microsoft.com/office/officeart/2005/8/layout/process1"/>
     <dgm:cxn modelId="{B7AF3A68-AEB3-4860-978B-B262BEBB9ECB}" type="presOf" srcId="{6D1E928F-781F-462C-A8AC-2A960BFDA67A}" destId="{7300E7F4-ED3F-436A-A1F0-90BEABB46E71}" srcOrd="0" destOrd="0" presId="urn:microsoft.com/office/officeart/2005/8/layout/process1"/>
-    <dgm:cxn modelId="{F4BB5269-9705-4D80-8BF8-3B73A8F8EE8D}" type="presOf" srcId="{91D0FCC9-0385-42AC-A8E5-78283D5D669C}" destId="{41341A21-0806-411D-A443-625FA97E4491}" srcOrd="1" destOrd="0" presId="urn:microsoft.com/office/officeart/2005/8/layout/process1"/>
-    <dgm:cxn modelId="{FEAE6454-4E5D-4190-8A76-D27FC4FC4790}" type="presOf" srcId="{9496E0A2-784B-483A-9A32-E68AF617843D}" destId="{9EA8A120-7984-4A2B-9532-24393BA5D7A2}" srcOrd="0" destOrd="0" presId="urn:microsoft.com/office/officeart/2005/8/layout/process1"/>
-    <dgm:cxn modelId="{F8BD9F76-8AA1-4A33-B686-C2C5DEA97305}" type="presOf" srcId="{0B72DC99-4E95-4ADB-960C-E769354E6A5D}" destId="{9B203DD1-3145-4590-8ACC-2517ACFE25A8}" srcOrd="1" destOrd="0" presId="urn:microsoft.com/office/officeart/2005/8/layout/process1"/>
-    <dgm:cxn modelId="{1530AF90-D573-4EFA-A3BC-840C3370D71B}" srcId="{9496E0A2-784B-483A-9A32-E68AF617843D}" destId="{764C4D4F-B7F7-4995-9F46-8E01C62C581B}" srcOrd="3" destOrd="0" parTransId="{A6A82594-4016-4707-8656-642BA426B3D4}" sibTransId="{356D9044-9DCA-4929-92DF-A2BDE3B61A47}"/>
-    <dgm:cxn modelId="{2D076695-4491-4B11-95EC-7786C59603C3}" type="presOf" srcId="{0B72DC99-4E95-4ADB-960C-E769354E6A5D}" destId="{95B3EF49-35D3-4519-9F1F-B39D5A0566E4}" srcOrd="0" destOrd="0" presId="urn:microsoft.com/office/officeart/2005/8/layout/process1"/>
-    <dgm:cxn modelId="{5E0FD1A2-149D-4CF9-AEE7-688223EDC542}" type="presOf" srcId="{764C4D4F-B7F7-4995-9F46-8E01C62C581B}" destId="{F65F4BF1-A7B9-4C27-8B28-16C04C25982E}" srcOrd="0" destOrd="0" presId="urn:microsoft.com/office/officeart/2005/8/layout/process1"/>
-    <dgm:cxn modelId="{05EBE6A4-21D9-4E6D-96DC-9D3E50C88595}" type="presOf" srcId="{38DD500D-6BEB-44F1-A480-39EBC85B7D1B}" destId="{A37733E1-C31E-4430-AEEA-7CC4BDFAF84B}" srcOrd="0" destOrd="0" presId="urn:microsoft.com/office/officeart/2005/8/layout/process1"/>
-    <dgm:cxn modelId="{D1CF8BBB-F3E6-4482-8B69-D1BE9774788E}" type="presOf" srcId="{91D0FCC9-0385-42AC-A8E5-78283D5D669C}" destId="{4B5D39CA-8147-4B81-8770-5E31FC6D1CFB}" srcOrd="0" destOrd="0" presId="urn:microsoft.com/office/officeart/2005/8/layout/process1"/>
-    <dgm:cxn modelId="{3EBFAACE-A4CF-4057-9EC8-3A59330D069F}" type="presOf" srcId="{69C95212-ACBD-498E-A011-59076A4285CB}" destId="{4D4E5D9B-DE30-46F3-864F-B20CBCB47B81}" srcOrd="0" destOrd="0" presId="urn:microsoft.com/office/officeart/2005/8/layout/process1"/>
-    <dgm:cxn modelId="{79D506E8-F752-4BA4-B280-EF0BEBC86F63}" srcId="{9496E0A2-784B-483A-9A32-E68AF617843D}" destId="{92249E20-58D4-4E75-BB12-FE5FBD54F135}" srcOrd="1" destOrd="0" parTransId="{105B3AA3-CBE4-4ECA-BC44-B6DCA5E7A036}" sibTransId="{0B72DC99-4E95-4ADB-960C-E769354E6A5D}"/>
-    <dgm:cxn modelId="{099D99FB-52B2-434C-BA10-1675505A420B}" type="presOf" srcId="{92249E20-58D4-4E75-BB12-FE5FBD54F135}" destId="{EA5BC1ED-EB03-45BA-BC56-621EEE9BEBD1}" srcOrd="0" destOrd="0" presId="urn:microsoft.com/office/officeart/2005/8/layout/process1"/>
     <dgm:cxn modelId="{DA8115C2-D2F4-4CCB-9D90-0A509018B8F1}" type="presParOf" srcId="{9EA8A120-7984-4A2B-9532-24393BA5D7A2}" destId="{4D4E5D9B-DE30-46F3-864F-B20CBCB47B81}" srcOrd="0" destOrd="0" presId="urn:microsoft.com/office/officeart/2005/8/layout/process1"/>
     <dgm:cxn modelId="{0C3F32CC-6A85-4291-B66A-941971627454}" type="presParOf" srcId="{9EA8A120-7984-4A2B-9532-24393BA5D7A2}" destId="{4B5D39CA-8147-4B81-8770-5E31FC6D1CFB}" srcOrd="1" destOrd="0" presId="urn:microsoft.com/office/officeart/2005/8/layout/process1"/>
     <dgm:cxn modelId="{B721E4F4-3DC7-4E9B-9B89-365C64B60E8C}" type="presParOf" srcId="{4B5D39CA-8147-4B81-8770-5E31FC6D1CFB}" destId="{41341A21-0806-411D-A443-625FA97E4491}" srcOrd="0" destOrd="0" presId="urn:microsoft.com/office/officeart/2005/8/layout/process1"/>
@@ -12329,6 +12340,13 @@
         </dgm:presLayoutVars>
       </dgm:prSet>
       <dgm:spPr/>
+      <dgm:t>
+        <a:bodyPr/>
+        <a:lstStyle/>
+        <a:p>
+          <a:endParaRPr lang="en-US"/>
+        </a:p>
+      </dgm:t>
     </dgm:pt>
     <dgm:pt modelId="{189D6A4B-21E2-4FCD-A1A9-B0A37070679D}" type="pres">
       <dgm:prSet presAssocID="{6909E702-DF4A-4621-83E4-C7AE51A47D48}" presName="node" presStyleLbl="node1" presStyleIdx="0" presStyleCnt="8" custScaleX="232764">
@@ -12337,14 +12355,35 @@
         </dgm:presLayoutVars>
       </dgm:prSet>
       <dgm:spPr/>
+      <dgm:t>
+        <a:bodyPr/>
+        <a:lstStyle/>
+        <a:p>
+          <a:endParaRPr lang="en-US"/>
+        </a:p>
+      </dgm:t>
     </dgm:pt>
     <dgm:pt modelId="{E5D9E9D1-B554-4B69-88C2-23DB15039166}" type="pres">
       <dgm:prSet presAssocID="{76AC9EB8-B499-4014-9C2D-CF84A71AB784}" presName="sibTrans" presStyleLbl="sibTrans2D1" presStyleIdx="0" presStyleCnt="7"/>
       <dgm:spPr/>
+      <dgm:t>
+        <a:bodyPr/>
+        <a:lstStyle/>
+        <a:p>
+          <a:endParaRPr lang="en-US"/>
+        </a:p>
+      </dgm:t>
     </dgm:pt>
     <dgm:pt modelId="{7BEE8685-09E9-4964-906A-51AD9B41B2B2}" type="pres">
       <dgm:prSet presAssocID="{76AC9EB8-B499-4014-9C2D-CF84A71AB784}" presName="connectorText" presStyleLbl="sibTrans2D1" presStyleIdx="0" presStyleCnt="7"/>
       <dgm:spPr/>
+      <dgm:t>
+        <a:bodyPr/>
+        <a:lstStyle/>
+        <a:p>
+          <a:endParaRPr lang="en-US"/>
+        </a:p>
+      </dgm:t>
     </dgm:pt>
     <dgm:pt modelId="{D5C5BD5A-4727-46B4-AED3-2156E2F1911C}" type="pres">
       <dgm:prSet presAssocID="{16DB864F-1D40-4E34-8BD9-F1C660CD2CFB}" presName="node" presStyleLbl="node1" presStyleIdx="1" presStyleCnt="8" custScaleX="99518">
@@ -12353,14 +12392,35 @@
         </dgm:presLayoutVars>
       </dgm:prSet>
       <dgm:spPr/>
+      <dgm:t>
+        <a:bodyPr/>
+        <a:lstStyle/>
+        <a:p>
+          <a:endParaRPr lang="en-US"/>
+        </a:p>
+      </dgm:t>
     </dgm:pt>
     <dgm:pt modelId="{70E8EFBD-24AF-49C1-AB74-E0E433B72786}" type="pres">
       <dgm:prSet presAssocID="{0CC9A380-740E-4425-AC43-31F4F13B3004}" presName="sibTrans" presStyleLbl="sibTrans2D1" presStyleIdx="1" presStyleCnt="7"/>
       <dgm:spPr/>
+      <dgm:t>
+        <a:bodyPr/>
+        <a:lstStyle/>
+        <a:p>
+          <a:endParaRPr lang="en-US"/>
+        </a:p>
+      </dgm:t>
     </dgm:pt>
     <dgm:pt modelId="{6C363702-4613-491B-B93A-F5677269E603}" type="pres">
       <dgm:prSet presAssocID="{0CC9A380-740E-4425-AC43-31F4F13B3004}" presName="connectorText" presStyleLbl="sibTrans2D1" presStyleIdx="1" presStyleCnt="7"/>
       <dgm:spPr/>
+      <dgm:t>
+        <a:bodyPr/>
+        <a:lstStyle/>
+        <a:p>
+          <a:endParaRPr lang="en-US"/>
+        </a:p>
+      </dgm:t>
     </dgm:pt>
     <dgm:pt modelId="{5E07831F-96AB-45D4-BDD8-76735DEC4F3D}" type="pres">
       <dgm:prSet presAssocID="{B0120D59-46F5-4609-8A90-D19147655A7C}" presName="node" presStyleLbl="node1" presStyleIdx="2" presStyleCnt="8" custScaleX="114198">
@@ -12369,14 +12429,35 @@
         </dgm:presLayoutVars>
       </dgm:prSet>
       <dgm:spPr/>
+      <dgm:t>
+        <a:bodyPr/>
+        <a:lstStyle/>
+        <a:p>
+          <a:endParaRPr lang="en-US"/>
+        </a:p>
+      </dgm:t>
     </dgm:pt>
     <dgm:pt modelId="{C3ADE6CA-9FE3-4A69-9EF9-3DEB92BC6215}" type="pres">
       <dgm:prSet presAssocID="{05504F13-8F6D-4A96-A060-7C7C04BCCDC5}" presName="sibTrans" presStyleLbl="sibTrans2D1" presStyleIdx="2" presStyleCnt="7"/>
       <dgm:spPr/>
+      <dgm:t>
+        <a:bodyPr/>
+        <a:lstStyle/>
+        <a:p>
+          <a:endParaRPr lang="en-US"/>
+        </a:p>
+      </dgm:t>
     </dgm:pt>
     <dgm:pt modelId="{FC02DA56-149D-4855-9DCF-0DD82448A01C}" type="pres">
       <dgm:prSet presAssocID="{05504F13-8F6D-4A96-A060-7C7C04BCCDC5}" presName="connectorText" presStyleLbl="sibTrans2D1" presStyleIdx="2" presStyleCnt="7"/>
       <dgm:spPr/>
+      <dgm:t>
+        <a:bodyPr/>
+        <a:lstStyle/>
+        <a:p>
+          <a:endParaRPr lang="en-US"/>
+        </a:p>
+      </dgm:t>
     </dgm:pt>
     <dgm:pt modelId="{015423F5-9245-4C68-91D2-E0D99B323ECB}" type="pres">
       <dgm:prSet presAssocID="{4E8DDCF5-1131-4B7B-8DC9-CA1D909DEB4C}" presName="node" presStyleLbl="node1" presStyleIdx="3" presStyleCnt="8" custScaleX="136663">
@@ -12385,14 +12466,35 @@
         </dgm:presLayoutVars>
       </dgm:prSet>
       <dgm:spPr/>
+      <dgm:t>
+        <a:bodyPr/>
+        <a:lstStyle/>
+        <a:p>
+          <a:endParaRPr lang="en-US"/>
+        </a:p>
+      </dgm:t>
     </dgm:pt>
     <dgm:pt modelId="{BB051662-59CA-41A7-A56A-FFBA00380174}" type="pres">
       <dgm:prSet presAssocID="{1E64BDA1-8C1C-4293-9ECF-B16190F3555C}" presName="sibTrans" presStyleLbl="sibTrans2D1" presStyleIdx="3" presStyleCnt="7"/>
       <dgm:spPr/>
+      <dgm:t>
+        <a:bodyPr/>
+        <a:lstStyle/>
+        <a:p>
+          <a:endParaRPr lang="en-US"/>
+        </a:p>
+      </dgm:t>
     </dgm:pt>
     <dgm:pt modelId="{85ACBFE3-ED12-472D-9155-8AECC46A625D}" type="pres">
       <dgm:prSet presAssocID="{1E64BDA1-8C1C-4293-9ECF-B16190F3555C}" presName="connectorText" presStyleLbl="sibTrans2D1" presStyleIdx="3" presStyleCnt="7"/>
       <dgm:spPr/>
+      <dgm:t>
+        <a:bodyPr/>
+        <a:lstStyle/>
+        <a:p>
+          <a:endParaRPr lang="en-US"/>
+        </a:p>
+      </dgm:t>
     </dgm:pt>
     <dgm:pt modelId="{DE8A9ADE-4EA7-4E5F-9B22-8F0A88EF3F94}" type="pres">
       <dgm:prSet presAssocID="{6BB4A08D-9009-408D-A672-847AAAD9D481}" presName="node" presStyleLbl="node1" presStyleIdx="4" presStyleCnt="8" custScaleX="159128">
@@ -12401,14 +12503,35 @@
         </dgm:presLayoutVars>
       </dgm:prSet>
       <dgm:spPr/>
+      <dgm:t>
+        <a:bodyPr/>
+        <a:lstStyle/>
+        <a:p>
+          <a:endParaRPr lang="en-US"/>
+        </a:p>
+      </dgm:t>
     </dgm:pt>
     <dgm:pt modelId="{99F1D40A-DB5B-4C5D-98D8-82EDE31912FE}" type="pres">
       <dgm:prSet presAssocID="{F27D3CED-FAAD-45A0-B25C-96C0B097E61C}" presName="sibTrans" presStyleLbl="sibTrans2D1" presStyleIdx="4" presStyleCnt="7"/>
       <dgm:spPr/>
+      <dgm:t>
+        <a:bodyPr/>
+        <a:lstStyle/>
+        <a:p>
+          <a:endParaRPr lang="en-US"/>
+        </a:p>
+      </dgm:t>
     </dgm:pt>
     <dgm:pt modelId="{228957F4-EE3C-408A-83BB-E73D4ED2802F}" type="pres">
       <dgm:prSet presAssocID="{F27D3CED-FAAD-45A0-B25C-96C0B097E61C}" presName="connectorText" presStyleLbl="sibTrans2D1" presStyleIdx="4" presStyleCnt="7"/>
       <dgm:spPr/>
+      <dgm:t>
+        <a:bodyPr/>
+        <a:lstStyle/>
+        <a:p>
+          <a:endParaRPr lang="en-US"/>
+        </a:p>
+      </dgm:t>
     </dgm:pt>
     <dgm:pt modelId="{52BF1B02-38BA-490D-B49F-F7F428D4159F}" type="pres">
       <dgm:prSet presAssocID="{F77B9BF5-4593-4B18-BA5C-8BE2B8071A44}" presName="node" presStyleLbl="node1" presStyleIdx="5" presStyleCnt="8" custScaleX="181593">
@@ -12417,14 +12540,35 @@
         </dgm:presLayoutVars>
       </dgm:prSet>
       <dgm:spPr/>
+      <dgm:t>
+        <a:bodyPr/>
+        <a:lstStyle/>
+        <a:p>
+          <a:endParaRPr lang="en-US"/>
+        </a:p>
+      </dgm:t>
     </dgm:pt>
     <dgm:pt modelId="{FFAB1546-EE89-4905-B200-014D9D15DEB5}" type="pres">
       <dgm:prSet presAssocID="{B8A5FD80-BDA8-4DB0-BAA6-7D996DB83F32}" presName="sibTrans" presStyleLbl="sibTrans2D1" presStyleIdx="5" presStyleCnt="7"/>
       <dgm:spPr/>
+      <dgm:t>
+        <a:bodyPr/>
+        <a:lstStyle/>
+        <a:p>
+          <a:endParaRPr lang="en-US"/>
+        </a:p>
+      </dgm:t>
     </dgm:pt>
     <dgm:pt modelId="{F99DF6A8-FCCC-45FE-984E-74BB5D13A325}" type="pres">
       <dgm:prSet presAssocID="{B8A5FD80-BDA8-4DB0-BAA6-7D996DB83F32}" presName="connectorText" presStyleLbl="sibTrans2D1" presStyleIdx="5" presStyleCnt="7"/>
       <dgm:spPr/>
+      <dgm:t>
+        <a:bodyPr/>
+        <a:lstStyle/>
+        <a:p>
+          <a:endParaRPr lang="en-US"/>
+        </a:p>
+      </dgm:t>
     </dgm:pt>
     <dgm:pt modelId="{CFBA9DB8-BD38-47A9-83E9-C039D73A7363}" type="pres">
       <dgm:prSet presAssocID="{44D9E930-28F8-42A2-AEDE-C2AF9832F680}" presName="node" presStyleLbl="node1" presStyleIdx="6" presStyleCnt="8" custScaleX="200314">
@@ -12433,14 +12577,35 @@
         </dgm:presLayoutVars>
       </dgm:prSet>
       <dgm:spPr/>
+      <dgm:t>
+        <a:bodyPr/>
+        <a:lstStyle/>
+        <a:p>
+          <a:endParaRPr lang="en-US"/>
+        </a:p>
+      </dgm:t>
     </dgm:pt>
     <dgm:pt modelId="{AA747EB2-8553-4BFB-A459-0AE4760BF603}" type="pres">
       <dgm:prSet presAssocID="{BEF039B9-78B3-44AC-BCD2-D5D97EFF241A}" presName="sibTrans" presStyleLbl="sibTrans2D1" presStyleIdx="6" presStyleCnt="7"/>
       <dgm:spPr/>
+      <dgm:t>
+        <a:bodyPr/>
+        <a:lstStyle/>
+        <a:p>
+          <a:endParaRPr lang="en-US"/>
+        </a:p>
+      </dgm:t>
     </dgm:pt>
     <dgm:pt modelId="{6B4A65B5-2DFC-4228-9C5F-110DC47622B7}" type="pres">
       <dgm:prSet presAssocID="{BEF039B9-78B3-44AC-BCD2-D5D97EFF241A}" presName="connectorText" presStyleLbl="sibTrans2D1" presStyleIdx="6" presStyleCnt="7"/>
       <dgm:spPr/>
+      <dgm:t>
+        <a:bodyPr/>
+        <a:lstStyle/>
+        <a:p>
+          <a:endParaRPr lang="en-US"/>
+        </a:p>
+      </dgm:t>
     </dgm:pt>
     <dgm:pt modelId="{C66BF0E9-CB5D-486D-B436-1555A05A59F0}" type="pres">
       <dgm:prSet presAssocID="{9A14F079-F04B-4CC9-9700-618484CACBA1}" presName="node" presStyleLbl="node1" presStyleIdx="7" presStyleCnt="8">
@@ -12449,40 +12614,47 @@
         </dgm:presLayoutVars>
       </dgm:prSet>
       <dgm:spPr/>
+      <dgm:t>
+        <a:bodyPr/>
+        <a:lstStyle/>
+        <a:p>
+          <a:endParaRPr lang="en-US"/>
+        </a:p>
+      </dgm:t>
     </dgm:pt>
   </dgm:ptLst>
   <dgm:cxnLst>
-    <dgm:cxn modelId="{1B41AA09-DD62-4EB7-9BBC-88AFF9167CB2}" type="presOf" srcId="{BEF039B9-78B3-44AC-BCD2-D5D97EFF241A}" destId="{6B4A65B5-2DFC-4228-9C5F-110DC47622B7}" srcOrd="1" destOrd="0" presId="urn:microsoft.com/office/officeart/2005/8/layout/process2"/>
-    <dgm:cxn modelId="{CCBB2E18-AEAA-4DC0-9E3C-F88CDCA45059}" type="presOf" srcId="{F27D3CED-FAAD-45A0-B25C-96C0B097E61C}" destId="{228957F4-EE3C-408A-83BB-E73D4ED2802F}" srcOrd="1" destOrd="0" presId="urn:microsoft.com/office/officeart/2005/8/layout/process2"/>
+    <dgm:cxn modelId="{E273DFAF-B31F-4432-9592-248697CD484E}" type="presOf" srcId="{0CC9A380-740E-4425-AC43-31F4F13B3004}" destId="{70E8EFBD-24AF-49C1-AB74-E0E433B72786}" srcOrd="0" destOrd="0" presId="urn:microsoft.com/office/officeart/2005/8/layout/process2"/>
+    <dgm:cxn modelId="{F15E6F49-4000-47CC-8885-1783141097E5}" srcId="{831248B5-42BE-41CC-B00B-93FDF821FE9F}" destId="{9A14F079-F04B-4CC9-9700-618484CACBA1}" srcOrd="7" destOrd="0" parTransId="{6B6E3BE4-034D-49F9-B705-99516622DF0B}" sibTransId="{E9A69AA7-B434-477C-A848-F3319E85C266}"/>
+    <dgm:cxn modelId="{97036991-5E3A-46EC-8150-B28E18F668ED}" type="presOf" srcId="{1E64BDA1-8C1C-4293-9ECF-B16190F3555C}" destId="{BB051662-59CA-41A7-A56A-FFBA00380174}" srcOrd="0" destOrd="0" presId="urn:microsoft.com/office/officeart/2005/8/layout/process2"/>
+    <dgm:cxn modelId="{CA6ECBB7-3C85-4C7D-B933-A652218F8480}" type="presOf" srcId="{76AC9EB8-B499-4014-9C2D-CF84A71AB784}" destId="{E5D9E9D1-B554-4B69-88C2-23DB15039166}" srcOrd="0" destOrd="0" presId="urn:microsoft.com/office/officeart/2005/8/layout/process2"/>
+    <dgm:cxn modelId="{3C976765-D4C8-4738-B7C4-C1318D78CD1F}" srcId="{831248B5-42BE-41CC-B00B-93FDF821FE9F}" destId="{6909E702-DF4A-4621-83E4-C7AE51A47D48}" srcOrd="0" destOrd="0" parTransId="{1DE2D664-EDBC-46EB-96F3-DDBF3F502ACD}" sibTransId="{76AC9EB8-B499-4014-9C2D-CF84A71AB784}"/>
+    <dgm:cxn modelId="{62E71CF5-02C6-426F-B29D-352D349A767B}" type="presOf" srcId="{831248B5-42BE-41CC-B00B-93FDF821FE9F}" destId="{D7B6869B-4E62-4ED6-98D4-117812227983}" srcOrd="0" destOrd="0" presId="urn:microsoft.com/office/officeart/2005/8/layout/process2"/>
+    <dgm:cxn modelId="{902323CF-0A5E-4ECB-AB85-D3ACCE8529C8}" type="presOf" srcId="{76AC9EB8-B499-4014-9C2D-CF84A71AB784}" destId="{7BEE8685-09E9-4964-906A-51AD9B41B2B2}" srcOrd="1" destOrd="0" presId="urn:microsoft.com/office/officeart/2005/8/layout/process2"/>
     <dgm:cxn modelId="{F848FD1B-9938-40DA-B871-80D23B94C0A1}" srcId="{831248B5-42BE-41CC-B00B-93FDF821FE9F}" destId="{6BB4A08D-9009-408D-A672-847AAAD9D481}" srcOrd="4" destOrd="0" parTransId="{41DA4F41-3DCF-4131-AA4C-8DFB2599D393}" sibTransId="{F27D3CED-FAAD-45A0-B25C-96C0B097E61C}"/>
+    <dgm:cxn modelId="{9E8B0EC8-CDD5-4D01-BB78-42B94FC3B680}" srcId="{831248B5-42BE-41CC-B00B-93FDF821FE9F}" destId="{44D9E930-28F8-42A2-AEDE-C2AF9832F680}" srcOrd="6" destOrd="0" parTransId="{F461D74D-E1BE-4262-9A51-8AF93A2A9DAE}" sibTransId="{BEF039B9-78B3-44AC-BCD2-D5D97EFF241A}"/>
+    <dgm:cxn modelId="{2BFA0FB1-DBF7-4A7A-A74C-9B7753CD19FE}" type="presOf" srcId="{F77B9BF5-4593-4B18-BA5C-8BE2B8071A44}" destId="{52BF1B02-38BA-490D-B49F-F7F428D4159F}" srcOrd="0" destOrd="0" presId="urn:microsoft.com/office/officeart/2005/8/layout/process2"/>
+    <dgm:cxn modelId="{96CE0AD5-C6CE-45A8-A85E-9565EFC97971}" type="presOf" srcId="{B8A5FD80-BDA8-4DB0-BAA6-7D996DB83F32}" destId="{FFAB1546-EE89-4905-B200-014D9D15DEB5}" srcOrd="0" destOrd="0" presId="urn:microsoft.com/office/officeart/2005/8/layout/process2"/>
+    <dgm:cxn modelId="{C1508D8D-DC9F-4A4C-B426-EDCB0C2D4635}" type="presOf" srcId="{BEF039B9-78B3-44AC-BCD2-D5D97EFF241A}" destId="{AA747EB2-8553-4BFB-A459-0AE4760BF603}" srcOrd="0" destOrd="0" presId="urn:microsoft.com/office/officeart/2005/8/layout/process2"/>
+    <dgm:cxn modelId="{AFB1F2F6-1307-4941-86BA-4A12F4B9B558}" type="presOf" srcId="{05504F13-8F6D-4A96-A060-7C7C04BCCDC5}" destId="{C3ADE6CA-9FE3-4A69-9EF9-3DEB92BC6215}" srcOrd="0" destOrd="0" presId="urn:microsoft.com/office/officeart/2005/8/layout/process2"/>
+    <dgm:cxn modelId="{1FAAEAA8-DA69-4D24-A321-784C7150EC4E}" srcId="{831248B5-42BE-41CC-B00B-93FDF821FE9F}" destId="{16DB864F-1D40-4E34-8BD9-F1C660CD2CFB}" srcOrd="1" destOrd="0" parTransId="{93C0F5D2-7285-4DBC-9CFC-540D03F09FCC}" sibTransId="{0CC9A380-740E-4425-AC43-31F4F13B3004}"/>
+    <dgm:cxn modelId="{74E0374E-C34F-4DBF-9C88-16D4690BFED2}" type="presOf" srcId="{F27D3CED-FAAD-45A0-B25C-96C0B097E61C}" destId="{99F1D40A-DB5B-4C5D-98D8-82EDE31912FE}" srcOrd="0" destOrd="0" presId="urn:microsoft.com/office/officeart/2005/8/layout/process2"/>
+    <dgm:cxn modelId="{6B5C7332-53C1-44A1-987C-DD115C27287D}" type="presOf" srcId="{B0120D59-46F5-4609-8A90-D19147655A7C}" destId="{5E07831F-96AB-45D4-BDD8-76735DEC4F3D}" srcOrd="0" destOrd="0" presId="urn:microsoft.com/office/officeart/2005/8/layout/process2"/>
+    <dgm:cxn modelId="{B1AAA544-2A7A-462B-8263-6FCDC6C98228}" type="presOf" srcId="{0CC9A380-740E-4425-AC43-31F4F13B3004}" destId="{6C363702-4613-491B-B93A-F5677269E603}" srcOrd="1" destOrd="0" presId="urn:microsoft.com/office/officeart/2005/8/layout/process2"/>
+    <dgm:cxn modelId="{D724B969-C453-40A9-A4DD-724E37D812DE}" type="presOf" srcId="{16DB864F-1D40-4E34-8BD9-F1C660CD2CFB}" destId="{D5C5BD5A-4727-46B4-AED3-2156E2F1911C}" srcOrd="0" destOrd="0" presId="urn:microsoft.com/office/officeart/2005/8/layout/process2"/>
+    <dgm:cxn modelId="{94C5DB3A-31F4-43ED-AF25-F5889F60EB0E}" type="presOf" srcId="{4E8DDCF5-1131-4B7B-8DC9-CA1D909DEB4C}" destId="{015423F5-9245-4C68-91D2-E0D99B323ECB}" srcOrd="0" destOrd="0" presId="urn:microsoft.com/office/officeart/2005/8/layout/process2"/>
     <dgm:cxn modelId="{417CA51D-93DA-40F2-8DB1-5C199B54D276}" type="presOf" srcId="{6909E702-DF4A-4621-83E4-C7AE51A47D48}" destId="{189D6A4B-21E2-4FCD-A1A9-B0A37070679D}" srcOrd="0" destOrd="0" presId="urn:microsoft.com/office/officeart/2005/8/layout/process2"/>
     <dgm:cxn modelId="{D497E32E-9E75-4ED1-AB75-FDC6416370FF}" type="presOf" srcId="{1E64BDA1-8C1C-4293-9ECF-B16190F3555C}" destId="{85ACBFE3-ED12-472D-9155-8AECC46A625D}" srcOrd="1" destOrd="0" presId="urn:microsoft.com/office/officeart/2005/8/layout/process2"/>
-    <dgm:cxn modelId="{6B5C7332-53C1-44A1-987C-DD115C27287D}" type="presOf" srcId="{B0120D59-46F5-4609-8A90-D19147655A7C}" destId="{5E07831F-96AB-45D4-BDD8-76735DEC4F3D}" srcOrd="0" destOrd="0" presId="urn:microsoft.com/office/officeart/2005/8/layout/process2"/>
-    <dgm:cxn modelId="{94C5DB3A-31F4-43ED-AF25-F5889F60EB0E}" type="presOf" srcId="{4E8DDCF5-1131-4B7B-8DC9-CA1D909DEB4C}" destId="{015423F5-9245-4C68-91D2-E0D99B323ECB}" srcOrd="0" destOrd="0" presId="urn:microsoft.com/office/officeart/2005/8/layout/process2"/>
+    <dgm:cxn modelId="{CCBB2E18-AEAA-4DC0-9E3C-F88CDCA45059}" type="presOf" srcId="{F27D3CED-FAAD-45A0-B25C-96C0B097E61C}" destId="{228957F4-EE3C-408A-83BB-E73D4ED2802F}" srcOrd="1" destOrd="0" presId="urn:microsoft.com/office/officeart/2005/8/layout/process2"/>
     <dgm:cxn modelId="{67A6795E-B981-4D59-8045-63955DC05E94}" type="presOf" srcId="{B8A5FD80-BDA8-4DB0-BAA6-7D996DB83F32}" destId="{F99DF6A8-FCCC-45FE-984E-74BB5D13A325}" srcOrd="1" destOrd="0" presId="urn:microsoft.com/office/officeart/2005/8/layout/process2"/>
-    <dgm:cxn modelId="{B1AAA544-2A7A-462B-8263-6FCDC6C98228}" type="presOf" srcId="{0CC9A380-740E-4425-AC43-31F4F13B3004}" destId="{6C363702-4613-491B-B93A-F5677269E603}" srcOrd="1" destOrd="0" presId="urn:microsoft.com/office/officeart/2005/8/layout/process2"/>
-    <dgm:cxn modelId="{3C976765-D4C8-4738-B7C4-C1318D78CD1F}" srcId="{831248B5-42BE-41CC-B00B-93FDF821FE9F}" destId="{6909E702-DF4A-4621-83E4-C7AE51A47D48}" srcOrd="0" destOrd="0" parTransId="{1DE2D664-EDBC-46EB-96F3-DDBF3F502ACD}" sibTransId="{76AC9EB8-B499-4014-9C2D-CF84A71AB784}"/>
-    <dgm:cxn modelId="{F15E6F49-4000-47CC-8885-1783141097E5}" srcId="{831248B5-42BE-41CC-B00B-93FDF821FE9F}" destId="{9A14F079-F04B-4CC9-9700-618484CACBA1}" srcOrd="7" destOrd="0" parTransId="{6B6E3BE4-034D-49F9-B705-99516622DF0B}" sibTransId="{E9A69AA7-B434-477C-A848-F3319E85C266}"/>
-    <dgm:cxn modelId="{D724B969-C453-40A9-A4DD-724E37D812DE}" type="presOf" srcId="{16DB864F-1D40-4E34-8BD9-F1C660CD2CFB}" destId="{D5C5BD5A-4727-46B4-AED3-2156E2F1911C}" srcOrd="0" destOrd="0" presId="urn:microsoft.com/office/officeart/2005/8/layout/process2"/>
+    <dgm:cxn modelId="{17625CDE-390A-4A16-A1DA-1A2728D2592E}" srcId="{831248B5-42BE-41CC-B00B-93FDF821FE9F}" destId="{B0120D59-46F5-4609-8A90-D19147655A7C}" srcOrd="2" destOrd="0" parTransId="{8B65003E-F843-4BAC-92BF-31469B2EB546}" sibTransId="{05504F13-8F6D-4A96-A060-7C7C04BCCDC5}"/>
+    <dgm:cxn modelId="{7951D0FC-694C-465C-9AEF-49EFD7FC6F31}" srcId="{831248B5-42BE-41CC-B00B-93FDF821FE9F}" destId="{F77B9BF5-4593-4B18-BA5C-8BE2B8071A44}" srcOrd="5" destOrd="0" parTransId="{AB9DBF93-67DD-431C-9F2B-6F4233019072}" sibTransId="{B8A5FD80-BDA8-4DB0-BAA6-7D996DB83F32}"/>
+    <dgm:cxn modelId="{88F421F2-D2A7-469A-8DCA-2378615C3DC3}" type="presOf" srcId="{6BB4A08D-9009-408D-A672-847AAAD9D481}" destId="{DE8A9ADE-4EA7-4E5F-9B22-8F0A88EF3F94}" srcOrd="0" destOrd="0" presId="urn:microsoft.com/office/officeart/2005/8/layout/process2"/>
+    <dgm:cxn modelId="{BE13A2BF-22E0-4EFB-A743-7E04366FF557}" type="presOf" srcId="{44D9E930-28F8-42A2-AEDE-C2AF9832F680}" destId="{CFBA9DB8-BD38-47A9-83E9-C039D73A7363}" srcOrd="0" destOrd="0" presId="urn:microsoft.com/office/officeart/2005/8/layout/process2"/>
+    <dgm:cxn modelId="{2F596BCC-CA9C-4A5D-9021-F5F196D3E80D}" srcId="{831248B5-42BE-41CC-B00B-93FDF821FE9F}" destId="{4E8DDCF5-1131-4B7B-8DC9-CA1D909DEB4C}" srcOrd="3" destOrd="0" parTransId="{5D085E46-E5F5-4C17-A2B4-EEDB4B73AAFC}" sibTransId="{1E64BDA1-8C1C-4293-9ECF-B16190F3555C}"/>
+    <dgm:cxn modelId="{2D6458B8-D429-4A32-8FAC-D38FBB9C07AF}" type="presOf" srcId="{9A14F079-F04B-4CC9-9700-618484CACBA1}" destId="{C66BF0E9-CB5D-486D-B436-1555A05A59F0}" srcOrd="0" destOrd="0" presId="urn:microsoft.com/office/officeart/2005/8/layout/process2"/>
+    <dgm:cxn modelId="{1B41AA09-DD62-4EB7-9BBC-88AFF9167CB2}" type="presOf" srcId="{BEF039B9-78B3-44AC-BCD2-D5D97EFF241A}" destId="{6B4A65B5-2DFC-4228-9C5F-110DC47622B7}" srcOrd="1" destOrd="0" presId="urn:microsoft.com/office/officeart/2005/8/layout/process2"/>
     <dgm:cxn modelId="{70AE856C-5F5E-4DEC-B46B-465564D97C8A}" type="presOf" srcId="{05504F13-8F6D-4A96-A060-7C7C04BCCDC5}" destId="{FC02DA56-149D-4855-9DCF-0DD82448A01C}" srcOrd="1" destOrd="0" presId="urn:microsoft.com/office/officeart/2005/8/layout/process2"/>
-    <dgm:cxn modelId="{74E0374E-C34F-4DBF-9C88-16D4690BFED2}" type="presOf" srcId="{F27D3CED-FAAD-45A0-B25C-96C0B097E61C}" destId="{99F1D40A-DB5B-4C5D-98D8-82EDE31912FE}" srcOrd="0" destOrd="0" presId="urn:microsoft.com/office/officeart/2005/8/layout/process2"/>
-    <dgm:cxn modelId="{C1508D8D-DC9F-4A4C-B426-EDCB0C2D4635}" type="presOf" srcId="{BEF039B9-78B3-44AC-BCD2-D5D97EFF241A}" destId="{AA747EB2-8553-4BFB-A459-0AE4760BF603}" srcOrd="0" destOrd="0" presId="urn:microsoft.com/office/officeart/2005/8/layout/process2"/>
-    <dgm:cxn modelId="{97036991-5E3A-46EC-8150-B28E18F668ED}" type="presOf" srcId="{1E64BDA1-8C1C-4293-9ECF-B16190F3555C}" destId="{BB051662-59CA-41A7-A56A-FFBA00380174}" srcOrd="0" destOrd="0" presId="urn:microsoft.com/office/officeart/2005/8/layout/process2"/>
-    <dgm:cxn modelId="{1FAAEAA8-DA69-4D24-A321-784C7150EC4E}" srcId="{831248B5-42BE-41CC-B00B-93FDF821FE9F}" destId="{16DB864F-1D40-4E34-8BD9-F1C660CD2CFB}" srcOrd="1" destOrd="0" parTransId="{93C0F5D2-7285-4DBC-9CFC-540D03F09FCC}" sibTransId="{0CC9A380-740E-4425-AC43-31F4F13B3004}"/>
-    <dgm:cxn modelId="{E273DFAF-B31F-4432-9592-248697CD484E}" type="presOf" srcId="{0CC9A380-740E-4425-AC43-31F4F13B3004}" destId="{70E8EFBD-24AF-49C1-AB74-E0E433B72786}" srcOrd="0" destOrd="0" presId="urn:microsoft.com/office/officeart/2005/8/layout/process2"/>
-    <dgm:cxn modelId="{2BFA0FB1-DBF7-4A7A-A74C-9B7753CD19FE}" type="presOf" srcId="{F77B9BF5-4593-4B18-BA5C-8BE2B8071A44}" destId="{52BF1B02-38BA-490D-B49F-F7F428D4159F}" srcOrd="0" destOrd="0" presId="urn:microsoft.com/office/officeart/2005/8/layout/process2"/>
-    <dgm:cxn modelId="{CA6ECBB7-3C85-4C7D-B933-A652218F8480}" type="presOf" srcId="{76AC9EB8-B499-4014-9C2D-CF84A71AB784}" destId="{E5D9E9D1-B554-4B69-88C2-23DB15039166}" srcOrd="0" destOrd="0" presId="urn:microsoft.com/office/officeart/2005/8/layout/process2"/>
-    <dgm:cxn modelId="{2D6458B8-D429-4A32-8FAC-D38FBB9C07AF}" type="presOf" srcId="{9A14F079-F04B-4CC9-9700-618484CACBA1}" destId="{C66BF0E9-CB5D-486D-B436-1555A05A59F0}" srcOrd="0" destOrd="0" presId="urn:microsoft.com/office/officeart/2005/8/layout/process2"/>
-    <dgm:cxn modelId="{BE13A2BF-22E0-4EFB-A743-7E04366FF557}" type="presOf" srcId="{44D9E930-28F8-42A2-AEDE-C2AF9832F680}" destId="{CFBA9DB8-BD38-47A9-83E9-C039D73A7363}" srcOrd="0" destOrd="0" presId="urn:microsoft.com/office/officeart/2005/8/layout/process2"/>
-    <dgm:cxn modelId="{9E8B0EC8-CDD5-4D01-BB78-42B94FC3B680}" srcId="{831248B5-42BE-41CC-B00B-93FDF821FE9F}" destId="{44D9E930-28F8-42A2-AEDE-C2AF9832F680}" srcOrd="6" destOrd="0" parTransId="{F461D74D-E1BE-4262-9A51-8AF93A2A9DAE}" sibTransId="{BEF039B9-78B3-44AC-BCD2-D5D97EFF241A}"/>
-    <dgm:cxn modelId="{2F596BCC-CA9C-4A5D-9021-F5F196D3E80D}" srcId="{831248B5-42BE-41CC-B00B-93FDF821FE9F}" destId="{4E8DDCF5-1131-4B7B-8DC9-CA1D909DEB4C}" srcOrd="3" destOrd="0" parTransId="{5D085E46-E5F5-4C17-A2B4-EEDB4B73AAFC}" sibTransId="{1E64BDA1-8C1C-4293-9ECF-B16190F3555C}"/>
-    <dgm:cxn modelId="{902323CF-0A5E-4ECB-AB85-D3ACCE8529C8}" type="presOf" srcId="{76AC9EB8-B499-4014-9C2D-CF84A71AB784}" destId="{7BEE8685-09E9-4964-906A-51AD9B41B2B2}" srcOrd="1" destOrd="0" presId="urn:microsoft.com/office/officeart/2005/8/layout/process2"/>
-    <dgm:cxn modelId="{96CE0AD5-C6CE-45A8-A85E-9565EFC97971}" type="presOf" srcId="{B8A5FD80-BDA8-4DB0-BAA6-7D996DB83F32}" destId="{FFAB1546-EE89-4905-B200-014D9D15DEB5}" srcOrd="0" destOrd="0" presId="urn:microsoft.com/office/officeart/2005/8/layout/process2"/>
-    <dgm:cxn modelId="{17625CDE-390A-4A16-A1DA-1A2728D2592E}" srcId="{831248B5-42BE-41CC-B00B-93FDF821FE9F}" destId="{B0120D59-46F5-4609-8A90-D19147655A7C}" srcOrd="2" destOrd="0" parTransId="{8B65003E-F843-4BAC-92BF-31469B2EB546}" sibTransId="{05504F13-8F6D-4A96-A060-7C7C04BCCDC5}"/>
-    <dgm:cxn modelId="{88F421F2-D2A7-469A-8DCA-2378615C3DC3}" type="presOf" srcId="{6BB4A08D-9009-408D-A672-847AAAD9D481}" destId="{DE8A9ADE-4EA7-4E5F-9B22-8F0A88EF3F94}" srcOrd="0" destOrd="0" presId="urn:microsoft.com/office/officeart/2005/8/layout/process2"/>
-    <dgm:cxn modelId="{62E71CF5-02C6-426F-B29D-352D349A767B}" type="presOf" srcId="{831248B5-42BE-41CC-B00B-93FDF821FE9F}" destId="{D7B6869B-4E62-4ED6-98D4-117812227983}" srcOrd="0" destOrd="0" presId="urn:microsoft.com/office/officeart/2005/8/layout/process2"/>
-    <dgm:cxn modelId="{AFB1F2F6-1307-4941-86BA-4A12F4B9B558}" type="presOf" srcId="{05504F13-8F6D-4A96-A060-7C7C04BCCDC5}" destId="{C3ADE6CA-9FE3-4A69-9EF9-3DEB92BC6215}" srcOrd="0" destOrd="0" presId="urn:microsoft.com/office/officeart/2005/8/layout/process2"/>
-    <dgm:cxn modelId="{7951D0FC-694C-465C-9AEF-49EFD7FC6F31}" srcId="{831248B5-42BE-41CC-B00B-93FDF821FE9F}" destId="{F77B9BF5-4593-4B18-BA5C-8BE2B8071A44}" srcOrd="5" destOrd="0" parTransId="{AB9DBF93-67DD-431C-9F2B-6F4233019072}" sibTransId="{B8A5FD80-BDA8-4DB0-BAA6-7D996DB83F32}"/>
     <dgm:cxn modelId="{E5C19EE4-CFFB-483E-A68C-7DCC76A5FFC6}" type="presParOf" srcId="{D7B6869B-4E62-4ED6-98D4-117812227983}" destId="{189D6A4B-21E2-4FCD-A1A9-B0A37070679D}" srcOrd="0" destOrd="0" presId="urn:microsoft.com/office/officeart/2005/8/layout/process2"/>
     <dgm:cxn modelId="{5BF10D62-1437-4C72-9C38-50537DECC45B}" type="presParOf" srcId="{D7B6869B-4E62-4ED6-98D4-117812227983}" destId="{E5D9E9D1-B554-4B69-88C2-23DB15039166}" srcOrd="1" destOrd="0" presId="urn:microsoft.com/office/officeart/2005/8/layout/process2"/>
     <dgm:cxn modelId="{4E3BD007-D482-4E1B-9A3A-647A8788D420}" type="presParOf" srcId="{E5D9E9D1-B554-4B69-88C2-23DB15039166}" destId="{7BEE8685-09E9-4964-906A-51AD9B41B2B2}" srcOrd="0" destOrd="0" presId="urn:microsoft.com/office/officeart/2005/8/layout/process2"/>
@@ -12754,6 +12926,13 @@
         </dgm:presLayoutVars>
       </dgm:prSet>
       <dgm:spPr/>
+      <dgm:t>
+        <a:bodyPr/>
+        <a:lstStyle/>
+        <a:p>
+          <a:endParaRPr lang="en-US"/>
+        </a:p>
+      </dgm:t>
     </dgm:pt>
     <dgm:pt modelId="{BE10170A-FDA7-46C6-8080-0CD272A11F79}" type="pres">
       <dgm:prSet presAssocID="{A50D5CE9-E57C-47DB-BC25-0E5B3A25D369}" presName="node" presStyleLbl="node1" presStyleIdx="0" presStyleCnt="6">
@@ -12762,14 +12941,35 @@
         </dgm:presLayoutVars>
       </dgm:prSet>
       <dgm:spPr/>
+      <dgm:t>
+        <a:bodyPr/>
+        <a:lstStyle/>
+        <a:p>
+          <a:endParaRPr lang="en-US"/>
+        </a:p>
+      </dgm:t>
     </dgm:pt>
     <dgm:pt modelId="{9CB5DCF6-A9AB-46CF-8F54-44562297832B}" type="pres">
       <dgm:prSet presAssocID="{6BB16651-A2C7-44E6-8B71-595F1464C6E6}" presName="sibTrans" presStyleLbl="sibTrans2D1" presStyleIdx="0" presStyleCnt="6"/>
       <dgm:spPr/>
+      <dgm:t>
+        <a:bodyPr/>
+        <a:lstStyle/>
+        <a:p>
+          <a:endParaRPr lang="en-US"/>
+        </a:p>
+      </dgm:t>
     </dgm:pt>
     <dgm:pt modelId="{532A4D80-CC45-47DE-9B33-C25D9F0311CD}" type="pres">
       <dgm:prSet presAssocID="{6BB16651-A2C7-44E6-8B71-595F1464C6E6}" presName="connectorText" presStyleLbl="sibTrans2D1" presStyleIdx="0" presStyleCnt="6"/>
       <dgm:spPr/>
+      <dgm:t>
+        <a:bodyPr/>
+        <a:lstStyle/>
+        <a:p>
+          <a:endParaRPr lang="en-US"/>
+        </a:p>
+      </dgm:t>
     </dgm:pt>
     <dgm:pt modelId="{10C40DD1-8F53-4982-AE25-5D301BBB4035}" type="pres">
       <dgm:prSet presAssocID="{48370AF3-FC86-4D8C-8C54-83EAC2041CE6}" presName="node" presStyleLbl="node1" presStyleIdx="1" presStyleCnt="6">
@@ -12778,14 +12978,35 @@
         </dgm:presLayoutVars>
       </dgm:prSet>
       <dgm:spPr/>
+      <dgm:t>
+        <a:bodyPr/>
+        <a:lstStyle/>
+        <a:p>
+          <a:endParaRPr lang="en-US"/>
+        </a:p>
+      </dgm:t>
     </dgm:pt>
     <dgm:pt modelId="{AF055774-033E-4FAB-99C5-EF82DA73AF6B}" type="pres">
       <dgm:prSet presAssocID="{F7548831-CA11-41DD-8ECC-17CA536DA611}" presName="sibTrans" presStyleLbl="sibTrans2D1" presStyleIdx="1" presStyleCnt="6"/>
       <dgm:spPr/>
+      <dgm:t>
+        <a:bodyPr/>
+        <a:lstStyle/>
+        <a:p>
+          <a:endParaRPr lang="en-US"/>
+        </a:p>
+      </dgm:t>
     </dgm:pt>
     <dgm:pt modelId="{4E111617-F5D3-4634-A4E7-55A35BA10C3B}" type="pres">
       <dgm:prSet presAssocID="{F7548831-CA11-41DD-8ECC-17CA536DA611}" presName="connectorText" presStyleLbl="sibTrans2D1" presStyleIdx="1" presStyleCnt="6"/>
       <dgm:spPr/>
+      <dgm:t>
+        <a:bodyPr/>
+        <a:lstStyle/>
+        <a:p>
+          <a:endParaRPr lang="en-US"/>
+        </a:p>
+      </dgm:t>
     </dgm:pt>
     <dgm:pt modelId="{6B2B7F8F-AC97-4494-991D-C5A102C5BF61}" type="pres">
       <dgm:prSet presAssocID="{1DF69D38-253C-4136-A31C-13D074756DBD}" presName="node" presStyleLbl="node1" presStyleIdx="2" presStyleCnt="6">
@@ -12794,14 +13015,35 @@
         </dgm:presLayoutVars>
       </dgm:prSet>
       <dgm:spPr/>
+      <dgm:t>
+        <a:bodyPr/>
+        <a:lstStyle/>
+        <a:p>
+          <a:endParaRPr lang="en-US"/>
+        </a:p>
+      </dgm:t>
     </dgm:pt>
     <dgm:pt modelId="{8B3EA9F3-EF7C-4031-8349-AFC02CD2E8E9}" type="pres">
       <dgm:prSet presAssocID="{18589C4B-236C-4770-ACA6-5F2BC1925825}" presName="sibTrans" presStyleLbl="sibTrans2D1" presStyleIdx="2" presStyleCnt="6"/>
       <dgm:spPr/>
+      <dgm:t>
+        <a:bodyPr/>
+        <a:lstStyle/>
+        <a:p>
+          <a:endParaRPr lang="en-US"/>
+        </a:p>
+      </dgm:t>
     </dgm:pt>
     <dgm:pt modelId="{76D2A737-E894-45DA-A9E2-0913B236F12E}" type="pres">
       <dgm:prSet presAssocID="{18589C4B-236C-4770-ACA6-5F2BC1925825}" presName="connectorText" presStyleLbl="sibTrans2D1" presStyleIdx="2" presStyleCnt="6"/>
       <dgm:spPr/>
+      <dgm:t>
+        <a:bodyPr/>
+        <a:lstStyle/>
+        <a:p>
+          <a:endParaRPr lang="en-US"/>
+        </a:p>
+      </dgm:t>
     </dgm:pt>
     <dgm:pt modelId="{B38A756C-2FBC-4753-8A72-C64909D7B55D}" type="pres">
       <dgm:prSet presAssocID="{82D99C4C-3601-4F2B-B062-F76B7FA58351}" presName="node" presStyleLbl="node1" presStyleIdx="3" presStyleCnt="6">
@@ -12810,14 +13052,35 @@
         </dgm:presLayoutVars>
       </dgm:prSet>
       <dgm:spPr/>
+      <dgm:t>
+        <a:bodyPr/>
+        <a:lstStyle/>
+        <a:p>
+          <a:endParaRPr lang="en-US"/>
+        </a:p>
+      </dgm:t>
     </dgm:pt>
     <dgm:pt modelId="{C0492A94-958F-4DF2-8E31-D0E5D431B110}" type="pres">
       <dgm:prSet presAssocID="{2CEB24EB-0E4B-4978-B141-AD1017CE08DB}" presName="sibTrans" presStyleLbl="sibTrans2D1" presStyleIdx="3" presStyleCnt="6"/>
       <dgm:spPr/>
+      <dgm:t>
+        <a:bodyPr/>
+        <a:lstStyle/>
+        <a:p>
+          <a:endParaRPr lang="en-US"/>
+        </a:p>
+      </dgm:t>
     </dgm:pt>
     <dgm:pt modelId="{5BD3947E-EAF4-4999-8F41-16C31CDD1897}" type="pres">
       <dgm:prSet presAssocID="{2CEB24EB-0E4B-4978-B141-AD1017CE08DB}" presName="connectorText" presStyleLbl="sibTrans2D1" presStyleIdx="3" presStyleCnt="6"/>
       <dgm:spPr/>
+      <dgm:t>
+        <a:bodyPr/>
+        <a:lstStyle/>
+        <a:p>
+          <a:endParaRPr lang="en-US"/>
+        </a:p>
+      </dgm:t>
     </dgm:pt>
     <dgm:pt modelId="{1AD34968-D5D1-4171-B98B-6A348B13B975}" type="pres">
       <dgm:prSet presAssocID="{7D0E5FE9-BEBD-455F-9242-519724FB6C96}" presName="node" presStyleLbl="node1" presStyleIdx="4" presStyleCnt="6">
@@ -12826,14 +13089,35 @@
         </dgm:presLayoutVars>
       </dgm:prSet>
       <dgm:spPr/>
+      <dgm:t>
+        <a:bodyPr/>
+        <a:lstStyle/>
+        <a:p>
+          <a:endParaRPr lang="en-US"/>
+        </a:p>
+      </dgm:t>
     </dgm:pt>
     <dgm:pt modelId="{3FD4A819-E359-4474-A779-65CA5E4E5F5E}" type="pres">
       <dgm:prSet presAssocID="{CB2D6001-FAA4-49C6-8385-9A9576EB7A0B}" presName="sibTrans" presStyleLbl="sibTrans2D1" presStyleIdx="4" presStyleCnt="6"/>
       <dgm:spPr/>
+      <dgm:t>
+        <a:bodyPr/>
+        <a:lstStyle/>
+        <a:p>
+          <a:endParaRPr lang="en-US"/>
+        </a:p>
+      </dgm:t>
     </dgm:pt>
     <dgm:pt modelId="{D229D606-AC96-466B-9F97-EAB3C96DE430}" type="pres">
       <dgm:prSet presAssocID="{CB2D6001-FAA4-49C6-8385-9A9576EB7A0B}" presName="connectorText" presStyleLbl="sibTrans2D1" presStyleIdx="4" presStyleCnt="6"/>
       <dgm:spPr/>
+      <dgm:t>
+        <a:bodyPr/>
+        <a:lstStyle/>
+        <a:p>
+          <a:endParaRPr lang="en-US"/>
+        </a:p>
+      </dgm:t>
     </dgm:pt>
     <dgm:pt modelId="{372A6A97-E412-4CCA-A607-235CF3A22C9C}" type="pres">
       <dgm:prSet presAssocID="{9C08A4B8-0C14-4C76-8B82-048ACA771F15}" presName="node" presStyleLbl="node1" presStyleIdx="5" presStyleCnt="6">
@@ -12842,42 +13126,63 @@
         </dgm:presLayoutVars>
       </dgm:prSet>
       <dgm:spPr/>
+      <dgm:t>
+        <a:bodyPr/>
+        <a:lstStyle/>
+        <a:p>
+          <a:endParaRPr lang="en-US"/>
+        </a:p>
+      </dgm:t>
     </dgm:pt>
     <dgm:pt modelId="{B33D451D-E7ED-453E-BBDD-2A7104931649}" type="pres">
       <dgm:prSet presAssocID="{9928AC29-F93D-4104-B656-07B79942F478}" presName="sibTrans" presStyleLbl="sibTrans2D1" presStyleIdx="5" presStyleCnt="6"/>
       <dgm:spPr/>
+      <dgm:t>
+        <a:bodyPr/>
+        <a:lstStyle/>
+        <a:p>
+          <a:endParaRPr lang="en-US"/>
+        </a:p>
+      </dgm:t>
     </dgm:pt>
     <dgm:pt modelId="{F23F354F-B930-43EC-A3E6-2AA7B3937FDE}" type="pres">
       <dgm:prSet presAssocID="{9928AC29-F93D-4104-B656-07B79942F478}" presName="connectorText" presStyleLbl="sibTrans2D1" presStyleIdx="5" presStyleCnt="6"/>
       <dgm:spPr/>
+      <dgm:t>
+        <a:bodyPr/>
+        <a:lstStyle/>
+        <a:p>
+          <a:endParaRPr lang="en-US"/>
+        </a:p>
+      </dgm:t>
     </dgm:pt>
   </dgm:ptLst>
   <dgm:cxnLst>
-    <dgm:cxn modelId="{2A800102-3E86-4CE6-B237-FF976FE460A5}" type="presOf" srcId="{18589C4B-236C-4770-ACA6-5F2BC1925825}" destId="{8B3EA9F3-EF7C-4031-8349-AFC02CD2E8E9}" srcOrd="0" destOrd="0" presId="urn:microsoft.com/office/officeart/2005/8/layout/cycle2"/>
-    <dgm:cxn modelId="{73A6D81D-B121-4772-B9DC-D989684794EC}" type="presOf" srcId="{9928AC29-F93D-4104-B656-07B79942F478}" destId="{B33D451D-E7ED-453E-BBDD-2A7104931649}" srcOrd="0" destOrd="0" presId="urn:microsoft.com/office/officeart/2005/8/layout/cycle2"/>
-    <dgm:cxn modelId="{7B997E21-E386-4BDB-BA73-FEFE3B52E673}" type="presOf" srcId="{1DF69D38-253C-4136-A31C-13D074756DBD}" destId="{6B2B7F8F-AC97-4494-991D-C5A102C5BF61}" srcOrd="0" destOrd="0" presId="urn:microsoft.com/office/officeart/2005/8/layout/cycle2"/>
-    <dgm:cxn modelId="{B8047E24-67A3-4FF3-A06A-9E28AB623A31}" type="presOf" srcId="{F7548831-CA11-41DD-8ECC-17CA536DA611}" destId="{AF055774-033E-4FAB-99C5-EF82DA73AF6B}" srcOrd="0" destOrd="0" presId="urn:microsoft.com/office/officeart/2005/8/layout/cycle2"/>
-    <dgm:cxn modelId="{D7756D26-48D8-4543-8ECF-B43045B6A7A2}" type="presOf" srcId="{6BB16651-A2C7-44E6-8B71-595F1464C6E6}" destId="{9CB5DCF6-A9AB-46CF-8F54-44562297832B}" srcOrd="0" destOrd="0" presId="urn:microsoft.com/office/officeart/2005/8/layout/cycle2"/>
-    <dgm:cxn modelId="{6C92652C-2ECF-4C26-BCCB-EFA2B76571F3}" type="presOf" srcId="{CB2D6001-FAA4-49C6-8385-9A9576EB7A0B}" destId="{D229D606-AC96-466B-9F97-EAB3C96DE430}" srcOrd="1" destOrd="0" presId="urn:microsoft.com/office/officeart/2005/8/layout/cycle2"/>
-    <dgm:cxn modelId="{656CE130-0515-41FF-B2F2-2BD43856E3D0}" srcId="{7D813336-3D77-46FD-BFBE-B927186F4EE8}" destId="{7D0E5FE9-BEBD-455F-9242-519724FB6C96}" srcOrd="4" destOrd="0" parTransId="{594E2760-2BA1-4C56-8104-2C3A58C07462}" sibTransId="{CB2D6001-FAA4-49C6-8385-9A9576EB7A0B}"/>
-    <dgm:cxn modelId="{48826F36-B9DF-44EC-8ED7-EAA8DE65A165}" type="presOf" srcId="{2CEB24EB-0E4B-4978-B141-AD1017CE08DB}" destId="{C0492A94-958F-4DF2-8E31-D0E5D431B110}" srcOrd="0" destOrd="0" presId="urn:microsoft.com/office/officeart/2005/8/layout/cycle2"/>
-    <dgm:cxn modelId="{4E474562-B74A-44EB-B45F-D3DD735B2501}" srcId="{7D813336-3D77-46FD-BFBE-B927186F4EE8}" destId="{82D99C4C-3601-4F2B-B062-F76B7FA58351}" srcOrd="3" destOrd="0" parTransId="{3F9BE72A-4745-41D5-8CC6-99AC9FE77223}" sibTransId="{2CEB24EB-0E4B-4978-B141-AD1017CE08DB}"/>
-    <dgm:cxn modelId="{1EDB6766-CD7C-4414-9C27-EBE463506CFF}" srcId="{7D813336-3D77-46FD-BFBE-B927186F4EE8}" destId="{9C08A4B8-0C14-4C76-8B82-048ACA771F15}" srcOrd="5" destOrd="0" parTransId="{28249315-D3C7-43BE-B88A-6DD1138B7A0C}" sibTransId="{9928AC29-F93D-4104-B656-07B79942F478}"/>
-    <dgm:cxn modelId="{4A6FDB47-80DA-4A96-8D2C-B887792CB495}" type="presOf" srcId="{9C08A4B8-0C14-4C76-8B82-048ACA771F15}" destId="{372A6A97-E412-4CCA-A607-235CF3A22C9C}" srcOrd="0" destOrd="0" presId="urn:microsoft.com/office/officeart/2005/8/layout/cycle2"/>
-    <dgm:cxn modelId="{A150B94E-B2C2-4D6C-9C4B-F76456348E67}" srcId="{7D813336-3D77-46FD-BFBE-B927186F4EE8}" destId="{48370AF3-FC86-4D8C-8C54-83EAC2041CE6}" srcOrd="1" destOrd="0" parTransId="{AB741C83-841B-426D-A5E0-6EEA4C052CE4}" sibTransId="{F7548831-CA11-41DD-8ECC-17CA536DA611}"/>
-    <dgm:cxn modelId="{8A9D6073-56F9-4A3D-A71D-5DB15EB2E2ED}" type="presOf" srcId="{A50D5CE9-E57C-47DB-BC25-0E5B3A25D369}" destId="{BE10170A-FDA7-46C6-8080-0CD272A11F79}" srcOrd="0" destOrd="0" presId="urn:microsoft.com/office/officeart/2005/8/layout/cycle2"/>
-    <dgm:cxn modelId="{E422C681-256E-41AA-A0D8-4F7AD719AE70}" type="presOf" srcId="{18589C4B-236C-4770-ACA6-5F2BC1925825}" destId="{76D2A737-E894-45DA-A9E2-0913B236F12E}" srcOrd="1" destOrd="0" presId="urn:microsoft.com/office/officeart/2005/8/layout/cycle2"/>
-    <dgm:cxn modelId="{E4650F96-8B96-45DB-9B8B-739BA4DAFC00}" type="presOf" srcId="{2CEB24EB-0E4B-4978-B141-AD1017CE08DB}" destId="{5BD3947E-EAF4-4999-8F41-16C31CDD1897}" srcOrd="1" destOrd="0" presId="urn:microsoft.com/office/officeart/2005/8/layout/cycle2"/>
-    <dgm:cxn modelId="{5A8FC996-E36A-4A4D-B9A9-E0F5F95CDF30}" type="presOf" srcId="{7D0E5FE9-BEBD-455F-9242-519724FB6C96}" destId="{1AD34968-D5D1-4171-B98B-6A348B13B975}" srcOrd="0" destOrd="0" presId="urn:microsoft.com/office/officeart/2005/8/layout/cycle2"/>
-    <dgm:cxn modelId="{6B494198-39DB-42F7-8AB5-4A5BE7D87F39}" type="presOf" srcId="{9928AC29-F93D-4104-B656-07B79942F478}" destId="{F23F354F-B930-43EC-A3E6-2AA7B3937FDE}" srcOrd="1" destOrd="0" presId="urn:microsoft.com/office/officeart/2005/8/layout/cycle2"/>
-    <dgm:cxn modelId="{5DE7A598-F75C-47B9-8814-209880B6FE11}" srcId="{7D813336-3D77-46FD-BFBE-B927186F4EE8}" destId="{1DF69D38-253C-4136-A31C-13D074756DBD}" srcOrd="2" destOrd="0" parTransId="{7471E316-4330-4726-8E0C-E8DF4CBE672C}" sibTransId="{18589C4B-236C-4770-ACA6-5F2BC1925825}"/>
-    <dgm:cxn modelId="{E7A5AF9B-C11A-40EC-9AE6-7726E1A9A711}" type="presOf" srcId="{F7548831-CA11-41DD-8ECC-17CA536DA611}" destId="{4E111617-F5D3-4634-A4E7-55A35BA10C3B}" srcOrd="1" destOrd="0" presId="urn:microsoft.com/office/officeart/2005/8/layout/cycle2"/>
-    <dgm:cxn modelId="{072D75B5-AE8A-4BF9-813C-52F86070C69F}" type="presOf" srcId="{82D99C4C-3601-4F2B-B062-F76B7FA58351}" destId="{B38A756C-2FBC-4753-8A72-C64909D7B55D}" srcOrd="0" destOrd="0" presId="urn:microsoft.com/office/officeart/2005/8/layout/cycle2"/>
-    <dgm:cxn modelId="{A7F74FB7-397D-4268-8170-C932BF344E33}" type="presOf" srcId="{48370AF3-FC86-4D8C-8C54-83EAC2041CE6}" destId="{10C40DD1-8F53-4982-AE25-5D301BBB4035}" srcOrd="0" destOrd="0" presId="urn:microsoft.com/office/officeart/2005/8/layout/cycle2"/>
-    <dgm:cxn modelId="{E25464BC-A09B-48BD-B113-8CA3576F5146}" type="presOf" srcId="{CB2D6001-FAA4-49C6-8385-9A9576EB7A0B}" destId="{3FD4A819-E359-4474-A779-65CA5E4E5F5E}" srcOrd="0" destOrd="0" presId="urn:microsoft.com/office/officeart/2005/8/layout/cycle2"/>
-    <dgm:cxn modelId="{64927DD7-80D9-485A-AE3F-823FDF4E1B88}" type="presOf" srcId="{7D813336-3D77-46FD-BFBE-B927186F4EE8}" destId="{1F7049C3-AAE1-4856-8433-BA85AFDAFBB4}" srcOrd="0" destOrd="0" presId="urn:microsoft.com/office/officeart/2005/8/layout/cycle2"/>
     <dgm:cxn modelId="{59B76DF1-434E-481D-A352-8E17439334E8}" type="presOf" srcId="{6BB16651-A2C7-44E6-8B71-595F1464C6E6}" destId="{532A4D80-CC45-47DE-9B33-C25D9F0311CD}" srcOrd="1" destOrd="0" presId="urn:microsoft.com/office/officeart/2005/8/layout/cycle2"/>
     <dgm:cxn modelId="{3476ECF5-227F-4D63-9092-E8019B1A260C}" srcId="{7D813336-3D77-46FD-BFBE-B927186F4EE8}" destId="{A50D5CE9-E57C-47DB-BC25-0E5B3A25D369}" srcOrd="0" destOrd="0" parTransId="{97BD9E98-8AC2-41C2-9323-5F440CC4246A}" sibTransId="{6BB16651-A2C7-44E6-8B71-595F1464C6E6}"/>
+    <dgm:cxn modelId="{4A6FDB47-80DA-4A96-8D2C-B887792CB495}" type="presOf" srcId="{9C08A4B8-0C14-4C76-8B82-048ACA771F15}" destId="{372A6A97-E412-4CCA-A607-235CF3A22C9C}" srcOrd="0" destOrd="0" presId="urn:microsoft.com/office/officeart/2005/8/layout/cycle2"/>
+    <dgm:cxn modelId="{5DE7A598-F75C-47B9-8814-209880B6FE11}" srcId="{7D813336-3D77-46FD-BFBE-B927186F4EE8}" destId="{1DF69D38-253C-4136-A31C-13D074756DBD}" srcOrd="2" destOrd="0" parTransId="{7471E316-4330-4726-8E0C-E8DF4CBE672C}" sibTransId="{18589C4B-236C-4770-ACA6-5F2BC1925825}"/>
+    <dgm:cxn modelId="{2A800102-3E86-4CE6-B237-FF976FE460A5}" type="presOf" srcId="{18589C4B-236C-4770-ACA6-5F2BC1925825}" destId="{8B3EA9F3-EF7C-4031-8349-AFC02CD2E8E9}" srcOrd="0" destOrd="0" presId="urn:microsoft.com/office/officeart/2005/8/layout/cycle2"/>
+    <dgm:cxn modelId="{B8047E24-67A3-4FF3-A06A-9E28AB623A31}" type="presOf" srcId="{F7548831-CA11-41DD-8ECC-17CA536DA611}" destId="{AF055774-033E-4FAB-99C5-EF82DA73AF6B}" srcOrd="0" destOrd="0" presId="urn:microsoft.com/office/officeart/2005/8/layout/cycle2"/>
+    <dgm:cxn modelId="{8A9D6073-56F9-4A3D-A71D-5DB15EB2E2ED}" type="presOf" srcId="{A50D5CE9-E57C-47DB-BC25-0E5B3A25D369}" destId="{BE10170A-FDA7-46C6-8080-0CD272A11F79}" srcOrd="0" destOrd="0" presId="urn:microsoft.com/office/officeart/2005/8/layout/cycle2"/>
+    <dgm:cxn modelId="{4E474562-B74A-44EB-B45F-D3DD735B2501}" srcId="{7D813336-3D77-46FD-BFBE-B927186F4EE8}" destId="{82D99C4C-3601-4F2B-B062-F76B7FA58351}" srcOrd="3" destOrd="0" parTransId="{3F9BE72A-4745-41D5-8CC6-99AC9FE77223}" sibTransId="{2CEB24EB-0E4B-4978-B141-AD1017CE08DB}"/>
+    <dgm:cxn modelId="{64927DD7-80D9-485A-AE3F-823FDF4E1B88}" type="presOf" srcId="{7D813336-3D77-46FD-BFBE-B927186F4EE8}" destId="{1F7049C3-AAE1-4856-8433-BA85AFDAFBB4}" srcOrd="0" destOrd="0" presId="urn:microsoft.com/office/officeart/2005/8/layout/cycle2"/>
+    <dgm:cxn modelId="{7B997E21-E386-4BDB-BA73-FEFE3B52E673}" type="presOf" srcId="{1DF69D38-253C-4136-A31C-13D074756DBD}" destId="{6B2B7F8F-AC97-4494-991D-C5A102C5BF61}" srcOrd="0" destOrd="0" presId="urn:microsoft.com/office/officeart/2005/8/layout/cycle2"/>
+    <dgm:cxn modelId="{1EDB6766-CD7C-4414-9C27-EBE463506CFF}" srcId="{7D813336-3D77-46FD-BFBE-B927186F4EE8}" destId="{9C08A4B8-0C14-4C76-8B82-048ACA771F15}" srcOrd="5" destOrd="0" parTransId="{28249315-D3C7-43BE-B88A-6DD1138B7A0C}" sibTransId="{9928AC29-F93D-4104-B656-07B79942F478}"/>
+    <dgm:cxn modelId="{6B494198-39DB-42F7-8AB5-4A5BE7D87F39}" type="presOf" srcId="{9928AC29-F93D-4104-B656-07B79942F478}" destId="{F23F354F-B930-43EC-A3E6-2AA7B3937FDE}" srcOrd="1" destOrd="0" presId="urn:microsoft.com/office/officeart/2005/8/layout/cycle2"/>
+    <dgm:cxn modelId="{E25464BC-A09B-48BD-B113-8CA3576F5146}" type="presOf" srcId="{CB2D6001-FAA4-49C6-8385-9A9576EB7A0B}" destId="{3FD4A819-E359-4474-A779-65CA5E4E5F5E}" srcOrd="0" destOrd="0" presId="urn:microsoft.com/office/officeart/2005/8/layout/cycle2"/>
+    <dgm:cxn modelId="{A7F74FB7-397D-4268-8170-C932BF344E33}" type="presOf" srcId="{48370AF3-FC86-4D8C-8C54-83EAC2041CE6}" destId="{10C40DD1-8F53-4982-AE25-5D301BBB4035}" srcOrd="0" destOrd="0" presId="urn:microsoft.com/office/officeart/2005/8/layout/cycle2"/>
+    <dgm:cxn modelId="{E422C681-256E-41AA-A0D8-4F7AD719AE70}" type="presOf" srcId="{18589C4B-236C-4770-ACA6-5F2BC1925825}" destId="{76D2A737-E894-45DA-A9E2-0913B236F12E}" srcOrd="1" destOrd="0" presId="urn:microsoft.com/office/officeart/2005/8/layout/cycle2"/>
+    <dgm:cxn modelId="{072D75B5-AE8A-4BF9-813C-52F86070C69F}" type="presOf" srcId="{82D99C4C-3601-4F2B-B062-F76B7FA58351}" destId="{B38A756C-2FBC-4753-8A72-C64909D7B55D}" srcOrd="0" destOrd="0" presId="urn:microsoft.com/office/officeart/2005/8/layout/cycle2"/>
+    <dgm:cxn modelId="{73A6D81D-B121-4772-B9DC-D989684794EC}" type="presOf" srcId="{9928AC29-F93D-4104-B656-07B79942F478}" destId="{B33D451D-E7ED-453E-BBDD-2A7104931649}" srcOrd="0" destOrd="0" presId="urn:microsoft.com/office/officeart/2005/8/layout/cycle2"/>
+    <dgm:cxn modelId="{D7756D26-48D8-4543-8ECF-B43045B6A7A2}" type="presOf" srcId="{6BB16651-A2C7-44E6-8B71-595F1464C6E6}" destId="{9CB5DCF6-A9AB-46CF-8F54-44562297832B}" srcOrd="0" destOrd="0" presId="urn:microsoft.com/office/officeart/2005/8/layout/cycle2"/>
+    <dgm:cxn modelId="{A150B94E-B2C2-4D6C-9C4B-F76456348E67}" srcId="{7D813336-3D77-46FD-BFBE-B927186F4EE8}" destId="{48370AF3-FC86-4D8C-8C54-83EAC2041CE6}" srcOrd="1" destOrd="0" parTransId="{AB741C83-841B-426D-A5E0-6EEA4C052CE4}" sibTransId="{F7548831-CA11-41DD-8ECC-17CA536DA611}"/>
+    <dgm:cxn modelId="{5A8FC996-E36A-4A4D-B9A9-E0F5F95CDF30}" type="presOf" srcId="{7D0E5FE9-BEBD-455F-9242-519724FB6C96}" destId="{1AD34968-D5D1-4171-B98B-6A348B13B975}" srcOrd="0" destOrd="0" presId="urn:microsoft.com/office/officeart/2005/8/layout/cycle2"/>
+    <dgm:cxn modelId="{E4650F96-8B96-45DB-9B8B-739BA4DAFC00}" type="presOf" srcId="{2CEB24EB-0E4B-4978-B141-AD1017CE08DB}" destId="{5BD3947E-EAF4-4999-8F41-16C31CDD1897}" srcOrd="1" destOrd="0" presId="urn:microsoft.com/office/officeart/2005/8/layout/cycle2"/>
+    <dgm:cxn modelId="{48826F36-B9DF-44EC-8ED7-EAA8DE65A165}" type="presOf" srcId="{2CEB24EB-0E4B-4978-B141-AD1017CE08DB}" destId="{C0492A94-958F-4DF2-8E31-D0E5D431B110}" srcOrd="0" destOrd="0" presId="urn:microsoft.com/office/officeart/2005/8/layout/cycle2"/>
+    <dgm:cxn modelId="{6C92652C-2ECF-4C26-BCCB-EFA2B76571F3}" type="presOf" srcId="{CB2D6001-FAA4-49C6-8385-9A9576EB7A0B}" destId="{D229D606-AC96-466B-9F97-EAB3C96DE430}" srcOrd="1" destOrd="0" presId="urn:microsoft.com/office/officeart/2005/8/layout/cycle2"/>
+    <dgm:cxn modelId="{E7A5AF9B-C11A-40EC-9AE6-7726E1A9A711}" type="presOf" srcId="{F7548831-CA11-41DD-8ECC-17CA536DA611}" destId="{4E111617-F5D3-4634-A4E7-55A35BA10C3B}" srcOrd="1" destOrd="0" presId="urn:microsoft.com/office/officeart/2005/8/layout/cycle2"/>
+    <dgm:cxn modelId="{656CE130-0515-41FF-B2F2-2BD43856E3D0}" srcId="{7D813336-3D77-46FD-BFBE-B927186F4EE8}" destId="{7D0E5FE9-BEBD-455F-9242-519724FB6C96}" srcOrd="4" destOrd="0" parTransId="{594E2760-2BA1-4C56-8104-2C3A58C07462}" sibTransId="{CB2D6001-FAA4-49C6-8385-9A9576EB7A0B}"/>
     <dgm:cxn modelId="{755746E8-407D-44DE-81DE-2817DFAC9717}" type="presParOf" srcId="{1F7049C3-AAE1-4856-8433-BA85AFDAFBB4}" destId="{BE10170A-FDA7-46C6-8080-0CD272A11F79}" srcOrd="0" destOrd="0" presId="urn:microsoft.com/office/officeart/2005/8/layout/cycle2"/>
     <dgm:cxn modelId="{3CC0E0F5-28E0-4741-9540-40DA4F37F3CB}" type="presParOf" srcId="{1F7049C3-AAE1-4856-8433-BA85AFDAFBB4}" destId="{9CB5DCF6-A9AB-46CF-8F54-44562297832B}" srcOrd="1" destOrd="0" presId="urn:microsoft.com/office/officeart/2005/8/layout/cycle2"/>
     <dgm:cxn modelId="{754C5F5A-FF0E-468D-9F76-F99066A63CA1}" type="presParOf" srcId="{9CB5DCF6-A9AB-46CF-8F54-44562297832B}" destId="{532A4D80-CC45-47DE-9B33-C25D9F0311CD}" srcOrd="0" destOrd="0" presId="urn:microsoft.com/office/officeart/2005/8/layout/cycle2"/>
@@ -12971,7 +13276,7 @@
         </a:bodyPr>
         <a:lstStyle/>
         <a:p>
-          <a:pPr marL="0" lvl="0" indent="0" algn="ctr" defTabSz="355600">
+          <a:pPr lvl="0" algn="ctr" defTabSz="355600">
             <a:lnSpc>
               <a:spcPct val="90000"/>
             </a:lnSpc>
@@ -12981,7 +13286,6 @@
             <a:spcAft>
               <a:spcPct val="35000"/>
             </a:spcAft>
-            <a:buNone/>
           </a:pPr>
           <a:r>
             <a:rPr lang="en-US" sz="800" kern="1200"/>
@@ -13044,7 +13348,7 @@
         </a:bodyPr>
         <a:lstStyle/>
         <a:p>
-          <a:pPr marL="0" lvl="0" indent="0" algn="ctr" defTabSz="266700">
+          <a:pPr lvl="0" algn="ctr" defTabSz="266700">
             <a:lnSpc>
               <a:spcPct val="90000"/>
             </a:lnSpc>
@@ -13054,7 +13358,6 @@
             <a:spcAft>
               <a:spcPct val="35000"/>
             </a:spcAft>
-            <a:buNone/>
           </a:pPr>
           <a:endParaRPr lang="en-US" sz="600" kern="1200"/>
         </a:p>
@@ -13115,7 +13418,7 @@
         </a:bodyPr>
         <a:lstStyle/>
         <a:p>
-          <a:pPr marL="0" lvl="0" indent="0" algn="ctr" defTabSz="355600">
+          <a:pPr lvl="0" algn="ctr" defTabSz="355600">
             <a:lnSpc>
               <a:spcPct val="90000"/>
             </a:lnSpc>
@@ -13125,7 +13428,6 @@
             <a:spcAft>
               <a:spcPct val="35000"/>
             </a:spcAft>
-            <a:buNone/>
           </a:pPr>
           <a:r>
             <a:rPr lang="en-US" sz="800" kern="1200"/>
@@ -13188,7 +13490,7 @@
         </a:bodyPr>
         <a:lstStyle/>
         <a:p>
-          <a:pPr marL="0" lvl="0" indent="0" algn="ctr" defTabSz="266700">
+          <a:pPr lvl="0" algn="ctr" defTabSz="266700">
             <a:lnSpc>
               <a:spcPct val="90000"/>
             </a:lnSpc>
@@ -13198,7 +13500,6 @@
             <a:spcAft>
               <a:spcPct val="35000"/>
             </a:spcAft>
-            <a:buNone/>
           </a:pPr>
           <a:endParaRPr lang="en-US" sz="600" kern="1200"/>
         </a:p>
@@ -13259,7 +13560,7 @@
         </a:bodyPr>
         <a:lstStyle/>
         <a:p>
-          <a:pPr marL="0" lvl="0" indent="0" algn="ctr" defTabSz="355600">
+          <a:pPr lvl="0" algn="ctr" defTabSz="355600">
             <a:lnSpc>
               <a:spcPct val="90000"/>
             </a:lnSpc>
@@ -13269,7 +13570,6 @@
             <a:spcAft>
               <a:spcPct val="35000"/>
             </a:spcAft>
-            <a:buNone/>
           </a:pPr>
           <a:r>
             <a:rPr lang="en-US" sz="800" kern="1200"/>
@@ -13332,7 +13632,7 @@
         </a:bodyPr>
         <a:lstStyle/>
         <a:p>
-          <a:pPr marL="0" lvl="0" indent="0" algn="ctr" defTabSz="266700">
+          <a:pPr lvl="0" algn="ctr" defTabSz="266700">
             <a:lnSpc>
               <a:spcPct val="90000"/>
             </a:lnSpc>
@@ -13342,7 +13642,6 @@
             <a:spcAft>
               <a:spcPct val="35000"/>
             </a:spcAft>
-            <a:buNone/>
           </a:pPr>
           <a:endParaRPr lang="en-US" sz="600" kern="1200"/>
         </a:p>
@@ -13408,7 +13707,7 @@
         </a:bodyPr>
         <a:lstStyle/>
         <a:p>
-          <a:pPr marL="0" lvl="0" indent="0" algn="ctr" defTabSz="355600">
+          <a:pPr lvl="0" algn="ctr" defTabSz="355600">
             <a:lnSpc>
               <a:spcPct val="90000"/>
             </a:lnSpc>
@@ -13418,7 +13717,6 @@
             <a:spcAft>
               <a:spcPct val="35000"/>
             </a:spcAft>
-            <a:buNone/>
           </a:pPr>
           <a:r>
             <a:rPr lang="en-US" sz="800" kern="1200"/>
@@ -13499,7 +13797,7 @@
         </a:bodyPr>
         <a:lstStyle/>
         <a:p>
-          <a:pPr marL="0" lvl="0" indent="0" algn="ctr" defTabSz="311150">
+          <a:pPr lvl="0" algn="ctr" defTabSz="311150">
             <a:lnSpc>
               <a:spcPct val="90000"/>
             </a:lnSpc>
@@ -13509,7 +13807,6 @@
             <a:spcAft>
               <a:spcPct val="35000"/>
             </a:spcAft>
-            <a:buNone/>
           </a:pPr>
           <a:r>
             <a:rPr lang="en-US" sz="700" kern="1200"/>
@@ -13572,7 +13869,7 @@
         </a:bodyPr>
         <a:lstStyle/>
         <a:p>
-          <a:pPr marL="0" lvl="0" indent="0" algn="ctr" defTabSz="266700">
+          <a:pPr lvl="0" algn="ctr" defTabSz="266700">
             <a:lnSpc>
               <a:spcPct val="90000"/>
             </a:lnSpc>
@@ -13582,7 +13879,6 @@
             <a:spcAft>
               <a:spcPct val="35000"/>
             </a:spcAft>
-            <a:buNone/>
           </a:pPr>
           <a:endParaRPr lang="en-US" sz="600" kern="1200"/>
         </a:p>
@@ -13643,7 +13939,7 @@
         </a:bodyPr>
         <a:lstStyle/>
         <a:p>
-          <a:pPr marL="0" lvl="0" indent="0" algn="ctr" defTabSz="311150">
+          <a:pPr lvl="0" algn="ctr" defTabSz="311150">
             <a:lnSpc>
               <a:spcPct val="90000"/>
             </a:lnSpc>
@@ -13653,7 +13949,6 @@
             <a:spcAft>
               <a:spcPct val="35000"/>
             </a:spcAft>
-            <a:buNone/>
           </a:pPr>
           <a:r>
             <a:rPr lang="en-US" sz="700" kern="1200"/>
@@ -13661,7 +13956,7 @@
           </a:r>
         </a:p>
         <a:p>
-          <a:pPr marL="0" lvl="0" indent="0" algn="ctr" defTabSz="311150">
+          <a:pPr lvl="0" algn="ctr" defTabSz="311150">
             <a:lnSpc>
               <a:spcPct val="90000"/>
             </a:lnSpc>
@@ -13671,7 +13966,6 @@
             <a:spcAft>
               <a:spcPct val="35000"/>
             </a:spcAft>
-            <a:buNone/>
           </a:pPr>
           <a:r>
             <a:rPr lang="en-US" sz="700" kern="1200"/>
@@ -13734,7 +14028,7 @@
         </a:bodyPr>
         <a:lstStyle/>
         <a:p>
-          <a:pPr marL="0" lvl="0" indent="0" algn="ctr" defTabSz="266700">
+          <a:pPr lvl="0" algn="ctr" defTabSz="266700">
             <a:lnSpc>
               <a:spcPct val="90000"/>
             </a:lnSpc>
@@ -13744,7 +14038,6 @@
             <a:spcAft>
               <a:spcPct val="35000"/>
             </a:spcAft>
-            <a:buNone/>
           </a:pPr>
           <a:endParaRPr lang="en-US" sz="600" kern="1200"/>
         </a:p>
@@ -13805,7 +14098,7 @@
         </a:bodyPr>
         <a:lstStyle/>
         <a:p>
-          <a:pPr marL="0" lvl="0" indent="0" algn="ctr" defTabSz="311150">
+          <a:pPr lvl="0" algn="ctr" defTabSz="311150">
             <a:lnSpc>
               <a:spcPct val="90000"/>
             </a:lnSpc>
@@ -13815,7 +14108,6 @@
             <a:spcAft>
               <a:spcPct val="35000"/>
             </a:spcAft>
-            <a:buNone/>
           </a:pPr>
           <a:r>
             <a:rPr lang="en-US" sz="700" kern="1200"/>
@@ -13823,7 +14115,7 @@
           </a:r>
         </a:p>
         <a:p>
-          <a:pPr marL="0" lvl="0" indent="0" algn="ctr" defTabSz="311150">
+          <a:pPr lvl="0" algn="ctr" defTabSz="311150">
             <a:lnSpc>
               <a:spcPct val="90000"/>
             </a:lnSpc>
@@ -13833,7 +14125,6 @@
             <a:spcAft>
               <a:spcPct val="35000"/>
             </a:spcAft>
-            <a:buNone/>
           </a:pPr>
           <a:r>
             <a:rPr lang="en-US" sz="700" kern="1200"/>
@@ -13896,7 +14187,7 @@
         </a:bodyPr>
         <a:lstStyle/>
         <a:p>
-          <a:pPr marL="0" lvl="0" indent="0" algn="ctr" defTabSz="266700">
+          <a:pPr lvl="0" algn="ctr" defTabSz="266700">
             <a:lnSpc>
               <a:spcPct val="90000"/>
             </a:lnSpc>
@@ -13906,7 +14197,6 @@
             <a:spcAft>
               <a:spcPct val="35000"/>
             </a:spcAft>
-            <a:buNone/>
           </a:pPr>
           <a:endParaRPr lang="en-US" sz="600" kern="1200"/>
         </a:p>
@@ -13967,7 +14257,7 @@
         </a:bodyPr>
         <a:lstStyle/>
         <a:p>
-          <a:pPr marL="0" lvl="0" indent="0" algn="ctr" defTabSz="311150">
+          <a:pPr lvl="0" algn="ctr" defTabSz="311150">
             <a:lnSpc>
               <a:spcPct val="90000"/>
             </a:lnSpc>
@@ -13977,7 +14267,6 @@
             <a:spcAft>
               <a:spcPct val="35000"/>
             </a:spcAft>
-            <a:buNone/>
           </a:pPr>
           <a:r>
             <a:rPr lang="en-US" sz="700" kern="1200"/>
@@ -13985,7 +14274,7 @@
           </a:r>
         </a:p>
         <a:p>
-          <a:pPr marL="0" lvl="0" indent="0" algn="ctr" defTabSz="311150">
+          <a:pPr lvl="0" algn="ctr" defTabSz="311150">
             <a:lnSpc>
               <a:spcPct val="90000"/>
             </a:lnSpc>
@@ -13995,7 +14284,6 @@
             <a:spcAft>
               <a:spcPct val="35000"/>
             </a:spcAft>
-            <a:buNone/>
           </a:pPr>
           <a:r>
             <a:rPr lang="en-US" sz="700" kern="1200"/>
@@ -14058,7 +14346,7 @@
         </a:bodyPr>
         <a:lstStyle/>
         <a:p>
-          <a:pPr marL="0" lvl="0" indent="0" algn="ctr" defTabSz="266700">
+          <a:pPr lvl="0" algn="ctr" defTabSz="266700">
             <a:lnSpc>
               <a:spcPct val="90000"/>
             </a:lnSpc>
@@ -14068,7 +14356,6 @@
             <a:spcAft>
               <a:spcPct val="35000"/>
             </a:spcAft>
-            <a:buNone/>
           </a:pPr>
           <a:endParaRPr lang="en-US" sz="600" kern="1200"/>
         </a:p>
@@ -14129,7 +14416,7 @@
         </a:bodyPr>
         <a:lstStyle/>
         <a:p>
-          <a:pPr marL="0" lvl="0" indent="0" algn="ctr" defTabSz="311150">
+          <a:pPr lvl="0" algn="ctr" defTabSz="311150">
             <a:lnSpc>
               <a:spcPct val="90000"/>
             </a:lnSpc>
@@ -14139,7 +14426,6 @@
             <a:spcAft>
               <a:spcPct val="35000"/>
             </a:spcAft>
-            <a:buNone/>
           </a:pPr>
           <a:r>
             <a:rPr lang="en-US" sz="700" kern="1200"/>
@@ -14147,7 +14433,7 @@
           </a:r>
         </a:p>
         <a:p>
-          <a:pPr marL="0" lvl="0" indent="0" algn="ctr" defTabSz="311150">
+          <a:pPr lvl="0" algn="ctr" defTabSz="311150">
             <a:lnSpc>
               <a:spcPct val="90000"/>
             </a:lnSpc>
@@ -14157,7 +14443,6 @@
             <a:spcAft>
               <a:spcPct val="35000"/>
             </a:spcAft>
-            <a:buNone/>
           </a:pPr>
           <a:r>
             <a:rPr lang="en-US" sz="700" kern="1200"/>
@@ -14220,7 +14505,7 @@
         </a:bodyPr>
         <a:lstStyle/>
         <a:p>
-          <a:pPr marL="0" lvl="0" indent="0" algn="ctr" defTabSz="266700">
+          <a:pPr lvl="0" algn="ctr" defTabSz="266700">
             <a:lnSpc>
               <a:spcPct val="90000"/>
             </a:lnSpc>
@@ -14230,7 +14515,6 @@
             <a:spcAft>
               <a:spcPct val="35000"/>
             </a:spcAft>
-            <a:buNone/>
           </a:pPr>
           <a:endParaRPr lang="en-US" sz="600" kern="1200"/>
         </a:p>
@@ -14291,7 +14575,7 @@
         </a:bodyPr>
         <a:lstStyle/>
         <a:p>
-          <a:pPr marL="0" lvl="0" indent="0" algn="ctr" defTabSz="311150">
+          <a:pPr lvl="0" algn="ctr" defTabSz="311150">
             <a:lnSpc>
               <a:spcPct val="90000"/>
             </a:lnSpc>
@@ -14301,7 +14585,6 @@
             <a:spcAft>
               <a:spcPct val="35000"/>
             </a:spcAft>
-            <a:buNone/>
           </a:pPr>
           <a:r>
             <a:rPr lang="en-US" sz="700" kern="1200"/>
@@ -14309,7 +14592,7 @@
           </a:r>
         </a:p>
         <a:p>
-          <a:pPr marL="0" lvl="0" indent="0" algn="ctr" defTabSz="311150">
+          <a:pPr lvl="0" algn="ctr" defTabSz="311150">
             <a:lnSpc>
               <a:spcPct val="90000"/>
             </a:lnSpc>
@@ -14319,7 +14602,6 @@
             <a:spcAft>
               <a:spcPct val="35000"/>
             </a:spcAft>
-            <a:buNone/>
           </a:pPr>
           <a:r>
             <a:rPr lang="en-US" sz="700" kern="1200"/>
@@ -14382,7 +14664,7 @@
         </a:bodyPr>
         <a:lstStyle/>
         <a:p>
-          <a:pPr marL="0" lvl="0" indent="0" algn="ctr" defTabSz="266700">
+          <a:pPr lvl="0" algn="ctr" defTabSz="266700">
             <a:lnSpc>
               <a:spcPct val="90000"/>
             </a:lnSpc>
@@ -14392,7 +14674,6 @@
             <a:spcAft>
               <a:spcPct val="35000"/>
             </a:spcAft>
-            <a:buNone/>
           </a:pPr>
           <a:endParaRPr lang="en-US" sz="600" kern="1200"/>
         </a:p>
@@ -14453,7 +14734,7 @@
         </a:bodyPr>
         <a:lstStyle/>
         <a:p>
-          <a:pPr marL="0" lvl="0" indent="0" algn="ctr" defTabSz="311150">
+          <a:pPr lvl="0" algn="ctr" defTabSz="311150">
             <a:lnSpc>
               <a:spcPct val="90000"/>
             </a:lnSpc>
@@ -14463,7 +14744,6 @@
             <a:spcAft>
               <a:spcPct val="35000"/>
             </a:spcAft>
-            <a:buNone/>
           </a:pPr>
           <a:r>
             <a:rPr lang="en-US" sz="700" kern="1200"/>
@@ -14471,7 +14751,7 @@
           </a:r>
         </a:p>
         <a:p>
-          <a:pPr marL="0" lvl="0" indent="0" algn="ctr" defTabSz="311150">
+          <a:pPr lvl="0" algn="ctr" defTabSz="311150">
             <a:lnSpc>
               <a:spcPct val="90000"/>
             </a:lnSpc>
@@ -14481,7 +14761,6 @@
             <a:spcAft>
               <a:spcPct val="35000"/>
             </a:spcAft>
-            <a:buNone/>
           </a:pPr>
           <a:r>
             <a:rPr lang="en-US" sz="700" kern="1200"/>
@@ -14544,7 +14823,7 @@
         </a:bodyPr>
         <a:lstStyle/>
         <a:p>
-          <a:pPr marL="0" lvl="0" indent="0" algn="ctr" defTabSz="266700">
+          <a:pPr lvl="0" algn="ctr" defTabSz="266700">
             <a:lnSpc>
               <a:spcPct val="90000"/>
             </a:lnSpc>
@@ -14554,7 +14833,6 @@
             <a:spcAft>
               <a:spcPct val="35000"/>
             </a:spcAft>
-            <a:buNone/>
           </a:pPr>
           <a:endParaRPr lang="en-US" sz="600" kern="1200"/>
         </a:p>
@@ -14620,7 +14898,7 @@
         </a:bodyPr>
         <a:lstStyle/>
         <a:p>
-          <a:pPr marL="0" lvl="0" indent="0" algn="ctr" defTabSz="311150">
+          <a:pPr lvl="0" algn="ctr" defTabSz="311150">
             <a:lnSpc>
               <a:spcPct val="90000"/>
             </a:lnSpc>
@@ -14630,7 +14908,6 @@
             <a:spcAft>
               <a:spcPct val="35000"/>
             </a:spcAft>
-            <a:buNone/>
           </a:pPr>
           <a:r>
             <a:rPr lang="en-US" sz="700" kern="1200"/>
@@ -14709,7 +14986,7 @@
         </a:bodyPr>
         <a:lstStyle/>
         <a:p>
-          <a:pPr marL="0" lvl="0" indent="0" algn="ctr" defTabSz="355600">
+          <a:pPr lvl="0" algn="ctr" defTabSz="355600">
             <a:lnSpc>
               <a:spcPct val="90000"/>
             </a:lnSpc>
@@ -14719,7 +14996,6 @@
             <a:spcAft>
               <a:spcPct val="35000"/>
             </a:spcAft>
-            <a:buNone/>
           </a:pPr>
           <a:r>
             <a:rPr lang="en-US" sz="800" kern="1200"/>
@@ -14782,7 +15058,7 @@
         </a:bodyPr>
         <a:lstStyle/>
         <a:p>
-          <a:pPr marL="0" lvl="0" indent="0" algn="ctr" defTabSz="266700">
+          <a:pPr lvl="0" algn="ctr" defTabSz="266700">
             <a:lnSpc>
               <a:spcPct val="90000"/>
             </a:lnSpc>
@@ -14792,7 +15068,6 @@
             <a:spcAft>
               <a:spcPct val="35000"/>
             </a:spcAft>
-            <a:buNone/>
           </a:pPr>
           <a:endParaRPr lang="en-US" sz="600" kern="1200"/>
         </a:p>
@@ -14856,7 +15131,7 @@
         </a:bodyPr>
         <a:lstStyle/>
         <a:p>
-          <a:pPr marL="0" lvl="0" indent="0" algn="ctr" defTabSz="355600">
+          <a:pPr lvl="0" algn="ctr" defTabSz="355600">
             <a:lnSpc>
               <a:spcPct val="90000"/>
             </a:lnSpc>
@@ -14866,7 +15141,6 @@
             <a:spcAft>
               <a:spcPct val="35000"/>
             </a:spcAft>
-            <a:buNone/>
           </a:pPr>
           <a:r>
             <a:rPr lang="en-US" sz="800" kern="1200"/>
@@ -14929,7 +15203,7 @@
         </a:bodyPr>
         <a:lstStyle/>
         <a:p>
-          <a:pPr marL="0" lvl="0" indent="0" algn="ctr" defTabSz="266700">
+          <a:pPr lvl="0" algn="ctr" defTabSz="266700">
             <a:lnSpc>
               <a:spcPct val="90000"/>
             </a:lnSpc>
@@ -14939,7 +15213,6 @@
             <a:spcAft>
               <a:spcPct val="35000"/>
             </a:spcAft>
-            <a:buNone/>
           </a:pPr>
           <a:endParaRPr lang="en-US" sz="600" kern="1200"/>
         </a:p>
@@ -15003,7 +15276,7 @@
         </a:bodyPr>
         <a:lstStyle/>
         <a:p>
-          <a:pPr marL="0" lvl="0" indent="0" algn="ctr" defTabSz="355600">
+          <a:pPr lvl="0" algn="ctr" defTabSz="355600">
             <a:lnSpc>
               <a:spcPct val="90000"/>
             </a:lnSpc>
@@ -15013,7 +15286,6 @@
             <a:spcAft>
               <a:spcPct val="35000"/>
             </a:spcAft>
-            <a:buNone/>
           </a:pPr>
           <a:r>
             <a:rPr lang="en-US" sz="800" kern="1200"/>
@@ -15076,7 +15348,7 @@
         </a:bodyPr>
         <a:lstStyle/>
         <a:p>
-          <a:pPr marL="0" lvl="0" indent="0" algn="ctr" defTabSz="266700">
+          <a:pPr lvl="0" algn="ctr" defTabSz="266700">
             <a:lnSpc>
               <a:spcPct val="90000"/>
             </a:lnSpc>
@@ -15086,7 +15358,6 @@
             <a:spcAft>
               <a:spcPct val="35000"/>
             </a:spcAft>
-            <a:buNone/>
           </a:pPr>
           <a:endParaRPr lang="en-US" sz="600" kern="1200"/>
         </a:p>
@@ -15150,7 +15421,7 @@
         </a:bodyPr>
         <a:lstStyle/>
         <a:p>
-          <a:pPr marL="0" lvl="0" indent="0" algn="ctr" defTabSz="355600">
+          <a:pPr lvl="0" algn="ctr" defTabSz="355600">
             <a:lnSpc>
               <a:spcPct val="90000"/>
             </a:lnSpc>
@@ -15160,7 +15431,6 @@
             <a:spcAft>
               <a:spcPct val="35000"/>
             </a:spcAft>
-            <a:buNone/>
           </a:pPr>
           <a:r>
             <a:rPr lang="en-US" sz="800" kern="1200"/>
@@ -15223,7 +15493,7 @@
         </a:bodyPr>
         <a:lstStyle/>
         <a:p>
-          <a:pPr marL="0" lvl="0" indent="0" algn="ctr" defTabSz="266700">
+          <a:pPr lvl="0" algn="ctr" defTabSz="266700">
             <a:lnSpc>
               <a:spcPct val="90000"/>
             </a:lnSpc>
@@ -15233,7 +15503,6 @@
             <a:spcAft>
               <a:spcPct val="35000"/>
             </a:spcAft>
-            <a:buNone/>
           </a:pPr>
           <a:endParaRPr lang="en-US" sz="600" kern="1200"/>
         </a:p>
@@ -15297,7 +15566,7 @@
         </a:bodyPr>
         <a:lstStyle/>
         <a:p>
-          <a:pPr marL="0" lvl="0" indent="0" algn="ctr" defTabSz="355600">
+          <a:pPr lvl="0" algn="ctr" defTabSz="355600">
             <a:lnSpc>
               <a:spcPct val="90000"/>
             </a:lnSpc>
@@ -15307,7 +15576,6 @@
             <a:spcAft>
               <a:spcPct val="35000"/>
             </a:spcAft>
-            <a:buNone/>
           </a:pPr>
           <a:r>
             <a:rPr lang="en-US" sz="800" kern="1200"/>
@@ -15370,7 +15638,7 @@
         </a:bodyPr>
         <a:lstStyle/>
         <a:p>
-          <a:pPr marL="0" lvl="0" indent="0" algn="ctr" defTabSz="266700">
+          <a:pPr lvl="0" algn="ctr" defTabSz="266700">
             <a:lnSpc>
               <a:spcPct val="90000"/>
             </a:lnSpc>
@@ -15380,7 +15648,6 @@
             <a:spcAft>
               <a:spcPct val="35000"/>
             </a:spcAft>
-            <a:buNone/>
           </a:pPr>
           <a:endParaRPr lang="en-US" sz="600" kern="1200"/>
         </a:p>
@@ -15444,7 +15711,7 @@
         </a:bodyPr>
         <a:lstStyle/>
         <a:p>
-          <a:pPr marL="0" lvl="0" indent="0" algn="ctr" defTabSz="355600">
+          <a:pPr lvl="0" algn="ctr" defTabSz="355600">
             <a:lnSpc>
               <a:spcPct val="90000"/>
             </a:lnSpc>
@@ -15454,7 +15721,6 @@
             <a:spcAft>
               <a:spcPct val="35000"/>
             </a:spcAft>
-            <a:buNone/>
           </a:pPr>
           <a:r>
             <a:rPr lang="en-US" sz="800" kern="1200"/>
@@ -15517,7 +15783,7 @@
         </a:bodyPr>
         <a:lstStyle/>
         <a:p>
-          <a:pPr marL="0" lvl="0" indent="0" algn="ctr" defTabSz="266700">
+          <a:pPr lvl="0" algn="ctr" defTabSz="266700">
             <a:lnSpc>
               <a:spcPct val="90000"/>
             </a:lnSpc>
@@ -15527,7 +15793,6 @@
             <a:spcAft>
               <a:spcPct val="35000"/>
             </a:spcAft>
-            <a:buNone/>
           </a:pPr>
           <a:endParaRPr lang="en-US" sz="600" kern="1200"/>
         </a:p>
@@ -19439,7 +19704,7 @@
 </file>
 
 <file path=customXml/itemProps1.xml><?xml version="1.0" encoding="utf-8"?>
-<ds:datastoreItem xmlns:ds="http://schemas.openxmlformats.org/officeDocument/2006/customXml" ds:itemID="{693822CC-9A75-411D-83C4-6B12AF50DDF7}">
+<ds:datastoreItem xmlns:ds="http://schemas.openxmlformats.org/officeDocument/2006/customXml" ds:itemID="{870B857B-B810-4E6F-9FE0-6961729EB969}">
   <ds:schemaRefs>
     <ds:schemaRef ds:uri="http://schemas.openxmlformats.org/officeDocument/2006/bibliography"/>
   </ds:schemaRefs>

</xml_diff>